<commit_message>
update to 01B to speed up tif to points processing
</commit_message>
<xml_diff>
--- a/DraftA_Intro_Methodology.docx
+++ b/DraftA_Intro_Methodology.docx
@@ -94,27 +94,7 @@
           <w:sz w:val="20"/>
           <w:szCs w:val="20"/>
         </w:rPr>
-        <w:t xml:space="preserve">on’t just list what authors have done in the past (e.g., Smith 2009 did </w:t>
-      </w:r>
-      <w:proofErr w:type="gramStart"/>
-      <w:r>
-        <w:rPr>
-          <w:i/>
-          <w:iCs/>
-          <w:sz w:val="20"/>
-          <w:szCs w:val="20"/>
-        </w:rPr>
-        <w:t>x</w:t>
-      </w:r>
-      <w:proofErr w:type="gramEnd"/>
-      <w:r>
-        <w:rPr>
-          <w:i/>
-          <w:iCs/>
-          <w:sz w:val="20"/>
-          <w:szCs w:val="20"/>
-        </w:rPr>
-        <w:t xml:space="preserve"> but Jones 2008 did y then Frank 2010 did x)</w:t>
+        <w:t>on’t just list what authors have done in the past (e.g., Smith 2009 did x but Jones 2008 did y then Frank 2010 did x)</w:t>
       </w:r>
       <w:r>
         <w:rPr>
@@ -236,19 +216,10 @@
         <w:rPr>
           <w:highlight w:val="cyan"/>
         </w:rPr>
-        <w:t>Literature review</w:t>
-      </w:r>
-      <w:r>
-        <w:rPr>
-          <w:highlight w:val="cyan"/>
-        </w:rPr>
-        <w:t xml:space="preserve"> part 2</w:t>
-      </w:r>
-      <w:r>
-        <w:t xml:space="preserve"> (embedded):</w:t>
-      </w:r>
-      <w:r>
-        <w:t xml:space="preserve"> Indian context, particular study areas</w:t>
+        <w:t>Literature review part 2</w:t>
+      </w:r>
+      <w:r>
+        <w:t xml:space="preserve"> (embedded): Indian context, particular study areas</w:t>
       </w:r>
     </w:p>
     <w:p>
@@ -400,13 +371,8 @@
         </w:numPr>
       </w:pPr>
       <w:r>
-        <w:t xml:space="preserve">Binary dasymetric mapping: the main method to be </w:t>
-      </w:r>
-      <w:proofErr w:type="gramStart"/>
-      <w:r>
-        <w:t>used</w:t>
-      </w:r>
-      <w:proofErr w:type="gramEnd"/>
+        <w:t>Binary dasymetric mapping: the main method to be used</w:t>
+      </w:r>
     </w:p>
     <w:p>
       <w:pPr>
@@ -462,13 +428,8 @@
         <w:t xml:space="preserve"> for overcoming this</w:t>
       </w:r>
       <w:r>
-        <w:t xml:space="preserve">; discuss pros and cons of different </w:t>
-      </w:r>
-      <w:proofErr w:type="gramStart"/>
-      <w:r>
-        <w:t>approaches</w:t>
-      </w:r>
-      <w:proofErr w:type="gramEnd"/>
+        <w:t>; discuss pros and cons of different approaches</w:t>
+      </w:r>
     </w:p>
     <w:p>
       <w:pPr>
@@ -637,13 +598,8 @@
         </w:numPr>
       </w:pPr>
       <w:r>
-        <w:t xml:space="preserve">Convert WorldPop raster into a vector geometry of gridded </w:t>
-      </w:r>
-      <w:proofErr w:type="gramStart"/>
-      <w:r>
-        <w:t>points</w:t>
-      </w:r>
-      <w:proofErr w:type="gramEnd"/>
+        <w:t>Convert WorldPop raster into a vector geometry of gridded points</w:t>
+      </w:r>
     </w:p>
     <w:p>
       <w:pPr>
@@ -702,13 +658,8 @@
       </w:r>
       <w:proofErr w:type="spellEnd"/>
       <w:r>
-        <w:t xml:space="preserve"> population estimate by </w:t>
-      </w:r>
-      <w:proofErr w:type="gramStart"/>
-      <w:r>
-        <w:t>district</w:t>
-      </w:r>
-      <w:proofErr w:type="gramEnd"/>
+        <w:t xml:space="preserve"> population estimate by district</w:t>
+      </w:r>
     </w:p>
     <w:p>
       <w:pPr>
@@ -785,557 +736,695 @@
       <w:pPr>
         <w:pStyle w:val="Heading2"/>
       </w:pPr>
+      <w:del w:id="1" w:author="Joe P" w:date="2023-07-17T13:48:00Z">
+        <w:r>
+          <w:lastRenderedPageBreak/>
+          <w:delText>Introduction</w:delText>
+        </w:r>
+      </w:del>
+    </w:p>
+    <w:p>
+      <w:r>
+        <w:t xml:space="preserve">Understanding where people live, and the social and economic characteristics of </w:t>
+      </w:r>
+      <w:r>
+        <w:t>those</w:t>
+      </w:r>
+      <w:r>
+        <w:t xml:space="preserve"> populations, is core to providing adequate, efficient, and targeted services and investment. </w:t>
+      </w:r>
+    </w:p>
+    <w:p>
+      <w:pPr>
+        <w:rPr>
+          <w:color w:val="4472C4" w:themeColor="accent1"/>
+        </w:rPr>
+      </w:pPr>
+      <w:r>
+        <w:rPr>
+          <w:color w:val="4472C4" w:themeColor="accent1"/>
+        </w:rPr>
+        <w:t>Justification</w:t>
+      </w:r>
+    </w:p>
+    <w:p>
+      <w:pPr>
+        <w:rPr>
+          <w:color w:val="4472C4" w:themeColor="accent1"/>
+        </w:rPr>
+      </w:pPr>
+      <w:r>
+        <w:t>This study is a novel addition to the field as it extends upon existing methodologies used to estimate total population and applies this to the estimation of the agricultural dependent population. Additionally, t</w:t>
+      </w:r>
+      <w:r>
+        <w:t>he case study of India is designed to assess feasibility and performance at a large spatial scale, comparative to partner research testing proof-of-concept in districts of Sri Lanka (unpublished).</w:t>
+      </w:r>
+      <w:r>
+        <w:t xml:space="preserve"> Understanding the distribution of agricultural population in a region will provide a more accurate estimate of </w:t>
+      </w:r>
+      <w:commentRangeStart w:id="2"/>
+      <w:r>
+        <w:t xml:space="preserve">local </w:t>
+      </w:r>
+      <w:r>
+        <w:t xml:space="preserve">demand on </w:t>
+      </w:r>
+      <w:r>
+        <w:t>water resources</w:t>
+      </w:r>
+      <w:commentRangeEnd w:id="2"/>
+      <w:r>
+        <w:rPr>
+          <w:rStyle w:val="CommentReference"/>
+        </w:rPr>
+        <w:commentReference w:id="2"/>
+      </w:r>
+      <w:r>
+        <w:t>.</w:t>
+      </w:r>
+      <w:r>
+        <w:rPr>
+          <w:color w:val="4472C4" w:themeColor="accent1"/>
+        </w:rPr>
+        <w:t xml:space="preserve"> </w:t>
+      </w:r>
+    </w:p>
+    <w:p>
+      <w:pPr>
+        <w:pStyle w:val="Heading2"/>
+        <w:rPr>
+          <w:ins w:id="3" w:author="Joe P" w:date="2023-07-17T13:48:00Z"/>
+        </w:rPr>
+      </w:pPr>
+      <w:ins w:id="4" w:author="Joe P" w:date="2023-07-17T13:48:00Z">
+        <w:r>
+          <w:t>Introduction</w:t>
+        </w:r>
+      </w:ins>
+    </w:p>
+    <w:p>
+      <w:pPr>
+        <w:rPr>
+          <w:del w:id="5" w:author="Joe P" w:date="2023-07-17T13:48:00Z"/>
+        </w:rPr>
+      </w:pPr>
+      <w:del w:id="6" w:author="Joe P" w:date="2023-07-17T13:48:00Z">
+        <w:r>
+          <w:delText>Text</w:delText>
+        </w:r>
+      </w:del>
+    </w:p>
+    <w:p>
+      <w:pPr>
+        <w:rPr>
+          <w:ins w:id="7" w:author="Joe P" w:date="2023-07-17T13:53:00Z"/>
+          <w:i/>
+          <w:iCs/>
+          <w:rPrChange w:id="8" w:author="Joe P" w:date="2023-07-17T13:53:00Z">
+            <w:rPr>
+              <w:ins w:id="9" w:author="Joe P" w:date="2023-07-17T13:53:00Z"/>
+            </w:rPr>
+          </w:rPrChange>
+        </w:rPr>
+      </w:pPr>
+      <w:ins w:id="10" w:author="Joe P" w:date="2023-07-17T13:53:00Z">
+        <w:r>
+          <w:rPr>
+            <w:i/>
+            <w:iCs/>
+          </w:rPr>
+          <w:t xml:space="preserve">Add to preamble a paragraph on the purpose of the study – water tanks, but extending to broader applications in food security </w:t>
+        </w:r>
+      </w:ins>
+      <w:ins w:id="11" w:author="Joe P" w:date="2023-07-17T13:55:00Z">
+        <w:r>
+          <w:rPr>
+            <w:i/>
+            <w:iCs/>
+          </w:rPr>
+          <w:t xml:space="preserve">and response to climate change. </w:t>
+        </w:r>
+      </w:ins>
+    </w:p>
+    <w:p>
+      <w:pPr>
+        <w:rPr>
+          <w:ins w:id="12" w:author="Joe P" w:date="2023-07-17T13:49:00Z"/>
+        </w:rPr>
+      </w:pPr>
+      <w:r>
+        <w:t xml:space="preserve">This </w:t>
+      </w:r>
+      <w:del w:id="13" w:author="Joe P" w:date="2023-07-17T13:48:00Z">
+        <w:r>
+          <w:delText>literature review</w:delText>
+        </w:r>
+      </w:del>
+      <w:ins w:id="14" w:author="Joe P" w:date="2023-07-17T13:48:00Z">
+        <w:r>
+          <w:t>introduction</w:t>
+        </w:r>
+      </w:ins>
+      <w:r>
+        <w:t xml:space="preserve"> provides an overview of the concept of agricultural dependent population, the implications of deriving agricultural populations from census or alternative data sources</w:t>
+      </w:r>
+      <w:r>
+        <w:t>, and how this concept is relevant to research and development work in the case study context of India</w:t>
+      </w:r>
+      <w:r>
+        <w:t xml:space="preserve">. The second section introduces spatial disaggregation methodologies, historical development, and applications, particularly regarding gridded population estimates of the world. </w:t>
+      </w:r>
+      <w:r>
+        <w:t xml:space="preserve">Finally, the review highlights how this thesis addresses a gap in the literature and how the work is situated within the broader scholarship around spatial disaggregation estimates. </w:t>
+      </w:r>
+    </w:p>
+    <w:p>
+      <w:pPr>
+        <w:pStyle w:val="Heading3"/>
+      </w:pPr>
+      <w:ins w:id="15" w:author="Joe P" w:date="2023-07-17T13:49:00Z">
+        <w:r>
+          <w:t>Research Question</w:t>
+        </w:r>
+      </w:ins>
+    </w:p>
+    <w:p>
+      <w:r>
+        <w:t xml:space="preserve">As described in the introduction, the study aims to answer the research question, </w:t>
+      </w:r>
+    </w:p>
+    <w:p>
+      <w:pPr>
+        <w:rPr>
+          <w:i/>
+          <w:iCs/>
+        </w:rPr>
+      </w:pPr>
+      <w:r>
+        <w:rPr>
+          <w:i/>
+          <w:iCs/>
+        </w:rPr>
+        <w:t xml:space="preserve">How can the agricultural population in India be identified at </w:t>
+      </w:r>
+      <w:r>
+        <w:rPr>
+          <w:i/>
+          <w:iCs/>
+        </w:rPr>
+        <w:t>a high</w:t>
+      </w:r>
+      <w:r>
+        <w:rPr>
+          <w:i/>
+          <w:iCs/>
+        </w:rPr>
+        <w:t xml:space="preserve"> spatial resolution?</w:t>
+      </w:r>
+      <w:r>
+        <w:rPr>
+          <w:i/>
+          <w:iCs/>
+        </w:rPr>
+        <w:t xml:space="preserve"> / OR</w:t>
+      </w:r>
+    </w:p>
+    <w:p>
+      <w:pPr>
+        <w:rPr>
+          <w:i/>
+          <w:iCs/>
+        </w:rPr>
+      </w:pPr>
+      <w:r>
+        <w:rPr>
+          <w:i/>
+          <w:iCs/>
+        </w:rPr>
+        <w:t>How can the agricultural population in India be identified at a small area scale?</w:t>
+      </w:r>
+    </w:p>
+    <w:p>
+      <w:pPr>
+        <w:rPr>
+          <w:ins w:id="16" w:author="Joe P" w:date="2023-07-17T13:49:00Z"/>
+        </w:rPr>
+      </w:pPr>
+      <w:r>
+        <w:t>To respond to this</w:t>
+      </w:r>
+      <w:r>
+        <w:t xml:space="preserve">, the three objectives of this study are to: [1] </w:t>
+      </w:r>
+      <w:r>
+        <w:t>Review existing methods for spatial disaggregation of demographic data</w:t>
+      </w:r>
+      <w:r>
+        <w:t xml:space="preserve">, [2] </w:t>
+      </w:r>
+      <w:r>
+        <w:t>Propose and evaluate a new method that combines dasymetric disaggregation and iterative extension (buffers)</w:t>
+      </w:r>
+      <w:r>
+        <w:t>, and [3]</w:t>
+      </w:r>
+      <w:r>
+        <w:t xml:space="preserve"> Scale the method up to </w:t>
+      </w:r>
+      <w:r>
+        <w:t xml:space="preserve">estimate the small area agricultural population for all of India. </w:t>
+      </w:r>
+    </w:p>
+    <w:p/>
+    <w:p>
+      <w:pPr>
+        <w:pStyle w:val="Heading3"/>
+      </w:pPr>
       <w:r>
         <w:lastRenderedPageBreak/>
-        <w:t>Introduction</w:t>
-      </w:r>
-    </w:p>
-    <w:p>
-      <w:r>
-        <w:t xml:space="preserve">Understanding where people live, and the social and economic characteristics of </w:t>
-      </w:r>
-      <w:r>
-        <w:t>those</w:t>
-      </w:r>
-      <w:r>
-        <w:t xml:space="preserve"> populations, is core to providing adequate, efficient, and targeted services and investment. </w:t>
-      </w:r>
-    </w:p>
-    <w:p>
-      <w:pPr>
-        <w:rPr>
-          <w:color w:val="4472C4" w:themeColor="accent1"/>
-        </w:rPr>
-      </w:pPr>
-      <w:r>
-        <w:rPr>
-          <w:color w:val="4472C4" w:themeColor="accent1"/>
-        </w:rPr>
-        <w:t>Justification</w:t>
-      </w:r>
-    </w:p>
-    <w:p>
-      <w:r>
-        <w:t>This study is a novel addition to the field as it extends upon existing methodologies used to estimate total population and applies this to the estimation of the agricultural dependent population. Additionally, t</w:t>
-      </w:r>
-      <w:r>
-        <w:t>he case study of India is designed to assess feasibility and performance at a large spatial scale, comparative to partner research testing proof-of-concept in districts of Sri Lanka (unpublished).</w:t>
-      </w:r>
-      <w:r>
-        <w:t xml:space="preserve"> Understanding the distribution of agricultural population in a region will provide a more accurate estimate of </w:t>
-      </w:r>
-      <w:commentRangeStart w:id="1"/>
-      <w:r>
-        <w:t xml:space="preserve">local </w:t>
-      </w:r>
-      <w:r>
-        <w:t xml:space="preserve">demand on </w:t>
-      </w:r>
-      <w:r>
-        <w:t>water resources</w:t>
-      </w:r>
-      <w:commentRangeEnd w:id="1"/>
-      <w:r>
-        <w:rPr>
-          <w:rStyle w:val="CommentReference"/>
-        </w:rPr>
-        <w:commentReference w:id="1"/>
+        <w:t>Agricultural Dependent Populations</w:t>
+      </w:r>
+    </w:p>
+    <w:p>
+      <w:r>
+        <w:t xml:space="preserve">Agriculture represents the single largest employer across the globe, </w:t>
+      </w:r>
+      <w:r>
+        <w:t>as the source of income for</w:t>
+      </w:r>
+      <w:r>
+        <w:t xml:space="preserve"> 40 per cent of the world’s population</w:t>
+      </w:r>
+      <w:r>
+        <w:t xml:space="preserve"> </w:t>
+      </w:r>
+      <w:r>
+        <w:fldChar w:fldCharType="begin"/>
+      </w:r>
+      <w:r>
+        <w:instrText xml:space="preserve"> ADDIN ZOTERO_ITEM CSL_CITATION {"citationID":"yVLDn1H1","properties":{"formattedCitation":"(Kondylis {\\i{}et al.}, 2023)","plainCitation":"(Kondylis et al., 2023)","noteIndex":0},"citationItems":[{"id":6004,"uris":["http://zotero.org/users/10222370/items/93AURYBT"],"itemData":{"id":6004,"type":"webpage","container-title":"World Bank: Development Impact Evaluation (DIME)","genre":"Text/HTML","language":"en","title":"Agriculture","URL":"https://www.worldbank.org/en/research/dime/brief/agriculture","author":[{"family":"Kondylis","given":"Florence"},{"family":"Adjognon","given":"Serge"},{"family":"Christian","given":"Paul"},{"family":"Jones","given":"Maria"},{"family":"Zwager","given":"Astrid"}],"accessed":{"date-parts":[["2023",6,1]]},"issued":{"date-parts":[["2023"]]},"citation-key":"kondylisAgriculture2023"}}],"schema":"https://github.com/citation-style-language/schema/raw/master/csl-citation.json"} </w:instrText>
+      </w:r>
+      <w:r>
+        <w:fldChar w:fldCharType="separate"/>
+      </w:r>
+      <w:r>
+        <w:rPr>
+          <w:rFonts w:ascii="Arial" w:hAnsi="Arial" w:cs="Arial"/>
+          <w:szCs w:val="24"/>
+        </w:rPr>
+        <w:t xml:space="preserve">(Kondylis </w:t>
+      </w:r>
+      <w:r>
+        <w:rPr>
+          <w:rFonts w:ascii="Arial" w:hAnsi="Arial" w:cs="Arial"/>
+          <w:i/>
+          <w:iCs/>
+          <w:szCs w:val="24"/>
+        </w:rPr>
+        <w:t>et al.</w:t>
+      </w:r>
+      <w:r>
+        <w:rPr>
+          <w:rFonts w:ascii="Arial" w:hAnsi="Arial" w:cs="Arial"/>
+          <w:szCs w:val="24"/>
+        </w:rPr>
+        <w:t>, 2023)</w:t>
+      </w:r>
+      <w:r>
+        <w:fldChar w:fldCharType="end"/>
       </w:r>
       <w:r>
         <w:t>.</w:t>
       </w:r>
-    </w:p>
-    <w:p>
-      <w:pPr>
-        <w:rPr>
-          <w:color w:val="4472C4" w:themeColor="accent1"/>
-        </w:rPr>
-      </w:pPr>
-      <w:r>
-        <w:rPr>
-          <w:color w:val="4472C4" w:themeColor="accent1"/>
-        </w:rPr>
-        <w:t xml:space="preserve">Stretch out ‘scale’ component further; key aspect of </w:t>
-      </w:r>
-      <w:proofErr w:type="gramStart"/>
-      <w:r>
-        <w:rPr>
-          <w:color w:val="4472C4" w:themeColor="accent1"/>
-        </w:rPr>
-        <w:t>study</w:t>
-      </w:r>
-      <w:proofErr w:type="gramEnd"/>
-      <w:r>
-        <w:rPr>
-          <w:color w:val="4472C4" w:themeColor="accent1"/>
-        </w:rPr>
+      <w:r>
+        <w:t xml:space="preserve"> In India, this share is even larger, with </w:t>
+      </w:r>
+      <w:r>
+        <w:t>52</w:t>
+      </w:r>
+      <w:r>
+        <w:t xml:space="preserve">% </w:t>
+      </w:r>
+      <w:r>
+        <w:t xml:space="preserve">of workers </w:t>
+      </w:r>
+      <w:r>
+        <w:t>estimated to be dependent on agriculture for a living</w:t>
+      </w:r>
+      <w:r>
+        <w:t xml:space="preserve">, </w:t>
+      </w:r>
+      <w:r>
+        <w:t xml:space="preserve">rising to 70% in rural households, and </w:t>
+      </w:r>
+      <w:r>
+        <w:t>predominantly in small</w:t>
+      </w:r>
+      <w:r>
+        <w:t xml:space="preserve"> and subsistence</w:t>
+      </w:r>
+      <w:r>
+        <w:t xml:space="preserve"> farms </w:t>
+      </w:r>
+      <w:r>
+        <w:fldChar w:fldCharType="begin"/>
+      </w:r>
+      <w:r>
+        <w:instrText xml:space="preserve"> ADDIN ZOTERO_ITEM CSL_CITATION {"citationID":"94VsDSIc","properties":{"formattedCitation":"(Census of India, 2011; FAO, 2023)","plainCitation":"(Census of India, 2011; FAO, 2023)","noteIndex":0},"citationItems":[{"id":6238,"uris":["http://zotero.org/users/10222370/items/TA98Y72P"],"itemData":{"id":6238,"type":"dataset","title":"B-04 Main Workers classified by Age, Industrial Category, and Sex","URL":"https://censusindia.gov.in/census.website/data/census-tables","author":[{"literal":"Census of India"}],"accessed":{"date-parts":[["2023",5,30]]},"issued":{"date-parts":[["2011"]]},"citation-key":"censusofindiaB04MainWorkers2011"}},{"id":6239,"uris":["http://zotero.org/users/10222370/items/F4A5PPT8"],"itemData":{"id":6239,"type":"webpage","title":"Food and Agriculture Organization of the United Nations (FAO) in India","URL":"https://www.fao.org/india/fao-in-india/india-at-a-glance/en/","author":[{"literal":"FAO"}],"accessed":{"date-parts":[["2023",6,6]]},"issued":{"date-parts":[["2023"]]},"citation-key":"faoFoodAgricultureOrganization2023"}}],"schema":"https://github.com/citation-style-language/schema/raw/master/csl-citation.json"} </w:instrText>
+      </w:r>
+      <w:r>
+        <w:fldChar w:fldCharType="separate"/>
+      </w:r>
+      <w:r>
+        <w:rPr>
+          <w:rFonts w:ascii="Arial" w:hAnsi="Arial" w:cs="Arial"/>
+        </w:rPr>
+        <w:t>(Census of India, 2011; FAO, 2023)</w:t>
+      </w:r>
+      <w:r>
+        <w:fldChar w:fldCharType="end"/>
+      </w:r>
+      <w:r>
+        <w:t>. Agricultural populations in India typically face high rates of poverty and instability, and are identified by the World Bank as a key target for development funding (</w:t>
+      </w:r>
+      <w:r>
+        <w:rPr>
+          <w:highlight w:val="yellow"/>
+        </w:rPr>
+        <w:t>REF</w:t>
+      </w:r>
+      <w:r>
+        <w:t>), especially in the context of increasing vulnerability due to the effects of climate change and increased variability of temperature and rainfall</w:t>
+      </w:r>
+      <w:r>
         <w:t xml:space="preserve"> </w:t>
       </w:r>
-    </w:p>
-    <w:p>
-      <w:r>
-        <w:t>Text</w:t>
-      </w:r>
-    </w:p>
-    <w:p/>
-    <w:p>
-      <w:pPr>
-        <w:pStyle w:val="Heading2"/>
-      </w:pPr>
-      <w:r>
-        <w:t>Literature Review</w:t>
+      <w:r>
+        <w:fldChar w:fldCharType="begin"/>
+      </w:r>
+      <w:r>
+        <w:instrText xml:space="preserve"> ADDIN ZOTERO_ITEM CSL_CITATION {"citationID":"fs9ckASO","properties":{"formattedCitation":"(Anand, Kakumanu and Amarasinghe, 2019)","plainCitation":"(Anand, Kakumanu and Amarasinghe, 2019)","noteIndex":0},"citationItems":[{"id":5678,"uris":["http://zotero.org/users/10222370/items/QIE8ZLJ4"],"itemData":{"id":5678,"type":"article-journal","container-title":"Journal of Rural Development","DOI":"10.25175/jrd/2019/v38/i1/121801","ISSN":"0970-3357","issue":"1","note":"Citation Key: anandUseRemoteSensing2019","page":"55","title":"Use of Remote Sensing and GIS for Identifying Tanks and Rehabilitation Benefits to the Rural Areas","volume":"38","author":[{"family":"Anand","given":"Sumit"},{"family":"Kakumanu","given":"Krishna Reddy"},{"family":"Amarasinghe","given":"U. A."}],"issued":{"date-parts":[["2019",3]]},"citation-key":"anandUseRemoteSensing2019"},"label":"page"}],"schema":"https://github.com/citation-style-language/schema/raw/master/csl-citation.json"} </w:instrText>
+      </w:r>
+      <w:r>
+        <w:fldChar w:fldCharType="separate"/>
+      </w:r>
+      <w:r>
+        <w:rPr>
+          <w:rFonts w:ascii="Arial" w:hAnsi="Arial" w:cs="Arial"/>
+        </w:rPr>
+        <w:t>(Anand, Kakumanu and Amarasinghe, 2019)</w:t>
+      </w:r>
+      <w:r>
+        <w:fldChar w:fldCharType="end"/>
+      </w:r>
+      <w:r>
+        <w:t xml:space="preserve">. </w:t>
+      </w:r>
+    </w:p>
+    <w:p>
+      <w:r>
+        <w:t>To support effective, context-specific development, it is necessary to understand the spatial distribution of this agricultural population.</w:t>
+      </w:r>
+      <w:r>
+        <w:t xml:space="preserve"> In contrast to total population, which skews towards urban areas, estimating rural and agricultural populations can provide an indication of demand on specific resources, such as water for irrigation. </w:t>
+      </w:r>
+      <w:r>
+        <w:t>In India</w:t>
+      </w:r>
+      <w:r>
+        <w:t>,</w:t>
+      </w:r>
+      <w:r>
+        <w:t xml:space="preserve"> particularly in southern states of Andhra Pradesh, Tamil Nadu, and Karnataka,</w:t>
+      </w:r>
+      <w:r>
+        <w:t xml:space="preserve"> small scale irrigation has historically been managed through tank systems</w:t>
+      </w:r>
+      <w:r>
+        <w:t xml:space="preserve"> – traditional water storage reservoirs designed to harvest and store rainwater and surface runoff</w:t>
+      </w:r>
+      <w:r>
+        <w:t xml:space="preserve"> </w:t>
+      </w:r>
+      <w:r>
+        <w:fldChar w:fldCharType="begin"/>
+      </w:r>
+      <w:r>
+        <w:instrText xml:space="preserve"> ADDIN ZOTERO_ITEM CSL_CITATION {"citationID":"zCGV0VMP","properties":{"formattedCitation":"(Mialhe, Gunnell and Mering, 2008)","plainCitation":"(Mialhe, Gunnell and Mering, 2008)","noteIndex":0},"citationItems":[{"id":5812,"uris":["http://zotero.org/users/10222370/items/LNAUEQKN"],"itemData":{"id":5812,"type":"article-journal","abstract":"This paper presents a methodological procedure based on remote sensing and image analysis techniques designed to map and quantify water stocks in small irrigation reservoirs over vast, user-defined regions. Because the method is based on unsupervised pixel classification schemes, it is analytically transparent and entirely replicable and can therefore be used in most settings as a tool for integrated water resource management, planning, or policy making, with benefits to irrigation, land use, agriculture, and water-related social issues. Satellite images of semiarid south India are used here to quantify fluctuating water volumes in </w:instrText>
+      </w:r>
+      <w:r>
+        <w:rPr>
+          <w:rFonts w:ascii="Cambria Math" w:hAnsi="Cambria Math" w:cs="Cambria Math"/>
+        </w:rPr>
+        <w:instrText>∼</w:instrText>
+      </w:r>
+      <w:r>
+        <w:instrText xml:space="preserve">2500 reservoirs. In this pilot study, the detection of temporal trends and spatial discontinuities in land use at successive dates within reservoir beds is a proxy for assessing the performance of reservoirs and for formulating hypotheses on the environmental, socioeconomic, or anthropological reasons behind the inferred levels of infrastructural maintenance or disuse. The synoptic approach paves the way for future efforts as better ground truth data become available.","container-title":"Water Resources Research","DOI":"10.1029/2007WR006065","ISSN":"1944-7973","issue":"5","language":"en","note":"_eprint: https://agupubs.onlinelibrary.wiley.com/doi/pdf/10.1029/2007WR006065","source":"Wiley Online Library","title":"Synoptic assessment of water resource variability in reservoirs by remote sensing: General approach and application to the runoff harvesting systems of south India","title-short":"Synoptic assessment of water resource variability in reservoirs by remote sensing","URL":"https://onlinelibrary.wiley.com/doi/abs/10.1029/2007WR006065","volume":"44","author":[{"family":"Mialhe","given":"François"},{"family":"Gunnell","given":"Yanni"},{"family":"Mering","given":"Catherine"}],"accessed":{"date-parts":[["2023",5,26]]},"issued":{"date-parts":[["2008"]]},"citation-key":"mialheSynopticAssessmentWater2008"}}],"schema":"https://github.com/citation-style-language/schema/raw/master/csl-citation.json"} </w:instrText>
+      </w:r>
+      <w:r>
+        <w:fldChar w:fldCharType="separate"/>
+      </w:r>
+      <w:r>
+        <w:rPr>
+          <w:rFonts w:ascii="Arial" w:hAnsi="Arial" w:cs="Arial"/>
+        </w:rPr>
+        <w:t>(Mialhe, Gunnell and Mering, 2008)</w:t>
+      </w:r>
+      <w:r>
+        <w:fldChar w:fldCharType="end"/>
+      </w:r>
+      <w:r>
+        <w:t>.</w:t>
+      </w:r>
+      <w:r>
+        <w:t xml:space="preserve"> In many areas, these tanks have become degraded and are not functioning at their peak</w:t>
+      </w:r>
+      <w:r>
+        <w:t xml:space="preserve"> </w:t>
+      </w:r>
+      <w:r>
+        <w:fldChar w:fldCharType="begin"/>
+      </w:r>
+      <w:r>
+        <w:instrText xml:space="preserve"> ADDIN ZOTERO_ITEM CSL_CITATION {"citationID":"VlCDVOqM","properties":{"formattedCitation":"(Anand, Kakumanu and Amarasinghe, 2019)","plainCitation":"(Anand, Kakumanu and Amarasinghe, 2019)","noteIndex":0},"citationItems":[{"id":5678,"uris":["http://zotero.org/users/10222370/items/QIE8ZLJ4"],"itemData":{"id":5678,"type":"article-journal","container-title":"Journal of Rural Development","DOI":"10.25175/jrd/2019/v38/i1/121801","ISSN":"0970-3357","issue":"1","note":"Citation Key: anandUseRemoteSensing2019","page":"55","title":"Use of Remote Sensing and GIS for Identifying Tanks and Rehabilitation Benefits to the Rural Areas","volume":"38","author":[{"family":"Anand","given":"Sumit"},{"family":"Kakumanu","given":"Krishna Reddy"},{"family":"Amarasinghe","given":"U. A."}],"issued":{"date-parts":[["2019",3]]},"citation-key":"anandUseRemoteSensing2019"}}],"schema":"https://github.com/citation-style-language/schema/raw/master/csl-citation.json"} </w:instrText>
+      </w:r>
+      <w:r>
+        <w:fldChar w:fldCharType="separate"/>
+      </w:r>
+      <w:r>
+        <w:rPr>
+          <w:rFonts w:ascii="Arial" w:hAnsi="Arial" w:cs="Arial"/>
+        </w:rPr>
+        <w:t>(Anand, Kakumanu and Amarasinghe, 2019)</w:t>
+      </w:r>
+      <w:r>
+        <w:fldChar w:fldCharType="end"/>
+      </w:r>
+      <w:r>
+        <w:t>. Rehabilitation of these degraded tanks is a relatively cheap and effective way to improve water security for agriculture in local communities, and</w:t>
+      </w:r>
+      <w:r>
+        <w:t xml:space="preserve"> improved irrigation can benefit </w:t>
+      </w:r>
+      <w:r>
+        <w:t>cropping intensity</w:t>
+      </w:r>
+      <w:r>
+        <w:t xml:space="preserve"> and subsequently reduce pressure on forest cover </w:t>
+      </w:r>
+      <w:r>
+        <w:t xml:space="preserve">being converted </w:t>
+      </w:r>
+      <w:r>
+        <w:t xml:space="preserve">into cultivated land </w:t>
+      </w:r>
+      <w:r>
+        <w:fldChar w:fldCharType="begin"/>
+      </w:r>
+      <w:r>
+        <w:instrText xml:space="preserve"> ADDIN ZOTERO_ITEM CSL_CITATION {"citationID":"K2iu8sBA","properties":{"formattedCitation":"(Meiyappan {\\i{}et al.}, 2017)","plainCitation":"(Meiyappan et al., 2017)","noteIndex":0},"citationItems":[{"id":4304,"uris":["http://zotero.org/users/10222370/items/T6WEBENI"],"itemData":{"id":4304,"type":"article-journal","abstract":"We examine the dynamics and spatial determinants of land change in India by integrating decadal land cover maps (1985–1995–2005) from a wall-to-wall analysis of Landsat images with spatiotemporal socioeconomic database for ~630,000 villages in India. We reinforce our results through collective evidence from synthesis of 102 case studies that incorporate field knowledge of the causes of land change in India. We focus on cropland–fallow land conversions, and forest area changes (excludes non-forest tree categories including commercial plantations). We show that cropland to fallow conversions are prominently associated with lack of irrigation and capital, male agricultural labor shortage, and fragmentation of land holdings. We find gross forest loss is substantial and increased from ~23,810 km2 (1985–1995) to ~25,770 km2 (1995–2005). The gross forest gain also increased from ~6000 km2 (1985–1995) to ~7440 km2 (1995–2005). Overall, India experienced a net decline in forest by ~18,000 km2 (gross loss–gross gain) consistently during both decades. We show that the major source of forest loss was cropland expansion in areas of low cropland productivity (due to soil degradation and lack of irrigation), followed by industrial development and mining/quarrying activities, and excessive economic dependence of villages on forest resources.","container-title":"Regional Environmental Change","DOI":"10.1007/s10113-016-1068-2","ISSN":"1436-378X","issue":"3","journalAbbreviation":"Reg Environ Change","language":"en","page":"753-766","source":"Springer Link","title":"Dynamics and determinants of land change in India: integrating satellite data with village socioeconomics","title-short":"Dynamics and determinants of land change in India","volume":"17","author":[{"family":"Meiyappan","given":"Prasanth"},{"family":"Roy","given":"Parth S."},{"family":"Sharma","given":"Yeshu"},{"family":"Ramachandran","given":"Reshma M."},{"family":"Joshi","given":"Pawan K."},{"family":"DeFries","given":"Ruth S."},{"family":"Jain","given":"Atul K."}],"issued":{"date-parts":[["2017",3,1]]},"citation-key":"meiyappanDynamicsDeterminantsLand2017"}}],"schema":"https://github.com/citation-style-language/schema/raw/master/csl-citation.json"} </w:instrText>
+      </w:r>
+      <w:r>
+        <w:fldChar w:fldCharType="separate"/>
+      </w:r>
+      <w:r>
+        <w:rPr>
+          <w:rFonts w:ascii="Arial" w:hAnsi="Arial" w:cs="Arial"/>
+          <w:szCs w:val="24"/>
+        </w:rPr>
+        <w:t xml:space="preserve">(Meiyappan </w:t>
+      </w:r>
+      <w:r>
+        <w:rPr>
+          <w:rFonts w:ascii="Arial" w:hAnsi="Arial" w:cs="Arial"/>
+          <w:i/>
+          <w:iCs/>
+          <w:szCs w:val="24"/>
+        </w:rPr>
+        <w:t>et al.</w:t>
+      </w:r>
+      <w:r>
+        <w:rPr>
+          <w:rFonts w:ascii="Arial" w:hAnsi="Arial" w:cs="Arial"/>
+          <w:szCs w:val="24"/>
+        </w:rPr>
+        <w:t>, 2017)</w:t>
+      </w:r>
+      <w:r>
+        <w:fldChar w:fldCharType="end"/>
+      </w:r>
+      <w:r>
+        <w:t>.</w:t>
+      </w:r>
+      <w:r>
+        <w:t xml:space="preserve"> </w:t>
+      </w:r>
+      <w:r>
+        <w:t>Locating</w:t>
+      </w:r>
+      <w:r>
+        <w:t xml:space="preserve"> wh</w:t>
+      </w:r>
+      <w:r>
+        <w:t xml:space="preserve">ich tanks are in areas of high demand (high agricultural population) provides an evidence base to direct development efforts in areas to maximise </w:t>
+      </w:r>
+      <w:r>
+        <w:t>impact</w:t>
+      </w:r>
+      <w:r>
+        <w:t xml:space="preserve">. </w:t>
+      </w:r>
+    </w:p>
+    <w:p>
+      <w:r>
+        <w:rPr>
+          <w:i/>
+          <w:iCs/>
+        </w:rPr>
+        <w:t xml:space="preserve"> </w:t>
+      </w:r>
+      <w:r>
+        <w:t xml:space="preserve">The concept of an agricultural population and agricultural dependence is referenced somewhat often in the literature, but rarely is the topic addressed directly. Zarkovich </w:t>
+      </w:r>
+      <w:r>
+        <w:rPr>
+          <w:i/>
+          <w:iCs/>
+        </w:rPr>
+        <w:t>et al.</w:t>
+      </w:r>
+      <w:r>
+        <w:t xml:space="preserve"> </w:t>
+      </w:r>
+      <w:r>
+        <w:fldChar w:fldCharType="begin"/>
+      </w:r>
+      <w:r>
+        <w:instrText xml:space="preserve"> ADDIN ZOTERO_ITEM CSL_CITATION {"citationID":"GQNBLEnK","properties":{"formattedCitation":"(1976)","plainCitation":"(1976)","noteIndex":0},"citationItems":[{"id":6245,"uris":["http://zotero.org/users/10222370/items/ZMKG9D7T"],"itemData":{"id":6245,"type":"article-journal","abstract":"In this article some problems are presented that arise in studies of population involved in agricultural work. The problems dealt with and the related numerical illustrations refer to Yugoslavia. However, as similar development tendencies are appearing in other countries as well, a broader group of readers might be interested in this article.","container-title":"International Statistical Review / Revue Internationale de Statistique","DOI":"10.2307/1403288","ISSN":"0306-7734","issue":"2","note":"publisher: [Wiley, International Statistical Institute (ISI)]","page":"283-288","source":"JSTOR","title":"Agricultural Population","volume":"44","author":[{"family":"Zarkovich","given":"S. S."},{"family":"Bosnich","given":"S."},{"family":"Anichich","given":"Z."}],"issued":{"date-parts":[["1976"]]},"citation-key":"zarkovichAgriculturalPopulation1976"},"label":"page","suppress-author":true}],"schema":"https://github.com/citation-style-language/schema/raw/master/csl-citation.json"} </w:instrText>
+      </w:r>
+      <w:r>
+        <w:fldChar w:fldCharType="separate"/>
+      </w:r>
+      <w:r>
+        <w:rPr>
+          <w:rFonts w:ascii="Arial" w:hAnsi="Arial" w:cs="Arial"/>
+        </w:rPr>
+        <w:t>(1976)</w:t>
+      </w:r>
+      <w:r>
+        <w:fldChar w:fldCharType="end"/>
+      </w:r>
+      <w:r>
+        <w:t xml:space="preserve"> decades ago explored the statistical challenges of defining agricultural populations, in the context of enumerating </w:t>
+      </w:r>
+      <w:r>
+        <w:t>agricultural labourers and landholders residing in urban areas, and the inverse challenge of</w:t>
+      </w:r>
+      <w:r>
+        <w:t xml:space="preserve"> accounting for</w:t>
+      </w:r>
+      <w:r>
+        <w:t xml:space="preserve"> farmland residents who do not participate in agricultural labour. Other studies have highlighted the complexity of gender, noting that women’s work in farming (often unpaid) </w:t>
+      </w:r>
+      <w:r>
+        <w:t xml:space="preserve">has historically been </w:t>
+      </w:r>
+      <w:r>
+        <w:t xml:space="preserve">systematically underestimated in labour force statistics </w:t>
+      </w:r>
+      <w:r>
+        <w:fldChar w:fldCharType="begin"/>
+      </w:r>
+      <w:r>
+        <w:instrText xml:space="preserve"> ADDIN ZOTERO_ITEM CSL_CITATION {"citationID":"tcXwxwwc","properties":{"formattedCitation":"(Dixon, 1982)","plainCitation":"(Dixon, 1982)","noteIndex":0},"citationItems":[{"id":6259,"uris":["http://zotero.org/users/10222370/items/54KQL2RC"],"itemData":{"id":6259,"type":"article-journal","abstract":"Although the undercounting of women in the labor force by censuses and labor force surveys has attracted considerable comment in the past decade, evidence of its prevalence has been sporadic. This paper compares the total counts of men and women in the farm labor force (self-employed, wage laborers, and unpaid family helpers) obtained from population censuses and surveys, from estimates prepared by the International Labour Office, and from censuses of farm holdings coordinated by the Food and Agriculture Organization of the United Nations--each of which follows different definitions and procedures. Whereas the three sources reveal quite similar counts of men in the labor force on average, they differ remarkably in their counts of women. New estimates based on the more inclusive practices of the FAO censuses substantially raise the proportions female in the agricultural labor force above those reported by the ILO. These new estimates are relevant to agricultural development planning and to theories of gender roles and labor allocation.","container-title":"Population and Development Review","DOI":"10.2307/1972379","ISSN":"0098-7921","issue":"3","note":"publisher: [Population Council, Wiley]","page":"539-566","source":"JSTOR","title":"Women in Agriculture: Counting the Labor Force in Developing Countries","title-short":"Women in Agriculture","volume":"8","author":[{"family":"Dixon","given":"Ruth B."}],"issued":{"date-parts":[["1982"]]},"citation-key":"dixonWomenAgricultureCounting1982"}}],"schema":"https://github.com/citation-style-language/schema/raw/master/csl-citation.json"} </w:instrText>
+      </w:r>
+      <w:r>
+        <w:fldChar w:fldCharType="separate"/>
+      </w:r>
+      <w:r>
+        <w:rPr>
+          <w:rFonts w:ascii="Arial" w:hAnsi="Arial" w:cs="Arial"/>
+        </w:rPr>
+        <w:t>(Dixon, 1982)</w:t>
+      </w:r>
+      <w:r>
+        <w:fldChar w:fldCharType="end"/>
+      </w:r>
+      <w:r>
+        <w:t xml:space="preserve">, and that female participation in agricultural labour is increasing in the context of male outmigration from the sector </w:t>
+      </w:r>
+      <w:r>
+        <w:fldChar w:fldCharType="begin"/>
+      </w:r>
+      <w:r>
+        <w:instrText xml:space="preserve"> ADDIN ZOTERO_ITEM CSL_CITATION {"citationID":"Xfmj10XE","properties":{"formattedCitation":"(Pattnaik {\\i{}et al.}, 2018; Slavchevska, Kaaria and Taivalmaa, 2019)","plainCitation":"(Pattnaik et al., 2018; Slavchevska, Kaaria and Taivalmaa, 2019)","noteIndex":0},"citationItems":[{"id":6271,"uris":["http://zotero.org/users/10222370/items/29G7EYJZ"],"itemData":{"id":6271,"type":"article-journal","abstract":"The rising share of farm work in India undertaken by women – a phenomenon commonly referred to as the feminization of agriculture – raises questions about the changing character of rural India, particularly with regards to women's social and economic roles. Based on an analysis of four sets of occupational data drawn from the Indian Census (1981, 1991, 2001 and 2011), this paper demonstrates that, as a process driven largely by the outmigration of men from rural areas, the feminization of agriculture has no necessary relationship with wider INDICATORS of women's social or economic empowerment. Instead, women's growing participation in agriculture appears to be strongly related to several indicators of poverty. This paper concludes that women's growing contribution of labour in agriculture adds to the already heavy work burdens of most rural women, thereby further undermining their well-being, and suggests that the feminization of agriculture may better be described as the feminization of agrarian distress.","container-title":"Journal of the Asia Pacific Economy","DOI":"10.1080/13547860.2017.1394569","ISSN":"1354-7860","issue":"1","note":"publisher: Routledge\n_eprint: https://doi.org/10.1080/13547860.2017.1394569","page":"138-155","source":"Taylor and Francis+NEJM","title":"The feminization of agriculture or the feminization of agrarian distress? Tracking the trajectory of women in agriculture in India","title-short":"The feminization of agriculture or the feminization of agrarian distress?","volume":"23","author":[{"family":"Pattnaik","given":"Itishree"},{"family":"Lahiri-Dutt","given":"Kuntala"},{"family":"Lockie","given":"Stewart"},{"family":"Pritchard","given":"Bill"}],"issued":{"date-parts":[["2018",1,2]]},"citation-key":"pattnaikFeminizationAgricultureFeminization2018"}},{"id":6269,"uris":["http://zotero.org/users/10222370/items/RN9V3Y7V"],"itemData":{"id":6269,"type":"chapter","abstract":"Society's greatest use of water is in food production; a fact that puts farmers centre stage in global environmental management. Current management of food value chains, however, is not well set up to enable farmers to undertake their dual role of feeding a growing population and stewarding natural resources. The book considers the interconnected issues of real water in the environment and \"virtual water\" in food value chains and investigates how society influences both fields. This perspective draws out considerable challenges for food security and for environmental stewardship in the context of ongoing global change. The book discusses these issues by region and with global overviews of selected commodities. Innovation relevant to the kind of change needed for the current food system to meet future challenges is reviewed in light of the findings of the regional and thematic analysis.","container-title":"The Oxford Handbook of Food, Water and Society","ISBN":"978-0-19-066979-9","language":"en","note":"Google-Books-ID: hZOzDwAAQBAJ","publisher":"Oxford University Press","source":"Google Books","title":"The feminization of agriculture: evidence and implications for food and water security","editor":[{"family":"Allan","given":"John Anthony"}],"author":[{"family":"Slavchevska","given":"Vanya"},{"family":"Kaaria","given":"Susan"},{"family":"Taivalmaa","given":"Sanna Liisa"}],"issued":{"date-parts":[["2019"]]},"citation-key":"slavchevskaFeminizationAgricultureEvidence2019"}}],"schema":"https://github.com/citation-style-language/schema/raw/master/csl-citation.json"} </w:instrText>
+      </w:r>
+      <w:r>
+        <w:fldChar w:fldCharType="separate"/>
+      </w:r>
+      <w:r>
+        <w:rPr>
+          <w:rFonts w:ascii="Arial" w:hAnsi="Arial" w:cs="Arial"/>
+          <w:szCs w:val="24"/>
+        </w:rPr>
+        <w:t xml:space="preserve">(Pattnaik </w:t>
+      </w:r>
+      <w:r>
+        <w:rPr>
+          <w:rFonts w:ascii="Arial" w:hAnsi="Arial" w:cs="Arial"/>
+          <w:i/>
+          <w:iCs/>
+          <w:szCs w:val="24"/>
+        </w:rPr>
+        <w:t>et al.</w:t>
+      </w:r>
+      <w:r>
+        <w:rPr>
+          <w:rFonts w:ascii="Arial" w:hAnsi="Arial" w:cs="Arial"/>
+          <w:szCs w:val="24"/>
+        </w:rPr>
+        <w:t>, 2018; Slavchevska, Kaaria and Taivalmaa, 2019)</w:t>
+      </w:r>
+      <w:r>
+        <w:fldChar w:fldCharType="end"/>
+      </w:r>
+      <w:r>
+        <w:t>.</w:t>
+      </w:r>
+      <w:r>
+        <w:t xml:space="preserve"> However, there is no universal definition of agricultural population or how it should be calculated. </w:t>
       </w:r>
     </w:p>
     <w:p>
       <w:pPr>
         <w:pStyle w:val="Heading3"/>
       </w:pPr>
-      <w:r>
-        <w:t>Introduction</w:t>
-      </w:r>
-    </w:p>
-    <w:p>
-      <w:r>
-        <w:t>This literature review provides an overview of the concept of agricultural dependent population, the implications of deriving agricultural populations from census or alternative data sources</w:t>
-      </w:r>
-      <w:r>
-        <w:t>, and how this concept is relevant to research and development work in the case study context of India</w:t>
-      </w:r>
-      <w:r>
-        <w:t xml:space="preserve">. The second section introduces spatial disaggregation methodologies, historical development, and applications, particularly regarding gridded population estimates of the world. </w:t>
-      </w:r>
-      <w:r>
-        <w:t xml:space="preserve">Finally, the review highlights how this thesis addresses a gap in the literature and how the work is situated within the broader scholarship around spatial disaggregation estimates. </w:t>
-      </w:r>
-    </w:p>
-    <w:p>
-      <w:pPr>
-        <w:pStyle w:val="Heading3"/>
-      </w:pPr>
-      <w:r>
-        <w:t>Agricultural Dependent Populations</w:t>
-      </w:r>
-    </w:p>
-    <w:p>
-      <w:r>
-        <w:t xml:space="preserve">Agriculture represents the single largest employer across the globe, </w:t>
-      </w:r>
-      <w:r>
-        <w:t>as the source of income for</w:t>
-      </w:r>
-      <w:r>
-        <w:t xml:space="preserve"> 40 per cent of the world’s population</w:t>
-      </w:r>
-      <w:r>
-        <w:t xml:space="preserve"> </w:t>
-      </w:r>
-      <w:r>
-        <w:fldChar w:fldCharType="begin"/>
-      </w:r>
-      <w:r>
-        <w:instrText xml:space="preserve"> ADDIN ZOTERO_ITEM CSL_CITATION {"citationID":"yVLDn1H1","properties":{"formattedCitation":"(Kondylis {\\i{}et al.}, 2023)","plainCitation":"(Kondylis et al., 2023)","noteIndex":0},"citationItems":[{"id":6004,"uris":["http://zotero.org/users/10222370/items/93AURYBT"],"itemData":{"id":6004,"type":"webpage","container-title":"World Bank: Development Impact Evaluation (DIME)","genre":"Text/HTML","language":"en","title":"Agriculture","URL":"https://www.worldbank.org/en/research/dime/brief/agriculture","author":[{"family":"Kondylis","given":"Florence"},{"family":"Adjognon","given":"Serge"},{"family":"Christian","given":"Paul"},{"family":"Jones","given":"Maria"},{"family":"Zwager","given":"Astrid"}],"accessed":{"date-parts":[["2023",6,1]]},"issued":{"date-parts":[["2023"]]},"citation-key":"kondylisAgriculture2023"}}],"schema":"https://github.com/citation-style-language/schema/raw/master/csl-citation.json"} </w:instrText>
-      </w:r>
-      <w:r>
-        <w:fldChar w:fldCharType="separate"/>
-      </w:r>
-      <w:r>
-        <w:rPr>
-          <w:rFonts w:ascii="Arial" w:hAnsi="Arial" w:cs="Arial"/>
-          <w:szCs w:val="24"/>
-        </w:rPr>
-        <w:t xml:space="preserve">(Kondylis </w:t>
-      </w:r>
-      <w:r>
-        <w:rPr>
-          <w:rFonts w:ascii="Arial" w:hAnsi="Arial" w:cs="Arial"/>
-          <w:i/>
-          <w:iCs/>
-          <w:szCs w:val="24"/>
-        </w:rPr>
-        <w:t>et al.</w:t>
-      </w:r>
-      <w:r>
-        <w:rPr>
-          <w:rFonts w:ascii="Arial" w:hAnsi="Arial" w:cs="Arial"/>
-          <w:szCs w:val="24"/>
-        </w:rPr>
-        <w:t>, 2023)</w:t>
-      </w:r>
-      <w:r>
-        <w:fldChar w:fldCharType="end"/>
-      </w:r>
-      <w:r>
-        <w:t>.</w:t>
-      </w:r>
-      <w:r>
-        <w:t xml:space="preserve"> In India, this share is even larger, with </w:t>
-      </w:r>
-      <w:r>
-        <w:t>52</w:t>
-      </w:r>
-      <w:r>
-        <w:t xml:space="preserve">% </w:t>
-      </w:r>
-      <w:r>
-        <w:t xml:space="preserve">of workers </w:t>
-      </w:r>
-      <w:r>
-        <w:t>estimated to be dependent on agriculture for a living</w:t>
-      </w:r>
-      <w:r>
-        <w:t xml:space="preserve">, </w:t>
-      </w:r>
-      <w:r>
-        <w:t xml:space="preserve">rising to 70% in rural households, and </w:t>
-      </w:r>
-      <w:r>
-        <w:t>predominantly in small</w:t>
-      </w:r>
-      <w:r>
-        <w:t xml:space="preserve"> and subsistence</w:t>
-      </w:r>
-      <w:r>
-        <w:t xml:space="preserve"> farms </w:t>
-      </w:r>
-      <w:r>
-        <w:fldChar w:fldCharType="begin"/>
-      </w:r>
-      <w:r>
-        <w:instrText xml:space="preserve"> ADDIN ZOTERO_ITEM CSL_CITATION {"citationID":"94VsDSIc","properties":{"formattedCitation":"(Census of India, 2011; FAO, 2023)","plainCitation":"(Census of India, 2011; FAO, 2023)","noteIndex":0},"citationItems":[{"id":6238,"uris":["http://zotero.org/users/10222370/items/TA98Y72P"],"itemData":{"id":6238,"type":"dataset","title":"B-04 Main Workers classified by Age, Industrial Category, and Sex","URL":"https://censusindia.gov.in/census.website/data/census-tables","author":[{"literal":"Census of India"}],"accessed":{"date-parts":[["2023",5,30]]},"issued":{"date-parts":[["2011"]]},"citation-key":"censusofindiaB04MainWorkers2011"}},{"id":6239,"uris":["http://zotero.org/users/10222370/items/F4A5PPT8"],"itemData":{"id":6239,"type":"webpage","title":"Food and Agriculture Organization of the United Nations (FAO) in India","URL":"https://www.fao.org/india/fao-in-india/india-at-a-glance/en/","author":[{"literal":"FAO"}],"accessed":{"date-parts":[["2023",6,6]]},"issued":{"date-parts":[["2023"]]},"citation-key":"faoFoodAgricultureOrganization2023"}}],"schema":"https://github.com/citation-style-language/schema/raw/master/csl-citation.json"} </w:instrText>
-      </w:r>
-      <w:r>
-        <w:fldChar w:fldCharType="separate"/>
-      </w:r>
-      <w:r>
-        <w:rPr>
-          <w:rFonts w:ascii="Arial" w:hAnsi="Arial" w:cs="Arial"/>
-        </w:rPr>
-        <w:t>(Census of India, 2011; FAO, 2023)</w:t>
-      </w:r>
-      <w:r>
-        <w:fldChar w:fldCharType="end"/>
-      </w:r>
-      <w:r>
-        <w:t>. Agricultural populations in India typically face high rates of poverty and instability, and are identified by the World Bank as a key target for development funding (</w:t>
-      </w:r>
-      <w:r>
-        <w:rPr>
-          <w:highlight w:val="yellow"/>
-        </w:rPr>
-        <w:t>REF</w:t>
-      </w:r>
-      <w:r>
-        <w:t>), especially in the context of increasing vulnerability due to the effects of climate change and increased variability of temperature and rainfall</w:t>
-      </w:r>
-      <w:r>
-        <w:t xml:space="preserve"> </w:t>
-      </w:r>
-      <w:r>
-        <w:fldChar w:fldCharType="begin"/>
-      </w:r>
-      <w:r>
-        <w:instrText xml:space="preserve"> ADDIN ZOTERO_ITEM CSL_CITATION {"citationID":"fs9ckASO","properties":{"formattedCitation":"(Anand, Kakumanu and Amarasinghe, 2019)","plainCitation":"(Anand, Kakumanu and Amarasinghe, 2019)","noteIndex":0},"citationItems":[{"id":5678,"uris":["http://zotero.org/users/10222370/items/QIE8ZLJ4"],"itemData":{"id":5678,"type":"article-journal","container-title":"Journal of Rural Development","DOI":"10.25175/jrd/2019/v38/i1/121801","ISSN":"0970-3357","issue":"1","note":"Citation Key: anandUseRemoteSensing2019","page":"55","title":"Use of Remote Sensing and GIS for Identifying Tanks and Rehabilitation Benefits to the Rural Areas","volume":"38","author":[{"family":"Anand","given":"Sumit"},{"family":"Kakumanu","given":"Krishna Reddy"},{"family":"Amarasinghe","given":"U. A."}],"issued":{"date-parts":[["2019",3]]},"citation-key":"anandUseRemoteSensing2019"},"label":"page"}],"schema":"https://github.com/citation-style-language/schema/raw/master/csl-citation.json"} </w:instrText>
-      </w:r>
-      <w:r>
-        <w:fldChar w:fldCharType="separate"/>
-      </w:r>
-      <w:r>
-        <w:rPr>
-          <w:rFonts w:ascii="Arial" w:hAnsi="Arial" w:cs="Arial"/>
-        </w:rPr>
-        <w:t>(Anand, Kakumanu and Amarasinghe, 2019)</w:t>
-      </w:r>
-      <w:r>
-        <w:fldChar w:fldCharType="end"/>
-      </w:r>
-      <w:r>
-        <w:t xml:space="preserve">. </w:t>
-      </w:r>
-    </w:p>
-    <w:p>
+      <w:commentRangeStart w:id="17"/>
       <w:r>
         <w:lastRenderedPageBreak/>
-        <w:t>To support effective, context-specific development, it is necessary to understand the spatial distribution of this agricultural population.</w:t>
-      </w:r>
-      <w:r>
-        <w:t xml:space="preserve"> In contrast to total population, which skews towards urban areas, estimating rural and agricultural populations can provide an indication of demand on specific resources, such as water for irrigation. </w:t>
-      </w:r>
-      <w:r>
-        <w:t>In India</w:t>
-      </w:r>
-      <w:r>
-        <w:t>,</w:t>
-      </w:r>
-      <w:r>
-        <w:t xml:space="preserve"> particularly in southern states of Andhra Pradesh, Tamil Nadu, and Karnataka,</w:t>
-      </w:r>
-      <w:r>
-        <w:t xml:space="preserve"> small scale irrigation has historically been managed through tank systems</w:t>
-      </w:r>
-      <w:r>
-        <w:t xml:space="preserve"> – traditional water storage reservoirs designed to harvest and store rainwater and surface runoff</w:t>
-      </w:r>
-      <w:r>
-        <w:t xml:space="preserve"> </w:t>
-      </w:r>
-      <w:r>
-        <w:fldChar w:fldCharType="begin"/>
-      </w:r>
-      <w:r>
-        <w:instrText xml:space="preserve"> ADDIN ZOTERO_ITEM CSL_CITATION {"citationID":"zCGV0VMP","properties":{"formattedCitation":"(Mialhe, Gunnell and Mering, 2008)","plainCitation":"(Mialhe, Gunnell and Mering, 2008)","noteIndex":0},"citationItems":[{"id":5812,"uris":["http://zotero.org/users/10222370/items/LNAUEQKN"],"itemData":{"id":5812,"type":"article-journal","abstract":"This paper presents a methodological procedure based on remote sensing and image analysis techniques designed to map and quantify water stocks in small irrigation reservoirs over vast, user-defined regions. Because the method is based on unsupervised pixel classification schemes, it is analytically transparent and entirely replicable and can therefore be used in most settings as a tool for integrated water resource management, planning, or policy making, with benefits to irrigation, land use, agriculture, and water-related social issues. Satellite images of semiarid south India are used here to quantify fluctuating water volumes in </w:instrText>
-      </w:r>
-      <w:r>
-        <w:rPr>
-          <w:rFonts w:ascii="Cambria Math" w:hAnsi="Cambria Math" w:cs="Cambria Math"/>
-        </w:rPr>
-        <w:instrText>∼</w:instrText>
-      </w:r>
-      <w:r>
-        <w:instrText xml:space="preserve">2500 reservoirs. In this pilot study, the detection of temporal trends and spatial discontinuities in land use at successive dates within reservoir beds is a proxy for assessing the performance of reservoirs and for formulating hypotheses on the environmental, socioeconomic, or anthropological reasons behind the inferred levels of infrastructural maintenance or disuse. The synoptic approach paves the way for future efforts as better ground truth data become available.","container-title":"Water Resources Research","DOI":"10.1029/2007WR006065","ISSN":"1944-7973","issue":"5","language":"en","note":"_eprint: https://agupubs.onlinelibrary.wiley.com/doi/pdf/10.1029/2007WR006065","source":"Wiley Online Library","title":"Synoptic assessment of water resource variability in reservoirs by remote sensing: General approach and application to the runoff harvesting systems of south India","title-short":"Synoptic assessment of water resource variability in reservoirs by remote sensing","URL":"https://onlinelibrary.wiley.com/doi/abs/10.1029/2007WR006065","volume":"44","author":[{"family":"Mialhe","given":"François"},{"family":"Gunnell","given":"Yanni"},{"family":"Mering","given":"Catherine"}],"accessed":{"date-parts":[["2023",5,26]]},"issued":{"date-parts":[["2008"]]},"citation-key":"mialheSynopticAssessmentWater2008"}}],"schema":"https://github.com/citation-style-language/schema/raw/master/csl-citation.json"} </w:instrText>
-      </w:r>
-      <w:r>
-        <w:fldChar w:fldCharType="separate"/>
-      </w:r>
-      <w:r>
-        <w:rPr>
-          <w:rFonts w:ascii="Arial" w:hAnsi="Arial" w:cs="Arial"/>
-        </w:rPr>
-        <w:t>(Mialhe, Gunnell and Mering, 2008)</w:t>
-      </w:r>
-      <w:r>
-        <w:fldChar w:fldCharType="end"/>
-      </w:r>
-      <w:r>
-        <w:t>.</w:t>
-      </w:r>
-      <w:r>
-        <w:t xml:space="preserve"> In many areas, these tanks have become degraded and are not functioning at their peak</w:t>
-      </w:r>
-      <w:r>
-        <w:t xml:space="preserve"> </w:t>
-      </w:r>
-      <w:r>
-        <w:fldChar w:fldCharType="begin"/>
-      </w:r>
-      <w:r>
-        <w:instrText xml:space="preserve"> ADDIN ZOTERO_ITEM CSL_CITATION {"citationID":"VlCDVOqM","properties":{"formattedCitation":"(Anand, Kakumanu and Amarasinghe, 2019)","plainCitation":"(Anand, Kakumanu and Amarasinghe, 2019)","noteIndex":0},"citationItems":[{"id":5678,"uris":["http://zotero.org/users/10222370/items/QIE8ZLJ4"],"itemData":{"id":5678,"type":"article-journal","container-title":"Journal of Rural Development","DOI":"10.25175/jrd/2019/v38/i1/121801","ISSN":"0970-3357","issue":"1","note":"Citation Key: anandUseRemoteSensing2019","page":"55","title":"Use of Remote Sensing and GIS for Identifying Tanks and Rehabilitation Benefits to the Rural Areas","volume":"38","author":[{"family":"Anand","given":"Sumit"},{"family":"Kakumanu","given":"Krishna Reddy"},{"family":"Amarasinghe","given":"U. A."}],"issued":{"date-parts":[["2019",3]]},"citation-key":"anandUseRemoteSensing2019"}}],"schema":"https://github.com/citation-style-language/schema/raw/master/csl-citation.json"} </w:instrText>
-      </w:r>
-      <w:r>
-        <w:fldChar w:fldCharType="separate"/>
-      </w:r>
-      <w:r>
-        <w:rPr>
-          <w:rFonts w:ascii="Arial" w:hAnsi="Arial" w:cs="Arial"/>
-        </w:rPr>
-        <w:t>(Anand, Kakumanu and Amarasinghe, 2019)</w:t>
-      </w:r>
-      <w:r>
-        <w:fldChar w:fldCharType="end"/>
-      </w:r>
-      <w:r>
-        <w:t>. Rehabilitation of these degraded tanks is a relatively cheap and effective way to improve water security for agriculture in local communities, and</w:t>
-      </w:r>
-      <w:r>
-        <w:t xml:space="preserve"> improved irrigation can benefit </w:t>
-      </w:r>
-      <w:r>
-        <w:t>cropping intensity</w:t>
-      </w:r>
-      <w:r>
-        <w:t xml:space="preserve"> and subsequently reduce pressure on forest cover </w:t>
-      </w:r>
-      <w:r>
-        <w:t xml:space="preserve">being converted </w:t>
-      </w:r>
-      <w:r>
-        <w:t xml:space="preserve">into cultivated land </w:t>
-      </w:r>
-      <w:r>
-        <w:fldChar w:fldCharType="begin"/>
-      </w:r>
-      <w:r>
-        <w:instrText xml:space="preserve"> ADDIN ZOTERO_ITEM CSL_CITATION {"citationID":"K2iu8sBA","properties":{"formattedCitation":"(Meiyappan {\\i{}et al.}, 2017)","plainCitation":"(Meiyappan et al., 2017)","noteIndex":0},"citationItems":[{"id":4304,"uris":["http://zotero.org/users/10222370/items/T6WEBENI"],"itemData":{"id":4304,"type":"article-journal","abstract":"We examine the dynamics and spatial determinants of land change in India by integrating decadal land cover maps (1985–1995–2005) from a wall-to-wall analysis of Landsat images with spatiotemporal socioeconomic database for ~630,000 villages in India. We reinforce our results through collective evidence from synthesis of 102 case studies that incorporate field knowledge of the causes of land change in India. We focus on cropland–fallow land conversions, and forest area changes (excludes non-forest tree categories including commercial plantations). We show that cropland to fallow conversions are prominently associated with lack of irrigation and capital, male agricultural labor shortage, and fragmentation of land holdings. We find gross forest loss is substantial and increased from ~23,810 km2 (1985–1995) to ~25,770 km2 (1995–2005). The gross forest gain also increased from ~6000 km2 (1985–1995) to ~7440 km2 (1995–2005). Overall, India experienced a net decline in forest by ~18,000 km2 (gross loss–gross gain) consistently during both decades. We show that the major source of forest loss was cropland expansion in areas of low cropland productivity (due to soil degradation and lack of irrigation), followed by industrial development and mining/quarrying activities, and excessive economic dependence of villages on forest resources.","container-title":"Regional Environmental Change","DOI":"10.1007/s10113-016-1068-2","ISSN":"1436-378X","issue":"3","journalAbbreviation":"Reg Environ Change","language":"en","page":"753-766","source":"Springer Link","title":"Dynamics and determinants of land change in India: integrating satellite data with village socioeconomics","title-short":"Dynamics and determinants of land change in India","volume":"17","author":[{"family":"Meiyappan","given":"Prasanth"},{"family":"Roy","given":"Parth S."},{"family":"Sharma","given":"Yeshu"},{"family":"Ramachandran","given":"Reshma M."},{"family":"Joshi","given":"Pawan K."},{"family":"DeFries","given":"Ruth S."},{"family":"Jain","given":"Atul K."}],"issued":{"date-parts":[["2017",3,1]]},"citation-key":"meiyappanDynamicsDeterminantsLand2017"}}],"schema":"https://github.com/citation-style-language/schema/raw/master/csl-citation.json"} </w:instrText>
-      </w:r>
-      <w:r>
-        <w:fldChar w:fldCharType="separate"/>
-      </w:r>
-      <w:r>
-        <w:rPr>
-          <w:rFonts w:ascii="Arial" w:hAnsi="Arial" w:cs="Arial"/>
-          <w:szCs w:val="24"/>
-        </w:rPr>
-        <w:t xml:space="preserve">(Meiyappan </w:t>
-      </w:r>
-      <w:r>
-        <w:rPr>
-          <w:rFonts w:ascii="Arial" w:hAnsi="Arial" w:cs="Arial"/>
-          <w:i/>
-          <w:iCs/>
-          <w:szCs w:val="24"/>
-        </w:rPr>
-        <w:t>et al.</w:t>
-      </w:r>
-      <w:r>
-        <w:rPr>
-          <w:rFonts w:ascii="Arial" w:hAnsi="Arial" w:cs="Arial"/>
-          <w:szCs w:val="24"/>
-        </w:rPr>
-        <w:t>, 2017)</w:t>
-      </w:r>
-      <w:r>
-        <w:fldChar w:fldCharType="end"/>
-      </w:r>
-      <w:r>
-        <w:t>.</w:t>
-      </w:r>
-      <w:r>
-        <w:t xml:space="preserve"> </w:t>
-      </w:r>
-      <w:r>
-        <w:t>Locating</w:t>
-      </w:r>
-      <w:r>
-        <w:t xml:space="preserve"> wh</w:t>
-      </w:r>
-      <w:r>
-        <w:t xml:space="preserve">ich tanks are in areas of high demand (high agricultural population) provides an evidence base to direct development efforts in areas to maximise </w:t>
-      </w:r>
-      <w:r>
-        <w:t>impact</w:t>
-      </w:r>
-      <w:r>
-        <w:t xml:space="preserve">. </w:t>
-      </w:r>
-    </w:p>
-    <w:p>
-      <w:r>
-        <w:rPr>
-          <w:i/>
-          <w:iCs/>
-        </w:rPr>
-        <w:t xml:space="preserve"> </w:t>
-      </w:r>
-      <w:r>
-        <w:t xml:space="preserve">The concept of an agricultural population and agricultural dependence is referenced somewhat often in the literature, but rarely is the topic addressed directly. Zarkovich </w:t>
-      </w:r>
-      <w:r>
-        <w:rPr>
-          <w:i/>
-          <w:iCs/>
-        </w:rPr>
-        <w:t>et al.</w:t>
-      </w:r>
-      <w:r>
-        <w:t xml:space="preserve"> </w:t>
-      </w:r>
-      <w:r>
-        <w:fldChar w:fldCharType="begin"/>
-      </w:r>
-      <w:r>
-        <w:instrText xml:space="preserve"> ADDIN ZOTERO_ITEM CSL_CITATION {"citationID":"GQNBLEnK","properties":{"formattedCitation":"(1976)","plainCitation":"(1976)","noteIndex":0},"citationItems":[{"id":6245,"uris":["http://zotero.org/users/10222370/items/ZMKG9D7T"],"itemData":{"id":6245,"type":"article-journal","abstract":"In this article some problems are presented that arise in studies of population involved in agricultural work. The problems dealt with and the related numerical illustrations refer to Yugoslavia. However, as similar development tendencies are appearing in other countries as well, a broader group of readers might be interested in this article.","container-title":"International Statistical Review / Revue Internationale de Statistique","DOI":"10.2307/1403288","ISSN":"0306-7734","issue":"2","note":"publisher: [Wiley, International Statistical Institute (ISI)]","page":"283-288","source":"JSTOR","title":"Agricultural Population","volume":"44","author":[{"family":"Zarkovich","given":"S. S."},{"family":"Bosnich","given":"S."},{"family":"Anichich","given":"Z."}],"issued":{"date-parts":[["1976"]]},"citation-key":"zarkovichAgriculturalPopulation1976"},"label":"page","suppress-author":true}],"schema":"https://github.com/citation-style-language/schema/raw/master/csl-citation.json"} </w:instrText>
-      </w:r>
-      <w:r>
-        <w:fldChar w:fldCharType="separate"/>
-      </w:r>
-      <w:r>
-        <w:rPr>
-          <w:rFonts w:ascii="Arial" w:hAnsi="Arial" w:cs="Arial"/>
-        </w:rPr>
-        <w:t>(1976)</w:t>
-      </w:r>
-      <w:r>
-        <w:fldChar w:fldCharType="end"/>
-      </w:r>
-      <w:r>
-        <w:t xml:space="preserve"> decades ago explored the statistical challenges of defining agricultural populations, in the context of enumerating </w:t>
-      </w:r>
-      <w:r>
-        <w:t>agricultural labourers and landholders residing in urban areas, and the inverse challenge of</w:t>
-      </w:r>
-      <w:r>
-        <w:t xml:space="preserve"> accounting for</w:t>
-      </w:r>
-      <w:r>
-        <w:t xml:space="preserve"> farmland residents who do not participate in agricultural labour. Other studies have highlighted the complexity of gender, noting that women’s work in farming (often unpaid) </w:t>
-      </w:r>
-      <w:r>
-        <w:t xml:space="preserve">has historically been </w:t>
-      </w:r>
-      <w:r>
-        <w:t xml:space="preserve">systematically underestimated in labour force statistics </w:t>
-      </w:r>
-      <w:r>
-        <w:fldChar w:fldCharType="begin"/>
-      </w:r>
-      <w:r>
-        <w:instrText xml:space="preserve"> ADDIN ZOTERO_ITEM CSL_CITATION {"citationID":"tcXwxwwc","properties":{"formattedCitation":"(Dixon, 1982)","plainCitation":"(Dixon, 1982)","noteIndex":0},"citationItems":[{"id":6259,"uris":["http://zotero.org/users/10222370/items/54KQL2RC"],"itemData":{"id":6259,"type":"article-journal","abstract":"Although the undercounting of women in the labor force by censuses and labor force surveys has attracted considerable comment in the past decade, evidence of its prevalence has been sporadic. This paper compares the total counts of men and women in the farm labor force (self-employed, wage laborers, and unpaid family helpers) obtained from population censuses and surveys, from estimates prepared by the International Labour Office, and from censuses of farm holdings coordinated by the Food and Agriculture Organization of the United Nations--each of which follows different definitions and procedures. Whereas the three sources reveal quite similar counts of men in the labor force on average, they differ remarkably in their counts of women. New estimates based on the more inclusive practices of the FAO censuses substantially raise the proportions female in the agricultural labor force above those reported by the ILO. These new estimates are relevant to agricultural development planning and to theories of gender roles and labor allocation.","container-title":"Population and Development Review","DOI":"10.2307/1972379","ISSN":"0098-7921","issue":"3","note":"publisher: [Population Council, Wiley]","page":"539-566","source":"JSTOR","title":"Women in Agriculture: Counting the Labor Force in Developing Countries","title-short":"Women in Agriculture","volume":"8","author":[{"family":"Dixon","given":"Ruth B."}],"issued":{"date-parts":[["1982"]]},"citation-key":"dixonWomenAgricultureCounting1982"}}],"schema":"https://github.com/citation-style-language/schema/raw/master/csl-citation.json"} </w:instrText>
-      </w:r>
-      <w:r>
-        <w:fldChar w:fldCharType="separate"/>
-      </w:r>
-      <w:r>
-        <w:rPr>
-          <w:rFonts w:ascii="Arial" w:hAnsi="Arial" w:cs="Arial"/>
-        </w:rPr>
-        <w:t>(Dixon, 1982)</w:t>
-      </w:r>
-      <w:r>
-        <w:fldChar w:fldCharType="end"/>
-      </w:r>
-      <w:r>
-        <w:t xml:space="preserve">, and that female participation in agricultural labour is increasing in the context of male outmigration from the sector </w:t>
-      </w:r>
-      <w:r>
-        <w:fldChar w:fldCharType="begin"/>
-      </w:r>
-      <w:r>
-        <w:instrText xml:space="preserve"> ADDIN ZOTERO_ITEM CSL_CITATION {"citationID":"Xfmj10XE","properties":{"formattedCitation":"(Pattnaik {\\i{}et al.}, 2018; Slavchevska, Kaaria and Taivalmaa, 2019)","plainCitation":"(Pattnaik et al., 2018; Slavchevska, Kaaria and Taivalmaa, 2019)","noteIndex":0},"citationItems":[{"id":6271,"uris":["http://zotero.org/users/10222370/items/29G7EYJZ"],"itemData":{"id":6271,"type":"article-journal","abstract":"The rising share of farm work in India undertaken by women – a phenomenon commonly referred to as the feminization of agriculture – raises questions about the changing character of rural India, particularly with regards to women's social and economic roles. Based on an analysis of four sets of occupational data drawn from the Indian Census (1981, 1991, 2001 and 2011), this paper demonstrates that, as a process driven largely by the outmigration of men from rural areas, the feminization of agriculture has no necessary relationship with wider INDICATORS of women's social or economic empowerment. Instead, women's growing participation in agriculture appears to be strongly related to several indicators of poverty. This paper concludes that women's growing contribution of labour in agriculture adds to the already heavy work burdens of most rural women, thereby further undermining their well-being, and suggests that the feminization of agriculture may better be described as the feminization of agrarian distress.","container-title":"Journal of the Asia Pacific Economy","DOI":"10.1080/13547860.2017.1394569","ISSN":"1354-7860","issue":"1","note":"publisher: Routledge\n_eprint: https://doi.org/10.1080/13547860.2017.1394569","page":"138-155","source":"Taylor and Francis+NEJM","title":"The feminization of agriculture or the feminization of agrarian distress? Tracking the trajectory of women in agriculture in India","title-short":"The feminization of agriculture or the feminization of agrarian distress?","volume":"23","author":[{"family":"Pattnaik","given":"Itishree"},{"family":"Lahiri-Dutt","given":"Kuntala"},{"family":"Lockie","given":"Stewart"},{"family":"Pritchard","given":"Bill"}],"issued":{"date-parts":[["2018",1,2]]},"citation-key":"pattnaikFeminizationAgricultureFeminization2018"}},{"id":6269,"uris":["http://zotero.org/users/10222370/items/RN9V3Y7V"],"itemData":{"id":6269,"type":"chapter","abstract":"Society's greatest use of water is in food production; a fact that puts farmers centre stage in global environmental management. Current management of food value chains, however, is not well set up to enable farmers to undertake their dual role of feeding a growing population and stewarding natural resources. The book considers the interconnected issues of real water in the environment and \"virtual water\" in food value chains and investigates how society influences both fields. This perspective draws out considerable challenges for food security and for environmental stewardship in the context of ongoing global change. The book discusses these issues by region and with global overviews of selected commodities. Innovation relevant to the kind of change needed for the current food system to meet future challenges is reviewed in light of the findings of the regional and thematic analysis.","container-title":"The Oxford Handbook of Food, Water and Society","ISBN":"978-0-19-066979-9","language":"en","note":"Google-Books-ID: hZOzDwAAQBAJ","publisher":"Oxford University Press","source":"Google Books","title":"The feminization of agriculture: evidence and implications for food and water security","editor":[{"family":"Allan","given":"John Anthony"}],"author":[{"family":"Slavchevska","given":"Vanya"},{"family":"Kaaria","given":"Susan"},{"family":"Taivalmaa","given":"Sanna Liisa"}],"issued":{"date-parts":[["2019"]]},"citation-key":"slavchevskaFeminizationAgricultureEvidence2019"}}],"schema":"https://github.com/citation-style-language/schema/raw/master/csl-citation.json"} </w:instrText>
-      </w:r>
-      <w:r>
-        <w:fldChar w:fldCharType="separate"/>
-      </w:r>
-      <w:r>
-        <w:rPr>
-          <w:rFonts w:ascii="Arial" w:hAnsi="Arial" w:cs="Arial"/>
-          <w:szCs w:val="24"/>
-        </w:rPr>
-        <w:t xml:space="preserve">(Pattnaik </w:t>
-      </w:r>
-      <w:r>
-        <w:rPr>
-          <w:rFonts w:ascii="Arial" w:hAnsi="Arial" w:cs="Arial"/>
-          <w:i/>
-          <w:iCs/>
-          <w:szCs w:val="24"/>
-        </w:rPr>
-        <w:t>et al.</w:t>
-      </w:r>
-      <w:r>
-        <w:rPr>
-          <w:rFonts w:ascii="Arial" w:hAnsi="Arial" w:cs="Arial"/>
-          <w:szCs w:val="24"/>
-        </w:rPr>
-        <w:t>, 2018; Slavchevska, Kaaria and Taivalmaa, 2019)</w:t>
-      </w:r>
-      <w:r>
-        <w:fldChar w:fldCharType="end"/>
-      </w:r>
-      <w:r>
-        <w:t>.</w:t>
-      </w:r>
-      <w:r>
-        <w:t xml:space="preserve"> However, there is no universal definition of agricultural population or how it should be calculated. </w:t>
-      </w:r>
-    </w:p>
-    <w:p>
-      <w:pPr>
-        <w:pStyle w:val="Heading3"/>
-      </w:pPr>
-      <w:commentRangeStart w:id="2"/>
-      <w:r>
         <w:t>Indian Context</w:t>
       </w:r>
-      <w:commentRangeEnd w:id="2"/>
+      <w:commentRangeEnd w:id="17"/>
       <w:r>
         <w:rPr>
           <w:rStyle w:val="CommentReference"/>
@@ -1343,7 +1432,7 @@
           <w:b w:val="0"/>
           <w:spacing w:val="0"/>
         </w:rPr>
-        <w:commentReference w:id="2"/>
+        <w:commentReference w:id="17"/>
       </w:r>
     </w:p>
     <w:p>
@@ -1484,290 +1573,339 @@
         <w:t>– wards, outgrowths, statutory towns, and census towns</w:t>
       </w:r>
       <w:r>
-        <w:t xml:space="preserve">, the latter being legally rural settlements that have been </w:t>
+        <w:t>, the latter being legally rural settlements that have been designated as urban. The 2011 census estimates that 31% of India’s population reside in urban areas, however this is predicted to be a significant underestimate</w:t>
+      </w:r>
+      <w:r>
+        <w:t xml:space="preserve"> </w:t>
+      </w:r>
+      <w:r>
+        <w:fldChar w:fldCharType="begin"/>
+      </w:r>
+      <w:r>
+        <w:instrText xml:space="preserve"> ADDIN ZOTERO_ITEM CSL_CITATION {"citationID":"8GZRbVt8","properties":{"formattedCitation":"(Balk {\\i{}et al.}, 2019)","plainCitation":"(Balk et al., 2019)","noteIndex":0},"citationItems":[{"id":4296,"uris":["http://zotero.org/users/10222370/items/ZYGVNZ9P"],"itemData":{"id":4296,"type":"article-journal","abstract":"India is the world’s most populous country, yet also one of the least urban. It has long been known that India’s official estimates of urban percentages conflict with estimates derived from alternative conceptions of urbanization. To date, however, the detailed spatial and settlement boundary data needed to analyze and reconcile these differences have not been available. This paper presents gridded estimates of population at a resolution of 1 km along with two spatial renderings of urban areas—one based on the official tabulations of population and settlement types (i.e., statutory towns, outgrowths, and census towns) and the other on remotely-sensed measures of built-up land derived from the Global Human Settlement Layer. We also cross-classified the census data and the remotely-sensed data to construct a hybrid representation of the continuum of urban settlement. In their spatial detail, these materials go well beyond what has previously been available in the public domain, and thereby provide an empirical basis for comparison among competing conceptual models of urbanization.","container-title":"Data","DOI":"10.3390/data4010035","ISSN":"2306-5729","issue":"1","language":"en","license":"http://creativecommons.org/licenses/by/3.0/","note":"number: 1\npublisher: Multidisciplinary Digital Publishing Institute","page":"35","source":"www.mdpi.com","title":"Urbanization in India: Population and Urban Classification Grids for 2011","title-short":"Urbanization in India","volume":"4","author":[{"family":"Balk","given":"Deborah"},{"family":"Montgomery","given":"Mark R."},{"family":"Engin","given":"Hasim"},{"family":"Lin","given":"Natalie"},{"family":"Major","given":"Elizabeth"},{"family":"Jones","given":"Bryan"}],"issued":{"date-parts":[["2019",3]]},"citation-key":"balkUrbanizationIndiaPopulation2019"}}],"schema":"https://github.com/citation-style-language/schema/raw/master/csl-citation.json"} </w:instrText>
+      </w:r>
+      <w:r>
+        <w:fldChar w:fldCharType="separate"/>
+      </w:r>
+      <w:r>
+        <w:rPr>
+          <w:rFonts w:ascii="Arial" w:hAnsi="Arial" w:cs="Arial"/>
+          <w:szCs w:val="24"/>
+        </w:rPr>
+        <w:t xml:space="preserve">(Balk </w:t>
+      </w:r>
+      <w:r>
+        <w:rPr>
+          <w:rFonts w:ascii="Arial" w:hAnsi="Arial" w:cs="Arial"/>
+          <w:i/>
+          <w:iCs/>
+          <w:szCs w:val="24"/>
+        </w:rPr>
+        <w:t>et al.</w:t>
+      </w:r>
+      <w:r>
+        <w:rPr>
+          <w:rFonts w:ascii="Arial" w:hAnsi="Arial" w:cs="Arial"/>
+          <w:szCs w:val="24"/>
+        </w:rPr>
+        <w:t>, 2019)</w:t>
+      </w:r>
+      <w:r>
+        <w:fldChar w:fldCharType="end"/>
+      </w:r>
+      <w:r>
+        <w:t xml:space="preserve">. </w:t>
+      </w:r>
+      <w:r>
+        <w:t>Classification of urban versus rural has implications for the estimation of population based on land cover classification.</w:t>
+      </w:r>
+    </w:p>
+    <w:p>
+      <w:pPr>
+        <w:rPr>
+          <w:ins w:id="18" w:author="Joe P" w:date="2023-07-17T13:48:00Z"/>
+        </w:rPr>
+      </w:pPr>
+    </w:p>
+    <w:p>
+      <w:pPr>
+        <w:pStyle w:val="Heading2"/>
+        <w:rPr>
+          <w:ins w:id="19" w:author="Joe P" w:date="2023-07-17T13:49:00Z"/>
+        </w:rPr>
+      </w:pPr>
+      <w:ins w:id="20" w:author="Joe P" w:date="2023-07-17T13:49:00Z">
+        <w:r>
+          <w:t>Methodology</w:t>
+        </w:r>
+      </w:ins>
+    </w:p>
+    <w:p>
+      <w:pPr>
+        <w:rPr>
+          <w:i/>
+          <w:iCs/>
+          <w:rPrChange w:id="21" w:author="Joe P" w:date="2023-07-17T13:49:00Z">
+            <w:rPr/>
+          </w:rPrChange>
+        </w:rPr>
+      </w:pPr>
+      <w:ins w:id="22" w:author="Joe P" w:date="2023-07-17T13:49:00Z">
+        <w:r>
+          <w:rPr>
+            <w:i/>
+            <w:iCs/>
+          </w:rPr>
+          <w:t>Add in intro text for the metho</w:t>
+        </w:r>
+      </w:ins>
+      <w:ins w:id="23" w:author="Joe P" w:date="2023-07-17T13:50:00Z">
+        <w:r>
+          <w:rPr>
+            <w:i/>
+            <w:iCs/>
+          </w:rPr>
+          <w:t>dology section; what will be covered, how it ties the narrative from introduction section.</w:t>
+        </w:r>
+      </w:ins>
+    </w:p>
+    <w:p>
+      <w:pPr>
+        <w:pStyle w:val="Heading3"/>
+      </w:pPr>
+      <w:r>
+        <w:t>Spatial Disaggregation</w:t>
+      </w:r>
+    </w:p>
+    <w:p>
+      <w:r>
+        <w:t xml:space="preserve">Spatial disaggregation is a broad term which applies to the process of transforming data from a set of </w:t>
+      </w:r>
+      <w:r>
+        <w:t>source</w:t>
+      </w:r>
+      <w:r>
+        <w:t xml:space="preserve"> zones into target zones</w:t>
+      </w:r>
+      <w:r>
+        <w:t>, such as a raster grid,</w:t>
+      </w:r>
+      <w:r>
+        <w:t xml:space="preserve"> at a </w:t>
+      </w:r>
+      <w:r>
+        <w:t>finer</w:t>
+      </w:r>
+      <w:r>
+        <w:t xml:space="preserve"> level of spatial resolution. There is considerable interest in the process across both academic literature and in policy, particularly applied to estimating </w:t>
+      </w:r>
+      <w:r>
+        <w:t xml:space="preserve">resident </w:t>
+      </w:r>
+      <w:r>
+        <w:t xml:space="preserve">population at fine spatial scales, as this has important implications for service planning and delivery </w:t>
+      </w:r>
+      <w:r>
+        <w:fldChar w:fldCharType="begin"/>
+      </w:r>
+      <w:r>
+        <w:instrText xml:space="preserve"> ADDIN ZOTERO_ITEM CSL_CITATION {"citationID":"w1BHYWUT","properties":{"formattedCitation":"(Deichmann, 1996)","plainCitation":"(Deichmann, 1996)","noteIndex":0},"citationItems":[{"id":3158,"uris":["http://zotero.org/users/10222370/items/DYFAM2Q6"],"itemData":{"id":3158,"type":"report","abstract":"The interest in the social and demographic aspects of environmental change and agricultural transformation has been growing steadily. At the same time, geographic information systems (GIS) have been embraced by many demographers and population geographers as “one of the most important enabling technologies in population geography” (Jones 1990). This has led to a number of studies and initiatives at various scales that explicitly focus on population dynamics in a spatial context. The material presented here is aimed at providing an overview of issues and options concerning the development of population related spatial databases that will be of use to the agricultural research community as well as in other population/environment applications. It is hoped that this paper will contribute to ongoing discussions regarding standards and guidelines for the development of spatial population databases which have been stimulated by the work of Clarke and Rhind (1992) and initiatives by CIESIN, UNEP/GRID, UNSD, the U.S. Census Bureau, NCGIA, and the WRI, among others.","event-place":"Santa Barbara, CA","language":"en","publisher":"National Centre for Geographic Information and Analysis","publisher-place":"Santa Barbara, CA","source":"escholarship.org","title":"A Review of Spatial Population Database Design and Modeling","URL":"https://escholarship.org/uc/item/6g190671","author":[{"family":"Deichmann","given":"Uwe"}],"accessed":{"date-parts":[["2023",2,28]]},"issued":{"date-parts":[["1996",3,1]]},"citation-key":"deichmannReviewSpatialPopulation1996"}}],"schema":"https://github.com/citation-style-language/schema/raw/master/csl-citation.json"} </w:instrText>
+      </w:r>
+      <w:r>
+        <w:fldChar w:fldCharType="separate"/>
+      </w:r>
+      <w:r>
+        <w:rPr>
+          <w:rFonts w:ascii="Arial" w:hAnsi="Arial" w:cs="Arial"/>
+        </w:rPr>
+        <w:t>(Deichmann, 1996)</w:t>
+      </w:r>
+      <w:r>
+        <w:fldChar w:fldCharType="end"/>
+      </w:r>
+      <w:r>
+        <w:t xml:space="preserve">, disaster </w:t>
+      </w:r>
+      <w:r>
+        <w:t xml:space="preserve">preparation and </w:t>
+      </w:r>
+      <w:r>
+        <w:t xml:space="preserve">response </w:t>
+      </w:r>
+      <w:r>
+        <w:fldChar w:fldCharType="begin"/>
+      </w:r>
+      <w:r>
+        <w:instrText xml:space="preserve"> ADDIN ZOTERO_ITEM CSL_CITATION {"citationID":"dP6EM7xt","properties":{"formattedCitation":"(Schneiderbauer and Ehrlich, 2005)","plainCitation":"(Schneiderbauer and Ehrlich, 2005)","noteIndex":0},"citationItems":[{"id":3157,"uris":["http://zotero.org/users/10222370/items/IYRN56CU"],"itemData":{"id":3157,"type":"chapter","abstract":"This paper tackles the need of enhanced population data for disaster management and aid delivery studies in developing countries. It analyses the usefulness of a set of spatial data layers, including medium resolution satellite imagery, for population density estimations in rural Zimbabwe. The exercise conducted on a 185 × 185km area at a grid cell size of 150m allowed us to develop a methodology that can be extended to the whole of Zimbabwe.","container-title":"Geo-information for Disaster Management","event-place":"Berlin, Heidelberg","ISBN":"978-3-540-27468-1","language":"en","note":"DOI: 10.1007/3-540-27468-5_64","page":"901-921","publisher":"Springer","publisher-place":"Berlin, Heidelberg","source":"Springer Link","title":"Population Density Estimations for Disaster Management: Case Study Rural Zimbabwe","title-short":"Population Density Estimations for Disaster Management","URL":"https://doi.org/10.1007/3-540-27468-5_64","author":[{"family":"Schneiderbauer","given":"Stefan"},{"family":"Ehrlich","given":"Daniele"}],"editor":[{"family":"Oosterom","given":"Peter","non-dropping-particle":"van"},{"family":"Zlatanova","given":"Siyka"},{"family":"Fendel","given":"Elfriede M."}],"accessed":{"date-parts":[["2023",2,28]]},"issued":{"date-parts":[["2005"]]},"citation-key":"schneiderbauerPopulationDensityEstimations2005"}}],"schema":"https://github.com/citation-style-language/schema/raw/master/csl-citation.json"} </w:instrText>
+      </w:r>
+      <w:r>
+        <w:fldChar w:fldCharType="separate"/>
+      </w:r>
+      <w:r>
+        <w:rPr>
+          <w:rFonts w:ascii="Arial" w:hAnsi="Arial" w:cs="Arial"/>
+        </w:rPr>
+        <w:t>(Schneiderbauer and Ehrlich, 2005)</w:t>
+      </w:r>
+      <w:r>
+        <w:fldChar w:fldCharType="end"/>
+      </w:r>
+      <w:r>
+        <w:t>,</w:t>
+      </w:r>
+      <w:r>
+        <w:t xml:space="preserve"> monitoring international development goals</w:t>
+      </w:r>
+      <w:r>
+        <w:t xml:space="preserve"> </w:t>
+      </w:r>
+      <w:r>
+        <w:fldChar w:fldCharType="begin"/>
+      </w:r>
+      <w:r>
+        <w:instrText xml:space="preserve"> ADDIN ZOTERO_ITEM CSL_CITATION {"citationID":"Eaml9bNV","properties":{"formattedCitation":"(Tuholske {\\i{}et al.}, 2021; United Nations, 2022)","plainCitation":"(Tuholske et al., 2021; United Nations, 2022)","noteIndex":0},"citationItems":[{"id":6016,"uris":["http://zotero.org/users/10222370/items/V6B82FMR"],"itemData":{"id":6016,"type":"article-journal","abstract":"Achieving the seventeen United Nations Sustainable Development Goals (SDGs) requires accurate, consistent, and accessible population data. Yet many low- and middle-income countries lack reliable or recent census data at the sufficiently fine spatial scales needed to monitor SDG progress. While the increasing abundance of Earth observation-derived gridded population products provides analysis-ready population estimates, end users lack clear use criteria to track SDGs indicators. In fact, recent comparisons of gridded population products identify wide variation across gridded population products. Here we present three case studies to illuminate how gridded population datasets compare in measuring and monitoring SDGs to advance the “fitness for use” guidance. Our focus is on SDG 11.5, which aims to reduce the number of people impacted by disasters. We use five gridded population datasets to measure and map hazard exposure for three case studies: the 2015 earthquake in Nepal; Cyclone Idai in Mozambique, Malawi, and Zimbabwe (MMZ) in 2019; and flash flood susceptibility in Ecuador. First, we map and quantify geographic patterns of agreement/disagreement across gridded population products for Nepal, MMZ, and Ecuador, including delineating urban and rural populations estimates. Second, we quantify the populations exposed to each hazard. Across hazards and geographic contexts, there were marked differences in population estimates across the gridded population datasets. As such, it is key that researchers, practitioners, and end users utilize multiple gridded population datasets—an ensemble approach—to capture uncertainty and/or provide range estimates when using gridded population products to track SDG indicators. To this end, we made available code and globally comprehensive datasets that allows for the intercomparison of gridded population products.","container-title":"Sustainability","DOI":"10.3390/su13137329","ISSN":"2071-1050","issue":"13","language":"en","license":"http://creativecommons.org/licenses/by/3.0/","note":"number: 13\npublisher: Multidisciplinary Digital Publishing Institute","page":"7329","source":"www.mdpi.com","title":"Implications for Tracking SDG Indicator Metrics with Gridded Population Data","volume":"13","author":[{"family":"Tuholske","given":"Cascade"},{"family":"Gaughan","given":"Andrea E."},{"family":"Sorichetta","given":"Alessandro"},{"family":"Sherbinin","given":"Alex","non-dropping-particle":"de"},{"family":"Bucherie","given":"Agathe"},{"family":"Hultquist","given":"Carolynne"},{"family":"Stevens","given":"Forrest"},{"family":"Kruczkiewicz","given":"Andrew"},{"family":"Huyck","given":"Charles"},{"family":"Yetman","given":"Greg"}],"issued":{"date-parts":[["2021",1]]},"citation-key":"tuholskeImplicationsTrackingSDG2021"}},{"id":3093,"uris":["http://zotero.org/users/10222370/items/FQF88TT7"],"itemData":{"id":3093,"type":"report","event-place":"New York, NY","publisher":"United Nations","publisher-place":"New York, NY","title":"The Sustainable Development Goals Report 2022","URL":"https://unstats.un.org/sdgs/report/2022/","author":[{"literal":"United Nations"}],"issued":{"date-parts":[["2022"]]},"citation-key":"unitednationsSustainableDevelopmentGoals2022"}}],"schema":"https://github.com/citation-style-language/schema/raw/master/csl-citation.json"} </w:instrText>
+      </w:r>
+      <w:r>
+        <w:fldChar w:fldCharType="separate"/>
+      </w:r>
+      <w:r>
+        <w:rPr>
+          <w:rFonts w:ascii="Arial" w:hAnsi="Arial" w:cs="Arial"/>
+          <w:szCs w:val="24"/>
+        </w:rPr>
+        <w:t xml:space="preserve">(Tuholske </w:t>
+      </w:r>
+      <w:r>
+        <w:rPr>
+          <w:rFonts w:ascii="Arial" w:hAnsi="Arial" w:cs="Arial"/>
+          <w:i/>
+          <w:iCs/>
+          <w:szCs w:val="24"/>
+        </w:rPr>
+        <w:t>et al.</w:t>
+      </w:r>
+      <w:r>
+        <w:rPr>
+          <w:rFonts w:ascii="Arial" w:hAnsi="Arial" w:cs="Arial"/>
+          <w:szCs w:val="24"/>
+        </w:rPr>
+        <w:t>, 2021; United Nations, 2022)</w:t>
+      </w:r>
+      <w:r>
+        <w:fldChar w:fldCharType="end"/>
+      </w:r>
+      <w:r>
+        <w:t xml:space="preserve"> and </w:t>
+      </w:r>
+      <w:r>
+        <w:t xml:space="preserve">the implementation of </w:t>
+      </w:r>
+      <w:r>
+        <w:t xml:space="preserve">public health interventions </w:t>
+      </w:r>
+      <w:r>
+        <w:fldChar w:fldCharType="begin"/>
+      </w:r>
+      <w:r>
+        <w:instrText xml:space="preserve"> ADDIN ZOTERO_ITEM CSL_CITATION {"citationID":"oaTMtgKx","properties":{"formattedCitation":"(Viel and Tran, 2009; Tatem, 2022)","plainCitation":"(Viel and Tran, 2009; Tatem, 2022)","noteIndex":0},"citationItems":[{"id":5862,"uris":["http://zotero.org/users/10222370/items/G8AJW9QK"],"itemData":{"id":5862,"type":"article-journal","abstract":"Background: There is a need for alternative approaches to obtain population denominators when census information is unavailable, unreliable, or not available at the appropriate spatial resolution. The aim of this study is to develop an exportable population model, based on a single satellite-derived indicator, for estimating fine-scale population data and characterizing high-incidence areas in an urbanized area. Methods: A Landsat 7 enhanced thematic mapper plus image was processed to generate population density indices at the block and block-group levels, using both an unsupervised pixel-based and a supervised classification. Spatial disaggregation was used to calculate population estimates, distributing the total population of the city of Besançon (France) into census areas by means of their respective population density indices. Accuracy assessment was performed through comparisons with census counts. Results: At the block-group level, the simplest model produced relatively accurate and reliable population estimates within the range of observed counts. A strong agreement was found between observed and estimated incidence rates for non-Hodgkin lymphoma (intraclass correlation coefficient [ICC] = 0.73), but not for female breast cancer (ICC = 0.40). Withdrawing the sprawled block groups improved the agreements considerably (ICC = 0.84 and 0.71, respectively). Conclusions: This apportioning procedure offers a way to obtain estimated population sizes (or at least densities) for areas with no accurate census, but does not substitute for censuses where good census data exist. Because it is rapid, relatively cheap, and computationally easy, it should be of special interest to epidemiologists, environmental scientists, and public health decision makers.","container-title":"Epidemiology","ISSN":"1044-3983","issue":"2","note":"publisher: Lippincott Williams &amp; Wilkins","page":"214-222","source":"JSTOR","title":"Estimating Denominators: Satellite-Based Population Estimates at a Fine Spatial Resolution in a European Urban Area","title-short":"Estimating Denominators","volume":"20","author":[{"family":"Viel","given":"Jean-François"},{"family":"Tran","given":"Annelise"}],"issued":{"date-parts":[["2009"]]},"citation-key":"vielEstimatingDenominatorsSatelliteBased2009"}},{"id":6014,"uris":["http://zotero.org/users/10222370/items/BS7GE94N"],"itemData":{"id":6014,"type":"article-journal","abstract":"The Covid-19 pandemic has highlighted the value of strong surveillance systems in supporting our abilities to respond rapidly and effectively in mitigating the impacts of infectious diseases. A cornerstone of such systems is basic subnational scale data on populations and their demographics, which enable the scale of outbreaks to be assessed, risk to specific groups to be determined and appropriate interventions to be designed. Ongoing weaknesses and gaps in such data have however been highlighted by the pandemic. These can include outdated or inaccurate census data and a lack of administrative and registry systems to update numbers, particularly in low and middle income settings. Efforts to design and implement globally consistent geospatial modelling methods for the production of small area demographic data that can be flexibly integrated into health-focussed surveillance and information systems have been made, but these often remain based on outdated population data or uncertain projections. In recent years, efforts have been made to capitalise on advances in computing power, satellite imagery and new forms of digital data to construct methods for estimating small area population distributions across national and regional scales in the absence of full enumeration. These are starting to be used to complement more traditional data collection approaches, especially in the delivery of health interventions, but barriers remain to their widespread adoption and use in disease surveillance and response. Here an overview of these approaches is presented, together with discussion of future directions and needs.","container-title":"Epidemics","DOI":"10.1016/j.epidem.2022.100597","ISSN":"1755-4365","journalAbbreviation":"Epidemics","language":"en","page":"100597","source":"ScienceDirect","title":"Small area population denominators for improved disease surveillance and response","volume":"40","author":[{"family":"Tatem","given":"A. J."}],"issued":{"date-parts":[["2022",9,1]]},"citation-key":"tatemSmallAreaPopulation2022"}}],"schema":"https://github.com/citation-style-language/schema/raw/master/csl-citation.json"} </w:instrText>
+      </w:r>
+      <w:r>
+        <w:fldChar w:fldCharType="separate"/>
+      </w:r>
+      <w:r>
+        <w:rPr>
+          <w:rFonts w:ascii="Arial" w:hAnsi="Arial" w:cs="Arial"/>
+        </w:rPr>
+        <w:t>(Viel and Tran, 2009; Tatem, 2022)</w:t>
+      </w:r>
+      <w:r>
+        <w:fldChar w:fldCharType="end"/>
+      </w:r>
+      <w:r>
+        <w:t>, among others</w:t>
+      </w:r>
+      <w:r>
+        <w:t xml:space="preserve">. </w:t>
+      </w:r>
+    </w:p>
+    <w:p>
+      <w:r>
+        <w:t xml:space="preserve">On a global scale, </w:t>
+      </w:r>
+      <w:r>
+        <w:t xml:space="preserve">the </w:t>
+      </w:r>
+      <w:r>
+        <w:t xml:space="preserve">spatial disaggregation of administrative census data has been used to develop world gridded population estimates, providing regularly sized comparable population estimates across regions. </w:t>
+      </w:r>
+      <w:r>
+        <w:t>Early iterations</w:t>
+      </w:r>
+      <w:r>
+        <w:t xml:space="preserve"> of this,</w:t>
+      </w:r>
+      <w:r>
+        <w:t xml:space="preserve"> such as</w:t>
+      </w:r>
+      <w:r>
+        <w:t xml:space="preserve"> the Gridded Population of the World (GPW) version 1 </w:t>
+      </w:r>
+      <w:r>
+        <w:fldChar w:fldCharType="begin"/>
+      </w:r>
+      <w:r>
+        <w:instrText xml:space="preserve"> ADDIN ZOTERO_ITEM CSL_CITATION {"citationID":"mxRbfqR5","properties":{"formattedCitation":"(Tobler {\\i{}et al.}, 1997)","plainCitation":"(Tobler et al., 1997)","noteIndex":0},"citationItems":[{"id":5894,"uris":["http://zotero.org/users/10222370/items/DRIMW2QJ"],"itemData":{"id":5894,"type":"article-journal","abstract":"We report on a project that converted subnational population data to a raster of cells on the earth. We note that studies using satellites as collection devices yield results indexed by latitude and longitude. Thus it makes sense to assemble the terrestrial arrangement of people in a compatible manner. This alternative is explored here, using latitude/longitude quadrilaterals as bins for population information. This format also has considerable advantages for analytical studies. Ways of achieving the objective include, among others, simple centroid sorts, interpolation, or gridding of polygons. The results to date of putting world boundary coordinates together with estimates of the number of people are described. The estimated 1994 population of 219 countries, subdivided into 19,032 polygons, has been assigned to over six million five minute by five minute quadrilaterals covering the world. These results are available over the Internet. The grid extends from latitude 57°S to 72°N, and covers 360° of longitude. Just under 31% of the (1548 by 4320) grid cells are populated. The number of people in these countries is estimated to be 5.6 billion, spread over 132 million km2 of land. Extensions needed include continuous updating, additional social variables, improved interpolation methods, correlation with global change studies, and more detailed information for some parts of the world. © 1997 John Wiley &amp; Sons, Ltd.","container-title":"International Journal of Population Geography","DOI":"10.1002/(SICI)1099-1220(199709)3:3&lt;203::AID-IJPG68&gt;3.0.CO;2-C","ISSN":"1099-1220","issue":"3","language":"en","license":"Copyright © 1997 John Wiley &amp; Sons, Ltd.","note":"_eprint: https://onlinelibrary.wiley.com/doi/pdf/10.1002/%28SICI%291099-1220%28199709%293%3A3%3C203%3A%3AAID-IJPG68%3E3.0.CO%3B2-C","page":"203-225","source":"Wiley Online Library","title":"World population in a grid of spherical quadrilaterals","volume":"3","author":[{"family":"Tobler","given":"Waldo"},{"family":"Deichmann","given":"Uwe"},{"family":"Gottsegen","given":"Jon"},{"family":"Maloy","given":"Kelly"}],"issued":{"date-parts":[["1997"]]},"citation-key":"toblerWorldPopulationGrid1997"}}],"schema":"https://github.com/citation-style-language/schema/raw/master/csl-citation.json"} </w:instrText>
+      </w:r>
+      <w:r>
+        <w:fldChar w:fldCharType="separate"/>
+      </w:r>
+      <w:r>
+        <w:rPr>
+          <w:rFonts w:ascii="Arial" w:hAnsi="Arial" w:cs="Arial"/>
+          <w:szCs w:val="24"/>
+        </w:rPr>
+        <w:t xml:space="preserve">(Tobler </w:t>
+      </w:r>
+      <w:r>
+        <w:rPr>
+          <w:rFonts w:ascii="Arial" w:hAnsi="Arial" w:cs="Arial"/>
+          <w:i/>
+          <w:iCs/>
+          <w:szCs w:val="24"/>
+        </w:rPr>
+        <w:t>et al.</w:t>
+      </w:r>
+      <w:r>
+        <w:rPr>
+          <w:rFonts w:ascii="Arial" w:hAnsi="Arial" w:cs="Arial"/>
+          <w:szCs w:val="24"/>
+        </w:rPr>
+        <w:t>, 1997)</w:t>
+      </w:r>
+      <w:r>
+        <w:fldChar w:fldCharType="end"/>
+      </w:r>
+      <w:r>
+        <w:t>, ha</w:t>
+      </w:r>
+      <w:r>
+        <w:t>ve</w:t>
+      </w:r>
+      <w:r>
+        <w:t xml:space="preserve"> </w:t>
+      </w:r>
+      <w:r>
+        <w:t>inspired</w:t>
+      </w:r>
+      <w:r>
+        <w:t xml:space="preserve"> a variety of contemporary global grid models, each utilising a specialised methodology and with particular strengths and limitations</w:t>
+      </w:r>
+      <w:r>
+        <w:t xml:space="preserve">, bolstered by advances in computational power and the availability of high quality census and </w:t>
       </w:r>
       <w:r>
         <w:lastRenderedPageBreak/>
-        <w:t>designated as urban. The 2011 census estimates that 31% of India’s population reside in urban areas, however this is predicted to be a significant underestimate</w:t>
-      </w:r>
-      <w:r>
-        <w:t xml:space="preserve"> </w:t>
-      </w:r>
-      <w:r>
-        <w:fldChar w:fldCharType="begin"/>
-      </w:r>
-      <w:r>
-        <w:instrText xml:space="preserve"> ADDIN ZOTERO_ITEM CSL_CITATION {"citationID":"8GZRbVt8","properties":{"formattedCitation":"(Balk {\\i{}et al.}, 2019)","plainCitation":"(Balk et al., 2019)","noteIndex":0},"citationItems":[{"id":4296,"uris":["http://zotero.org/users/10222370/items/ZYGVNZ9P"],"itemData":{"id":4296,"type":"article-journal","abstract":"India is the world’s most populous country, yet also one of the least urban. It has long been known that India’s official estimates of urban percentages conflict with estimates derived from alternative conceptions of urbanization. To date, however, the detailed spatial and settlement boundary data needed to analyze and reconcile these differences have not been available. This paper presents gridded estimates of population at a resolution of 1 km along with two spatial renderings of urban areas—one based on the official tabulations of population and settlement types (i.e., statutory towns, outgrowths, and census towns) and the other on remotely-sensed measures of built-up land derived from the Global Human Settlement Layer. We also cross-classified the census data and the remotely-sensed data to construct a hybrid representation of the continuum of urban settlement. In their spatial detail, these materials go well beyond what has previously been available in the public domain, and thereby provide an empirical basis for comparison among competing conceptual models of urbanization.","container-title":"Data","DOI":"10.3390/data4010035","ISSN":"2306-5729","issue":"1","language":"en","license":"http://creativecommons.org/licenses/by/3.0/","note":"number: 1\npublisher: Multidisciplinary Digital Publishing Institute","page":"35","source":"www.mdpi.com","title":"Urbanization in India: Population and Urban Classification Grids for 2011","title-short":"Urbanization in India","volume":"4","author":[{"family":"Balk","given":"Deborah"},{"family":"Montgomery","given":"Mark R."},{"family":"Engin","given":"Hasim"},{"family":"Lin","given":"Natalie"},{"family":"Major","given":"Elizabeth"},{"family":"Jones","given":"Bryan"}],"issued":{"date-parts":[["2019",3]]},"citation-key":"balkUrbanizationIndiaPopulation2019"}}],"schema":"https://github.com/citation-style-language/schema/raw/master/csl-citation.json"} </w:instrText>
-      </w:r>
-      <w:r>
-        <w:fldChar w:fldCharType="separate"/>
-      </w:r>
-      <w:r>
-        <w:rPr>
-          <w:rFonts w:ascii="Arial" w:hAnsi="Arial" w:cs="Arial"/>
-          <w:szCs w:val="24"/>
-        </w:rPr>
-        <w:t xml:space="preserve">(Balk </w:t>
-      </w:r>
-      <w:r>
-        <w:rPr>
-          <w:rFonts w:ascii="Arial" w:hAnsi="Arial" w:cs="Arial"/>
-          <w:i/>
-          <w:iCs/>
-          <w:szCs w:val="24"/>
-        </w:rPr>
-        <w:t>et al.</w:t>
-      </w:r>
-      <w:r>
-        <w:rPr>
-          <w:rFonts w:ascii="Arial" w:hAnsi="Arial" w:cs="Arial"/>
-          <w:szCs w:val="24"/>
-        </w:rPr>
-        <w:t>, 2019)</w:t>
-      </w:r>
-      <w:r>
-        <w:fldChar w:fldCharType="end"/>
-      </w:r>
-      <w:r>
-        <w:t xml:space="preserve">. </w:t>
-      </w:r>
-      <w:r>
-        <w:t>Classification of urban versus rural has implications for the estimation of population based on land cover classification.</w:t>
-      </w:r>
-    </w:p>
-    <w:p>
-      <w:pPr>
-        <w:pStyle w:val="Heading3"/>
-      </w:pPr>
-      <w:r>
-        <w:t>Spatial Disaggregation</w:t>
-      </w:r>
-    </w:p>
-    <w:p>
-      <w:r>
-        <w:t xml:space="preserve">Spatial disaggregation is a broad term which applies to the process of transforming data from a set of </w:t>
-      </w:r>
-      <w:r>
-        <w:t>source</w:t>
-      </w:r>
-      <w:r>
-        <w:t xml:space="preserve"> zones into target zones</w:t>
-      </w:r>
-      <w:r>
-        <w:t>, such as a raster grid,</w:t>
-      </w:r>
-      <w:r>
-        <w:t xml:space="preserve"> at a </w:t>
-      </w:r>
-      <w:r>
-        <w:t>finer</w:t>
-      </w:r>
-      <w:r>
-        <w:t xml:space="preserve"> level of spatial resolution. There is considerable interest in the process across both academic literature and in policy, particularly applied to estimating </w:t>
-      </w:r>
-      <w:r>
-        <w:t xml:space="preserve">resident </w:t>
-      </w:r>
-      <w:r>
-        <w:t xml:space="preserve">population at fine spatial scales, as this has important implications for service planning and delivery </w:t>
-      </w:r>
-      <w:r>
-        <w:fldChar w:fldCharType="begin"/>
-      </w:r>
-      <w:r>
-        <w:instrText xml:space="preserve"> ADDIN ZOTERO_ITEM CSL_CITATION {"citationID":"w1BHYWUT","properties":{"formattedCitation":"(Deichmann, 1996)","plainCitation":"(Deichmann, 1996)","noteIndex":0},"citationItems":[{"id":3158,"uris":["http://zotero.org/users/10222370/items/DYFAM2Q6"],"itemData":{"id":3158,"type":"report","abstract":"The interest in the social and demographic aspects of environmental change and agricultural transformation has been growing steadily. At the same time, geographic information systems (GIS) have been embraced by many demographers and population geographers as “one of the most important enabling technologies in population geography” (Jones 1990). This has led to a number of studies and initiatives at various scales that explicitly focus on population dynamics in a spatial context. The material presented here is aimed at providing an overview of issues and options concerning the development of population related spatial databases that will be of use to the agricultural research community as well as in other population/environment applications. It is hoped that this paper will contribute to ongoing discussions regarding standards and guidelines for the development of spatial population databases which have been stimulated by the work of Clarke and Rhind (1992) and initiatives by CIESIN, UNEP/GRID, UNSD, the U.S. Census Bureau, NCGIA, and the WRI, among others.","event-place":"Santa Barbara, CA","language":"en","publisher":"National Centre for Geographic Information and Analysis","publisher-place":"Santa Barbara, CA","source":"escholarship.org","title":"A Review of Spatial Population Database Design and Modeling","URL":"https://escholarship.org/uc/item/6g190671","author":[{"family":"Deichmann","given":"Uwe"}],"accessed":{"date-parts":[["2023",2,28]]},"issued":{"date-parts":[["1996",3,1]]},"citation-key":"deichmannReviewSpatialPopulation1996"}}],"schema":"https://github.com/citation-style-language/schema/raw/master/csl-citation.json"} </w:instrText>
-      </w:r>
-      <w:r>
-        <w:fldChar w:fldCharType="separate"/>
-      </w:r>
-      <w:r>
-        <w:rPr>
-          <w:rFonts w:ascii="Arial" w:hAnsi="Arial" w:cs="Arial"/>
-        </w:rPr>
-        <w:t>(Deichmann, 1996)</w:t>
-      </w:r>
-      <w:r>
-        <w:fldChar w:fldCharType="end"/>
-      </w:r>
-      <w:r>
-        <w:t xml:space="preserve">, disaster </w:t>
-      </w:r>
-      <w:r>
-        <w:t xml:space="preserve">preparation and </w:t>
-      </w:r>
-      <w:r>
-        <w:t xml:space="preserve">response </w:t>
-      </w:r>
-      <w:r>
-        <w:fldChar w:fldCharType="begin"/>
-      </w:r>
-      <w:r>
-        <w:instrText xml:space="preserve"> ADDIN ZOTERO_ITEM CSL_CITATION {"citationID":"dP6EM7xt","properties":{"formattedCitation":"(Schneiderbauer and Ehrlich, 2005)","plainCitation":"(Schneiderbauer and Ehrlich, 2005)","noteIndex":0},"citationItems":[{"id":3157,"uris":["http://zotero.org/users/10222370/items/IYRN56CU"],"itemData":{"id":3157,"type":"chapter","abstract":"This paper tackles the need of enhanced population data for disaster management and aid delivery studies in developing countries. It analyses the usefulness of a set of spatial data layers, including medium resolution satellite imagery, for population density estimations in rural Zimbabwe. The exercise conducted on a 185 × 185km area at a grid cell size of 150m allowed us to develop a methodology that can be extended to the whole of Zimbabwe.","container-title":"Geo-information for Disaster Management","event-place":"Berlin, Heidelberg","ISBN":"978-3-540-27468-1","language":"en","note":"DOI: 10.1007/3-540-27468-5_64","page":"901-921","publisher":"Springer","publisher-place":"Berlin, Heidelberg","source":"Springer Link","title":"Population Density Estimations for Disaster Management: Case Study Rural Zimbabwe","title-short":"Population Density Estimations for Disaster Management","URL":"https://doi.org/10.1007/3-540-27468-5_64","author":[{"family":"Schneiderbauer","given":"Stefan"},{"family":"Ehrlich","given":"Daniele"}],"editor":[{"family":"Oosterom","given":"Peter","non-dropping-particle":"van"},{"family":"Zlatanova","given":"Siyka"},{"family":"Fendel","given":"Elfriede M."}],"accessed":{"date-parts":[["2023",2,28]]},"issued":{"date-parts":[["2005"]]},"citation-key":"schneiderbauerPopulationDensityEstimations2005"}}],"schema":"https://github.com/citation-style-language/schema/raw/master/csl-citation.json"} </w:instrText>
-      </w:r>
-      <w:r>
-        <w:fldChar w:fldCharType="separate"/>
-      </w:r>
-      <w:r>
-        <w:rPr>
-          <w:rFonts w:ascii="Arial" w:hAnsi="Arial" w:cs="Arial"/>
-        </w:rPr>
-        <w:t>(Schneiderbauer and Ehrlich, 2005)</w:t>
-      </w:r>
-      <w:r>
-        <w:fldChar w:fldCharType="end"/>
-      </w:r>
-      <w:r>
-        <w:t>,</w:t>
-      </w:r>
-      <w:r>
-        <w:t xml:space="preserve"> monitoring international development goals</w:t>
-      </w:r>
-      <w:r>
-        <w:t xml:space="preserve"> </w:t>
-      </w:r>
-      <w:r>
-        <w:fldChar w:fldCharType="begin"/>
-      </w:r>
-      <w:r>
-        <w:instrText xml:space="preserve"> ADDIN ZOTERO_ITEM CSL_CITATION {"citationID":"Eaml9bNV","properties":{"formattedCitation":"(Tuholske {\\i{}et al.}, 2021; United Nations, 2022)","plainCitation":"(Tuholske et al., 2021; United Nations, 2022)","noteIndex":0},"citationItems":[{"id":6016,"uris":["http://zotero.org/users/10222370/items/V6B82FMR"],"itemData":{"id":6016,"type":"article-journal","abstract":"Achieving the seventeen United Nations Sustainable Development Goals (SDGs) requires accurate, consistent, and accessible population data. Yet many low- and middle-income countries lack reliable or recent census data at the sufficiently fine spatial scales needed to monitor SDG progress. While the increasing abundance of Earth observation-derived gridded population products provides analysis-ready population estimates, end users lack clear use criteria to track SDGs indicators. In fact, recent comparisons of gridded population products identify wide variation across gridded population products. Here we present three case studies to illuminate how gridded population datasets compare in measuring and monitoring SDGs to advance the “fitness for use” guidance. Our focus is on SDG 11.5, which aims to reduce the number of people impacted by disasters. We use five gridded population datasets to measure and map hazard exposure for three case studies: the 2015 earthquake in Nepal; Cyclone Idai in Mozambique, Malawi, and Zimbabwe (MMZ) in 2019; and flash flood susceptibility in Ecuador. First, we map and quantify geographic patterns of agreement/disagreement across gridded population products for Nepal, MMZ, and Ecuador, including delineating urban and rural populations estimates. Second, we quantify the populations exposed to each hazard. Across hazards and geographic contexts, there were marked differences in population estimates across the gridded population datasets. As such, it is key that researchers, practitioners, and end users utilize multiple gridded population datasets—an ensemble approach—to capture uncertainty and/or provide range estimates when using gridded population products to track SDG indicators. To this end, we made available code and globally comprehensive datasets that allows for the intercomparison of gridded population products.","container-title":"Sustainability","DOI":"10.3390/su13137329","ISSN":"2071-1050","issue":"13","language":"en","license":"http://creativecommons.org/licenses/by/3.0/","note":"number: 13\npublisher: Multidisciplinary Digital Publishing Institute","page":"7329","source":"www.mdpi.com","title":"Implications for Tracking SDG Indicator Metrics with Gridded Population Data","volume":"13","author":[{"family":"Tuholske","given":"Cascade"},{"family":"Gaughan","given":"Andrea E."},{"family":"Sorichetta","given":"Alessandro"},{"family":"Sherbinin","given":"Alex","non-dropping-particle":"de"},{"family":"Bucherie","given":"Agathe"},{"family":"Hultquist","given":"Carolynne"},{"family":"Stevens","given":"Forrest"},{"family":"Kruczkiewicz","given":"Andrew"},{"family":"Huyck","given":"Charles"},{"family":"Yetman","given":"Greg"}],"issued":{"date-parts":[["2021",1]]},"citation-key":"tuholskeImplicationsTrackingSDG2021"}},{"id":3093,"uris":["http://zotero.org/users/10222370/items/FQF88TT7"],"itemData":{"id":3093,"type":"report","event-place":"New York, NY","publisher":"United Nations","publisher-place":"New York, NY","title":"The Sustainable Development Goals Report 2022","URL":"https://unstats.un.org/sdgs/report/2022/","author":[{"literal":"United Nations"}],"issued":{"date-parts":[["2022"]]},"citation-key":"unitednationsSustainableDevelopmentGoals2022"}}],"schema":"https://github.com/citation-style-language/schema/raw/master/csl-citation.json"} </w:instrText>
-      </w:r>
-      <w:r>
-        <w:fldChar w:fldCharType="separate"/>
-      </w:r>
-      <w:r>
-        <w:rPr>
-          <w:rFonts w:ascii="Arial" w:hAnsi="Arial" w:cs="Arial"/>
-          <w:szCs w:val="24"/>
-        </w:rPr>
-        <w:t xml:space="preserve">(Tuholske </w:t>
-      </w:r>
-      <w:r>
-        <w:rPr>
-          <w:rFonts w:ascii="Arial" w:hAnsi="Arial" w:cs="Arial"/>
-          <w:i/>
-          <w:iCs/>
-          <w:szCs w:val="24"/>
-        </w:rPr>
-        <w:t>et al.</w:t>
-      </w:r>
-      <w:r>
-        <w:rPr>
-          <w:rFonts w:ascii="Arial" w:hAnsi="Arial" w:cs="Arial"/>
-          <w:szCs w:val="24"/>
-        </w:rPr>
-        <w:t>, 2021; United Nations, 2022)</w:t>
-      </w:r>
-      <w:r>
-        <w:fldChar w:fldCharType="end"/>
-      </w:r>
-      <w:r>
-        <w:t xml:space="preserve"> and </w:t>
-      </w:r>
-      <w:r>
-        <w:t xml:space="preserve">the implementation of </w:t>
-      </w:r>
-      <w:r>
-        <w:t xml:space="preserve">public health interventions </w:t>
-      </w:r>
-      <w:r>
-        <w:fldChar w:fldCharType="begin"/>
-      </w:r>
-      <w:r>
-        <w:instrText xml:space="preserve"> ADDIN ZOTERO_ITEM CSL_CITATION {"citationID":"oaTMtgKx","properties":{"formattedCitation":"(Viel and Tran, 2009; Tatem, 2022)","plainCitation":"(Viel and Tran, 2009; Tatem, 2022)","noteIndex":0},"citationItems":[{"id":5862,"uris":["http://zotero.org/users/10222370/items/G8AJW9QK"],"itemData":{"id":5862,"type":"article-journal","abstract":"Background: There is a need for alternative approaches to obtain population denominators when census information is unavailable, unreliable, or not available at the appropriate spatial resolution. The aim of this study is to develop an exportable population model, based on a single satellite-derived indicator, for estimating fine-scale population data and characterizing high-incidence areas in an urbanized area. Methods: A Landsat 7 enhanced thematic mapper plus image was processed to generate population density indices at the block and block-group levels, using both an unsupervised pixel-based and a supervised classification. Spatial disaggregation was used to calculate population estimates, distributing the total population of the city of Besançon (France) into census areas by means of their respective population density indices. Accuracy assessment was performed through comparisons with census counts. Results: At the block-group level, the simplest model produced relatively accurate and reliable population estimates within the range of observed counts. A strong agreement was found between observed and estimated incidence rates for non-Hodgkin lymphoma (intraclass correlation coefficient [ICC] = 0.73), but not for female breast cancer (ICC = 0.40). Withdrawing the sprawled block groups improved the agreements considerably (ICC = 0.84 and 0.71, respectively). Conclusions: This apportioning procedure offers a way to obtain estimated population sizes (or at least densities) for areas with no accurate census, but does not substitute for censuses where good census data exist. Because it is rapid, relatively cheap, and computationally easy, it should be of special interest to epidemiologists, environmental scientists, and public health decision makers.","container-title":"Epidemiology","ISSN":"1044-3983","issue":"2","note":"publisher: Lippincott Williams &amp; Wilkins","page":"214-222","source":"JSTOR","title":"Estimating Denominators: Satellite-Based Population Estimates at a Fine Spatial Resolution in a European Urban Area","title-short":"Estimating Denominators","volume":"20","author":[{"family":"Viel","given":"Jean-François"},{"family":"Tran","given":"Annelise"}],"issued":{"date-parts":[["2009"]]},"citation-key":"vielEstimatingDenominatorsSatelliteBased2009"}},{"id":6014,"uris":["http://zotero.org/users/10222370/items/BS7GE94N"],"itemData":{"id":6014,"type":"article-journal","abstract":"The Covid-19 pandemic has highlighted the value of strong surveillance systems in supporting our abilities to respond rapidly and effectively in mitigating the impacts of infectious diseases. A cornerstone of such systems is basic subnational scale data on populations and their demographics, which enable the scale of outbreaks to be assessed, risk to specific groups to be determined and appropriate interventions to be designed. Ongoing weaknesses and gaps in such data have however been highlighted by the pandemic. These can include outdated or inaccurate census data and a lack of administrative and registry systems to update numbers, particularly in low and middle income settings. Efforts to design and implement globally consistent geospatial modelling methods for the production of small area demographic data that can be flexibly integrated into health-focussed surveillance and information systems have been made, but these often remain based on outdated population data or uncertain projections. In recent years, efforts have been made to capitalise on advances in computing power, satellite imagery and new forms of digital data to construct methods for estimating small area population distributions across national and regional scales in the absence of full enumeration. These are starting to be used to complement more traditional data collection approaches, especially in the delivery of health interventions, but barriers remain to their widespread adoption and use in disease surveillance and response. Here an overview of these approaches is presented, together with discussion of future directions and needs.","container-title":"Epidemics","DOI":"10.1016/j.epidem.2022.100597","ISSN":"1755-4365","journalAbbreviation":"Epidemics","language":"en","page":"100597","source":"ScienceDirect","title":"Small area population denominators for improved disease surveillance and response","volume":"40","author":[{"family":"Tatem","given":"A. J."}],"issued":{"date-parts":[["2022",9,1]]},"citation-key":"tatemSmallAreaPopulation2022"}}],"schema":"https://github.com/citation-style-language/schema/raw/master/csl-citation.json"} </w:instrText>
-      </w:r>
-      <w:r>
-        <w:fldChar w:fldCharType="separate"/>
-      </w:r>
-      <w:r>
-        <w:rPr>
-          <w:rFonts w:ascii="Arial" w:hAnsi="Arial" w:cs="Arial"/>
-        </w:rPr>
-        <w:t>(Viel and Tran, 2009; Tatem, 2022)</w:t>
-      </w:r>
-      <w:r>
-        <w:fldChar w:fldCharType="end"/>
-      </w:r>
-      <w:r>
-        <w:t>, among others</w:t>
-      </w:r>
-      <w:r>
-        <w:t xml:space="preserve">. </w:t>
-      </w:r>
-    </w:p>
-    <w:p>
-      <w:r>
-        <w:t xml:space="preserve">On a global scale, </w:t>
-      </w:r>
-      <w:r>
-        <w:t xml:space="preserve">the </w:t>
-      </w:r>
-      <w:r>
-        <w:t xml:space="preserve">spatial disaggregation of administrative census data has been used to develop world gridded population estimates, providing regularly sized comparable population estimates across regions. </w:t>
-      </w:r>
-      <w:r>
-        <w:t>Early iterations</w:t>
-      </w:r>
-      <w:r>
-        <w:t xml:space="preserve"> of this,</w:t>
-      </w:r>
-      <w:r>
-        <w:t xml:space="preserve"> such as</w:t>
-      </w:r>
-      <w:r>
-        <w:t xml:space="preserve"> the Gridded Population of the World (GPW) version 1 </w:t>
-      </w:r>
-      <w:r>
-        <w:fldChar w:fldCharType="begin"/>
-      </w:r>
-      <w:r>
-        <w:instrText xml:space="preserve"> ADDIN ZOTERO_ITEM CSL_CITATION {"citationID":"mxRbfqR5","properties":{"formattedCitation":"(Tobler {\\i{}et al.}, 1997)","plainCitation":"(Tobler et al., 1997)","noteIndex":0},"citationItems":[{"id":5894,"uris":["http://zotero.org/users/10222370/items/DRIMW2QJ"],"itemData":{"id":5894,"type":"article-journal","abstract":"We report on a project that converted subnational population data to a raster of cells on the earth. We note that studies using satellites as collection devices yield results indexed by latitude and longitude. Thus it makes sense to assemble the terrestrial arrangement of people in a compatible manner. This alternative is explored here, using latitude/longitude quadrilaterals as bins for population information. This format also has considerable advantages for analytical studies. Ways of achieving the objective include, among others, simple centroid sorts, interpolation, or gridding of polygons. The results to date of putting world boundary coordinates together with estimates of the number of people are described. The estimated 1994 population of 219 countries, subdivided into 19,032 polygons, has been assigned to over six million five minute by five minute quadrilaterals covering the world. These results are available over the Internet. The grid extends from latitude 57°S to 72°N, and covers 360° of longitude. Just under 31% of the (1548 by 4320) grid cells are populated. The number of people in these countries is estimated to be 5.6 billion, spread over 132 million km2 of land. Extensions needed include continuous updating, additional social variables, improved interpolation methods, correlation with global change studies, and more detailed information for some parts of the world. © 1997 John Wiley &amp; Sons, Ltd.","container-title":"International Journal of Population Geography","DOI":"10.1002/(SICI)1099-1220(199709)3:3&lt;203::AID-IJPG68&gt;3.0.CO;2-C","ISSN":"1099-1220","issue":"3","language":"en","license":"Copyright © 1997 John Wiley &amp; Sons, Ltd.","note":"_eprint: https://onlinelibrary.wiley.com/doi/pdf/10.1002/%28SICI%291099-1220%28199709%293%3A3%3C203%3A%3AAID-IJPG68%3E3.0.CO%3B2-C","page":"203-225","source":"Wiley Online Library","title":"World population in a grid of spherical quadrilaterals","volume":"3","author":[{"family":"Tobler","given":"Waldo"},{"family":"Deichmann","given":"Uwe"},{"family":"Gottsegen","given":"Jon"},{"family":"Maloy","given":"Kelly"}],"issued":{"date-parts":[["1997"]]},"citation-key":"toblerWorldPopulationGrid1997"}}],"schema":"https://github.com/citation-style-language/schema/raw/master/csl-citation.json"} </w:instrText>
-      </w:r>
-      <w:r>
-        <w:fldChar w:fldCharType="separate"/>
-      </w:r>
-      <w:r>
-        <w:rPr>
-          <w:rFonts w:ascii="Arial" w:hAnsi="Arial" w:cs="Arial"/>
-          <w:szCs w:val="24"/>
-        </w:rPr>
-        <w:t xml:space="preserve">(Tobler </w:t>
-      </w:r>
-      <w:r>
-        <w:rPr>
-          <w:rFonts w:ascii="Arial" w:hAnsi="Arial" w:cs="Arial"/>
-          <w:i/>
-          <w:iCs/>
-          <w:szCs w:val="24"/>
-        </w:rPr>
-        <w:t>et al.</w:t>
-      </w:r>
-      <w:r>
-        <w:rPr>
-          <w:rFonts w:ascii="Arial" w:hAnsi="Arial" w:cs="Arial"/>
-          <w:szCs w:val="24"/>
-        </w:rPr>
-        <w:t>, 1997)</w:t>
-      </w:r>
-      <w:r>
-        <w:fldChar w:fldCharType="end"/>
-      </w:r>
-      <w:r>
-        <w:t>, ha</w:t>
-      </w:r>
-      <w:r>
-        <w:t>ve</w:t>
-      </w:r>
-      <w:r>
-        <w:t xml:space="preserve"> </w:t>
-      </w:r>
-      <w:r>
-        <w:t>inspired</w:t>
-      </w:r>
-      <w:r>
-        <w:t xml:space="preserve"> a variety of contemporary global grid models, each utilising a specialised methodology and with particular strengths and limitations</w:t>
-      </w:r>
-      <w:r>
-        <w:t xml:space="preserve">, bolstered by advances in computational power and the availability of high quality census and earth observation data </w:t>
+        <w:t xml:space="preserve">earth observation data </w:t>
       </w:r>
       <w:r>
         <w:fldChar w:fldCharType="begin"/>
@@ -2455,267 +2593,253 @@
         <w:rPr>
           <w:vertAlign w:val="superscript"/>
         </w:rPr>
+        <w:t xml:space="preserve">a </w:t>
+      </w:r>
+      <w:r>
+        <w:t xml:space="preserve">Centre for International Earth Science Information Network; </w:t>
+      </w:r>
+      <w:r>
+        <w:rPr>
+          <w:vertAlign w:val="superscript"/>
+        </w:rPr>
+        <w:t>b</w:t>
+      </w:r>
+      <w:r>
+        <w:t xml:space="preserve"> Joint Research Centre of the European Commission; </w:t>
+      </w:r>
+      <w:r>
+        <w:rPr>
+          <w:vertAlign w:val="superscript"/>
+        </w:rPr>
+        <w:t>c</w:t>
+      </w:r>
+      <w:r>
+        <w:t xml:space="preserve"> Oak Ridge National Laboratory</w:t>
+      </w:r>
+      <w:r>
+        <w:t>.</w:t>
+      </w:r>
+    </w:p>
+    <w:p>
+      <w:r>
+        <w:t>Th</w:t>
+      </w:r>
+      <w:r>
+        <w:t xml:space="preserve">e most straightforward method of spatial disaggregation </w:t>
+      </w:r>
+      <w:r>
+        <w:t xml:space="preserve">is </w:t>
+      </w:r>
+      <w:proofErr w:type="spellStart"/>
+      <w:r>
+        <w:t>areal</w:t>
+      </w:r>
+      <w:proofErr w:type="spellEnd"/>
+      <w:r>
+        <w:t xml:space="preserve"> weighting, where data from the source zone (such as the total population of a district) is evenly distributed across the gridded cells within it. Areal weighting benefits from low computational power and no requirement for ancillary data</w:t>
+      </w:r>
+      <w:r>
+        <w:t xml:space="preserve">. However, this approach assumes that populations are evenly distributed across administrative regions, which is rarely the case </w:t>
+      </w:r>
+      <w:r>
+        <w:fldChar w:fldCharType="begin"/>
+      </w:r>
+      <w:r>
+        <w:instrText xml:space="preserve"> ADDIN ZOTERO_ITEM CSL_CITATION {"citationID":"fYkO2AFV","properties":{"formattedCitation":"(Qiu {\\i{}et al.}, 2022)","plainCitation":"(Qiu et al., 2022)","noteIndex":0},"citationItems":[{"id":5571,"uris":["http://zotero.org/users/10222370/items/MUEF93DA"],"itemData":{"id":5571,"type":"article-journal","abstract":"Rapid population growth has had a significant impact on society, economy and environment, which will challenge the achievement of the United Nations Sustainable Development Goals (SDGs). Spatially accurate and detailed population distribution data are essential for measuring the impact of population growth and tracking progress on the SDGs. However, most population data are evenly distributed within administrative units, which seriously lacks spatial details. There are scale differences between the population statistical data and geospatial data, which makes data analysis and needed research difficult. The disaggregation method is an effective way to obtain the spatial distribution of population with greater granularity. It can also transform the statistical population data from irregular administrative units into regular grids to characterize the spatial distribution of the population, and the original population count is preserved. This paper summarizes the research advances of population disaggregation in terms of methodology, ancillary data, and products and discusses the role of spatial disaggregation of population statistical data in monitoring and evaluating SDG indicators. Furthermore, future work is proposed from two perspectives: challenges with spatial disaggregation and disaggregated population as an Essential SDG Variable (ESDGV).","container-title":"International Journal of Digital Earth","DOI":"10.1080/17538947.2021.2013553","ISSN":"1753-8947","issue":"1","note":"publisher: Taylor &amp; Francis\n_eprint: https://doi.org/10.1080/17538947.2021.2013553","page":"2-29","source":"Taylor and Francis+NEJM","title":"Disaggregating population data for assessing progress of SDGs: methods and applications","title-short":"Disaggregating population data for assessing progress of SDGs","volume":"15","author":[{"family":"Qiu","given":"Yue"},{"family":"Zhao","given":"Xuesheng"},{"family":"Fan","given":"Deqin"},{"family":"Li","given":"Songnian"},{"family":"Zhao","given":"Yijing"}],"issued":{"date-parts":[["2022",12,31]]},"citation-key":"qiuDisaggregatingPopulationData2022"}}],"schema":"https://github.com/citation-style-language/schema/raw/master/csl-citation.json"} </w:instrText>
+      </w:r>
+      <w:r>
+        <w:fldChar w:fldCharType="separate"/>
+      </w:r>
+      <w:r>
+        <w:rPr>
+          <w:rFonts w:ascii="Arial" w:hAnsi="Arial" w:cs="Arial"/>
+          <w:szCs w:val="24"/>
+        </w:rPr>
+        <w:t xml:space="preserve">(Qiu </w:t>
+      </w:r>
+      <w:r>
+        <w:rPr>
+          <w:rFonts w:ascii="Arial" w:hAnsi="Arial" w:cs="Arial"/>
+          <w:i/>
+          <w:iCs/>
+          <w:szCs w:val="24"/>
+        </w:rPr>
+        <w:t>et al.</w:t>
+      </w:r>
+      <w:r>
+        <w:rPr>
+          <w:rFonts w:ascii="Arial" w:hAnsi="Arial" w:cs="Arial"/>
+          <w:szCs w:val="24"/>
+        </w:rPr>
+        <w:t>, 2022)</w:t>
+      </w:r>
+      <w:r>
+        <w:fldChar w:fldCharType="end"/>
+      </w:r>
+      <w:r>
+        <w:t xml:space="preserve">, necessitating the development of more complex models which can incorporate knowledge from additional sources. </w:t>
+      </w:r>
+      <w:r>
+        <w:t xml:space="preserve">A </w:t>
+      </w:r>
+      <w:r>
+        <w:t>common</w:t>
+      </w:r>
+      <w:r>
+        <w:t xml:space="preserve"> approach is dasymetric mapping, which divides the area into homogenous zones based on the variable of interest </w:t>
+      </w:r>
+      <w:r>
+        <w:fldChar w:fldCharType="begin"/>
+      </w:r>
+      <w:r>
+        <w:instrText xml:space="preserve"> ADDIN ZOTERO_ITEM CSL_CITATION {"citationID":"87tPhfHe","properties":{"formattedCitation":"(Eicher and Brewer, 2001)","plainCitation":"(Eicher and Brewer, 2001)","noteIndex":0},"citationItems":[{"id":5819,"uris":["http://zotero.org/users/10222370/items/U2URVEHA"],"itemData":{"id":5819,"type":"article-journal","abstract":"Dasymetric maps display statistical data in meaningful spatial zones. Such maps can be preferable to choropleth maps that show data by enumeration zones, because dasymetric zones more accurately represent underlying data distributions. Though dasymetric mapping has existed for well over a century, the methods for producing these maps have not been thoroughly examined. In contrast, research on areal interpolation has been more thorough and has examined methods of transferring data from one set of map zones to another, an issue that is applicable to dasymetric mapping. Inspired by this work, we tested five dasymetric mapping methods, including methods derived from work on areal interpolation. Dasymetric maps of six socio-economic variables were produced fm a study area of 159 counties in the eastern U.S. using county choropleth data and ancillary land-use data. Both polygonal (vector) and grid (raster) dasymetric methods were tested. We evaluated map accuracy using both statistical analyses and visual presentations of error. A repeated-measures analysis of variance showed that the traditional limiting variable method had significantly lower error than the other four methods. In addition, polygon methods had lower error than their grid-based counterparts, though the difference was not statistically significant. Error maps largely supported the conclusions from the statistical analysis, while also presenting patterns of error that were not obvious from the statistics.","container-title":"Cartography and Geographic Information Science","DOI":"10.1559/152304001782173727","ISSN":"1523-0406","issue":"2","note":"publisher: Taylor &amp; Francis\n_eprint: https://doi.org/10.1559/152304001782173727","page":"125-138","source":"Taylor and Francis+NEJM","title":"Dasymetric Mapping and Areal Interpolation: Implementation and Evaluation","title-short":"Dasymetric Mapping and Areal Interpolation","volume":"28","author":[{"family":"Eicher","given":"Cory L."},{"family":"Brewer","given":"Cynthia A."}],"issued":{"date-parts":[["2001",1,1]]},"citation-key":"eicherDasymetricMappingAreal2001"}}],"schema":"https://github.com/citation-style-language/schema/raw/master/csl-citation.json"} </w:instrText>
+      </w:r>
+      <w:r>
+        <w:fldChar w:fldCharType="separate"/>
+      </w:r>
+      <w:r>
+        <w:rPr>
+          <w:rFonts w:ascii="Arial" w:hAnsi="Arial" w:cs="Arial"/>
+        </w:rPr>
+        <w:t>(Eicher and Brewer, 2001)</w:t>
+      </w:r>
+      <w:r>
+        <w:fldChar w:fldCharType="end"/>
+      </w:r>
+      <w:r>
+        <w:t xml:space="preserve">. </w:t>
+      </w:r>
+      <w:r>
+        <w:t>For example, remote sensing data can be used to identify water bodies and other non-inhabitable areas within a</w:t>
+      </w:r>
+      <w:r>
+        <w:t xml:space="preserve"> zone</w:t>
+      </w:r>
+      <w:r>
+        <w:t xml:space="preserve">, and limit these cells to a value of zero, creating a ‘mask’. Population count can then be proportionally distributed across the non-zero cells, to produce a more accurate estimate of the real spatial distribution of population. This method is referred to as binary dasymetric mapping or binary masking </w:t>
+      </w:r>
+      <w:r>
+        <w:fldChar w:fldCharType="begin"/>
+      </w:r>
+      <w:r>
+        <w:instrText xml:space="preserve"> ADDIN ZOTERO_ITEM CSL_CITATION {"citationID":"FXNTJGZ7","properties":{"formattedCitation":"(Qiu {\\i{}et al.}, 2022)","plainCitation":"(Qiu et al., 2022)","noteIndex":0},"citationItems":[{"id":5571,"uris":["http://zotero.org/users/10222370/items/MUEF93DA"],"itemData":{"id":5571,"type":"article-journal","abstract":"Rapid population growth has had a significant impact on society, economy and environment, which will challenge the achievement of the United Nations Sustainable Development Goals (SDGs). Spatially accurate and detailed population distribution data are essential for measuring the impact of population growth and tracking progress on the SDGs. However, most population data are evenly distributed within administrative units, which seriously lacks spatial details. There are scale differences between the population statistical data and geospatial data, which makes data analysis and needed research difficult. The disaggregation method is an effective way to obtain the spatial distribution of population with greater granularity. It can also transform the statistical population data from irregular administrative units into regular grids to characterize the spatial distribution of the population, and the original population count is preserved. This paper summarizes the research advances of population disaggregation in terms of methodology, ancillary data, and products and discusses the role of spatial disaggregation of population statistical data in monitoring and evaluating SDG indicators. Furthermore, future work is proposed from two perspectives: challenges with spatial disaggregation and disaggregated population as an Essential SDG Variable (ESDGV).","container-title":"International Journal of Digital Earth","DOI":"10.1080/17538947.2021.2013553","ISSN":"1753-8947","issue":"1","note":"publisher: Taylor &amp; Francis\n_eprint: https://doi.org/10.1080/17538947.2021.2013553","page":"2-29","source":"Taylor and Francis+NEJM","title":"Disaggregating population data for assessing progress of SDGs: methods and applications","title-short":"Disaggregating population data for assessing progress of SDGs","volume":"15","author":[{"family":"Qiu","given":"Yue"},{"family":"Zhao","given":"Xuesheng"},{"family":"Fan","given":"Deqin"},{"family":"Li","given":"Songnian"},{"family":"Zhao","given":"Yijing"}],"issued":{"date-parts":[["2022",12,31]]},"citation-key":"qiuDisaggregatingPopulationData2022"}}],"schema":"https://github.com/citation-style-language/schema/raw/master/csl-citation.json"} </w:instrText>
+      </w:r>
+      <w:r>
+        <w:fldChar w:fldCharType="separate"/>
+      </w:r>
+      <w:r>
+        <w:rPr>
+          <w:rFonts w:ascii="Arial" w:hAnsi="Arial" w:cs="Arial"/>
+          <w:szCs w:val="24"/>
+        </w:rPr>
+        <w:t xml:space="preserve">(Qiu </w:t>
+      </w:r>
+      <w:r>
+        <w:rPr>
+          <w:rFonts w:ascii="Arial" w:hAnsi="Arial" w:cs="Arial"/>
+          <w:i/>
+          <w:iCs/>
+          <w:szCs w:val="24"/>
+        </w:rPr>
+        <w:t>et al.</w:t>
+      </w:r>
+      <w:r>
+        <w:rPr>
+          <w:rFonts w:ascii="Arial" w:hAnsi="Arial" w:cs="Arial"/>
+          <w:szCs w:val="24"/>
+        </w:rPr>
+        <w:t>, 2022)</w:t>
+      </w:r>
+      <w:r>
+        <w:fldChar w:fldCharType="end"/>
+      </w:r>
+      <w:r>
+        <w:t xml:space="preserve">. </w:t>
+      </w:r>
+      <w:r>
+        <w:t xml:space="preserve">WorldPop products refer to </w:t>
+      </w:r>
+      <w:r>
+        <w:t xml:space="preserve">variations of </w:t>
+      </w:r>
+      <w:r>
+        <w:t xml:space="preserve">this method as </w:t>
+      </w:r>
+      <w:r>
+        <w:rPr>
+          <w:i/>
+          <w:iCs/>
+        </w:rPr>
+        <w:t>top-down constrained</w:t>
+      </w:r>
+      <w:r>
+        <w:t xml:space="preserve">, where population is distributed only across grid cells identified as containing built settlements, as opposed to </w:t>
+      </w:r>
+      <w:r>
+        <w:rPr>
+          <w:i/>
+          <w:iCs/>
+        </w:rPr>
+        <w:t>top-down unconstrained</w:t>
+      </w:r>
+      <w:r>
+        <w:t xml:space="preserve">, where population is distributed across all cells </w:t>
+      </w:r>
+      <w:r>
+        <w:fldChar w:fldCharType="begin"/>
+      </w:r>
+      <w:r>
+        <w:instrText xml:space="preserve"> ADDIN ZOTERO_ITEM CSL_CITATION {"citationID":"LLqVex5T","properties":{"formattedCitation":"(Stevens {\\i{}et al.}, 2015)","plainCitation":"(Stevens et al., 2015)","noteIndex":0},"citationItems":[{"id":5817,"uris":["http://zotero.org/users/10222370/items/XD23LUC2"],"itemData":{"id":5817,"type":"article-journal","abstract":"High resolution, contemporary data on human population distributions are vital for measuring impacts of population growth, monitoring human-environment interactions and for planning and policy development. Many methods are used to disaggregate census data and predict population densities for finer scale, gridded population data sets. We present a new semi-automated dasymetric modeling approach that incorporates detailed census and ancillary data in a flexible, “Random Forest” estimation technique. We outline the combination of widely available, remotely-sensed and geospatial data that contribute to the modeled dasymetric weights and then use the Random Forest model to generate a gridded prediction of population density at ~100 m spatial resolution. This prediction layer is then used as the weighting surface to perform dasymetric redistribution of the census counts at a country level. As a case study we compare the new algorithm and its products for three countries (Vietnam, Cambodia, and Kenya) with other common gridded population data production methodologies. We discuss the advantages of the new method and increases over the accuracy and flexibility of those previous approaches. Finally, we outline how this algorithm will be extended to provide freely-available gridded population data sets for Africa, Asia and Latin America.","container-title":"PLOS ONE","DOI":"10.1371/journal.pone.0107042","ISSN":"1932-6203","issue":"2","journalAbbreviation":"PLOS ONE","language":"en","note":"publisher: Public Library of Science","page":"e0107042","source":"PLoS Journals","title":"Disaggregating Census Data for Population Mapping Using Random Forests with Remotely-Sensed and Ancillary Data","volume":"10","author":[{"family":"Stevens","given":"Forrest R."},{"family":"Gaughan","given":"Andrea E."},{"family":"Linard","given":"Catherine"},{"family":"Tatem","given":"Andrew J."}],"issued":{"date-parts":[["2015",2,17]]},"citation-key":"stevensDisaggregatingCensusData2015"}}],"schema":"https://github.com/citation-style-language/schema/raw/master/csl-citation.json"} </w:instrText>
+      </w:r>
+      <w:r>
+        <w:fldChar w:fldCharType="separate"/>
+      </w:r>
+      <w:r>
+        <w:rPr>
+          <w:rFonts w:ascii="Arial" w:hAnsi="Arial" w:cs="Arial"/>
+          <w:szCs w:val="24"/>
+        </w:rPr>
+        <w:t xml:space="preserve">(Stevens </w:t>
+      </w:r>
+      <w:r>
+        <w:rPr>
+          <w:rFonts w:ascii="Arial" w:hAnsi="Arial" w:cs="Arial"/>
+          <w:i/>
+          <w:iCs/>
+          <w:szCs w:val="24"/>
+        </w:rPr>
+        <w:t>et al.</w:t>
+      </w:r>
+      <w:r>
+        <w:rPr>
+          <w:rFonts w:ascii="Arial" w:hAnsi="Arial" w:cs="Arial"/>
+          <w:szCs w:val="24"/>
+        </w:rPr>
+        <w:t>, 2015)</w:t>
+      </w:r>
+      <w:r>
+        <w:fldChar w:fldCharType="end"/>
+      </w:r>
+      <w:r>
+        <w:t xml:space="preserve">. </w:t>
+      </w:r>
+    </w:p>
+    <w:p>
+      <w:pPr>
+        <w:rPr>
+          <w:color w:val="4472C4" w:themeColor="accent1"/>
+        </w:rPr>
+      </w:pPr>
+      <w:r>
+        <w:rPr>
+          <w:color w:val="4472C4" w:themeColor="accent1"/>
+        </w:rPr>
+        <w:t>*Add section discussing the limitations of existing applications, and findings from review papers (e.g. Comber 2019)</w:t>
+      </w:r>
+    </w:p>
+    <w:p>
+      <w:r>
         <w:lastRenderedPageBreak/>
-        <w:t xml:space="preserve">a </w:t>
-      </w:r>
-      <w:r>
-        <w:t xml:space="preserve">Centre for International Earth Science Information Network; </w:t>
-      </w:r>
-      <w:r>
-        <w:rPr>
-          <w:vertAlign w:val="superscript"/>
-        </w:rPr>
-        <w:t>b</w:t>
-      </w:r>
-      <w:r>
-        <w:t xml:space="preserve"> Joint Research Centre of the European Commission; </w:t>
-      </w:r>
-      <w:r>
-        <w:rPr>
-          <w:vertAlign w:val="superscript"/>
-        </w:rPr>
-        <w:t>c</w:t>
-      </w:r>
-      <w:r>
-        <w:t xml:space="preserve"> Oak Ridge National Laboratory</w:t>
-      </w:r>
-      <w:r>
-        <w:t>.</w:t>
-      </w:r>
-    </w:p>
-    <w:p>
-      <w:r>
-        <w:t>Th</w:t>
-      </w:r>
-      <w:r>
-        <w:t xml:space="preserve">e most straightforward method of spatial disaggregation </w:t>
-      </w:r>
-      <w:r>
-        <w:t xml:space="preserve">is </w:t>
-      </w:r>
-      <w:proofErr w:type="spellStart"/>
-      <w:r>
-        <w:t>areal</w:t>
-      </w:r>
-      <w:proofErr w:type="spellEnd"/>
-      <w:r>
-        <w:t xml:space="preserve"> weighting, where data from the source zone (such as the total population of a district) is evenly distributed across the gridded cells within it. Areal weighting benefits from low computational power and no requirement for ancillary data</w:t>
-      </w:r>
-      <w:r>
-        <w:t xml:space="preserve">. However, this approach assumes that populations are evenly distributed across administrative regions, which is rarely the case </w:t>
-      </w:r>
-      <w:r>
-        <w:fldChar w:fldCharType="begin"/>
-      </w:r>
-      <w:r>
-        <w:instrText xml:space="preserve"> ADDIN ZOTERO_ITEM CSL_CITATION {"citationID":"fYkO2AFV","properties":{"formattedCitation":"(Qiu {\\i{}et al.}, 2022)","plainCitation":"(Qiu et al., 2022)","noteIndex":0},"citationItems":[{"id":5571,"uris":["http://zotero.org/users/10222370/items/MUEF93DA"],"itemData":{"id":5571,"type":"article-journal","abstract":"Rapid population growth has had a significant impact on society, economy and environment, which will challenge the achievement of the United Nations Sustainable Development Goals (SDGs). Spatially accurate and detailed population distribution data are essential for measuring the impact of population growth and tracking progress on the SDGs. However, most population data are evenly distributed within administrative units, which seriously lacks spatial details. There are scale differences between the population statistical data and geospatial data, which makes data analysis and needed research difficult. The disaggregation method is an effective way to obtain the spatial distribution of population with greater granularity. It can also transform the statistical population data from irregular administrative units into regular grids to characterize the spatial distribution of the population, and the original population count is preserved. This paper summarizes the research advances of population disaggregation in terms of methodology, ancillary data, and products and discusses the role of spatial disaggregation of population statistical data in monitoring and evaluating SDG indicators. Furthermore, future work is proposed from two perspectives: challenges with spatial disaggregation and disaggregated population as an Essential SDG Variable (ESDGV).","container-title":"International Journal of Digital Earth","DOI":"10.1080/17538947.2021.2013553","ISSN":"1753-8947","issue":"1","note":"publisher: Taylor &amp; Francis\n_eprint: https://doi.org/10.1080/17538947.2021.2013553","page":"2-29","source":"Taylor and Francis+NEJM","title":"Disaggregating population data for assessing progress of SDGs: methods and applications","title-short":"Disaggregating population data for assessing progress of SDGs","volume":"15","author":[{"family":"Qiu","given":"Yue"},{"family":"Zhao","given":"Xuesheng"},{"family":"Fan","given":"Deqin"},{"family":"Li","given":"Songnian"},{"family":"Zhao","given":"Yijing"}],"issued":{"date-parts":[["2022",12,31]]},"citation-key":"qiuDisaggregatingPopulationData2022"}}],"schema":"https://github.com/citation-style-language/schema/raw/master/csl-citation.json"} </w:instrText>
-      </w:r>
-      <w:r>
-        <w:fldChar w:fldCharType="separate"/>
-      </w:r>
-      <w:r>
-        <w:rPr>
-          <w:rFonts w:ascii="Arial" w:hAnsi="Arial" w:cs="Arial"/>
-          <w:szCs w:val="24"/>
-        </w:rPr>
-        <w:t xml:space="preserve">(Qiu </w:t>
-      </w:r>
-      <w:r>
-        <w:rPr>
-          <w:rFonts w:ascii="Arial" w:hAnsi="Arial" w:cs="Arial"/>
-          <w:i/>
-          <w:iCs/>
-          <w:szCs w:val="24"/>
-        </w:rPr>
-        <w:t>et al.</w:t>
-      </w:r>
-      <w:r>
-        <w:rPr>
-          <w:rFonts w:ascii="Arial" w:hAnsi="Arial" w:cs="Arial"/>
-          <w:szCs w:val="24"/>
-        </w:rPr>
-        <w:t>, 2022)</w:t>
-      </w:r>
-      <w:r>
-        <w:fldChar w:fldCharType="end"/>
-      </w:r>
-      <w:r>
-        <w:t xml:space="preserve">, necessitating the development of more complex models which can incorporate knowledge from additional sources. </w:t>
-      </w:r>
-      <w:r>
-        <w:t xml:space="preserve">A </w:t>
-      </w:r>
-      <w:r>
-        <w:t>common</w:t>
-      </w:r>
-      <w:r>
-        <w:t xml:space="preserve"> approach is dasymetric mapping, which divides the area into homogenous zones based on the variable of interest </w:t>
-      </w:r>
-      <w:r>
-        <w:fldChar w:fldCharType="begin"/>
-      </w:r>
-      <w:r>
-        <w:instrText xml:space="preserve"> ADDIN ZOTERO_ITEM CSL_CITATION {"citationID":"87tPhfHe","properties":{"formattedCitation":"(Eicher and Brewer, 2001)","plainCitation":"(Eicher and Brewer, 2001)","noteIndex":0},"citationItems":[{"id":5819,"uris":["http://zotero.org/users/10222370/items/U2URVEHA"],"itemData":{"id":5819,"type":"article-journal","abstract":"Dasymetric maps display statistical data in meaningful spatial zones. Such maps can be preferable to choropleth maps that show data by enumeration zones, because dasymetric zones more accurately represent underlying data distributions. Though dasymetric mapping has existed for well over a century, the methods for producing these maps have not been thoroughly examined. In contrast, research on areal interpolation has been more thorough and has examined methods of transferring data from one set of map zones to another, an issue that is applicable to dasymetric mapping. Inspired by this work, we tested five dasymetric mapping methods, including methods derived from work on areal interpolation. Dasymetric maps of six socio-economic variables were produced fm a study area of 159 counties in the eastern U.S. using county choropleth data and ancillary land-use data. Both polygonal (vector) and grid (raster) dasymetric methods were tested. We evaluated map accuracy using both statistical analyses and visual presentations of error. A repeated-measures analysis of variance showed that the traditional limiting variable method had significantly lower error than the other four methods. In addition, polygon methods had lower error than their grid-based counterparts, though the difference was not statistically significant. Error maps largely supported the conclusions from the statistical analysis, while also presenting patterns of error that were not obvious from the statistics.","container-title":"Cartography and Geographic Information Science","DOI":"10.1559/152304001782173727","ISSN":"1523-0406","issue":"2","note":"publisher: Taylor &amp; Francis\n_eprint: https://doi.org/10.1559/152304001782173727","page":"125-138","source":"Taylor and Francis+NEJM","title":"Dasymetric Mapping and Areal Interpolation: Implementation and Evaluation","title-short":"Dasymetric Mapping and Areal Interpolation","volume":"28","author":[{"family":"Eicher","given":"Cory L."},{"family":"Brewer","given":"Cynthia A."}],"issued":{"date-parts":[["2001",1,1]]},"citation-key":"eicherDasymetricMappingAreal2001"}}],"schema":"https://github.com/citation-style-language/schema/raw/master/csl-citation.json"} </w:instrText>
-      </w:r>
-      <w:r>
-        <w:fldChar w:fldCharType="separate"/>
-      </w:r>
-      <w:r>
-        <w:rPr>
-          <w:rFonts w:ascii="Arial" w:hAnsi="Arial" w:cs="Arial"/>
-        </w:rPr>
-        <w:t>(Eicher and Brewer, 2001)</w:t>
-      </w:r>
-      <w:r>
-        <w:fldChar w:fldCharType="end"/>
-      </w:r>
-      <w:r>
-        <w:t xml:space="preserve">. </w:t>
-      </w:r>
-      <w:r>
-        <w:t>For example, remote sensing data can be used to identify water bodies and other non-inhabitable areas within a</w:t>
-      </w:r>
-      <w:r>
-        <w:t xml:space="preserve"> zone</w:t>
-      </w:r>
-      <w:r>
-        <w:t xml:space="preserve">, and limit these cells to a value of zero, creating a ‘mask’. Population count can then be proportionally distributed across the non-zero cells, to produce a more accurate estimate of the real spatial distribution of population. This method is referred to as binary dasymetric mapping or binary masking </w:t>
-      </w:r>
-      <w:r>
-        <w:fldChar w:fldCharType="begin"/>
-      </w:r>
-      <w:r>
-        <w:instrText xml:space="preserve"> ADDIN ZOTERO_ITEM CSL_CITATION {"citationID":"FXNTJGZ7","properties":{"formattedCitation":"(Qiu {\\i{}et al.}, 2022)","plainCitation":"(Qiu et al., 2022)","noteIndex":0},"citationItems":[{"id":5571,"uris":["http://zotero.org/users/10222370/items/MUEF93DA"],"itemData":{"id":5571,"type":"article-journal","abstract":"Rapid population growth has had a significant impact on society, economy and environment, which will challenge the achievement of the United Nations Sustainable Development Goals (SDGs). Spatially accurate and detailed population distribution data are essential for measuring the impact of population growth and tracking progress on the SDGs. However, most population data are evenly distributed within administrative units, which seriously lacks spatial details. There are scale differences between the population statistical data and geospatial data, which makes data analysis and needed research difficult. The disaggregation method is an effective way to obtain the spatial distribution of population with greater granularity. It can also transform the statistical population data from irregular administrative units into regular grids to characterize the spatial distribution of the population, and the original population count is preserved. This paper summarizes the research advances of population disaggregation in terms of methodology, ancillary data, and products and discusses the role of spatial disaggregation of population statistical data in monitoring and evaluating SDG indicators. Furthermore, future work is proposed from two perspectives: challenges with spatial disaggregation and disaggregated population as an Essential SDG Variable (ESDGV).","container-title":"International Journal of Digital Earth","DOI":"10.1080/17538947.2021.2013553","ISSN":"1753-8947","issue":"1","note":"publisher: Taylor &amp; Francis\n_eprint: https://doi.org/10.1080/17538947.2021.2013553","page":"2-29","source":"Taylor and Francis+NEJM","title":"Disaggregating population data for assessing progress of SDGs: methods and applications","title-short":"Disaggregating population data for assessing progress of SDGs","volume":"15","author":[{"family":"Qiu","given":"Yue"},{"family":"Zhao","given":"Xuesheng"},{"family":"Fan","given":"Deqin"},{"family":"Li","given":"Songnian"},{"family":"Zhao","given":"Yijing"}],"issued":{"date-parts":[["2022",12,31]]},"citation-key":"qiuDisaggregatingPopulationData2022"}}],"schema":"https://github.com/citation-style-language/schema/raw/master/csl-citation.json"} </w:instrText>
-      </w:r>
-      <w:r>
-        <w:fldChar w:fldCharType="separate"/>
-      </w:r>
-      <w:r>
-        <w:rPr>
-          <w:rFonts w:ascii="Arial" w:hAnsi="Arial" w:cs="Arial"/>
-          <w:szCs w:val="24"/>
-        </w:rPr>
-        <w:t xml:space="preserve">(Qiu </w:t>
-      </w:r>
-      <w:r>
-        <w:rPr>
-          <w:rFonts w:ascii="Arial" w:hAnsi="Arial" w:cs="Arial"/>
-          <w:i/>
-          <w:iCs/>
-          <w:szCs w:val="24"/>
-        </w:rPr>
-        <w:t>et al.</w:t>
-      </w:r>
-      <w:r>
-        <w:rPr>
-          <w:rFonts w:ascii="Arial" w:hAnsi="Arial" w:cs="Arial"/>
-          <w:szCs w:val="24"/>
-        </w:rPr>
-        <w:t>, 2022)</w:t>
-      </w:r>
-      <w:r>
-        <w:fldChar w:fldCharType="end"/>
-      </w:r>
-      <w:r>
-        <w:t xml:space="preserve">. </w:t>
-      </w:r>
-      <w:r>
-        <w:t xml:space="preserve">WorldPop products refer to </w:t>
-      </w:r>
-      <w:r>
-        <w:t xml:space="preserve">variations of </w:t>
-      </w:r>
-      <w:r>
-        <w:t xml:space="preserve">this method as </w:t>
-      </w:r>
-      <w:r>
-        <w:rPr>
-          <w:i/>
-          <w:iCs/>
-        </w:rPr>
-        <w:t>top-down constrained</w:t>
-      </w:r>
-      <w:r>
-        <w:t xml:space="preserve">, where population is distributed only across grid cells identified as containing built settlements, as opposed to </w:t>
-      </w:r>
-      <w:r>
-        <w:rPr>
-          <w:i/>
-          <w:iCs/>
-        </w:rPr>
-        <w:t>top-down unconstrained</w:t>
-      </w:r>
-      <w:r>
-        <w:t xml:space="preserve">, where population is distributed across all cells </w:t>
-      </w:r>
-      <w:r>
-        <w:fldChar w:fldCharType="begin"/>
-      </w:r>
-      <w:r>
-        <w:instrText xml:space="preserve"> ADDIN ZOTERO_ITEM CSL_CITATION {"citationID":"LLqVex5T","properties":{"formattedCitation":"(Stevens {\\i{}et al.}, 2015)","plainCitation":"(Stevens et al., 2015)","noteIndex":0},"citationItems":[{"id":5817,"uris":["http://zotero.org/users/10222370/items/XD23LUC2"],"itemData":{"id":5817,"type":"article-journal","abstract":"High resolution, contemporary data on human population distributions are vital for measuring impacts of population growth, monitoring human-environment interactions and for planning and policy development. Many methods are used to disaggregate census data and predict population densities for finer scale, gridded population data sets. We present a new semi-automated dasymetric modeling approach that incorporates detailed census and ancillary data in a flexible, “Random Forest” estimation technique. We outline the combination of widely available, remotely-sensed and geospatial data that contribute to the modeled dasymetric weights and then use the Random Forest model to generate a gridded prediction of population density at ~100 m spatial resolution. This prediction layer is then used as the weighting surface to perform dasymetric redistribution of the census counts at a country level. As a case study we compare the new algorithm and its products for three countries (Vietnam, Cambodia, and Kenya) with other common gridded population data production methodologies. We discuss the advantages of the new method and increases over the accuracy and flexibility of those previous approaches. Finally, we outline how this algorithm will be extended to provide freely-available gridded population data sets for Africa, Asia and Latin America.","container-title":"PLOS ONE","DOI":"10.1371/journal.pone.0107042","ISSN":"1932-6203","issue":"2","journalAbbreviation":"PLOS ONE","language":"en","note":"publisher: Public Library of Science","page":"e0107042","source":"PLoS Journals","title":"Disaggregating Census Data for Population Mapping Using Random Forests with Remotely-Sensed and Ancillary Data","volume":"10","author":[{"family":"Stevens","given":"Forrest R."},{"family":"Gaughan","given":"Andrea E."},{"family":"Linard","given":"Catherine"},{"family":"Tatem","given":"Andrew J."}],"issued":{"date-parts":[["2015",2,17]]},"citation-key":"stevensDisaggregatingCensusData2015"}}],"schema":"https://github.com/citation-style-language/schema/raw/master/csl-citation.json"} </w:instrText>
-      </w:r>
-      <w:r>
-        <w:fldChar w:fldCharType="separate"/>
-      </w:r>
-      <w:r>
-        <w:rPr>
-          <w:rFonts w:ascii="Arial" w:hAnsi="Arial" w:cs="Arial"/>
-          <w:szCs w:val="24"/>
-        </w:rPr>
-        <w:t xml:space="preserve">(Stevens </w:t>
-      </w:r>
-      <w:r>
-        <w:rPr>
-          <w:rFonts w:ascii="Arial" w:hAnsi="Arial" w:cs="Arial"/>
-          <w:i/>
-          <w:iCs/>
-          <w:szCs w:val="24"/>
-        </w:rPr>
-        <w:t>et al.</w:t>
-      </w:r>
-      <w:r>
-        <w:rPr>
-          <w:rFonts w:ascii="Arial" w:hAnsi="Arial" w:cs="Arial"/>
-          <w:szCs w:val="24"/>
-        </w:rPr>
-        <w:t>, 2015)</w:t>
-      </w:r>
-      <w:r>
-        <w:fldChar w:fldCharType="end"/>
-      </w:r>
-      <w:r>
-        <w:t xml:space="preserve">. </w:t>
-      </w:r>
-    </w:p>
-    <w:p>
-      <w:pPr>
-        <w:rPr>
-          <w:color w:val="4472C4" w:themeColor="accent1"/>
-        </w:rPr>
-      </w:pPr>
-      <w:r>
-        <w:rPr>
-          <w:color w:val="4472C4" w:themeColor="accent1"/>
-        </w:rPr>
-        <w:t>*Add section discussing the limitations of existing applications, and findings from review papers (</w:t>
-      </w:r>
-      <w:proofErr w:type="gramStart"/>
-      <w:r>
-        <w:rPr>
-          <w:color w:val="4472C4" w:themeColor="accent1"/>
-        </w:rPr>
-        <w:t>e.g.</w:t>
-      </w:r>
-      <w:proofErr w:type="gramEnd"/>
-      <w:r>
-        <w:rPr>
-          <w:color w:val="4472C4" w:themeColor="accent1"/>
-        </w:rPr>
-        <w:t xml:space="preserve"> Comber 2019)</w:t>
-      </w:r>
-    </w:p>
-    <w:p>
-      <w:r>
         <w:t xml:space="preserve">An </w:t>
       </w:r>
       <w:r>
@@ -2859,7 +2983,6 @@
           <w:noProof/>
           <w:color w:val="4472C4" w:themeColor="accent1"/>
         </w:rPr>
-        <w:lastRenderedPageBreak/>
         <w:drawing>
           <wp:inline distT="0" distB="0" distL="0" distR="0" wp14:anchorId="5CFC4AFF" wp14:editId="1D5304D5">
             <wp:extent cx="5569236" cy="4940554"/>
@@ -3003,6 +3126,7 @@
         <w:t xml:space="preserve"> </w:t>
       </w:r>
       <w:r>
+        <w:lastRenderedPageBreak/>
         <w:t>such as a national or regional census</w:t>
       </w:r>
       <w:r>
@@ -3165,11 +3289,7 @@
         <w:t xml:space="preserve">, to </w:t>
       </w:r>
       <w:r>
-        <w:t xml:space="preserve">estimate elderly populations </w:t>
-      </w:r>
-      <w:r>
-        <w:lastRenderedPageBreak/>
-        <w:t>at the neighbourhood scale</w:t>
+        <w:t>estimate elderly populations at the neighbourhood scale</w:t>
       </w:r>
       <w:r>
         <w:t xml:space="preserve">. </w:t>
@@ -3292,6 +3412,11 @@
       </w:r>
     </w:p>
     <w:p>
+      <w:pPr>
+        <w:rPr>
+          <w:ins w:id="24" w:author="Joe P" w:date="2023-07-17T13:55:00Z"/>
+        </w:rPr>
+      </w:pPr>
       <w:r>
         <w:t xml:space="preserve">The spatial disaggregation of population into fine spatial scales is a rich field of </w:t>
       </w:r>
@@ -3316,6 +3441,84 @@
       <w:r>
         <w:t xml:space="preserve">.  </w:t>
       </w:r>
+    </w:p>
+    <w:p>
+      <w:pPr>
+        <w:pStyle w:val="Heading3"/>
+        <w:rPr>
+          <w:ins w:id="25" w:author="Joe P" w:date="2023-07-17T13:56:00Z"/>
+        </w:rPr>
+      </w:pPr>
+      <w:ins w:id="26" w:author="Joe P" w:date="2023-07-17T13:55:00Z">
+        <w:r>
+          <w:t xml:space="preserve">Justification of </w:t>
+        </w:r>
+      </w:ins>
+      <w:ins w:id="27" w:author="Joe P" w:date="2023-07-17T13:56:00Z">
+        <w:r>
+          <w:t>chosen method</w:t>
+        </w:r>
+      </w:ins>
+    </w:p>
+    <w:p>
+      <w:pPr>
+        <w:rPr>
+          <w:ins w:id="28" w:author="Joe P" w:date="2023-07-17T13:57:00Z"/>
+          <w:i/>
+          <w:iCs/>
+        </w:rPr>
+      </w:pPr>
+      <w:ins w:id="29" w:author="Joe P" w:date="2023-07-17T13:56:00Z">
+        <w:r>
+          <w:rPr>
+            <w:i/>
+            <w:iCs/>
+          </w:rPr>
+          <w:t xml:space="preserve">After introducing the concepts and alternative approaches in LR sections above, introduce the chosen method for my study and explicitly justify why, linking to the discussion previous. </w:t>
+        </w:r>
+      </w:ins>
+    </w:p>
+    <w:p>
+      <w:pPr>
+        <w:pStyle w:val="Heading3"/>
+        <w:rPr>
+          <w:ins w:id="30" w:author="Joe P" w:date="2023-07-17T13:57:00Z"/>
+        </w:rPr>
+      </w:pPr>
+      <w:ins w:id="31" w:author="Joe P" w:date="2023-07-17T13:57:00Z">
+        <w:r>
+          <w:t>Presentation of chosen method</w:t>
+        </w:r>
+      </w:ins>
+    </w:p>
+    <w:p>
+      <w:pPr>
+        <w:rPr>
+          <w:i/>
+          <w:iCs/>
+          <w:rPrChange w:id="32" w:author="Joe P" w:date="2023-07-17T13:57:00Z">
+            <w:rPr/>
+          </w:rPrChange>
+        </w:rPr>
+      </w:pPr>
+      <w:ins w:id="33" w:author="Joe P" w:date="2023-07-17T13:57:00Z">
+        <w:r>
+          <w:rPr>
+            <w:i/>
+            <w:iCs/>
+          </w:rPr>
+          <w:t>Break down the approach in detail</w:t>
+        </w:r>
+      </w:ins>
+      <w:ins w:id="34" w:author="Joe P" w:date="2023-07-17T16:09:00Z">
+        <w:r>
+          <w:rPr>
+            <w:i/>
+            <w:iCs/>
+          </w:rPr>
+          <w:t xml:space="preserve">; each step needs to be </w:t>
+        </w:r>
+      </w:ins>
     </w:p>
     <w:p>
       <w:pPr>
@@ -4447,7 +4650,7 @@
       </w:r>
     </w:p>
   </w:comment>
-  <w:comment w:id="1" w:author="Joe P" w:date="2023-05-30T17:53:00Z" w:initials="JP">
+  <w:comment w:id="2" w:author="Joe P" w:date="2023-05-30T17:53:00Z" w:initials="JP">
     <w:p>
       <w:pPr>
         <w:pStyle w:val="CommentText"/>
@@ -4464,7 +4667,7 @@
       </w:r>
     </w:p>
   </w:comment>
-  <w:comment w:id="2" w:author="Joe P" w:date="2023-06-07T11:45:00Z" w:initials="JP">
+  <w:comment w:id="17" w:author="Joe P" w:date="2023-06-07T11:45:00Z" w:initials="JP">
     <w:p>
       <w:pPr>
         <w:pStyle w:val="CommentText"/>
@@ -7564,6 +7767,17 @@
       <w:szCs w:val="20"/>
     </w:rPr>
   </w:style>
+  <w:style w:type="paragraph" w:styleId="Revision">
+    <w:name w:val="Revision"/>
+    <w:hidden/>
+    <w:uiPriority w:val="99"/>
+    <w:semiHidden/>
+    <w:rsid w:val="00B75936"/>
+    <w:pPr>
+      <w:spacing w:after="0" w:line="240" w:lineRule="auto"/>
+      <w:jc w:val="left"/>
+    </w:pPr>
+  </w:style>
 </w:styles>
 </file>
 

</xml_diff>

<commit_message>
fix errors in 02 script. districts ready for buffer
</commit_message>
<xml_diff>
--- a/DraftA_Intro_Methodology.docx
+++ b/DraftA_Intro_Methodology.docx
@@ -94,7 +94,27 @@
           <w:sz w:val="20"/>
           <w:szCs w:val="20"/>
         </w:rPr>
-        <w:t>on’t just list what authors have done in the past (e.g., Smith 2009 did x but Jones 2008 did y then Frank 2010 did x)</w:t>
+        <w:t xml:space="preserve">on’t just list what authors have done in the past (e.g., Smith 2009 did </w:t>
+      </w:r>
+      <w:proofErr w:type="gramStart"/>
+      <w:r>
+        <w:rPr>
+          <w:i/>
+          <w:iCs/>
+          <w:sz w:val="20"/>
+          <w:szCs w:val="20"/>
+        </w:rPr>
+        <w:t>x</w:t>
+      </w:r>
+      <w:proofErr w:type="gramEnd"/>
+      <w:r>
+        <w:rPr>
+          <w:i/>
+          <w:iCs/>
+          <w:sz w:val="20"/>
+          <w:szCs w:val="20"/>
+        </w:rPr>
+        <w:t xml:space="preserve"> but Jones 2008 did y then Frank 2010 did x)</w:t>
       </w:r>
       <w:r>
         <w:rPr>
@@ -371,8 +391,13 @@
         </w:numPr>
       </w:pPr>
       <w:r>
-        <w:t>Binary dasymetric mapping: the main method to be used</w:t>
-      </w:r>
+        <w:t xml:space="preserve">Binary dasymetric mapping: the main method to be </w:t>
+      </w:r>
+      <w:proofErr w:type="gramStart"/>
+      <w:r>
+        <w:t>used</w:t>
+      </w:r>
+      <w:proofErr w:type="gramEnd"/>
     </w:p>
     <w:p>
       <w:pPr>
@@ -428,8 +453,13 @@
         <w:t xml:space="preserve"> for overcoming this</w:t>
       </w:r>
       <w:r>
-        <w:t>; discuss pros and cons of different approaches</w:t>
-      </w:r>
+        <w:t xml:space="preserve">; discuss pros and cons of different </w:t>
+      </w:r>
+      <w:proofErr w:type="gramStart"/>
+      <w:r>
+        <w:t>approaches</w:t>
+      </w:r>
+      <w:proofErr w:type="gramEnd"/>
     </w:p>
     <w:p>
       <w:pPr>
@@ -598,8 +628,13 @@
         </w:numPr>
       </w:pPr>
       <w:r>
-        <w:t>Convert WorldPop raster into a vector geometry of gridded points</w:t>
-      </w:r>
+        <w:t xml:space="preserve">Convert WorldPop raster into a vector geometry of gridded </w:t>
+      </w:r>
+      <w:proofErr w:type="gramStart"/>
+      <w:r>
+        <w:t>points</w:t>
+      </w:r>
+      <w:proofErr w:type="gramEnd"/>
     </w:p>
     <w:p>
       <w:pPr>
@@ -658,8 +693,13 @@
       </w:r>
       <w:proofErr w:type="spellEnd"/>
       <w:r>
-        <w:t xml:space="preserve"> population estimate by district</w:t>
-      </w:r>
+        <w:t xml:space="preserve"> population estimate by </w:t>
+      </w:r>
+      <w:proofErr w:type="gramStart"/>
+      <w:r>
+        <w:t>district</w:t>
+      </w:r>
+      <w:proofErr w:type="gramEnd"/>
     </w:p>
     <w:p>
       <w:pPr>
@@ -734,89 +774,104 @@
     </w:p>
     <w:p>
       <w:pPr>
+        <w:pStyle w:val="Heading1"/>
+      </w:pPr>
+      <w:r>
+        <w:lastRenderedPageBreak/>
+        <w:t>Spatial estimation of agricultural dependence</w:t>
+      </w:r>
+    </w:p>
+    <w:p>
+      <w:pPr>
+        <w:pStyle w:val="Subtitle"/>
+        <w:jc w:val="left"/>
+        <w:rPr>
+          <w:i/>
+          <w:iCs/>
+        </w:rPr>
+      </w:pPr>
+      <w:r>
+        <w:rPr>
+          <w:i/>
+          <w:iCs/>
+        </w:rPr>
+        <w:t>Using spatial disaggregation to identify agricultural populations in India.</w:t>
+      </w:r>
+    </w:p>
+    <w:p>
+      <w:r>
+        <w:t xml:space="preserve">Understanding where people live, and the social and economic characteristics of </w:t>
+      </w:r>
+      <w:r>
+        <w:t>those</w:t>
+      </w:r>
+      <w:r>
+        <w:t xml:space="preserve"> populations, is core to providing adequate, efficient, and targeted services and investment. </w:t>
+      </w:r>
+    </w:p>
+    <w:p>
+      <w:pPr>
+        <w:rPr>
+          <w:color w:val="4472C4" w:themeColor="accent1"/>
+        </w:rPr>
+      </w:pPr>
+      <w:r>
+        <w:rPr>
+          <w:color w:val="4472C4" w:themeColor="accent1"/>
+        </w:rPr>
+        <w:t>Justification</w:t>
+      </w:r>
+    </w:p>
+    <w:p>
+      <w:pPr>
+        <w:rPr>
+          <w:color w:val="4472C4" w:themeColor="accent1"/>
+        </w:rPr>
+      </w:pPr>
+      <w:r>
+        <w:t>This study is a novel addition to the field as it extends upon existing methodologies used to estimate total population and applies this to the estimation of the agricultural dependent population. Additionally, t</w:t>
+      </w:r>
+      <w:r>
+        <w:t>he case study of India is designed to assess feasibility and performance at a large spatial scale, comparative to partner research testing proof-of-concept in districts of Sri Lanka (unpublished).</w:t>
+      </w:r>
+      <w:r>
+        <w:t xml:space="preserve"> Understanding the distribution of agricultural population in a region will provide a more accurate estimate of </w:t>
+      </w:r>
+      <w:commentRangeStart w:id="1"/>
+      <w:r>
+        <w:t xml:space="preserve">local </w:t>
+      </w:r>
+      <w:r>
+        <w:t xml:space="preserve">demand on </w:t>
+      </w:r>
+      <w:r>
+        <w:t>water resources</w:t>
+      </w:r>
+      <w:commentRangeEnd w:id="1"/>
+      <w:r>
+        <w:rPr>
+          <w:rStyle w:val="CommentReference"/>
+        </w:rPr>
+        <w:commentReference w:id="1"/>
+      </w:r>
+      <w:r>
+        <w:t>.</w:t>
+      </w:r>
+      <w:r>
+        <w:rPr>
+          <w:color w:val="4472C4" w:themeColor="accent1"/>
+        </w:rPr>
+        <w:t xml:space="preserve"> </w:t>
+      </w:r>
+    </w:p>
+    <w:p>
+      <w:pPr>
         <w:pStyle w:val="Heading2"/>
-      </w:pPr>
-      <w:del w:id="1" w:author="Joe P" w:date="2023-07-17T13:48:00Z">
-        <w:r>
-          <w:lastRenderedPageBreak/>
-          <w:delText>Introduction</w:delText>
-        </w:r>
-      </w:del>
-    </w:p>
-    <w:p>
-      <w:r>
-        <w:t xml:space="preserve">Understanding where people live, and the social and economic characteristics of </w:t>
-      </w:r>
-      <w:r>
-        <w:t>those</w:t>
-      </w:r>
-      <w:r>
-        <w:t xml:space="preserve"> populations, is core to providing adequate, efficient, and targeted services and investment. </w:t>
-      </w:r>
-    </w:p>
-    <w:p>
-      <w:pPr>
-        <w:rPr>
-          <w:color w:val="4472C4" w:themeColor="accent1"/>
-        </w:rPr>
-      </w:pPr>
-      <w:r>
-        <w:rPr>
-          <w:color w:val="4472C4" w:themeColor="accent1"/>
-        </w:rPr>
-        <w:t>Justification</w:t>
-      </w:r>
-    </w:p>
-    <w:p>
-      <w:pPr>
-        <w:rPr>
-          <w:color w:val="4472C4" w:themeColor="accent1"/>
-        </w:rPr>
-      </w:pPr>
-      <w:r>
-        <w:t>This study is a novel addition to the field as it extends upon existing methodologies used to estimate total population and applies this to the estimation of the agricultural dependent population. Additionally, t</w:t>
-      </w:r>
-      <w:r>
-        <w:t>he case study of India is designed to assess feasibility and performance at a large spatial scale, comparative to partner research testing proof-of-concept in districts of Sri Lanka (unpublished).</w:t>
-      </w:r>
-      <w:r>
-        <w:t xml:space="preserve"> Understanding the distribution of agricultural population in a region will provide a more accurate estimate of </w:t>
-      </w:r>
-      <w:commentRangeStart w:id="2"/>
-      <w:r>
-        <w:t xml:space="preserve">local </w:t>
-      </w:r>
-      <w:r>
-        <w:t xml:space="preserve">demand on </w:t>
-      </w:r>
-      <w:r>
-        <w:t>water resources</w:t>
-      </w:r>
-      <w:commentRangeEnd w:id="2"/>
-      <w:r>
-        <w:rPr>
-          <w:rStyle w:val="CommentReference"/>
-        </w:rPr>
-        <w:commentReference w:id="2"/>
-      </w:r>
-      <w:r>
-        <w:t>.</w:t>
-      </w:r>
-      <w:r>
-        <w:rPr>
-          <w:color w:val="4472C4" w:themeColor="accent1"/>
-        </w:rPr>
-        <w:t xml:space="preserve"> </w:t>
-      </w:r>
-    </w:p>
-    <w:p>
-      <w:pPr>
-        <w:pStyle w:val="Heading2"/>
-        <w:rPr>
-          <w:ins w:id="3" w:author="Joe P" w:date="2023-07-17T13:48:00Z"/>
-        </w:rPr>
-      </w:pPr>
-      <w:ins w:id="4" w:author="Joe P" w:date="2023-07-17T13:48:00Z">
+        <w:rPr>
+          <w:ins w:id="2" w:author="Joe P" w:date="2023-07-17T13:48:00Z"/>
+        </w:rPr>
+      </w:pPr>
+      <w:ins w:id="3" w:author="Joe P" w:date="2023-07-17T13:48:00Z">
         <w:r>
           <w:t>Introduction</w:t>
         </w:r>
@@ -825,10 +880,10 @@
     <w:p>
       <w:pPr>
         <w:rPr>
-          <w:del w:id="5" w:author="Joe P" w:date="2023-07-17T13:48:00Z"/>
-        </w:rPr>
-      </w:pPr>
-      <w:del w:id="6" w:author="Joe P" w:date="2023-07-17T13:48:00Z">
+          <w:del w:id="4" w:author="Joe P" w:date="2023-07-17T13:48:00Z"/>
+        </w:rPr>
+      </w:pPr>
+      <w:del w:id="5" w:author="Joe P" w:date="2023-07-17T13:48:00Z">
         <w:r>
           <w:delText>Text</w:delText>
         </w:r>
@@ -837,26 +892,42 @@
     <w:p>
       <w:pPr>
         <w:rPr>
-          <w:ins w:id="7" w:author="Joe P" w:date="2023-07-17T13:53:00Z"/>
-          <w:i/>
-          <w:iCs/>
-          <w:rPrChange w:id="8" w:author="Joe P" w:date="2023-07-17T13:53:00Z">
+          <w:ins w:id="6" w:author="Joe P" w:date="2023-07-17T13:53:00Z"/>
+          <w:i/>
+          <w:iCs/>
+          <w:rPrChange w:id="7" w:author="Joe P" w:date="2023-07-17T13:53:00Z">
             <w:rPr>
-              <w:ins w:id="9" w:author="Joe P" w:date="2023-07-17T13:53:00Z"/>
+              <w:ins w:id="8" w:author="Joe P" w:date="2023-07-17T13:53:00Z"/>
             </w:rPr>
           </w:rPrChange>
         </w:rPr>
       </w:pPr>
-      <w:ins w:id="10" w:author="Joe P" w:date="2023-07-17T13:53:00Z">
+      <w:ins w:id="9" w:author="Joe P" w:date="2023-07-17T13:53:00Z">
         <w:r>
           <w:rPr>
             <w:i/>
             <w:iCs/>
           </w:rPr>
-          <w:t xml:space="preserve">Add to preamble a paragraph on the purpose of the study – water tanks, but extending to broader applications in food security </w:t>
+          <w:t xml:space="preserve">Add to preamble a paragraph on the purpose of the study – water </w:t>
+        </w:r>
+        <w:proofErr w:type="gramStart"/>
+        <w:r>
+          <w:rPr>
+            <w:i/>
+            <w:iCs/>
+          </w:rPr>
+          <w:t>tanks, but</w:t>
+        </w:r>
+        <w:proofErr w:type="gramEnd"/>
+        <w:r>
+          <w:rPr>
+            <w:i/>
+            <w:iCs/>
+          </w:rPr>
+          <w:t xml:space="preserve"> extending to broader applications in food security </w:t>
         </w:r>
       </w:ins>
-      <w:ins w:id="11" w:author="Joe P" w:date="2023-07-17T13:55:00Z">
+      <w:ins w:id="10" w:author="Joe P" w:date="2023-07-17T13:55:00Z">
         <w:r>
           <w:rPr>
             <w:i/>
@@ -869,18 +940,18 @@
     <w:p>
       <w:pPr>
         <w:rPr>
-          <w:ins w:id="12" w:author="Joe P" w:date="2023-07-17T13:49:00Z"/>
+          <w:ins w:id="11" w:author="Joe P" w:date="2023-07-17T13:49:00Z"/>
         </w:rPr>
       </w:pPr>
       <w:r>
         <w:t xml:space="preserve">This </w:t>
       </w:r>
-      <w:del w:id="13" w:author="Joe P" w:date="2023-07-17T13:48:00Z">
+      <w:del w:id="12" w:author="Joe P" w:date="2023-07-17T13:48:00Z">
         <w:r>
           <w:delText>literature review</w:delText>
         </w:r>
       </w:del>
-      <w:ins w:id="14" w:author="Joe P" w:date="2023-07-17T13:48:00Z">
+      <w:ins w:id="13" w:author="Joe P" w:date="2023-07-17T13:48:00Z">
         <w:r>
           <w:t>introduction</w:t>
         </w:r>
@@ -902,7 +973,7 @@
       <w:pPr>
         <w:pStyle w:val="Heading3"/>
       </w:pPr>
-      <w:ins w:id="15" w:author="Joe P" w:date="2023-07-17T13:49:00Z">
+      <w:ins w:id="14" w:author="Joe P" w:date="2023-07-17T13:49:00Z">
         <w:r>
           <w:t>Research Question</w:t>
         </w:r>
@@ -967,32 +1038,14 @@
     <w:p>
       <w:pPr>
         <w:rPr>
-          <w:ins w:id="16" w:author="Joe P" w:date="2023-07-17T13:49:00Z"/>
+          <w:ins w:id="15" w:author="Joe P" w:date="2023-07-17T13:49:00Z"/>
         </w:rPr>
       </w:pPr>
       <w:r>
         <w:t>To respond to this</w:t>
       </w:r>
       <w:r>
-        <w:t xml:space="preserve">, the three objectives of this study are to: [1] </w:t>
-      </w:r>
-      <w:r>
-        <w:t>Review existing methods for spatial disaggregation of demographic data</w:t>
-      </w:r>
-      <w:r>
-        <w:t xml:space="preserve">, [2] </w:t>
-      </w:r>
-      <w:r>
-        <w:t>Propose and evaluate a new method that combines dasymetric disaggregation and iterative extension (buffers)</w:t>
-      </w:r>
-      <w:r>
-        <w:t>, and [3]</w:t>
-      </w:r>
-      <w:r>
-        <w:t xml:space="preserve"> Scale the method up to </w:t>
-      </w:r>
-      <w:r>
-        <w:t xml:space="preserve">estimate the small area agricultural population for all of India. </w:t>
+        <w:t xml:space="preserve">, the three objectives of this study are to: [1] Review existing methods for spatial disaggregation of demographic data, [2] Propose and evaluate a new method that combines dasymetric disaggregation and iterative extension (buffers), and [3] Scale the method up to estimate the small area agricultural population for all of India. </w:t>
       </w:r>
     </w:p>
     <w:p/>
@@ -1001,7 +1054,6 @@
         <w:pStyle w:val="Heading3"/>
       </w:pPr>
       <w:r>
-        <w:lastRenderedPageBreak/>
         <w:t>Agricultural Dependent Populations</w:t>
       </w:r>
     </w:p>
@@ -1419,12 +1471,12 @@
       <w:pPr>
         <w:pStyle w:val="Heading3"/>
       </w:pPr>
-      <w:commentRangeStart w:id="17"/>
+      <w:commentRangeStart w:id="16"/>
       <w:r>
         <w:lastRenderedPageBreak/>
         <w:t>Indian Context</w:t>
       </w:r>
-      <w:commentRangeEnd w:id="17"/>
+      <w:commentRangeEnd w:id="16"/>
       <w:r>
         <w:rPr>
           <w:rStyle w:val="CommentReference"/>
@@ -1432,7 +1484,7 @@
           <w:b w:val="0"/>
           <w:spacing w:val="0"/>
         </w:rPr>
-        <w:commentReference w:id="17"/>
+        <w:commentReference w:id="16"/>
       </w:r>
     </w:p>
     <w:p>
@@ -1623,7 +1675,7 @@
     <w:p>
       <w:pPr>
         <w:rPr>
-          <w:ins w:id="18" w:author="Joe P" w:date="2023-07-17T13:48:00Z"/>
+          <w:ins w:id="17" w:author="Joe P" w:date="2023-07-17T13:48:00Z"/>
         </w:rPr>
       </w:pPr>
     </w:p>
@@ -1631,10 +1683,10 @@
       <w:pPr>
         <w:pStyle w:val="Heading2"/>
         <w:rPr>
-          <w:ins w:id="19" w:author="Joe P" w:date="2023-07-17T13:49:00Z"/>
-        </w:rPr>
-      </w:pPr>
-      <w:ins w:id="20" w:author="Joe P" w:date="2023-07-17T13:49:00Z">
+          <w:ins w:id="18" w:author="Joe P" w:date="2023-07-17T13:49:00Z"/>
+        </w:rPr>
+      </w:pPr>
+      <w:ins w:id="19" w:author="Joe P" w:date="2023-07-17T13:49:00Z">
         <w:r>
           <w:t>Methodology</w:t>
         </w:r>
@@ -1645,12 +1697,12 @@
         <w:rPr>
           <w:i/>
           <w:iCs/>
-          <w:rPrChange w:id="21" w:author="Joe P" w:date="2023-07-17T13:49:00Z">
+          <w:rPrChange w:id="20" w:author="Joe P" w:date="2023-07-17T13:49:00Z">
             <w:rPr/>
           </w:rPrChange>
         </w:rPr>
       </w:pPr>
-      <w:ins w:id="22" w:author="Joe P" w:date="2023-07-17T13:49:00Z">
+      <w:ins w:id="21" w:author="Joe P" w:date="2023-07-17T13:49:00Z">
         <w:r>
           <w:rPr>
             <w:i/>
@@ -1659,7 +1711,7 @@
           <w:t>Add in intro text for the metho</w:t>
         </w:r>
       </w:ins>
-      <w:ins w:id="23" w:author="Joe P" w:date="2023-07-17T13:50:00Z">
+      <w:ins w:id="22" w:author="Joe P" w:date="2023-07-17T13:50:00Z">
         <w:r>
           <w:rPr>
             <w:i/>
@@ -1960,27 +2012,14 @@
       <w:r>
         <w:t xml:space="preserve">Table </w:t>
       </w:r>
-      <w:r>
-        <w:fldChar w:fldCharType="begin"/>
-      </w:r>
-      <w:r>
-        <w:instrText xml:space="preserve"> SEQ Table \* ARABIC </w:instrText>
-      </w:r>
-      <w:r>
-        <w:fldChar w:fldCharType="separate"/>
-      </w:r>
-      <w:r>
-        <w:rPr>
-          <w:noProof/>
-        </w:rPr>
-        <w:t>1</w:t>
-      </w:r>
-      <w:r>
-        <w:rPr>
-          <w:noProof/>
-        </w:rPr>
-        <w:fldChar w:fldCharType="end"/>
-      </w:r>
+      <w:fldSimple w:instr=" SEQ Table \* ARABIC ">
+        <w:r>
+          <w:rPr>
+            <w:noProof/>
+          </w:rPr>
+          <w:t>1</w:t>
+        </w:r>
+      </w:fldSimple>
       <w:r>
         <w:t>: Selected World Population Grid Datasets</w:t>
       </w:r>
@@ -2834,7 +2873,21 @@
         <w:rPr>
           <w:color w:val="4472C4" w:themeColor="accent1"/>
         </w:rPr>
-        <w:t>*Add section discussing the limitations of existing applications, and findings from review papers (e.g. Comber 2019)</w:t>
+        <w:t>*Add section discussing the limitations of existing applications, and findings from review papers (</w:t>
+      </w:r>
+      <w:proofErr w:type="gramStart"/>
+      <w:r>
+        <w:rPr>
+          <w:color w:val="4472C4" w:themeColor="accent1"/>
+        </w:rPr>
+        <w:t>e.g.</w:t>
+      </w:r>
+      <w:proofErr w:type="gramEnd"/>
+      <w:r>
+        <w:rPr>
+          <w:color w:val="4472C4" w:themeColor="accent1"/>
+        </w:rPr>
+        <w:t xml:space="preserve"> Comber 2019)</w:t>
       </w:r>
     </w:p>
     <w:p>
@@ -3036,27 +3089,14 @@
       <w:r>
         <w:t xml:space="preserve">Figure </w:t>
       </w:r>
-      <w:r>
-        <w:fldChar w:fldCharType="begin"/>
-      </w:r>
-      <w:r>
-        <w:instrText xml:space="preserve"> SEQ Figure \* ARABIC </w:instrText>
-      </w:r>
-      <w:r>
-        <w:fldChar w:fldCharType="separate"/>
-      </w:r>
-      <w:r>
-        <w:rPr>
-          <w:noProof/>
-        </w:rPr>
-        <w:t>1</w:t>
-      </w:r>
-      <w:r>
-        <w:rPr>
-          <w:noProof/>
-        </w:rPr>
-        <w:fldChar w:fldCharType="end"/>
-      </w:r>
+      <w:fldSimple w:instr=" SEQ Figure \* ARABIC ">
+        <w:r>
+          <w:rPr>
+            <w:noProof/>
+          </w:rPr>
+          <w:t>1</w:t>
+        </w:r>
+      </w:fldSimple>
       <w:r>
         <w:t xml:space="preserve">: Illustrative diagram of pycnophylactic interpolation, from Deichmann </w:t>
       </w:r>
@@ -3414,7 +3454,7 @@
     <w:p>
       <w:pPr>
         <w:rPr>
-          <w:ins w:id="24" w:author="Joe P" w:date="2023-07-17T13:55:00Z"/>
+          <w:ins w:id="23" w:author="Joe P" w:date="2023-07-17T13:55:00Z"/>
         </w:rPr>
       </w:pPr>
       <w:r>
@@ -3446,15 +3486,15 @@
       <w:pPr>
         <w:pStyle w:val="Heading3"/>
         <w:rPr>
-          <w:ins w:id="25" w:author="Joe P" w:date="2023-07-17T13:56:00Z"/>
-        </w:rPr>
-      </w:pPr>
-      <w:ins w:id="26" w:author="Joe P" w:date="2023-07-17T13:55:00Z">
+          <w:ins w:id="24" w:author="Joe P" w:date="2023-07-17T13:56:00Z"/>
+        </w:rPr>
+      </w:pPr>
+      <w:ins w:id="25" w:author="Joe P" w:date="2023-07-17T13:55:00Z">
         <w:r>
           <w:t xml:space="preserve">Justification of </w:t>
         </w:r>
       </w:ins>
-      <w:ins w:id="27" w:author="Joe P" w:date="2023-07-17T13:56:00Z">
+      <w:ins w:id="26" w:author="Joe P" w:date="2023-07-17T13:56:00Z">
         <w:r>
           <w:t>chosen method</w:t>
         </w:r>
@@ -3463,12 +3503,12 @@
     <w:p>
       <w:pPr>
         <w:rPr>
-          <w:ins w:id="28" w:author="Joe P" w:date="2023-07-17T13:57:00Z"/>
-          <w:i/>
-          <w:iCs/>
-        </w:rPr>
-      </w:pPr>
-      <w:ins w:id="29" w:author="Joe P" w:date="2023-07-17T13:56:00Z">
+          <w:ins w:id="27" w:author="Joe P" w:date="2023-07-17T13:57:00Z"/>
+          <w:i/>
+          <w:iCs/>
+        </w:rPr>
+      </w:pPr>
+      <w:ins w:id="28" w:author="Joe P" w:date="2023-07-17T13:56:00Z">
         <w:r>
           <w:rPr>
             <w:i/>
@@ -3482,10 +3522,10 @@
       <w:pPr>
         <w:pStyle w:val="Heading3"/>
         <w:rPr>
-          <w:ins w:id="30" w:author="Joe P" w:date="2023-07-17T13:57:00Z"/>
-        </w:rPr>
-      </w:pPr>
-      <w:ins w:id="31" w:author="Joe P" w:date="2023-07-17T13:57:00Z">
+          <w:ins w:id="29" w:author="Joe P" w:date="2023-07-17T13:57:00Z"/>
+        </w:rPr>
+      </w:pPr>
+      <w:ins w:id="30" w:author="Joe P" w:date="2023-07-17T13:57:00Z">
         <w:r>
           <w:t>Presentation of chosen method</w:t>
         </w:r>
@@ -3496,12 +3536,12 @@
         <w:rPr>
           <w:i/>
           <w:iCs/>
-          <w:rPrChange w:id="32" w:author="Joe P" w:date="2023-07-17T13:57:00Z">
+          <w:rPrChange w:id="31" w:author="Joe P" w:date="2023-07-17T13:57:00Z">
             <w:rPr/>
           </w:rPrChange>
         </w:rPr>
       </w:pPr>
-      <w:ins w:id="33" w:author="Joe P" w:date="2023-07-17T13:57:00Z">
+      <w:ins w:id="32" w:author="Joe P" w:date="2023-07-17T13:57:00Z">
         <w:r>
           <w:rPr>
             <w:i/>
@@ -3510,13 +3550,29 @@
           <w:t>Break down the approach in detail</w:t>
         </w:r>
       </w:ins>
-      <w:ins w:id="34" w:author="Joe P" w:date="2023-07-17T16:09:00Z">
+      <w:ins w:id="33" w:author="Joe P" w:date="2023-07-17T16:09:00Z">
         <w:r>
           <w:rPr>
             <w:i/>
             <w:iCs/>
           </w:rPr>
-          <w:t xml:space="preserve">; each step needs to be </w:t>
+          <w:t xml:space="preserve">; each step needs to </w:t>
+        </w:r>
+        <w:proofErr w:type="gramStart"/>
+        <w:r>
+          <w:rPr>
+            <w:i/>
+            <w:iCs/>
+          </w:rPr>
+          <w:t>be</w:t>
+        </w:r>
+        <w:proofErr w:type="gramEnd"/>
+        <w:r>
+          <w:rPr>
+            <w:i/>
+            <w:iCs/>
+          </w:rPr>
+          <w:t xml:space="preserve"> </w:t>
         </w:r>
       </w:ins>
     </w:p>
@@ -4650,7 +4706,7 @@
       </w:r>
     </w:p>
   </w:comment>
-  <w:comment w:id="2" w:author="Joe P" w:date="2023-05-30T17:53:00Z" w:initials="JP">
+  <w:comment w:id="1" w:author="Joe P" w:date="2023-05-30T17:53:00Z" w:initials="JP">
     <w:p>
       <w:pPr>
         <w:pStyle w:val="CommentText"/>
@@ -4667,7 +4723,7 @@
       </w:r>
     </w:p>
   </w:comment>
-  <w:comment w:id="17" w:author="Joe P" w:date="2023-06-07T11:45:00Z" w:initials="JP">
+  <w:comment w:id="16" w:author="Joe P" w:date="2023-06-07T11:45:00Z" w:initials="JP">
     <w:p>
       <w:pPr>
         <w:pStyle w:val="CommentText"/>

</xml_diff>

<commit_message>
add variations on ADP calculation to script 01
</commit_message>
<xml_diff>
--- a/DraftA_Intro_Methodology.docx
+++ b/DraftA_Intro_Methodology.docx
@@ -94,27 +94,7 @@
           <w:sz w:val="20"/>
           <w:szCs w:val="20"/>
         </w:rPr>
-        <w:t xml:space="preserve">on’t just list what authors have done in the past (e.g., Smith 2009 did </w:t>
-      </w:r>
-      <w:proofErr w:type="gramStart"/>
-      <w:r>
-        <w:rPr>
-          <w:i/>
-          <w:iCs/>
-          <w:sz w:val="20"/>
-          <w:szCs w:val="20"/>
-        </w:rPr>
-        <w:t>x</w:t>
-      </w:r>
-      <w:proofErr w:type="gramEnd"/>
-      <w:r>
-        <w:rPr>
-          <w:i/>
-          <w:iCs/>
-          <w:sz w:val="20"/>
-          <w:szCs w:val="20"/>
-        </w:rPr>
-        <w:t xml:space="preserve"> but Jones 2008 did y then Frank 2010 did x)</w:t>
+        <w:t>on’t just list what authors have done in the past (e.g., Smith 2009 did x but Jones 2008 did y then Frank 2010 did x)</w:t>
       </w:r>
       <w:r>
         <w:rPr>
@@ -391,13 +371,8 @@
         </w:numPr>
       </w:pPr>
       <w:r>
-        <w:t xml:space="preserve">Binary dasymetric mapping: the main method to be </w:t>
-      </w:r>
-      <w:proofErr w:type="gramStart"/>
-      <w:r>
-        <w:t>used</w:t>
-      </w:r>
-      <w:proofErr w:type="gramEnd"/>
+        <w:t>Binary dasymetric mapping: the main method to be used</w:t>
+      </w:r>
     </w:p>
     <w:p>
       <w:pPr>
@@ -453,13 +428,8 @@
         <w:t xml:space="preserve"> for overcoming this</w:t>
       </w:r>
       <w:r>
-        <w:t xml:space="preserve">; discuss pros and cons of different </w:t>
-      </w:r>
-      <w:proofErr w:type="gramStart"/>
-      <w:r>
-        <w:t>approaches</w:t>
-      </w:r>
-      <w:proofErr w:type="gramEnd"/>
+        <w:t>; discuss pros and cons of different approaches</w:t>
+      </w:r>
     </w:p>
     <w:p>
       <w:pPr>
@@ -628,13 +598,8 @@
         </w:numPr>
       </w:pPr>
       <w:r>
-        <w:t xml:space="preserve">Convert WorldPop raster into a vector geometry of gridded </w:t>
-      </w:r>
-      <w:proofErr w:type="gramStart"/>
-      <w:r>
-        <w:t>points</w:t>
-      </w:r>
-      <w:proofErr w:type="gramEnd"/>
+        <w:t>Convert WorldPop raster into a vector geometry of gridded points</w:t>
+      </w:r>
     </w:p>
     <w:p>
       <w:pPr>
@@ -645,15 +610,7 @@
         </w:numPr>
       </w:pPr>
       <w:r>
-        <w:t xml:space="preserve">Clip the gridded population points to rural landscape (from GHSL): </w:t>
-      </w:r>
-      <w:proofErr w:type="spellStart"/>
-      <w:r>
-        <w:t>RuPoints</w:t>
-      </w:r>
-      <w:proofErr w:type="spellEnd"/>
-      <w:r>
-        <w:t xml:space="preserve">. This will be used as the set of points included in the buffer iteration. </w:t>
+        <w:t xml:space="preserve">Clip the gridded population points to rural landscape (from GHSL): RuPoints. This will be used as the set of points included in the buffer iteration. </w:t>
       </w:r>
     </w:p>
     <w:p>
@@ -665,15 +622,7 @@
         </w:numPr>
       </w:pPr>
       <w:r>
-        <w:t xml:space="preserve">Clip the gridded population points to the agricultural land boundaries (from DynamicWorld): </w:t>
-      </w:r>
-      <w:proofErr w:type="spellStart"/>
-      <w:r>
-        <w:t>AgPoints</w:t>
-      </w:r>
-      <w:proofErr w:type="spellEnd"/>
-      <w:r>
-        <w:t xml:space="preserve">. This will be used as the baseline estimate for distribution of ADP. </w:t>
+        <w:t xml:space="preserve">Clip the gridded population points to the agricultural land boundaries (from DynamicWorld): AgPoints. This will be used as the baseline estimate for distribution of ADP. </w:t>
       </w:r>
     </w:p>
     <w:p>
@@ -685,21 +634,8 @@
         </w:numPr>
       </w:pPr>
       <w:r>
-        <w:t xml:space="preserve">Calculate aggregated </w:t>
-      </w:r>
-      <w:proofErr w:type="spellStart"/>
-      <w:r>
-        <w:t>AgPoints</w:t>
-      </w:r>
-      <w:proofErr w:type="spellEnd"/>
-      <w:r>
-        <w:t xml:space="preserve"> population estimate by </w:t>
-      </w:r>
-      <w:proofErr w:type="gramStart"/>
-      <w:r>
-        <w:t>district</w:t>
-      </w:r>
-      <w:proofErr w:type="gramEnd"/>
+        <w:t>Calculate aggregated AgPoints population estimate by district</w:t>
+      </w:r>
     </w:p>
     <w:p>
       <w:pPr>
@@ -710,23 +646,7 @@
         </w:numPr>
       </w:pPr>
       <w:r>
-        <w:t xml:space="preserve">Validate </w:t>
-      </w:r>
-      <w:proofErr w:type="spellStart"/>
-      <w:r>
-        <w:t>AgPoints</w:t>
-      </w:r>
-      <w:proofErr w:type="spellEnd"/>
-      <w:r>
-        <w:t xml:space="preserve"> estimates against the district-level ADP calculated in Step (</w:t>
-      </w:r>
-      <w:proofErr w:type="spellStart"/>
-      <w:r>
-        <w:t>i</w:t>
-      </w:r>
-      <w:proofErr w:type="spellEnd"/>
-      <w:r>
-        <w:t xml:space="preserve">). </w:t>
+        <w:t xml:space="preserve">Validate AgPoints estimates against the district-level ADP calculated in Step (i). </w:t>
       </w:r>
     </w:p>
     <w:p>
@@ -738,23 +658,7 @@
         </w:numPr>
       </w:pPr>
       <w:r>
-        <w:t xml:space="preserve">Use iterative buffer process to grow/retract </w:t>
-      </w:r>
-      <w:proofErr w:type="spellStart"/>
-      <w:r>
-        <w:t>AgPoints</w:t>
-      </w:r>
-      <w:proofErr w:type="spellEnd"/>
-      <w:r>
-        <w:t xml:space="preserve"> space across </w:t>
-      </w:r>
-      <w:proofErr w:type="spellStart"/>
-      <w:r>
-        <w:t>RuPoints</w:t>
-      </w:r>
-      <w:proofErr w:type="spellEnd"/>
-      <w:r>
-        <w:t xml:space="preserve"> space until validation threshold is met. </w:t>
+        <w:t xml:space="preserve">Use iterative buffer process to grow/retract AgPoints space across RuPoints space until validation threshold is met. </w:t>
       </w:r>
     </w:p>
     <w:p>
@@ -908,23 +812,7 @@
             <w:i/>
             <w:iCs/>
           </w:rPr>
-          <w:t xml:space="preserve">Add to preamble a paragraph on the purpose of the study – water </w:t>
-        </w:r>
-        <w:proofErr w:type="gramStart"/>
-        <w:r>
-          <w:rPr>
-            <w:i/>
-            <w:iCs/>
-          </w:rPr>
-          <w:t>tanks, but</w:t>
-        </w:r>
-        <w:proofErr w:type="gramEnd"/>
-        <w:r>
-          <w:rPr>
-            <w:i/>
-            <w:iCs/>
-          </w:rPr>
-          <w:t xml:space="preserve"> extending to broader applications in food security </w:t>
+          <w:t xml:space="preserve">Add to preamble a paragraph on the purpose of the study – water tanks, but extending to broader applications in food security </w:t>
         </w:r>
       </w:ins>
       <w:ins w:id="10" w:author="Joe P" w:date="2023-07-17T13:55:00Z">
@@ -2024,15 +1912,7 @@
         <w:t>: Selected World Population Grid Datasets</w:t>
       </w:r>
       <w:r>
-        <w:t xml:space="preserve">, adapted from </w:t>
-      </w:r>
-      <w:proofErr w:type="spellStart"/>
-      <w:r>
-        <w:t>Leyk</w:t>
-      </w:r>
-      <w:proofErr w:type="spellEnd"/>
-      <w:r>
-        <w:t xml:space="preserve"> et al. </w:t>
+        <w:t xml:space="preserve">, adapted from Leyk et al. </w:t>
       </w:r>
       <w:r>
         <w:fldChar w:fldCharType="begin"/>
@@ -2233,7 +2113,6 @@
                 <w:vertAlign w:val="superscript"/>
               </w:rPr>
             </w:pPr>
-            <w:proofErr w:type="spellStart"/>
             <w:r>
               <w:t>CIESIN</w:t>
             </w:r>
@@ -2243,7 +2122,6 @@
               </w:rPr>
               <w:t>a</w:t>
             </w:r>
-            <w:proofErr w:type="spellEnd"/>
           </w:p>
         </w:tc>
         <w:tc>
@@ -2320,7 +2198,6 @@
                 <w:vertAlign w:val="superscript"/>
               </w:rPr>
             </w:pPr>
-            <w:proofErr w:type="spellStart"/>
             <w:r>
               <w:t>JRC</w:t>
             </w:r>
@@ -2330,13 +2207,8 @@
               </w:rPr>
               <w:t>b</w:t>
             </w:r>
-            <w:proofErr w:type="spellEnd"/>
             <w:r>
-              <w:t xml:space="preserve"> and </w:t>
-            </w:r>
-            <w:proofErr w:type="spellStart"/>
-            <w:r>
-              <w:t>CIESIN</w:t>
+              <w:t xml:space="preserve"> and CIESIN</w:t>
             </w:r>
             <w:r>
               <w:rPr>
@@ -2344,7 +2216,6 @@
               </w:rPr>
               <w:t>a</w:t>
             </w:r>
-            <w:proofErr w:type="spellEnd"/>
           </w:p>
         </w:tc>
         <w:tc>
@@ -2482,7 +2353,6 @@
                 <w:vertAlign w:val="superscript"/>
               </w:rPr>
             </w:pPr>
-            <w:proofErr w:type="spellStart"/>
             <w:r>
               <w:t>ORNL</w:t>
             </w:r>
@@ -2492,7 +2362,6 @@
               </w:rPr>
               <w:t>c</w:t>
             </w:r>
-            <w:proofErr w:type="spellEnd"/>
           </w:p>
         </w:tc>
         <w:tc>
@@ -2667,15 +2536,7 @@
         <w:t xml:space="preserve">e most straightforward method of spatial disaggregation </w:t>
       </w:r>
       <w:r>
-        <w:t xml:space="preserve">is </w:t>
-      </w:r>
-      <w:proofErr w:type="spellStart"/>
-      <w:r>
-        <w:t>areal</w:t>
-      </w:r>
-      <w:proofErr w:type="spellEnd"/>
-      <w:r>
-        <w:t xml:space="preserve"> weighting, where data from the source zone (such as the total population of a district) is evenly distributed across the gridded cells within it. Areal weighting benefits from low computational power and no requirement for ancillary data</w:t>
+        <w:t>is areal weighting, where data from the source zone (such as the total population of a district) is evenly distributed across the gridded cells within it. Areal weighting benefits from low computational power and no requirement for ancillary data</w:t>
       </w:r>
       <w:r>
         <w:t xml:space="preserve">. However, this approach assumes that populations are evenly distributed across administrative regions, which is rarely the case </w:t>
@@ -2873,21 +2734,7 @@
         <w:rPr>
           <w:color w:val="4472C4" w:themeColor="accent1"/>
         </w:rPr>
-        <w:t>*Add section discussing the limitations of existing applications, and findings from review papers (</w:t>
-      </w:r>
-      <w:proofErr w:type="gramStart"/>
-      <w:r>
-        <w:rPr>
-          <w:color w:val="4472C4" w:themeColor="accent1"/>
-        </w:rPr>
-        <w:t>e.g.</w:t>
-      </w:r>
-      <w:proofErr w:type="gramEnd"/>
-      <w:r>
-        <w:rPr>
-          <w:color w:val="4472C4" w:themeColor="accent1"/>
-        </w:rPr>
-        <w:t xml:space="preserve"> Comber 2019)</w:t>
+        <w:t>*Add section discussing the limitations of existing applications, and findings from review papers (e.g. Comber 2019)</w:t>
       </w:r>
     </w:p>
     <w:p>
@@ -3547,34 +3394,16 @@
             <w:i/>
             <w:iCs/>
           </w:rPr>
-          <w:t>Break down the approach in detail</w:t>
+          <w:t>Break down the approach in detai</w:t>
         </w:r>
       </w:ins>
-      <w:ins w:id="33" w:author="Joe P" w:date="2023-07-17T16:09:00Z">
-        <w:r>
-          <w:rPr>
-            <w:i/>
-            <w:iCs/>
-          </w:rPr>
-          <w:t xml:space="preserve">; each step needs to </w:t>
-        </w:r>
-        <w:proofErr w:type="gramStart"/>
-        <w:r>
-          <w:rPr>
-            <w:i/>
-            <w:iCs/>
-          </w:rPr>
-          <w:t>be</w:t>
-        </w:r>
-        <w:proofErr w:type="gramEnd"/>
-        <w:r>
-          <w:rPr>
-            <w:i/>
-            <w:iCs/>
-          </w:rPr>
-          <w:t xml:space="preserve"> </w:t>
-        </w:r>
-      </w:ins>
+      <w:r>
+        <w:rPr>
+          <w:i/>
+          <w:iCs/>
+        </w:rPr>
+        <w:t>l</w:t>
+      </w:r>
     </w:p>
     <w:p>
       <w:pPr>

</xml_diff>

<commit_message>
running multiple states as test
</commit_message>
<xml_diff>
--- a/DraftA_Intro_Methodology.docx
+++ b/DraftA_Intro_Methodology.docx
@@ -94,7 +94,27 @@
           <w:sz w:val="20"/>
           <w:szCs w:val="20"/>
         </w:rPr>
-        <w:t>on’t just list what authors have done in the past (e.g., Smith 2009 did x but Jones 2008 did y then Frank 2010 did x)</w:t>
+        <w:t xml:space="preserve">on’t just list what authors have done in the past (e.g., Smith 2009 did </w:t>
+      </w:r>
+      <w:proofErr w:type="gramStart"/>
+      <w:r>
+        <w:rPr>
+          <w:i/>
+          <w:iCs/>
+          <w:sz w:val="20"/>
+          <w:szCs w:val="20"/>
+        </w:rPr>
+        <w:t>x</w:t>
+      </w:r>
+      <w:proofErr w:type="gramEnd"/>
+      <w:r>
+        <w:rPr>
+          <w:i/>
+          <w:iCs/>
+          <w:sz w:val="20"/>
+          <w:szCs w:val="20"/>
+        </w:rPr>
+        <w:t xml:space="preserve"> but Jones 2008 did y then Frank 2010 did x)</w:t>
       </w:r>
       <w:r>
         <w:rPr>
@@ -371,8 +391,13 @@
         </w:numPr>
       </w:pPr>
       <w:r>
-        <w:t>Binary dasymetric mapping: the main method to be used</w:t>
-      </w:r>
+        <w:t xml:space="preserve">Binary dasymetric mapping: the main method to be </w:t>
+      </w:r>
+      <w:proofErr w:type="gramStart"/>
+      <w:r>
+        <w:t>used</w:t>
+      </w:r>
+      <w:proofErr w:type="gramEnd"/>
     </w:p>
     <w:p>
       <w:pPr>
@@ -428,8 +453,13 @@
         <w:t xml:space="preserve"> for overcoming this</w:t>
       </w:r>
       <w:r>
-        <w:t>; discuss pros and cons of different approaches</w:t>
-      </w:r>
+        <w:t xml:space="preserve">; discuss pros and cons of different </w:t>
+      </w:r>
+      <w:proofErr w:type="gramStart"/>
+      <w:r>
+        <w:t>approaches</w:t>
+      </w:r>
+      <w:proofErr w:type="gramEnd"/>
     </w:p>
     <w:p>
       <w:pPr>
@@ -598,8 +628,13 @@
         </w:numPr>
       </w:pPr>
       <w:r>
-        <w:t>Convert WorldPop raster into a vector geometry of gridded points</w:t>
-      </w:r>
+        <w:t xml:space="preserve">Convert WorldPop raster into a vector geometry of gridded </w:t>
+      </w:r>
+      <w:proofErr w:type="gramStart"/>
+      <w:r>
+        <w:t>points</w:t>
+      </w:r>
+      <w:proofErr w:type="gramEnd"/>
     </w:p>
     <w:p>
       <w:pPr>
@@ -610,7 +645,15 @@
         </w:numPr>
       </w:pPr>
       <w:r>
-        <w:t xml:space="preserve">Clip the gridded population points to rural landscape (from GHSL): RuPoints. This will be used as the set of points included in the buffer iteration. </w:t>
+        <w:t xml:space="preserve">Clip the gridded population points to rural landscape (from GHSL): </w:t>
+      </w:r>
+      <w:proofErr w:type="spellStart"/>
+      <w:r>
+        <w:t>RuPoints</w:t>
+      </w:r>
+      <w:proofErr w:type="spellEnd"/>
+      <w:r>
+        <w:t xml:space="preserve">. This will be used as the set of points included in the buffer iteration. </w:t>
       </w:r>
     </w:p>
     <w:p>
@@ -622,7 +665,15 @@
         </w:numPr>
       </w:pPr>
       <w:r>
-        <w:t xml:space="preserve">Clip the gridded population points to the agricultural land boundaries (from DynamicWorld): AgPoints. This will be used as the baseline estimate for distribution of ADP. </w:t>
+        <w:t xml:space="preserve">Clip the gridded population points to the agricultural land boundaries (from DynamicWorld): </w:t>
+      </w:r>
+      <w:proofErr w:type="spellStart"/>
+      <w:r>
+        <w:t>AgPoints</w:t>
+      </w:r>
+      <w:proofErr w:type="spellEnd"/>
+      <w:r>
+        <w:t xml:space="preserve">. This will be used as the baseline estimate for distribution of ADP. </w:t>
       </w:r>
     </w:p>
     <w:p>
@@ -634,8 +685,21 @@
         </w:numPr>
       </w:pPr>
       <w:r>
-        <w:t>Calculate aggregated AgPoints population estimate by district</w:t>
-      </w:r>
+        <w:t xml:space="preserve">Calculate aggregated </w:t>
+      </w:r>
+      <w:proofErr w:type="spellStart"/>
+      <w:r>
+        <w:t>AgPoints</w:t>
+      </w:r>
+      <w:proofErr w:type="spellEnd"/>
+      <w:r>
+        <w:t xml:space="preserve"> population estimate by </w:t>
+      </w:r>
+      <w:proofErr w:type="gramStart"/>
+      <w:r>
+        <w:t>district</w:t>
+      </w:r>
+      <w:proofErr w:type="gramEnd"/>
     </w:p>
     <w:p>
       <w:pPr>
@@ -646,7 +710,23 @@
         </w:numPr>
       </w:pPr>
       <w:r>
-        <w:t xml:space="preserve">Validate AgPoints estimates against the district-level ADP calculated in Step (i). </w:t>
+        <w:t xml:space="preserve">Validate </w:t>
+      </w:r>
+      <w:proofErr w:type="spellStart"/>
+      <w:r>
+        <w:t>AgPoints</w:t>
+      </w:r>
+      <w:proofErr w:type="spellEnd"/>
+      <w:r>
+        <w:t xml:space="preserve"> estimates against the district-level ADP calculated in Step (</w:t>
+      </w:r>
+      <w:proofErr w:type="spellStart"/>
+      <w:r>
+        <w:t>i</w:t>
+      </w:r>
+      <w:proofErr w:type="spellEnd"/>
+      <w:r>
+        <w:t xml:space="preserve">). </w:t>
       </w:r>
     </w:p>
     <w:p>
@@ -658,7 +738,23 @@
         </w:numPr>
       </w:pPr>
       <w:r>
-        <w:t xml:space="preserve">Use iterative buffer process to grow/retract AgPoints space across RuPoints space until validation threshold is met. </w:t>
+        <w:t xml:space="preserve">Use iterative buffer process to grow/retract </w:t>
+      </w:r>
+      <w:proofErr w:type="spellStart"/>
+      <w:r>
+        <w:t>AgPoints</w:t>
+      </w:r>
+      <w:proofErr w:type="spellEnd"/>
+      <w:r>
+        <w:t xml:space="preserve"> space across </w:t>
+      </w:r>
+      <w:proofErr w:type="spellStart"/>
+      <w:r>
+        <w:t>RuPoints</w:t>
+      </w:r>
+      <w:proofErr w:type="spellEnd"/>
+      <w:r>
+        <w:t xml:space="preserve"> space until validation threshold is met. </w:t>
       </w:r>
     </w:p>
     <w:p>
@@ -771,6 +867,10 @@
     <w:p>
       <w:pPr>
         <w:pStyle w:val="Heading2"/>
+        <w:numPr>
+          <w:ilvl w:val="0"/>
+          <w:numId w:val="19"/>
+        </w:numPr>
         <w:rPr>
           <w:ins w:id="2" w:author="Joe P" w:date="2023-07-17T13:48:00Z"/>
         </w:rPr>
@@ -812,7 +912,23 @@
             <w:i/>
             <w:iCs/>
           </w:rPr>
-          <w:t xml:space="preserve">Add to preamble a paragraph on the purpose of the study – water tanks, but extending to broader applications in food security </w:t>
+          <w:t xml:space="preserve">Add to preamble a paragraph on the purpose of the study – water </w:t>
+        </w:r>
+        <w:proofErr w:type="gramStart"/>
+        <w:r>
+          <w:rPr>
+            <w:i/>
+            <w:iCs/>
+          </w:rPr>
+          <w:t>tanks, but</w:t>
+        </w:r>
+        <w:proofErr w:type="gramEnd"/>
+        <w:r>
+          <w:rPr>
+            <w:i/>
+            <w:iCs/>
+          </w:rPr>
+          <w:t xml:space="preserve"> extending to broader applications in food security </w:t>
         </w:r>
       </w:ins>
       <w:ins w:id="10" w:author="Joe P" w:date="2023-07-17T13:55:00Z">
@@ -861,7 +977,12 @@
       <w:pPr>
         <w:pStyle w:val="Heading3"/>
       </w:pPr>
-      <w:ins w:id="14" w:author="Joe P" w:date="2023-07-17T13:49:00Z">
+      <w:ins w:id="14" w:author="Joe P" w:date="2023-08-03T14:22:00Z">
+        <w:r>
+          <w:t xml:space="preserve">1.1 </w:t>
+        </w:r>
+      </w:ins>
+      <w:ins w:id="15" w:author="Joe P" w:date="2023-07-17T13:49:00Z">
         <w:r>
           <w:t>Research Question</w:t>
         </w:r>
@@ -891,42 +1012,20 @@
           <w:i/>
           <w:iCs/>
         </w:rPr>
-        <w:t>a high</w:t>
-      </w:r>
-      <w:r>
-        <w:rPr>
-          <w:i/>
-          <w:iCs/>
-        </w:rPr>
-        <w:t xml:space="preserve"> spatial resolution?</w:t>
-      </w:r>
-      <w:r>
-        <w:rPr>
-          <w:i/>
-          <w:iCs/>
-        </w:rPr>
-        <w:t xml:space="preserve"> / OR</w:t>
-      </w:r>
-    </w:p>
-    <w:p>
-      <w:pPr>
-        <w:rPr>
-          <w:i/>
-          <w:iCs/>
-        </w:rPr>
-      </w:pPr>
-      <w:r>
-        <w:rPr>
-          <w:i/>
-          <w:iCs/>
-        </w:rPr>
-        <w:t>How can the agricultural population in India be identified at a small area scale?</w:t>
-      </w:r>
-    </w:p>
-    <w:p>
-      <w:pPr>
-        <w:rPr>
-          <w:ins w:id="15" w:author="Joe P" w:date="2023-07-17T13:49:00Z"/>
+        <w:t xml:space="preserve">a </w:t>
+      </w:r>
+      <w:r>
+        <w:rPr>
+          <w:i/>
+          <w:iCs/>
+        </w:rPr>
+        <w:t>small area scale?</w:t>
+      </w:r>
+    </w:p>
+    <w:p>
+      <w:pPr>
+        <w:rPr>
+          <w:ins w:id="16" w:author="Joe P" w:date="2023-07-17T13:49:00Z"/>
         </w:rPr>
       </w:pPr>
       <w:r>
@@ -941,6 +1040,12 @@
       <w:pPr>
         <w:pStyle w:val="Heading3"/>
       </w:pPr>
+      <w:ins w:id="17" w:author="Joe P" w:date="2023-08-03T14:22:00Z">
+        <w:r>
+          <w:lastRenderedPageBreak/>
+          <w:t xml:space="preserve">1.2 </w:t>
+        </w:r>
+      </w:ins>
       <w:r>
         <w:t>Agricultural Dependent Populations</w:t>
       </w:r>
@@ -1244,7 +1349,15 @@
         <w:t xml:space="preserve"> </w:t>
       </w:r>
       <w:r>
-        <w:t xml:space="preserve">The concept of an agricultural population and agricultural dependence is referenced somewhat often in the literature, but rarely is the topic addressed directly. Zarkovich </w:t>
+        <w:t xml:space="preserve">The concept of an agricultural population and agricultural dependence is referenced somewhat often in the literature, but rarely is the topic addressed directly. </w:t>
+      </w:r>
+      <w:proofErr w:type="spellStart"/>
+      <w:r>
+        <w:t>Zarkovich</w:t>
+      </w:r>
+      <w:proofErr w:type="spellEnd"/>
+      <w:r>
+        <w:t xml:space="preserve"> </w:t>
       </w:r>
       <w:r>
         <w:rPr>
@@ -1359,12 +1472,17 @@
       <w:pPr>
         <w:pStyle w:val="Heading3"/>
       </w:pPr>
-      <w:commentRangeStart w:id="16"/>
-      <w:r>
-        <w:lastRenderedPageBreak/>
+      <w:ins w:id="18" w:author="Joe P" w:date="2023-08-03T14:22:00Z">
+        <w:r>
+          <w:lastRenderedPageBreak/>
+          <w:t xml:space="preserve">1.3 </w:t>
+        </w:r>
+      </w:ins>
+      <w:commentRangeStart w:id="19"/>
+      <w:r>
         <w:t>Indian Context</w:t>
       </w:r>
-      <w:commentRangeEnd w:id="16"/>
+      <w:commentRangeEnd w:id="19"/>
       <w:r>
         <w:rPr>
           <w:rStyle w:val="CommentReference"/>
@@ -1372,7 +1490,7 @@
           <w:b w:val="0"/>
           <w:spacing w:val="0"/>
         </w:rPr>
-        <w:commentReference w:id="16"/>
+        <w:commentReference w:id="19"/>
       </w:r>
     </w:p>
     <w:p>
@@ -1563,18 +1681,27 @@
     <w:p>
       <w:pPr>
         <w:rPr>
-          <w:ins w:id="17" w:author="Joe P" w:date="2023-07-17T13:48:00Z"/>
+          <w:ins w:id="20" w:author="Joe P" w:date="2023-07-17T13:48:00Z"/>
         </w:rPr>
       </w:pPr>
     </w:p>
     <w:p>
       <w:pPr>
         <w:pStyle w:val="Heading2"/>
-        <w:rPr>
-          <w:ins w:id="18" w:author="Joe P" w:date="2023-07-17T13:49:00Z"/>
-        </w:rPr>
-      </w:pPr>
-      <w:ins w:id="19" w:author="Joe P" w:date="2023-07-17T13:49:00Z">
+        <w:numPr>
+          <w:ilvl w:val="0"/>
+          <w:numId w:val="19"/>
+        </w:numPr>
+        <w:rPr>
+          <w:ins w:id="21" w:author="Joe P" w:date="2023-07-17T13:49:00Z"/>
+        </w:rPr>
+        <w:pPrChange w:id="22" w:author="Joe P" w:date="2023-08-03T14:22:00Z">
+          <w:pPr>
+            <w:pStyle w:val="Heading2"/>
+          </w:pPr>
+        </w:pPrChange>
+      </w:pPr>
+      <w:ins w:id="23" w:author="Joe P" w:date="2023-07-17T13:49:00Z">
         <w:r>
           <w:t>Methodology</w:t>
         </w:r>
@@ -1585,12 +1712,12 @@
         <w:rPr>
           <w:i/>
           <w:iCs/>
-          <w:rPrChange w:id="20" w:author="Joe P" w:date="2023-07-17T13:49:00Z">
+          <w:rPrChange w:id="24" w:author="Joe P" w:date="2023-07-17T13:49:00Z">
             <w:rPr/>
           </w:rPrChange>
         </w:rPr>
       </w:pPr>
-      <w:ins w:id="21" w:author="Joe P" w:date="2023-07-17T13:49:00Z">
+      <w:ins w:id="25" w:author="Joe P" w:date="2023-07-17T13:49:00Z">
         <w:r>
           <w:rPr>
             <w:i/>
@@ -1599,7 +1726,7 @@
           <w:t>Add in intro text for the metho</w:t>
         </w:r>
       </w:ins>
-      <w:ins w:id="22" w:author="Joe P" w:date="2023-07-17T13:50:00Z">
+      <w:ins w:id="26" w:author="Joe P" w:date="2023-07-17T13:50:00Z">
         <w:r>
           <w:rPr>
             <w:i/>
@@ -1608,11 +1735,25 @@
           <w:t>dology section; what will be covered, how it ties the narrative from introduction section.</w:t>
         </w:r>
       </w:ins>
+      <w:ins w:id="27" w:author="Joe P" w:date="2023-08-03T14:21:00Z">
+        <w:r>
+          <w:rPr>
+            <w:i/>
+            <w:iCs/>
+          </w:rPr>
+          <w:t xml:space="preserve"> E.g. Section 2.1 (Spatial disaggregation), 2.2 (Justification), 2.3 (Presentation). </w:t>
+        </w:r>
+      </w:ins>
     </w:p>
     <w:p>
       <w:pPr>
         <w:pStyle w:val="Heading3"/>
       </w:pPr>
+      <w:ins w:id="28" w:author="Joe P" w:date="2023-08-03T14:22:00Z">
+        <w:r>
+          <w:t xml:space="preserve">2.1 </w:t>
+        </w:r>
+      </w:ins>
       <w:r>
         <w:t>Spatial Disaggregation</w:t>
       </w:r>
@@ -2113,6 +2254,7 @@
                 <w:vertAlign w:val="superscript"/>
               </w:rPr>
             </w:pPr>
+            <w:proofErr w:type="spellStart"/>
             <w:r>
               <w:t>CIESIN</w:t>
             </w:r>
@@ -2122,6 +2264,7 @@
               </w:rPr>
               <w:t>a</w:t>
             </w:r>
+            <w:proofErr w:type="spellEnd"/>
           </w:p>
         </w:tc>
         <w:tc>
@@ -2198,6 +2341,7 @@
                 <w:vertAlign w:val="superscript"/>
               </w:rPr>
             </w:pPr>
+            <w:proofErr w:type="spellStart"/>
             <w:r>
               <w:t>JRC</w:t>
             </w:r>
@@ -2207,8 +2351,13 @@
               </w:rPr>
               <w:t>b</w:t>
             </w:r>
+            <w:proofErr w:type="spellEnd"/>
             <w:r>
-              <w:t xml:space="preserve"> and CIESIN</w:t>
+              <w:t xml:space="preserve"> and </w:t>
+            </w:r>
+            <w:proofErr w:type="spellStart"/>
+            <w:r>
+              <w:t>CIESIN</w:t>
             </w:r>
             <w:r>
               <w:rPr>
@@ -2216,6 +2365,7 @@
               </w:rPr>
               <w:t>a</w:t>
             </w:r>
+            <w:proofErr w:type="spellEnd"/>
           </w:p>
         </w:tc>
         <w:tc>
@@ -2353,6 +2503,7 @@
                 <w:vertAlign w:val="superscript"/>
               </w:rPr>
             </w:pPr>
+            <w:proofErr w:type="spellStart"/>
             <w:r>
               <w:t>ORNL</w:t>
             </w:r>
@@ -2362,6 +2513,7 @@
               </w:rPr>
               <w:t>c</w:t>
             </w:r>
+            <w:proofErr w:type="spellEnd"/>
           </w:p>
         </w:tc>
         <w:tc>
@@ -2536,7 +2688,15 @@
         <w:t xml:space="preserve">e most straightforward method of spatial disaggregation </w:t>
       </w:r>
       <w:r>
-        <w:t>is areal weighting, where data from the source zone (such as the total population of a district) is evenly distributed across the gridded cells within it. Areal weighting benefits from low computational power and no requirement for ancillary data</w:t>
+        <w:t xml:space="preserve">is </w:t>
+      </w:r>
+      <w:proofErr w:type="spellStart"/>
+      <w:r>
+        <w:t>areal</w:t>
+      </w:r>
+      <w:proofErr w:type="spellEnd"/>
+      <w:r>
+        <w:t xml:space="preserve"> weighting, where data from the source zone (such as the total population of a district) is evenly distributed across the gridded cells within it. Areal weighting benefits from low computational power and no requirement for ancillary data</w:t>
       </w:r>
       <w:r>
         <w:t xml:space="preserve">. However, this approach assumes that populations are evenly distributed across administrative regions, which is rarely the case </w:t>
@@ -2734,7 +2894,21 @@
         <w:rPr>
           <w:color w:val="4472C4" w:themeColor="accent1"/>
         </w:rPr>
-        <w:t>*Add section discussing the limitations of existing applications, and findings from review papers (e.g. Comber 2019)</w:t>
+        <w:t>*Add section discussing the limitations of existing applications, and findings from review papers (</w:t>
+      </w:r>
+      <w:proofErr w:type="gramStart"/>
+      <w:r>
+        <w:rPr>
+          <w:color w:val="4472C4" w:themeColor="accent1"/>
+        </w:rPr>
+        <w:t>e.g.</w:t>
+      </w:r>
+      <w:proofErr w:type="gramEnd"/>
+      <w:r>
+        <w:rPr>
+          <w:color w:val="4472C4" w:themeColor="accent1"/>
+        </w:rPr>
+        <w:t xml:space="preserve"> Comber 2019)</w:t>
       </w:r>
     </w:p>
     <w:p>
@@ -3293,15 +3467,31 @@
     <w:p>
       <w:pPr>
         <w:pStyle w:val="Heading3"/>
-      </w:pPr>
-      <w:r>
-        <w:t>Conclusion</w:t>
-      </w:r>
-    </w:p>
-    <w:p>
-      <w:pPr>
-        <w:rPr>
-          <w:ins w:id="23" w:author="Joe P" w:date="2023-07-17T13:55:00Z"/>
+        <w:rPr>
+          <w:del w:id="29" w:author="Joe P" w:date="2023-08-03T12:07:00Z"/>
+        </w:rPr>
+      </w:pPr>
+      <w:commentRangeStart w:id="30"/>
+      <w:del w:id="31" w:author="Joe P" w:date="2023-08-03T12:07:00Z">
+        <w:r>
+          <w:delText>Conclusion</w:delText>
+        </w:r>
+      </w:del>
+      <w:commentRangeEnd w:id="30"/>
+      <w:r>
+        <w:rPr>
+          <w:rStyle w:val="CommentReference"/>
+          <w:rFonts w:asciiTheme="minorHAnsi" w:eastAsiaTheme="minorEastAsia" w:hAnsiTheme="minorHAnsi" w:cstheme="minorBidi"/>
+          <w:b w:val="0"/>
+          <w:spacing w:val="0"/>
+        </w:rPr>
+        <w:commentReference w:id="30"/>
+      </w:r>
+    </w:p>
+    <w:p>
+      <w:pPr>
+        <w:rPr>
+          <w:ins w:id="32" w:author="Joe P" w:date="2023-07-17T13:55:00Z"/>
         </w:rPr>
       </w:pPr>
       <w:r>
@@ -3333,15 +3523,20 @@
       <w:pPr>
         <w:pStyle w:val="Heading3"/>
         <w:rPr>
-          <w:ins w:id="24" w:author="Joe P" w:date="2023-07-17T13:56:00Z"/>
-        </w:rPr>
-      </w:pPr>
-      <w:ins w:id="25" w:author="Joe P" w:date="2023-07-17T13:55:00Z">
+          <w:ins w:id="33" w:author="Joe P" w:date="2023-07-17T13:56:00Z"/>
+        </w:rPr>
+      </w:pPr>
+      <w:ins w:id="34" w:author="Joe P" w:date="2023-08-03T14:23:00Z">
+        <w:r>
+          <w:t xml:space="preserve">2.2 </w:t>
+        </w:r>
+      </w:ins>
+      <w:ins w:id="35" w:author="Joe P" w:date="2023-07-17T13:55:00Z">
         <w:r>
           <w:t xml:space="preserve">Justification of </w:t>
         </w:r>
       </w:ins>
-      <w:ins w:id="26" w:author="Joe P" w:date="2023-07-17T13:56:00Z">
+      <w:ins w:id="36" w:author="Joe P" w:date="2023-07-17T13:56:00Z">
         <w:r>
           <w:t>chosen method</w:t>
         </w:r>
@@ -3350,12 +3545,17 @@
     <w:p>
       <w:pPr>
         <w:rPr>
-          <w:ins w:id="27" w:author="Joe P" w:date="2023-07-17T13:57:00Z"/>
-          <w:i/>
-          <w:iCs/>
-        </w:rPr>
-      </w:pPr>
-      <w:ins w:id="28" w:author="Joe P" w:date="2023-07-17T13:56:00Z">
+          <w:ins w:id="37" w:author="Joe P" w:date="2023-07-17T13:57:00Z"/>
+          <w:i/>
+          <w:iCs/>
+          <w:rPrChange w:id="38" w:author="Joe P" w:date="2023-08-03T14:27:00Z">
+            <w:rPr>
+              <w:ins w:id="39" w:author="Joe P" w:date="2023-07-17T13:57:00Z"/>
+            </w:rPr>
+          </w:rPrChange>
+        </w:rPr>
+      </w:pPr>
+      <w:ins w:id="40" w:author="Joe P" w:date="2023-07-17T13:56:00Z">
         <w:r>
           <w:rPr>
             <w:i/>
@@ -3369,10 +3569,25 @@
       <w:pPr>
         <w:pStyle w:val="Heading3"/>
         <w:rPr>
-          <w:ins w:id="29" w:author="Joe P" w:date="2023-07-17T13:57:00Z"/>
-        </w:rPr>
-      </w:pPr>
-      <w:ins w:id="30" w:author="Joe P" w:date="2023-07-17T13:57:00Z">
+          <w:ins w:id="41" w:author="Joe P" w:date="2023-07-17T13:57:00Z"/>
+        </w:rPr>
+      </w:pPr>
+      <w:ins w:id="42" w:author="Joe P" w:date="2023-08-03T14:23:00Z">
+        <w:r>
+          <w:t>2.</w:t>
+        </w:r>
+      </w:ins>
+      <w:ins w:id="43" w:author="Joe P" w:date="2023-08-03T14:26:00Z">
+        <w:r>
+          <w:t>4</w:t>
+        </w:r>
+      </w:ins>
+      <w:ins w:id="44" w:author="Joe P" w:date="2023-08-03T14:23:00Z">
+        <w:r>
+          <w:t xml:space="preserve"> </w:t>
+        </w:r>
+      </w:ins>
+      <w:ins w:id="45" w:author="Joe P" w:date="2023-07-17T13:57:00Z">
         <w:r>
           <w:t>Presentation of chosen method</w:t>
         </w:r>
@@ -3383,12 +3598,12 @@
         <w:rPr>
           <w:i/>
           <w:iCs/>
-          <w:rPrChange w:id="31" w:author="Joe P" w:date="2023-07-17T13:57:00Z">
+          <w:rPrChange w:id="46" w:author="Joe P" w:date="2023-07-17T13:57:00Z">
             <w:rPr/>
           </w:rPrChange>
         </w:rPr>
       </w:pPr>
-      <w:ins w:id="32" w:author="Joe P" w:date="2023-07-17T13:57:00Z">
+      <w:ins w:id="47" w:author="Joe P" w:date="2023-07-17T13:57:00Z">
         <w:r>
           <w:rPr>
             <w:i/>
@@ -3397,18 +3612,40 @@
           <w:t>Break down the approach in detai</w:t>
         </w:r>
       </w:ins>
-      <w:r>
-        <w:rPr>
-          <w:i/>
-          <w:iCs/>
-        </w:rPr>
-        <w:t>l</w:t>
-      </w:r>
-    </w:p>
-    <w:p>
-      <w:pPr>
-        <w:spacing w:line="252" w:lineRule="auto"/>
-      </w:pPr>
+      <w:ins w:id="48" w:author="Joe P" w:date="2023-08-03T14:20:00Z">
+        <w:r>
+          <w:rPr>
+            <w:i/>
+            <w:iCs/>
+          </w:rPr>
+          <w:t>l.</w:t>
+        </w:r>
+      </w:ins>
+    </w:p>
+    <w:p>
+      <w:pPr>
+        <w:pStyle w:val="Heading4"/>
+        <w:numPr>
+          <w:ilvl w:val="2"/>
+          <w:numId w:val="19"/>
+        </w:numPr>
+      </w:pPr>
+      <w:r>
+        <w:t>Data Sources</w:t>
+      </w:r>
+    </w:p>
+    <w:p>
+      <w:r>
+        <w:t xml:space="preserve">There are four key sources of data that form the input for this analysis: the Dynamic World land cover dataset (DW), the Global Human Settlement Layer – Settlement Model Grid (GHS-SMOD), the WorldPop gridded population estimates, and tables from the Indian Census 2011. </w:t>
+      </w:r>
+    </w:p>
+    <w:p>
+      <w:r>
+        <w:lastRenderedPageBreak/>
+        <w:t xml:space="preserve">Dynamic World </w:t>
+      </w:r>
+    </w:p>
+    <w:p>
       <w:r>
         <w:br w:type="page"/>
       </w:r>
@@ -4552,7 +4789,7 @@
       </w:r>
     </w:p>
   </w:comment>
-  <w:comment w:id="16" w:author="Joe P" w:date="2023-06-07T11:45:00Z" w:initials="JP">
+  <w:comment w:id="19" w:author="Joe P" w:date="2023-06-07T11:45:00Z" w:initials="JP">
     <w:p>
       <w:pPr>
         <w:pStyle w:val="CommentText"/>
@@ -4566,6 +4803,23 @@
       </w:r>
       <w:r>
         <w:t>Incorporate this section into intro paragraphs above?</w:t>
+      </w:r>
+    </w:p>
+  </w:comment>
+  <w:comment w:id="30" w:author="Joe P" w:date="2023-08-03T12:07:00Z" w:initials="JP">
+    <w:p>
+      <w:pPr>
+        <w:pStyle w:val="CommentText"/>
+        <w:jc w:val="left"/>
+      </w:pPr>
+      <w:r>
+        <w:rPr>
+          <w:rStyle w:val="CommentReference"/>
+        </w:rPr>
+        <w:annotationRef/>
+      </w:r>
+      <w:r>
+        <w:t>Move section, or rename subtitle to fit into flow of methodology?</w:t>
       </w:r>
     </w:p>
   </w:comment>
@@ -4577,6 +4831,7 @@
   <w15:commentEx w15:paraId="09FF69A8" w15:done="0"/>
   <w15:commentEx w15:paraId="62BB4B9A" w15:done="0"/>
   <w15:commentEx w15:paraId="75723AEC" w15:done="0"/>
+  <w15:commentEx w15:paraId="32C08E6C" w15:done="0"/>
 </w15:commentsEx>
 </file>
 
@@ -4585,6 +4840,7 @@
   <w16cex:commentExtensible w16cex:durableId="285BE791" w16cex:dateUtc="2023-07-14T14:26:00Z"/>
   <w16cex:commentExtensible w16cex:durableId="2820B683" w16cex:dateUtc="2023-05-30T16:53:00Z"/>
   <w16cex:commentExtensible w16cex:durableId="282AEC62" w16cex:dateUtc="2023-06-07T10:45:00Z"/>
+  <w16cex:commentExtensible w16cex:durableId="287616FC" w16cex:dateUtc="2023-08-03T11:07:00Z"/>
 </w16cex:commentsExtensible>
 </file>
 
@@ -4593,6 +4849,7 @@
   <w16cid:commentId w16cid:paraId="09FF69A8" w16cid:durableId="285BE791"/>
   <w16cid:commentId w16cid:paraId="62BB4B9A" w16cid:durableId="2820B683"/>
   <w16cid:commentId w16cid:paraId="75723AEC" w16cid:durableId="282AEC62"/>
+  <w16cid:commentId w16cid:paraId="32C08E6C" w16cid:durableId="287616FC"/>
 </w16cid:commentsIds>
 </file>
 
@@ -4688,6 +4945,127 @@
     </w:lvl>
   </w:abstractNum>
   <w:abstractNum w:abstractNumId="1" w15:restartNumberingAfterBreak="0">
+    <w:nsid w:val="2D7D4EB4"/>
+    <w:multiLevelType w:val="multilevel"/>
+    <w:tmpl w:val="69F68DC8"/>
+    <w:lvl w:ilvl="0">
+      <w:start w:val="1"/>
+      <w:numFmt w:val="decimal"/>
+      <w:lvlText w:val="%1."/>
+      <w:lvlJc w:val="left"/>
+      <w:pPr>
+        <w:ind w:left="720" w:hanging="360"/>
+      </w:pPr>
+      <w:rPr>
+        <w:rFonts w:hint="default"/>
+      </w:rPr>
+    </w:lvl>
+    <w:lvl w:ilvl="1">
+      <w:start w:val="4"/>
+      <w:numFmt w:val="decimal"/>
+      <w:isLgl/>
+      <w:lvlText w:val="%1.%2"/>
+      <w:lvlJc w:val="left"/>
+      <w:pPr>
+        <w:ind w:left="910" w:hanging="550"/>
+      </w:pPr>
+      <w:rPr>
+        <w:rFonts w:hint="default"/>
+      </w:rPr>
+    </w:lvl>
+    <w:lvl w:ilvl="2">
+      <w:start w:val="1"/>
+      <w:numFmt w:val="decimal"/>
+      <w:isLgl/>
+      <w:lvlText w:val="%1.%2.%3"/>
+      <w:lvlJc w:val="left"/>
+      <w:pPr>
+        <w:ind w:left="1080" w:hanging="720"/>
+      </w:pPr>
+      <w:rPr>
+        <w:rFonts w:hint="default"/>
+      </w:rPr>
+    </w:lvl>
+    <w:lvl w:ilvl="3">
+      <w:start w:val="1"/>
+      <w:numFmt w:val="decimal"/>
+      <w:isLgl/>
+      <w:lvlText w:val="%1.%2.%3.%4"/>
+      <w:lvlJc w:val="left"/>
+      <w:pPr>
+        <w:ind w:left="1080" w:hanging="720"/>
+      </w:pPr>
+      <w:rPr>
+        <w:rFonts w:hint="default"/>
+      </w:rPr>
+    </w:lvl>
+    <w:lvl w:ilvl="4">
+      <w:start w:val="1"/>
+      <w:numFmt w:val="decimal"/>
+      <w:isLgl/>
+      <w:lvlText w:val="%1.%2.%3.%4.%5"/>
+      <w:lvlJc w:val="left"/>
+      <w:pPr>
+        <w:ind w:left="1440" w:hanging="1080"/>
+      </w:pPr>
+      <w:rPr>
+        <w:rFonts w:hint="default"/>
+      </w:rPr>
+    </w:lvl>
+    <w:lvl w:ilvl="5">
+      <w:start w:val="1"/>
+      <w:numFmt w:val="decimal"/>
+      <w:isLgl/>
+      <w:lvlText w:val="%1.%2.%3.%4.%5.%6"/>
+      <w:lvlJc w:val="left"/>
+      <w:pPr>
+        <w:ind w:left="1440" w:hanging="1080"/>
+      </w:pPr>
+      <w:rPr>
+        <w:rFonts w:hint="default"/>
+      </w:rPr>
+    </w:lvl>
+    <w:lvl w:ilvl="6">
+      <w:start w:val="1"/>
+      <w:numFmt w:val="decimal"/>
+      <w:isLgl/>
+      <w:lvlText w:val="%1.%2.%3.%4.%5.%6.%7"/>
+      <w:lvlJc w:val="left"/>
+      <w:pPr>
+        <w:ind w:left="1800" w:hanging="1440"/>
+      </w:pPr>
+      <w:rPr>
+        <w:rFonts w:hint="default"/>
+      </w:rPr>
+    </w:lvl>
+    <w:lvl w:ilvl="7">
+      <w:start w:val="1"/>
+      <w:numFmt w:val="decimal"/>
+      <w:isLgl/>
+      <w:lvlText w:val="%1.%2.%3.%4.%5.%6.%7.%8"/>
+      <w:lvlJc w:val="left"/>
+      <w:pPr>
+        <w:ind w:left="1800" w:hanging="1440"/>
+      </w:pPr>
+      <w:rPr>
+        <w:rFonts w:hint="default"/>
+      </w:rPr>
+    </w:lvl>
+    <w:lvl w:ilvl="8">
+      <w:start w:val="1"/>
+      <w:numFmt w:val="decimal"/>
+      <w:isLgl/>
+      <w:lvlText w:val="%1.%2.%3.%4.%5.%6.%7.%8.%9"/>
+      <w:lvlJc w:val="left"/>
+      <w:pPr>
+        <w:ind w:left="2160" w:hanging="1800"/>
+      </w:pPr>
+      <w:rPr>
+        <w:rFonts w:hint="default"/>
+      </w:rPr>
+    </w:lvl>
+  </w:abstractNum>
+  <w:abstractNum w:abstractNumId="2" w15:restartNumberingAfterBreak="0">
     <w:nsid w:val="2FC859D7"/>
     <w:multiLevelType w:val="hybridMultilevel"/>
     <w:tmpl w:val="B6265F88"/>
@@ -4773,7 +5151,7 @@
       </w:pPr>
     </w:lvl>
   </w:abstractNum>
-  <w:abstractNum w:abstractNumId="2" w15:restartNumberingAfterBreak="0">
+  <w:abstractNum w:abstractNumId="3" w15:restartNumberingAfterBreak="0">
     <w:nsid w:val="34DB0554"/>
     <w:multiLevelType w:val="hybridMultilevel"/>
     <w:tmpl w:val="86D29408"/>
@@ -4886,7 +5264,7 @@
       </w:rPr>
     </w:lvl>
   </w:abstractNum>
-  <w:abstractNum w:abstractNumId="3" w15:restartNumberingAfterBreak="0">
+  <w:abstractNum w:abstractNumId="4" w15:restartNumberingAfterBreak="0">
     <w:nsid w:val="394F4703"/>
     <w:multiLevelType w:val="hybridMultilevel"/>
     <w:tmpl w:val="2360A252"/>
@@ -4999,7 +5377,7 @@
       </w:rPr>
     </w:lvl>
   </w:abstractNum>
-  <w:abstractNum w:abstractNumId="4" w15:restartNumberingAfterBreak="0">
+  <w:abstractNum w:abstractNumId="5" w15:restartNumberingAfterBreak="0">
     <w:nsid w:val="394F54B9"/>
     <w:multiLevelType w:val="multilevel"/>
     <w:tmpl w:val="A6C094AA"/>
@@ -5136,7 +5514,7 @@
       </w:rPr>
     </w:lvl>
   </w:abstractNum>
-  <w:abstractNum w:abstractNumId="5" w15:restartNumberingAfterBreak="0">
+  <w:abstractNum w:abstractNumId="6" w15:restartNumberingAfterBreak="0">
     <w:nsid w:val="41505FC5"/>
     <w:multiLevelType w:val="hybridMultilevel"/>
     <w:tmpl w:val="D5F4A5CA"/>
@@ -5225,7 +5603,7 @@
       </w:pPr>
     </w:lvl>
   </w:abstractNum>
-  <w:abstractNum w:abstractNumId="6" w15:restartNumberingAfterBreak="0">
+  <w:abstractNum w:abstractNumId="7" w15:restartNumberingAfterBreak="0">
     <w:nsid w:val="4A7062A1"/>
     <w:multiLevelType w:val="hybridMultilevel"/>
     <w:tmpl w:val="9C3E60B6"/>
@@ -5314,7 +5692,7 @@
       </w:pPr>
     </w:lvl>
   </w:abstractNum>
-  <w:abstractNum w:abstractNumId="7" w15:restartNumberingAfterBreak="0">
+  <w:abstractNum w:abstractNumId="8" w15:restartNumberingAfterBreak="0">
     <w:nsid w:val="4AC934D3"/>
     <w:multiLevelType w:val="hybridMultilevel"/>
     <w:tmpl w:val="D9227604"/>
@@ -5426,7 +5804,7 @@
       </w:rPr>
     </w:lvl>
   </w:abstractNum>
-  <w:abstractNum w:abstractNumId="8" w15:restartNumberingAfterBreak="0">
+  <w:abstractNum w:abstractNumId="9" w15:restartNumberingAfterBreak="0">
     <w:nsid w:val="4CC97716"/>
     <w:multiLevelType w:val="multilevel"/>
     <w:tmpl w:val="905488CE"/>
@@ -5539,7 +5917,7 @@
       </w:pPr>
     </w:lvl>
   </w:abstractNum>
-  <w:abstractNum w:abstractNumId="9" w15:restartNumberingAfterBreak="0">
+  <w:abstractNum w:abstractNumId="10" w15:restartNumberingAfterBreak="0">
     <w:nsid w:val="5240388D"/>
     <w:multiLevelType w:val="hybridMultilevel"/>
     <w:tmpl w:val="4A02C680"/>
@@ -5628,7 +6006,7 @@
       </w:pPr>
     </w:lvl>
   </w:abstractNum>
-  <w:abstractNum w:abstractNumId="10" w15:restartNumberingAfterBreak="0">
+  <w:abstractNum w:abstractNumId="11" w15:restartNumberingAfterBreak="0">
     <w:nsid w:val="596412CA"/>
     <w:multiLevelType w:val="hybridMultilevel"/>
     <w:tmpl w:val="F1620344"/>
@@ -5741,7 +6119,7 @@
       </w:rPr>
     </w:lvl>
   </w:abstractNum>
-  <w:abstractNum w:abstractNumId="11" w15:restartNumberingAfterBreak="0">
+  <w:abstractNum w:abstractNumId="12" w15:restartNumberingAfterBreak="0">
     <w:nsid w:val="5CFC0893"/>
     <w:multiLevelType w:val="hybridMultilevel"/>
     <w:tmpl w:val="478E7550"/>
@@ -5827,7 +6205,7 @@
       </w:pPr>
     </w:lvl>
   </w:abstractNum>
-  <w:abstractNum w:abstractNumId="12" w15:restartNumberingAfterBreak="0">
+  <w:abstractNum w:abstractNumId="13" w15:restartNumberingAfterBreak="0">
     <w:nsid w:val="5E982E27"/>
     <w:multiLevelType w:val="hybridMultilevel"/>
     <w:tmpl w:val="A41AF8E0"/>
@@ -5916,7 +6294,7 @@
       </w:pPr>
     </w:lvl>
   </w:abstractNum>
-  <w:abstractNum w:abstractNumId="13" w15:restartNumberingAfterBreak="0">
+  <w:abstractNum w:abstractNumId="14" w15:restartNumberingAfterBreak="0">
     <w:nsid w:val="60C64EA7"/>
     <w:multiLevelType w:val="hybridMultilevel"/>
     <w:tmpl w:val="32D43CD2"/>
@@ -6005,7 +6383,7 @@
       </w:pPr>
     </w:lvl>
   </w:abstractNum>
-  <w:abstractNum w:abstractNumId="14" w15:restartNumberingAfterBreak="0">
+  <w:abstractNum w:abstractNumId="15" w15:restartNumberingAfterBreak="0">
     <w:nsid w:val="647116EC"/>
     <w:multiLevelType w:val="hybridMultilevel"/>
     <w:tmpl w:val="CECE5974"/>
@@ -6094,7 +6472,7 @@
       </w:pPr>
     </w:lvl>
   </w:abstractNum>
-  <w:abstractNum w:abstractNumId="15" w15:restartNumberingAfterBreak="0">
+  <w:abstractNum w:abstractNumId="16" w15:restartNumberingAfterBreak="0">
     <w:nsid w:val="66E361BE"/>
     <w:multiLevelType w:val="hybridMultilevel"/>
     <w:tmpl w:val="49466BB8"/>
@@ -6183,7 +6561,7 @@
       </w:pPr>
     </w:lvl>
   </w:abstractNum>
-  <w:abstractNum w:abstractNumId="16" w15:restartNumberingAfterBreak="0">
+  <w:abstractNum w:abstractNumId="17" w15:restartNumberingAfterBreak="0">
     <w:nsid w:val="7062324C"/>
     <w:multiLevelType w:val="hybridMultilevel"/>
     <w:tmpl w:val="A7922A94"/>
@@ -6272,7 +6650,7 @@
       </w:pPr>
     </w:lvl>
   </w:abstractNum>
-  <w:abstractNum w:abstractNumId="17" w15:restartNumberingAfterBreak="0">
+  <w:abstractNum w:abstractNumId="18" w15:restartNumberingAfterBreak="0">
     <w:nsid w:val="7E710045"/>
     <w:multiLevelType w:val="hybridMultilevel"/>
     <w:tmpl w:val="D0B2BB26"/>
@@ -6362,58 +6740,61 @@
     </w:lvl>
   </w:abstractNum>
   <w:num w:numId="1" w16cid:durableId="1352801879">
-    <w:abstractNumId w:val="3"/>
+    <w:abstractNumId w:val="4"/>
   </w:num>
   <w:num w:numId="2" w16cid:durableId="721709414">
-    <w:abstractNumId w:val="6"/>
+    <w:abstractNumId w:val="7"/>
   </w:num>
   <w:num w:numId="3" w16cid:durableId="1819571016">
-    <w:abstractNumId w:val="17"/>
+    <w:abstractNumId w:val="18"/>
   </w:num>
   <w:num w:numId="4" w16cid:durableId="495920517">
     <w:abstractNumId w:val="0"/>
   </w:num>
   <w:num w:numId="5" w16cid:durableId="1691027586">
+    <w:abstractNumId w:val="10"/>
+  </w:num>
+  <w:num w:numId="6" w16cid:durableId="1115101120">
+    <w:abstractNumId w:val="15"/>
+  </w:num>
+  <w:num w:numId="7" w16cid:durableId="2059545312">
+    <w:abstractNumId w:val="14"/>
+  </w:num>
+  <w:num w:numId="8" w16cid:durableId="1826318471">
+    <w:abstractNumId w:val="17"/>
+  </w:num>
+  <w:num w:numId="9" w16cid:durableId="1691641178">
+    <w:abstractNumId w:val="8"/>
+  </w:num>
+  <w:num w:numId="10" w16cid:durableId="850797258">
+    <w:abstractNumId w:val="11"/>
+  </w:num>
+  <w:num w:numId="11" w16cid:durableId="113066109">
+    <w:abstractNumId w:val="3"/>
+  </w:num>
+  <w:num w:numId="12" w16cid:durableId="679699158">
+    <w:abstractNumId w:val="5"/>
+  </w:num>
+  <w:num w:numId="13" w16cid:durableId="615914477">
+    <w:abstractNumId w:val="6"/>
+  </w:num>
+  <w:num w:numId="14" w16cid:durableId="1733697690">
+    <w:abstractNumId w:val="12"/>
+  </w:num>
+  <w:num w:numId="15" w16cid:durableId="476263124">
+    <w:abstractNumId w:val="2"/>
+  </w:num>
+  <w:num w:numId="16" w16cid:durableId="1186559874">
+    <w:abstractNumId w:val="16"/>
+  </w:num>
+  <w:num w:numId="17" w16cid:durableId="1325206026">
+    <w:abstractNumId w:val="13"/>
+  </w:num>
+  <w:num w:numId="18" w16cid:durableId="635450792">
     <w:abstractNumId w:val="9"/>
   </w:num>
-  <w:num w:numId="6" w16cid:durableId="1115101120">
-    <w:abstractNumId w:val="14"/>
-  </w:num>
-  <w:num w:numId="7" w16cid:durableId="2059545312">
-    <w:abstractNumId w:val="13"/>
-  </w:num>
-  <w:num w:numId="8" w16cid:durableId="1826318471">
-    <w:abstractNumId w:val="16"/>
-  </w:num>
-  <w:num w:numId="9" w16cid:durableId="1691641178">
-    <w:abstractNumId w:val="7"/>
-  </w:num>
-  <w:num w:numId="10" w16cid:durableId="850797258">
-    <w:abstractNumId w:val="10"/>
-  </w:num>
-  <w:num w:numId="11" w16cid:durableId="113066109">
-    <w:abstractNumId w:val="2"/>
-  </w:num>
-  <w:num w:numId="12" w16cid:durableId="679699158">
-    <w:abstractNumId w:val="4"/>
-  </w:num>
-  <w:num w:numId="13" w16cid:durableId="615914477">
-    <w:abstractNumId w:val="5"/>
-  </w:num>
-  <w:num w:numId="14" w16cid:durableId="1733697690">
-    <w:abstractNumId w:val="11"/>
-  </w:num>
-  <w:num w:numId="15" w16cid:durableId="476263124">
+  <w:num w:numId="19" w16cid:durableId="1837455850">
     <w:abstractNumId w:val="1"/>
-  </w:num>
-  <w:num w:numId="16" w16cid:durableId="1186559874">
-    <w:abstractNumId w:val="15"/>
-  </w:num>
-  <w:num w:numId="17" w16cid:durableId="1325206026">
-    <w:abstractNumId w:val="12"/>
-  </w:num>
-  <w:num w:numId="18" w16cid:durableId="635450792">
-    <w:abstractNumId w:val="8"/>
   </w:num>
 </w:numbering>
 </file>

</xml_diff>

<commit_message>
methodology flesh out. Need to elaborate.
</commit_message>
<xml_diff>
--- a/DraftA_Intro_Methodology.docx
+++ b/DraftA_Intro_Methodology.docx
@@ -1191,7 +1191,11 @@
         <w:t>To support effective, context-specific development, it is necessary to understand the spatial distribution of this agricultural population.</w:t>
       </w:r>
       <w:r>
-        <w:t xml:space="preserve"> In contrast to total population, which skews towards urban areas, estimating rural and agricultural populations can provide an indication of demand on specific resources, such as water for irrigation. </w:t>
+        <w:t xml:space="preserve"> In contrast to total population, which skews towards urban areas, estimating rural and agricultural populations can provide an indication of demand on specific resources, </w:t>
+      </w:r>
+      <w:commentRangeStart w:id="18"/>
+      <w:r>
+        <w:t xml:space="preserve">such as water for irrigation. </w:t>
       </w:r>
       <w:r>
         <w:t>In India</w:t>
@@ -1200,7 +1204,17 @@
         <w:t>,</w:t>
       </w:r>
       <w:r>
-        <w:t xml:space="preserve"> particularly in southern states of Andhra Pradesh, Tamil Nadu, and Karnataka,</w:t>
+        <w:t xml:space="preserve"> particularly in southern states of </w:t>
+      </w:r>
+      <w:commentRangeEnd w:id="18"/>
+      <w:r>
+        <w:rPr>
+          <w:rStyle w:val="CommentReference"/>
+        </w:rPr>
+        <w:commentReference w:id="18"/>
+      </w:r>
+      <w:r>
+        <w:t>Andhra Pradesh, Tamil Nadu, and Karnataka,</w:t>
       </w:r>
       <w:r>
         <w:t xml:space="preserve"> small scale irrigation has historically been managed through tank systems</w:t>
@@ -1469,20 +1483,47 @@
       </w:r>
     </w:p>
     <w:p>
+      <w:commentRangeStart w:id="19"/>
+      <w:r>
+        <w:lastRenderedPageBreak/>
+        <w:t>In this project, agricultural dependence is primarily understood from the lens of employment in the primary sector</w:t>
+      </w:r>
+      <w:commentRangeEnd w:id="19"/>
+      <w:r>
+        <w:rPr>
+          <w:rStyle w:val="CommentReference"/>
+        </w:rPr>
+        <w:commentReference w:id="19"/>
+      </w:r>
+      <w:r>
+        <w:t xml:space="preserve">. As recorded in the 2011 census, any worker who participated in agricultural labour </w:t>
+      </w:r>
+      <w:r>
+        <w:t>…</w:t>
+      </w:r>
+    </w:p>
+    <w:p>
+      <w:r>
+        <w:t>A more rigorous exploration of how best to define agricultural dependent population is outside the scope of this study. However, it is noted that further research into developing a systematic definition of agricultural dependence would improve the transferability of the findings of this study, and for comparison of findings across different settings, by ensuring</w:t>
+      </w:r>
+      <w:r>
+        <w:t xml:space="preserve"> that interpretation of the term does not vary substantially between studies. </w:t>
+      </w:r>
+    </w:p>
+    <w:p>
       <w:pPr>
         <w:pStyle w:val="Heading3"/>
       </w:pPr>
-      <w:ins w:id="18" w:author="Joe P" w:date="2023-08-03T14:22:00Z">
+      <w:ins w:id="20" w:author="Joe P" w:date="2023-08-03T14:22:00Z">
         <w:r>
-          <w:lastRenderedPageBreak/>
           <w:t xml:space="preserve">1.3 </w:t>
         </w:r>
       </w:ins>
-      <w:commentRangeStart w:id="19"/>
+      <w:commentRangeStart w:id="21"/>
       <w:r>
         <w:t>Indian Context</w:t>
       </w:r>
-      <w:commentRangeEnd w:id="19"/>
+      <w:commentRangeEnd w:id="21"/>
       <w:r>
         <w:rPr>
           <w:rStyle w:val="CommentReference"/>
@@ -1490,7 +1531,7 @@
           <w:b w:val="0"/>
           <w:spacing w:val="0"/>
         </w:rPr>
-        <w:commentReference w:id="19"/>
+        <w:commentReference w:id="21"/>
       </w:r>
     </w:p>
     <w:p>
@@ -1621,6 +1662,56 @@
       </w:r>
       <w:r>
         <w:t>, the most recent being conducted in 2011.</w:t>
+      </w:r>
+      <w:r>
+        <w:t xml:space="preserve"> Districts vary </w:t>
+      </w:r>
+      <w:r>
+        <w:t>significantly</w:t>
+      </w:r>
+      <w:r>
+        <w:t xml:space="preserve"> in size, population count, and population density, but on average </w:t>
+      </w:r>
+      <w:commentRangeStart w:id="22"/>
+      <w:r>
+        <w:t>cover [</w:t>
+      </w:r>
+      <w:r>
+        <w:rPr>
+          <w:highlight w:val="yellow"/>
+        </w:rPr>
+        <w:t>X</w:t>
+      </w:r>
+      <w:r>
+        <w:t>]</w:t>
+      </w:r>
+      <w:r>
+        <w:t xml:space="preserve"> km</w:t>
+      </w:r>
+      <w:r>
+        <w:rPr>
+          <w:vertAlign w:val="superscript"/>
+        </w:rPr>
+        <w:t>2</w:t>
+      </w:r>
+      <w:r>
+        <w:t xml:space="preserve"> and a population of [</w:t>
+      </w:r>
+      <w:r>
+        <w:rPr>
+          <w:highlight w:val="yellow"/>
+        </w:rPr>
+        <w:t>X</w:t>
+      </w:r>
+      <w:r>
+        <w:t>].</w:t>
+      </w:r>
+      <w:commentRangeEnd w:id="22"/>
+      <w:r>
+        <w:rPr>
+          <w:rStyle w:val="CommentReference"/>
+        </w:rPr>
+        <w:commentReference w:id="22"/>
       </w:r>
     </w:p>
     <w:p>
@@ -1681,7 +1772,7 @@
     <w:p>
       <w:pPr>
         <w:rPr>
-          <w:ins w:id="20" w:author="Joe P" w:date="2023-07-17T13:48:00Z"/>
+          <w:ins w:id="23" w:author="Joe P" w:date="2023-07-17T13:48:00Z"/>
         </w:rPr>
       </w:pPr>
     </w:p>
@@ -1693,15 +1784,15 @@
           <w:numId w:val="19"/>
         </w:numPr>
         <w:rPr>
-          <w:ins w:id="21" w:author="Joe P" w:date="2023-07-17T13:49:00Z"/>
-        </w:rPr>
-        <w:pPrChange w:id="22" w:author="Joe P" w:date="2023-08-03T14:22:00Z">
+          <w:ins w:id="24" w:author="Joe P" w:date="2023-07-17T13:49:00Z"/>
+        </w:rPr>
+        <w:pPrChange w:id="25" w:author="Joe P" w:date="2023-08-03T14:22:00Z">
           <w:pPr>
             <w:pStyle w:val="Heading2"/>
           </w:pPr>
         </w:pPrChange>
       </w:pPr>
-      <w:ins w:id="23" w:author="Joe P" w:date="2023-07-17T13:49:00Z">
+      <w:ins w:id="26" w:author="Joe P" w:date="2023-07-17T13:49:00Z">
         <w:r>
           <w:t>Methodology</w:t>
         </w:r>
@@ -1712,12 +1803,12 @@
         <w:rPr>
           <w:i/>
           <w:iCs/>
-          <w:rPrChange w:id="24" w:author="Joe P" w:date="2023-07-17T13:49:00Z">
+          <w:rPrChange w:id="27" w:author="Joe P" w:date="2023-07-17T13:49:00Z">
             <w:rPr/>
           </w:rPrChange>
         </w:rPr>
       </w:pPr>
-      <w:ins w:id="25" w:author="Joe P" w:date="2023-07-17T13:49:00Z">
+      <w:ins w:id="28" w:author="Joe P" w:date="2023-07-17T13:49:00Z">
         <w:r>
           <w:rPr>
             <w:i/>
@@ -1726,7 +1817,7 @@
           <w:t>Add in intro text for the metho</w:t>
         </w:r>
       </w:ins>
-      <w:ins w:id="26" w:author="Joe P" w:date="2023-07-17T13:50:00Z">
+      <w:ins w:id="29" w:author="Joe P" w:date="2023-07-17T13:50:00Z">
         <w:r>
           <w:rPr>
             <w:i/>
@@ -1735,7 +1826,7 @@
           <w:t>dology section; what will be covered, how it ties the narrative from introduction section.</w:t>
         </w:r>
       </w:ins>
-      <w:ins w:id="27" w:author="Joe P" w:date="2023-08-03T14:21:00Z">
+      <w:ins w:id="30" w:author="Joe P" w:date="2023-08-03T14:21:00Z">
         <w:r>
           <w:rPr>
             <w:i/>
@@ -1749,7 +1840,7 @@
       <w:pPr>
         <w:pStyle w:val="Heading3"/>
       </w:pPr>
-      <w:ins w:id="28" w:author="Joe P" w:date="2023-08-03T14:22:00Z">
+      <w:ins w:id="31" w:author="Joe P" w:date="2023-08-03T14:22:00Z">
         <w:r>
           <w:t xml:space="preserve">2.1 </w:t>
         </w:r>
@@ -1784,7 +1875,11 @@
         <w:t xml:space="preserve">resident </w:t>
       </w:r>
       <w:r>
-        <w:t xml:space="preserve">population at fine spatial scales, as this has important implications for service planning and delivery </w:t>
+        <w:t xml:space="preserve">population at fine spatial scales, as this </w:t>
+      </w:r>
+      <w:r>
+        <w:lastRenderedPageBreak/>
+        <w:t xml:space="preserve">has important implications for service planning and delivery </w:t>
       </w:r>
       <w:r>
         <w:fldChar w:fldCharType="begin"/>
@@ -1982,11 +2077,7 @@
         <w:t xml:space="preserve"> a variety of contemporary global grid models, each utilising a specialised methodology and with particular strengths and limitations</w:t>
       </w:r>
       <w:r>
-        <w:t xml:space="preserve">, bolstered by advances in computational power and the availability of high quality census and </w:t>
-      </w:r>
-      <w:r>
-        <w:lastRenderedPageBreak/>
-        <w:t xml:space="preserve">earth observation data </w:t>
+        <w:t xml:space="preserve">, bolstered by advances in computational power and the availability of high quality census and earth observation data </w:t>
       </w:r>
       <w:r>
         <w:fldChar w:fldCharType="begin"/>
@@ -2254,7 +2345,6 @@
                 <w:vertAlign w:val="superscript"/>
               </w:rPr>
             </w:pPr>
-            <w:proofErr w:type="spellStart"/>
             <w:r>
               <w:t>CIESIN</w:t>
             </w:r>
@@ -2264,7 +2354,6 @@
               </w:rPr>
               <w:t>a</w:t>
             </w:r>
-            <w:proofErr w:type="spellEnd"/>
           </w:p>
         </w:tc>
         <w:tc>
@@ -2341,7 +2430,6 @@
                 <w:vertAlign w:val="superscript"/>
               </w:rPr>
             </w:pPr>
-            <w:proofErr w:type="spellStart"/>
             <w:r>
               <w:t>JRC</w:t>
             </w:r>
@@ -2351,13 +2439,8 @@
               </w:rPr>
               <w:t>b</w:t>
             </w:r>
-            <w:proofErr w:type="spellEnd"/>
             <w:r>
-              <w:t xml:space="preserve"> and </w:t>
-            </w:r>
-            <w:proofErr w:type="spellStart"/>
-            <w:r>
-              <w:t>CIESIN</w:t>
+              <w:t xml:space="preserve"> and CIESIN</w:t>
             </w:r>
             <w:r>
               <w:rPr>
@@ -2365,7 +2448,6 @@
               </w:rPr>
               <w:t>a</w:t>
             </w:r>
-            <w:proofErr w:type="spellEnd"/>
           </w:p>
         </w:tc>
         <w:tc>
@@ -2503,7 +2585,6 @@
                 <w:vertAlign w:val="superscript"/>
               </w:rPr>
             </w:pPr>
-            <w:proofErr w:type="spellStart"/>
             <w:r>
               <w:t>ORNL</w:t>
             </w:r>
@@ -2513,7 +2594,6 @@
               </w:rPr>
               <w:t>c</w:t>
             </w:r>
-            <w:proofErr w:type="spellEnd"/>
           </w:p>
         </w:tc>
         <w:tc>
@@ -2770,7 +2850,11 @@
         <w:t xml:space="preserve">. </w:t>
       </w:r>
       <w:r>
-        <w:t>For example, remote sensing data can be used to identify water bodies and other non-inhabitable areas within a</w:t>
+        <w:t xml:space="preserve">For </w:t>
+      </w:r>
+      <w:r>
+        <w:lastRenderedPageBreak/>
+        <w:t>example, remote sensing data can be used to identify water bodies and other non-inhabitable areas within a</w:t>
       </w:r>
       <w:r>
         <w:t xml:space="preserve"> zone</w:t>
@@ -2913,7 +2997,6 @@
     </w:p>
     <w:p>
       <w:r>
-        <w:lastRenderedPageBreak/>
         <w:t xml:space="preserve">An </w:t>
       </w:r>
       <w:r>
@@ -3057,6 +3140,7 @@
           <w:noProof/>
           <w:color w:val="4472C4" w:themeColor="accent1"/>
         </w:rPr>
+        <w:lastRenderedPageBreak/>
         <w:drawing>
           <wp:inline distT="0" distB="0" distL="0" distR="0" wp14:anchorId="5CFC4AFF" wp14:editId="1D5304D5">
             <wp:extent cx="5569236" cy="4940554"/>
@@ -3187,7 +3271,6 @@
         <w:t xml:space="preserve"> </w:t>
       </w:r>
       <w:r>
-        <w:lastRenderedPageBreak/>
         <w:t>such as a national or regional census</w:t>
       </w:r>
       <w:r>
@@ -3350,7 +3433,11 @@
         <w:t xml:space="preserve">, to </w:t>
       </w:r>
       <w:r>
-        <w:t>estimate elderly populations at the neighbourhood scale</w:t>
+        <w:t xml:space="preserve">estimate elderly populations </w:t>
+      </w:r>
+      <w:r>
+        <w:lastRenderedPageBreak/>
+        <w:t>at the neighbourhood scale</w:t>
       </w:r>
       <w:r>
         <w:t xml:space="preserve">. </w:t>
@@ -3468,16 +3555,16 @@
       <w:pPr>
         <w:pStyle w:val="Heading3"/>
         <w:rPr>
-          <w:del w:id="29" w:author="Joe P" w:date="2023-08-03T12:07:00Z"/>
-        </w:rPr>
-      </w:pPr>
-      <w:commentRangeStart w:id="30"/>
-      <w:del w:id="31" w:author="Joe P" w:date="2023-08-03T12:07:00Z">
+          <w:del w:id="32" w:author="Joe P" w:date="2023-08-03T12:07:00Z"/>
+        </w:rPr>
+      </w:pPr>
+      <w:commentRangeStart w:id="33"/>
+      <w:del w:id="34" w:author="Joe P" w:date="2023-08-03T12:07:00Z">
         <w:r>
           <w:delText>Conclusion</w:delText>
         </w:r>
       </w:del>
-      <w:commentRangeEnd w:id="30"/>
+      <w:commentRangeEnd w:id="33"/>
       <w:r>
         <w:rPr>
           <w:rStyle w:val="CommentReference"/>
@@ -3485,13 +3572,13 @@
           <w:b w:val="0"/>
           <w:spacing w:val="0"/>
         </w:rPr>
-        <w:commentReference w:id="30"/>
-      </w:r>
-    </w:p>
-    <w:p>
-      <w:pPr>
-        <w:rPr>
-          <w:ins w:id="32" w:author="Joe P" w:date="2023-07-17T13:55:00Z"/>
+        <w:commentReference w:id="33"/>
+      </w:r>
+    </w:p>
+    <w:p>
+      <w:pPr>
+        <w:rPr>
+          <w:ins w:id="35" w:author="Joe P" w:date="2023-07-17T13:55:00Z"/>
         </w:rPr>
       </w:pPr>
       <w:r>
@@ -3523,20 +3610,20 @@
       <w:pPr>
         <w:pStyle w:val="Heading3"/>
         <w:rPr>
-          <w:ins w:id="33" w:author="Joe P" w:date="2023-07-17T13:56:00Z"/>
-        </w:rPr>
-      </w:pPr>
-      <w:ins w:id="34" w:author="Joe P" w:date="2023-08-03T14:23:00Z">
+          <w:ins w:id="36" w:author="Joe P" w:date="2023-07-17T13:56:00Z"/>
+        </w:rPr>
+      </w:pPr>
+      <w:ins w:id="37" w:author="Joe P" w:date="2023-08-03T14:23:00Z">
         <w:r>
           <w:t xml:space="preserve">2.2 </w:t>
         </w:r>
       </w:ins>
-      <w:ins w:id="35" w:author="Joe P" w:date="2023-07-17T13:55:00Z">
+      <w:ins w:id="38" w:author="Joe P" w:date="2023-07-17T13:55:00Z">
         <w:r>
           <w:t xml:space="preserve">Justification of </w:t>
         </w:r>
       </w:ins>
-      <w:ins w:id="36" w:author="Joe P" w:date="2023-07-17T13:56:00Z">
+      <w:ins w:id="39" w:author="Joe P" w:date="2023-07-17T13:56:00Z">
         <w:r>
           <w:t>chosen method</w:t>
         </w:r>
@@ -3545,14 +3632,8 @@
     <w:p>
       <w:pPr>
         <w:rPr>
-          <w:ins w:id="37" w:author="Joe P" w:date="2023-07-17T13:57:00Z"/>
           <w:i/>
           <w:iCs/>
-          <w:rPrChange w:id="38" w:author="Joe P" w:date="2023-08-03T14:27:00Z">
-            <w:rPr>
-              <w:ins w:id="39" w:author="Joe P" w:date="2023-07-17T13:57:00Z"/>
-            </w:rPr>
-          </w:rPrChange>
         </w:rPr>
       </w:pPr>
       <w:ins w:id="40" w:author="Joe P" w:date="2023-07-17T13:56:00Z">
@@ -3567,27 +3648,55 @@
     </w:p>
     <w:p>
       <w:pPr>
+        <w:rPr>
+          <w:ins w:id="41" w:author="Joe P" w:date="2023-07-17T13:57:00Z"/>
+          <w:color w:val="FF0000"/>
+        </w:rPr>
+      </w:pPr>
+      <w:r>
+        <w:rPr>
+          <w:color w:val="FF0000"/>
+        </w:rPr>
+        <w:t xml:space="preserve">[Add in section introducing study area – incl. test site of </w:t>
+      </w:r>
+      <w:proofErr w:type="gramStart"/>
+      <w:r>
+        <w:rPr>
+          <w:color w:val="FF0000"/>
+        </w:rPr>
+        <w:t>Karnataka;</w:t>
+      </w:r>
+      <w:proofErr w:type="gramEnd"/>
+      <w:r>
+        <w:rPr>
+          <w:color w:val="FF0000"/>
+        </w:rPr>
+        <w:t xml:space="preserve"> links to Sri Lanka project] </w:t>
+      </w:r>
+    </w:p>
+    <w:p>
+      <w:pPr>
         <w:pStyle w:val="Heading3"/>
         <w:rPr>
-          <w:ins w:id="41" w:author="Joe P" w:date="2023-07-17T13:57:00Z"/>
-        </w:rPr>
-      </w:pPr>
-      <w:ins w:id="42" w:author="Joe P" w:date="2023-08-03T14:23:00Z">
+          <w:ins w:id="42" w:author="Joe P" w:date="2023-07-17T13:57:00Z"/>
+        </w:rPr>
+      </w:pPr>
+      <w:ins w:id="43" w:author="Joe P" w:date="2023-08-03T14:23:00Z">
         <w:r>
           <w:t>2.</w:t>
         </w:r>
       </w:ins>
-      <w:ins w:id="43" w:author="Joe P" w:date="2023-08-03T14:26:00Z">
+      <w:ins w:id="44" w:author="Joe P" w:date="2023-08-03T14:26:00Z">
         <w:r>
           <w:t>4</w:t>
         </w:r>
       </w:ins>
-      <w:ins w:id="44" w:author="Joe P" w:date="2023-08-03T14:23:00Z">
+      <w:ins w:id="45" w:author="Joe P" w:date="2023-08-03T14:23:00Z">
         <w:r>
           <w:t xml:space="preserve"> </w:t>
         </w:r>
       </w:ins>
-      <w:ins w:id="45" w:author="Joe P" w:date="2023-07-17T13:57:00Z">
+      <w:ins w:id="46" w:author="Joe P" w:date="2023-07-17T13:57:00Z">
         <w:r>
           <w:t>Presentation of chosen method</w:t>
         </w:r>
@@ -3598,12 +3707,12 @@
         <w:rPr>
           <w:i/>
           <w:iCs/>
-          <w:rPrChange w:id="46" w:author="Joe P" w:date="2023-07-17T13:57:00Z">
+          <w:rPrChange w:id="47" w:author="Joe P" w:date="2023-07-17T13:57:00Z">
             <w:rPr/>
           </w:rPrChange>
         </w:rPr>
       </w:pPr>
-      <w:ins w:id="47" w:author="Joe P" w:date="2023-07-17T13:57:00Z">
+      <w:ins w:id="48" w:author="Joe P" w:date="2023-07-17T13:57:00Z">
         <w:r>
           <w:rPr>
             <w:i/>
@@ -3612,7 +3721,7 @@
           <w:t>Break down the approach in detai</w:t>
         </w:r>
       </w:ins>
-      <w:ins w:id="48" w:author="Joe P" w:date="2023-08-03T14:20:00Z">
+      <w:ins w:id="49" w:author="Joe P" w:date="2023-08-03T14:20:00Z">
         <w:r>
           <w:rPr>
             <w:i/>
@@ -3640,12 +3749,1147 @@
       </w:r>
     </w:p>
     <w:p>
+      <w:pPr>
+        <w:rPr>
+          <w:color w:val="FF0000"/>
+        </w:rPr>
+      </w:pPr>
+      <w:r>
+        <w:t xml:space="preserve">Dynamic World </w:t>
+      </w:r>
+      <w:r>
+        <w:t>is a global-scale, high resolution</w:t>
+      </w:r>
+      <w:r>
+        <w:t xml:space="preserve"> (up to 10m)</w:t>
+      </w:r>
+      <w:r>
+        <w:t xml:space="preserve">, land use land cover (LULC) dataset that is freely released as a Google Earth Engine Image Collection, available up to near real-time and historically from 2015 onwards </w:t>
+      </w:r>
+      <w:r>
+        <w:fldChar w:fldCharType="begin"/>
+      </w:r>
+      <w:r>
+        <w:instrText xml:space="preserve"> ADDIN ZOTERO_ITEM CSL_CITATION {"citationID":"mFZZqSyk","properties":{"formattedCitation":"(Brown {\\i{}et al.}, 2022)","plainCitation":"(Brown et al., 2022)","noteIndex":0},"citationItems":[{"id":6512,"uris":["http://zotero.org/users/10222370/items/3XUKAZY9"],"itemData":{"id":6512,"type":"article-journal","abstract":"Unlike satellite images, which are typically acquired and processed in near-real-time, global land cover products have historically been produced on an annual basis, often with substantial lag times between image processing and dataset release. We developed a new automated approach for globally consistent, high resolution, near real-time (NRT) land use land cover (LULC) classification leveraging deep learning on 10 m Sentinel-2 imagery. We utilize a highly scalable cloud-based system to apply this approach and provide an open, continuous feed of LULC predictions in parallel with Sentinel-2 acquisitions. This first-of-its-kind NRT product, which we collectively refer to as Dynamic World, accommodates a variety of user needs ranging from extremely up-to-date LULC data to custom global composites representing user-specified date ranges. Furthermore, the continuous nature of the product’s outputs enables refinement, extension, and even redefinition of the LULC classification. In combination, these unique attributes enable unprecedented flexibility for a diverse community of users across a variety of disciplines.","container-title":"Scientific Data","DOI":"10.1038/s41597-022-01307-4","ISSN":"2052-4463","issue":"1","journalAbbreviation":"Sci Data","language":"en","license":"2022 The Author(s)","note":"number: 1\npublisher: Nature Publishing Group","page":"251","source":"www.nature.com","title":"Dynamic World, Near real-time global 10 m land use land cover mapping","volume":"9","author":[{"family":"Brown","given":"Christopher F."},{"family":"Brumby","given":"Steven P."},{"family":"Guzder-Williams","given":"Brookie"},{"family":"Birch","given":"Tanya"},{"family":"Hyde","given":"Samantha Brooks"},{"family":"Mazzariello","given":"Joseph"},{"family":"Czerwinski","given":"Wanda"},{"family":"Pasquarella","given":"Valerie J."},{"family":"Haertel","given":"Robert"},{"family":"Ilyushchenko","given":"Simon"},{"family":"Schwehr","given":"Kurt"},{"family":"Weisse","given":"Mikaela"},{"family":"Stolle","given":"Fred"},{"family":"Hanson","given":"Craig"},{"family":"Guinan","given":"Oliver"},{"family":"Moore","given":"Rebecca"},{"family":"Tait","given":"Alexander M."}],"issued":{"date-parts":[["2022",6,9]]},"citation-key":"brownDynamicWorldRealtime2022"}}],"schema":"https://github.com/citation-style-language/schema/raw/master/csl-citation.json"} </w:instrText>
+      </w:r>
+      <w:r>
+        <w:fldChar w:fldCharType="separate"/>
+      </w:r>
+      <w:r>
+        <w:rPr>
+          <w:rFonts w:ascii="Arial" w:hAnsi="Arial" w:cs="Arial"/>
+          <w:szCs w:val="24"/>
+        </w:rPr>
+        <w:t xml:space="preserve">(Brown </w:t>
+      </w:r>
+      <w:r>
+        <w:rPr>
+          <w:rFonts w:ascii="Arial" w:hAnsi="Arial" w:cs="Arial"/>
+          <w:i/>
+          <w:iCs/>
+          <w:szCs w:val="24"/>
+        </w:rPr>
+        <w:t>et al.</w:t>
+      </w:r>
+      <w:r>
+        <w:rPr>
+          <w:rFonts w:ascii="Arial" w:hAnsi="Arial" w:cs="Arial"/>
+          <w:szCs w:val="24"/>
+        </w:rPr>
+        <w:t>, 2022)</w:t>
+      </w:r>
+      <w:r>
+        <w:fldChar w:fldCharType="end"/>
+      </w:r>
+      <w:r>
+        <w:t xml:space="preserve">. </w:t>
+      </w:r>
+      <w:r>
+        <w:t xml:space="preserve">The dataset is trained using </w:t>
+      </w:r>
+      <w:r>
+        <w:t>semi-supervised deep learning</w:t>
+      </w:r>
+      <w:r>
+        <w:t xml:space="preserve"> from Sentinel-2 imagery</w:t>
+      </w:r>
+      <w:r>
+        <w:t xml:space="preserve"> and classifies pixels to 1 of 8 </w:t>
+      </w:r>
+      <w:r>
+        <w:t>types</w:t>
+      </w:r>
+      <w:r>
+        <w:t xml:space="preserve">: Water, Trees, Grass, Flooded Vegetation, Crops, Shrub &amp; Scrub, Built Area, Bare Ground, and Snow &amp; Ice. </w:t>
+      </w:r>
+      <w:r>
+        <w:t>For this study, the</w:t>
+      </w:r>
+      <w:r>
+        <w:t xml:space="preserve"> DW layer </w:t>
+      </w:r>
+      <w:r>
+        <w:t>was</w:t>
+      </w:r>
+      <w:r>
+        <w:t xml:space="preserve"> extracted from </w:t>
+      </w:r>
+      <w:r>
+        <w:t>Google Earth Engine as a composite image</w:t>
+      </w:r>
+      <w:r>
+        <w:t xml:space="preserve"> aggregated</w:t>
+      </w:r>
+      <w:r>
+        <w:t xml:space="preserve"> </w:t>
+      </w:r>
+      <w:r>
+        <w:t>over the period</w:t>
+      </w:r>
+      <w:r>
+        <w:t xml:space="preserve"> 1</w:t>
+      </w:r>
+      <w:r>
+        <w:rPr>
+          <w:vertAlign w:val="superscript"/>
+        </w:rPr>
+        <w:t>st</w:t>
+      </w:r>
+      <w:r>
+        <w:t xml:space="preserve"> January 2020 to 1</w:t>
+      </w:r>
+      <w:r>
+        <w:rPr>
+          <w:vertAlign w:val="superscript"/>
+        </w:rPr>
+        <w:t>st</w:t>
+      </w:r>
+      <w:r>
+        <w:t xml:space="preserve"> January 2021</w:t>
+      </w:r>
+      <w:r>
+        <w:t xml:space="preserve">, </w:t>
+      </w:r>
+      <w:r>
+        <w:t xml:space="preserve">selecting </w:t>
+      </w:r>
+      <w:r>
+        <w:t>the most frequently occurring class label for each pixel over the specified period</w:t>
+      </w:r>
+      <w:r>
+        <w:t>.</w:t>
+      </w:r>
+      <w:r>
+        <w:t xml:space="preserve"> See appendix [</w:t>
+      </w:r>
+      <w:r>
+        <w:rPr>
+          <w:highlight w:val="yellow"/>
+        </w:rPr>
+        <w:t>X</w:t>
+      </w:r>
+      <w:r>
+        <w:t xml:space="preserve">] for the script used to extract data from Earth Engine. </w:t>
+      </w:r>
+      <w:r>
+        <w:rPr>
+          <w:color w:val="FF0000"/>
+        </w:rPr>
+        <w:t>[Add section on why the 100m resolution chosen].</w:t>
+      </w:r>
+      <w:r>
+        <w:rPr>
+          <w:color w:val="FF0000"/>
+        </w:rPr>
+        <w:t xml:space="preserve"> </w:t>
+      </w:r>
+    </w:p>
+    <w:p>
       <w:r>
         <w:lastRenderedPageBreak/>
-        <w:t xml:space="preserve">Dynamic World </w:t>
-      </w:r>
-    </w:p>
-    <w:p>
+        <w:t xml:space="preserve">The Global Human Settlement Layer </w:t>
+      </w:r>
+      <w:r>
+        <w:t>is a set of</w:t>
+      </w:r>
+      <w:r>
+        <w:t xml:space="preserve"> several datasets </w:t>
+      </w:r>
+      <w:r>
+        <w:t>that present</w:t>
+      </w:r>
+      <w:r>
+        <w:t xml:space="preserve"> the spatial distribution of urbanisation and human presence across the world, developed by the Joint Research Centre of the European Commission. The GHS-SMOD is an extension of the settlement layer that applies the Degree of Urbanisation methodology</w:t>
+      </w:r>
+      <w:r>
+        <w:t xml:space="preserve"> </w:t>
+      </w:r>
+      <w:r>
+        <w:fldChar w:fldCharType="begin"/>
+      </w:r>
+      <w:r>
+        <w:instrText xml:space="preserve"> ADDIN ZOTERO_ITEM CSL_CITATION {"citationID":"zChZ8cpW","properties":{"formattedCitation":"(Eurostat: European Commission, 2021)","plainCitation":"(Eurostat: European Commission, 2021)","noteIndex":0},"citationItems":[{"id":6537,"uris":["http://zotero.org/users/10222370/items/8E5PT5TK"],"itemData":{"id":6537,"type":"book","abstract":"'Applying the degree of urbanisation — methodological manual to define cities, towns and rural areas for international comparisons' has been produced in close collaboration by six organisations — the European Commission, the Food and Agriculture Organization of the United Nations (FAO), the United Nations Human Settlements Programme (UNHabitat), the International Labour Organization (ILO), the Organisation for Economic Co-operation and Development (OECD) and The World Bank. This manual develops a harmonised methodology to facilitate international statistical comparisons and to classify the entire territory of a country along an urban-rural continuum. The degree of urbanisation classification defines cities, towns and semi-dense areas, and rural areas. This first level of the classification may be complemented by a range of more detailed concepts, such as: metropolitan areas, commuting zones, dense towns, semi-dense towns, suburban or peri-urban areas, villages, dispersed rural areas and mostly uninhabited areas. The manual is intended to complement and not replace the definitions used by national statistical offices (NSOs) and ministries. It has been designed principally as a guide for data producers, suppliers and statisticians so that they have the necessary information to implement the methodology and ensure coherency within their data collections. It may also be of interest to users of subnational statistics so they may better understand, interpret and use official subnational statistics for taking informed decisions and policymaking.","call-number":"KS-02-20-499-EN-N","event-place":"LU","ISBN":"978-92-76-20306-3","language":"eng","publisher":"Publications Office of the European Union","publisher-place":"LU","source":"Publications Office of the European Union","title":"Applying the degree of urbanisation: a methodological manual to define cities, towns and rural areas for international comparisons : 2021 edition","title-short":"Applying the degree of urbanisation","URL":"https://data.europa.eu/doi/10.2785/706535","author":[{"literal":"Eurostat: European Commission"}],"accessed":{"date-parts":[["2023",8,4]]},"issued":{"date-parts":[["2021"]]},"citation-key":"eurostat:europeancommissionApplyingDegreeUrbanisation2021"}}],"schema":"https://github.com/citation-style-language/schema/raw/master/csl-citation.json"} </w:instrText>
+      </w:r>
+      <w:r>
+        <w:fldChar w:fldCharType="separate"/>
+      </w:r>
+      <w:r>
+        <w:rPr>
+          <w:rFonts w:ascii="Arial" w:hAnsi="Arial" w:cs="Arial"/>
+        </w:rPr>
+        <w:t>(Eurostat: European Commission, 2021)</w:t>
+      </w:r>
+      <w:r>
+        <w:fldChar w:fldCharType="end"/>
+      </w:r>
+      <w:r>
+        <w:t xml:space="preserve"> to </w:t>
+      </w:r>
+      <w:r>
+        <w:t xml:space="preserve">classify pixels </w:t>
+      </w:r>
+      <w:r>
+        <w:t>into an urban/rural typology on the basis of population density, size, and contiguity</w:t>
+      </w:r>
+      <w:r>
+        <w:t xml:space="preserve"> (Table 2) at a 1km spatial resolution</w:t>
+      </w:r>
+      <w:r>
+        <w:t xml:space="preserve"> in 5-yearly epochs</w:t>
+      </w:r>
+      <w:r>
+        <w:t xml:space="preserve">. GHS-SMOD data was downloaded </w:t>
+      </w:r>
+      <w:r>
+        <w:t xml:space="preserve">for the year 2010 </w:t>
+      </w:r>
+      <w:r>
+        <w:t xml:space="preserve">from </w:t>
+      </w:r>
+      <w:r>
+        <w:t xml:space="preserve">the </w:t>
+      </w:r>
+      <w:r>
+        <w:t>European Commission GHSL website (</w:t>
+      </w:r>
+      <w:hyperlink r:id="rId11" w:history="1">
+        <w:r>
+          <w:rPr>
+            <w:rStyle w:val="Hyperlink"/>
+          </w:rPr>
+          <w:t>https://ghsl.jrc.ec.europa.eu/ghs_smod2023.php</w:t>
+        </w:r>
+      </w:hyperlink>
+      <w:r>
+        <w:t>)</w:t>
+      </w:r>
+      <w:r>
+        <w:t>, to align closest with the 2011 Indian Census data</w:t>
+      </w:r>
+      <w:r>
+        <w:t xml:space="preserve">. </w:t>
+      </w:r>
+    </w:p>
+    <w:p>
+      <w:pPr>
+        <w:pStyle w:val="Caption"/>
+        <w:keepNext/>
+      </w:pPr>
+      <w:r>
+        <w:t xml:space="preserve">Table </w:t>
+      </w:r>
+      <w:r>
+        <w:fldChar w:fldCharType="begin"/>
+      </w:r>
+      <w:r>
+        <w:instrText xml:space="preserve"> SEQ Table \* ARABIC </w:instrText>
+      </w:r>
+      <w:r>
+        <w:fldChar w:fldCharType="separate"/>
+      </w:r>
+      <w:r>
+        <w:rPr>
+          <w:noProof/>
+        </w:rPr>
+        <w:t>2</w:t>
+      </w:r>
+      <w:r>
+        <w:rPr>
+          <w:noProof/>
+        </w:rPr>
+        <w:fldChar w:fldCharType="end"/>
+      </w:r>
+      <w:r>
+        <w:t xml:space="preserve">: </w:t>
+      </w:r>
+      <w:r>
+        <w:t xml:space="preserve">Global Human Settlement Layer – Settlement Model Grid </w:t>
+      </w:r>
+      <w:r>
+        <w:t xml:space="preserve">(GHS-SMOD) </w:t>
+      </w:r>
+      <w:r>
+        <w:t xml:space="preserve">Classification Rules </w:t>
+      </w:r>
+      <w:r>
+        <w:fldChar w:fldCharType="begin"/>
+      </w:r>
+      <w:r>
+        <w:instrText xml:space="preserve"> ADDIN ZOTERO_ITEM CSL_CITATION {"citationID":"0Tv2ElLd","properties":{"formattedCitation":"(Schiavina, Melchiorri and Pesaresi, 2023)","plainCitation":"(Schiavina, Melchiorri and Pesaresi, 2023)","noteIndex":0},"citationItems":[{"id":6509,"uris":["http://zotero.org/users/10222370/items/H234KAMH"],"itemData":{"id":6509,"type":"dataset","DOI":"10.2905/A0DF7A6F-49DE-46EA-9BDE-563437A6E2BA","publisher":"European Commission, Join Research Centre (JRC)","title":"GHS-SMOD R2023A - GHS settlement layers,  application of the Degree of Urbanisation methodology (stage I) to GHS-POP R2023A and GHS-BUILT-S R2023A,  multitemporal (1975-2030).","author":[{"family":"Schiavina","given":"Marcello"},{"family":"Melchiorri","given":"Michele"},{"family":"Pesaresi","given":"Martino"}],"issued":{"date-parts":[["2023"]]},"citation-key":"schiavinaGHSSMODR2023AGHS2023"}}],"schema":"https://github.com/citation-style-language/schema/raw/master/csl-citation.json"} </w:instrText>
+      </w:r>
+      <w:r>
+        <w:fldChar w:fldCharType="separate"/>
+      </w:r>
+      <w:r>
+        <w:rPr>
+          <w:rFonts w:ascii="Arial" w:hAnsi="Arial" w:cs="Arial"/>
+        </w:rPr>
+        <w:t>(Schiavina, Melchiorri and Pesaresi, 2023)</w:t>
+      </w:r>
+      <w:r>
+        <w:fldChar w:fldCharType="end"/>
+      </w:r>
+    </w:p>
+    <w:tbl>
+      <w:tblPr>
+        <w:tblStyle w:val="TableGrid"/>
+        <w:tblW w:w="5000" w:type="pct"/>
+        <w:tblBorders>
+          <w:top w:val="none" w:sz="0" w:space="0" w:color="auto"/>
+          <w:left w:val="none" w:sz="0" w:space="0" w:color="auto"/>
+          <w:bottom w:val="none" w:sz="0" w:space="0" w:color="auto"/>
+          <w:right w:val="none" w:sz="0" w:space="0" w:color="auto"/>
+          <w:insideH w:val="none" w:sz="0" w:space="0" w:color="auto"/>
+          <w:insideV w:val="none" w:sz="0" w:space="0" w:color="auto"/>
+        </w:tblBorders>
+        <w:tblLook w:val="04A0" w:firstRow="1" w:lastRow="0" w:firstColumn="1" w:lastColumn="0" w:noHBand="0" w:noVBand="1"/>
+      </w:tblPr>
+      <w:tblGrid>
+        <w:gridCol w:w="1419"/>
+        <w:gridCol w:w="2410"/>
+        <w:gridCol w:w="5197"/>
+      </w:tblGrid>
+      <w:tr>
+        <w:tc>
+          <w:tcPr>
+            <w:tcW w:w="786" w:type="pct"/>
+            <w:tcBorders>
+              <w:top w:val="single" w:sz="8" w:space="0" w:color="auto"/>
+              <w:bottom w:val="single" w:sz="8" w:space="0" w:color="auto"/>
+            </w:tcBorders>
+          </w:tcPr>
+          <w:p>
+            <w:pPr>
+              <w:pStyle w:val="TableText"/>
+              <w:rPr>
+                <w:b/>
+                <w:bCs/>
+              </w:rPr>
+            </w:pPr>
+            <w:r>
+              <w:rPr>
+                <w:b/>
+                <w:bCs/>
+              </w:rPr>
+              <w:t>Class</w:t>
+            </w:r>
+          </w:p>
+        </w:tc>
+        <w:tc>
+          <w:tcPr>
+            <w:tcW w:w="1335" w:type="pct"/>
+            <w:tcBorders>
+              <w:top w:val="single" w:sz="8" w:space="0" w:color="auto"/>
+              <w:bottom w:val="single" w:sz="8" w:space="0" w:color="auto"/>
+            </w:tcBorders>
+          </w:tcPr>
+          <w:p>
+            <w:pPr>
+              <w:pStyle w:val="TableText"/>
+              <w:rPr>
+                <w:b/>
+                <w:bCs/>
+              </w:rPr>
+            </w:pPr>
+            <w:r>
+              <w:rPr>
+                <w:b/>
+                <w:bCs/>
+              </w:rPr>
+              <w:t>Population Density (km</w:t>
+            </w:r>
+            <w:r>
+              <w:rPr>
+                <w:b/>
+                <w:bCs/>
+                <w:vertAlign w:val="superscript"/>
+              </w:rPr>
+              <w:t>2</w:t>
+            </w:r>
+            <w:r>
+              <w:rPr>
+                <w:b/>
+                <w:bCs/>
+              </w:rPr>
+              <w:t>)</w:t>
+            </w:r>
+          </w:p>
+        </w:tc>
+        <w:tc>
+          <w:tcPr>
+            <w:tcW w:w="2879" w:type="pct"/>
+            <w:tcBorders>
+              <w:top w:val="single" w:sz="8" w:space="0" w:color="auto"/>
+              <w:bottom w:val="single" w:sz="8" w:space="0" w:color="auto"/>
+            </w:tcBorders>
+          </w:tcPr>
+          <w:p>
+            <w:pPr>
+              <w:pStyle w:val="TableText"/>
+              <w:rPr>
+                <w:b/>
+                <w:bCs/>
+              </w:rPr>
+            </w:pPr>
+            <w:r>
+              <w:rPr>
+                <w:b/>
+                <w:bCs/>
+              </w:rPr>
+              <w:t>Definition</w:t>
+            </w:r>
+          </w:p>
+        </w:tc>
+      </w:tr>
+      <w:tr>
+        <w:tc>
+          <w:tcPr>
+            <w:tcW w:w="786" w:type="pct"/>
+            <w:tcBorders>
+              <w:top w:val="single" w:sz="8" w:space="0" w:color="auto"/>
+            </w:tcBorders>
+          </w:tcPr>
+          <w:p>
+            <w:pPr>
+              <w:pStyle w:val="TableText"/>
+            </w:pPr>
+            <w:r>
+              <w:t>Urban Centre</w:t>
+            </w:r>
+          </w:p>
+        </w:tc>
+        <w:tc>
+          <w:tcPr>
+            <w:tcW w:w="1335" w:type="pct"/>
+            <w:tcBorders>
+              <w:top w:val="single" w:sz="8" w:space="0" w:color="auto"/>
+            </w:tcBorders>
+          </w:tcPr>
+          <w:p>
+            <w:pPr>
+              <w:pStyle w:val="TableText"/>
+            </w:pPr>
+            <w:r>
+              <w:t>&gt;1,500</w:t>
+            </w:r>
+          </w:p>
+        </w:tc>
+        <w:tc>
+          <w:tcPr>
+            <w:tcW w:w="2879" w:type="pct"/>
+            <w:tcBorders>
+              <w:top w:val="single" w:sz="8" w:space="0" w:color="auto"/>
+            </w:tcBorders>
+          </w:tcPr>
+          <w:p>
+            <w:pPr>
+              <w:pStyle w:val="TableText"/>
+            </w:pPr>
+            <w:r>
+              <w:t xml:space="preserve">Contiguous grid cells (4-conectivity) that has at least 50,000 inhabitants in the high-density cluster. </w:t>
+            </w:r>
+          </w:p>
+        </w:tc>
+      </w:tr>
+      <w:tr>
+        <w:tc>
+          <w:tcPr>
+            <w:tcW w:w="786" w:type="pct"/>
+          </w:tcPr>
+          <w:p>
+            <w:pPr>
+              <w:pStyle w:val="TableText"/>
+            </w:pPr>
+            <w:r>
+              <w:t>Urban Cluster</w:t>
+            </w:r>
+          </w:p>
+        </w:tc>
+        <w:tc>
+          <w:tcPr>
+            <w:tcW w:w="1335" w:type="pct"/>
+          </w:tcPr>
+          <w:p>
+            <w:pPr>
+              <w:pStyle w:val="TableText"/>
+            </w:pPr>
+            <w:r>
+              <w:t>300 – 1,500</w:t>
+            </w:r>
+          </w:p>
+        </w:tc>
+        <w:tc>
+          <w:tcPr>
+            <w:tcW w:w="2879" w:type="pct"/>
+          </w:tcPr>
+          <w:p>
+            <w:pPr>
+              <w:pStyle w:val="TableText"/>
+            </w:pPr>
+            <w:r>
+              <w:t xml:space="preserve">Contiguous grid cells (8-connectivity) that has at least 5,000 inhabitants in the cluster. </w:t>
+            </w:r>
+          </w:p>
+        </w:tc>
+      </w:tr>
+      <w:tr>
+        <w:tc>
+          <w:tcPr>
+            <w:tcW w:w="786" w:type="pct"/>
+            <w:tcBorders>
+              <w:bottom w:val="single" w:sz="8" w:space="0" w:color="auto"/>
+            </w:tcBorders>
+          </w:tcPr>
+          <w:p>
+            <w:pPr>
+              <w:pStyle w:val="TableText"/>
+            </w:pPr>
+            <w:r>
+              <w:t>Rural</w:t>
+            </w:r>
+          </w:p>
+        </w:tc>
+        <w:tc>
+          <w:tcPr>
+            <w:tcW w:w="1335" w:type="pct"/>
+            <w:tcBorders>
+              <w:bottom w:val="single" w:sz="8" w:space="0" w:color="auto"/>
+            </w:tcBorders>
+          </w:tcPr>
+          <w:p>
+            <w:pPr>
+              <w:pStyle w:val="TableText"/>
+            </w:pPr>
+            <w:r>
+              <w:t>&lt;300</w:t>
+            </w:r>
+          </w:p>
+        </w:tc>
+        <w:tc>
+          <w:tcPr>
+            <w:tcW w:w="2879" w:type="pct"/>
+            <w:tcBorders>
+              <w:bottom w:val="single" w:sz="8" w:space="0" w:color="auto"/>
+            </w:tcBorders>
+          </w:tcPr>
+          <w:p>
+            <w:pPr>
+              <w:pStyle w:val="TableText"/>
+            </w:pPr>
+            <w:r>
+              <w:t xml:space="preserve">All other cells that do not belong to an urban cluster. </w:t>
+            </w:r>
+          </w:p>
+        </w:tc>
+      </w:tr>
+    </w:tbl>
+    <w:p/>
+    <w:p>
+      <w:r>
+        <w:t xml:space="preserve">Gridded population data were downloaded from WorldPop as 1km resolution United Nations adjusted estimates </w:t>
+      </w:r>
+      <w:r>
+        <w:t xml:space="preserve">for 2011, </w:t>
+      </w:r>
+      <w:r>
+        <w:t>using an unconstrained top-down method</w:t>
+      </w:r>
+      <w:r>
+        <w:t>.</w:t>
+      </w:r>
+      <w:r>
+        <w:t xml:space="preserve"> </w:t>
+      </w:r>
+      <w:r>
+        <w:t xml:space="preserve">Tables from the Indian Census were used </w:t>
+      </w:r>
+      <w:r>
+        <w:t xml:space="preserve">to calculate total population and agricultural dependent population at the state and district level. </w:t>
+      </w:r>
+    </w:p>
+    <w:p>
+      <w:pPr>
+        <w:pStyle w:val="Heading4"/>
+        <w:numPr>
+          <w:ilvl w:val="2"/>
+          <w:numId w:val="19"/>
+        </w:numPr>
+      </w:pPr>
+      <w:r>
+        <w:t xml:space="preserve">Computing Agricultural Dependent Population </w:t>
+      </w:r>
+    </w:p>
+    <w:p>
+      <w:pPr>
+        <w:rPr>
+          <w:del w:id="50" w:author="Joe P" w:date="2023-08-05T00:55:00Z"/>
+        </w:rPr>
+      </w:pPr>
+      <w:del w:id="51" w:author="Joe P" w:date="2023-08-05T00:55:00Z">
+        <w:r>
+          <w:delText xml:space="preserve">To produce a </w:delText>
+        </w:r>
+        <w:r>
+          <w:delText>small area</w:delText>
+        </w:r>
+        <w:r>
+          <w:delText xml:space="preserve"> estimate of ADP, a raster of gridded population</w:delText>
+        </w:r>
+        <w:r>
+          <w:delText xml:space="preserve"> (WorldPop)</w:delText>
+        </w:r>
+        <w:r>
+          <w:delText xml:space="preserve"> was converted to point vectors, and the points then joined to a polygon </w:delText>
+        </w:r>
+        <w:r>
+          <w:delText xml:space="preserve">of the cropland area. </w:delText>
+        </w:r>
+      </w:del>
+    </w:p>
+    <w:p>
+      <w:r>
+        <w:t xml:space="preserve">To respond to Objective [2], a novel approach to estimating small area spatial distribution of agricultural population has been proposed and tested. First, LULC data (DW) was used to create a binary mask of cropland for each district in India. Gridded population estimates from WorldPop were then joined to cropland areas, to produce a base estimate of ADP that encompasses all inhabitants in crop landcover – this is referred to as the </w:t>
+      </w:r>
+      <w:r>
+        <w:t>aggregated</w:t>
+      </w:r>
+      <w:r>
+        <w:t xml:space="preserve"> ADP</w:t>
+      </w:r>
+      <w:r>
+        <w:t>, or ADP</w:t>
+      </w:r>
+      <w:r>
+        <w:rPr>
+          <w:vertAlign w:val="subscript"/>
+        </w:rPr>
+        <w:t>A</w:t>
+      </w:r>
+      <w:r>
+        <w:t>.</w:t>
+      </w:r>
+      <w:r>
+        <w:t xml:space="preserve"> </w:t>
+      </w:r>
+    </w:p>
+    <w:p>
+      <w:r>
+        <w:t>A district-level estimate of ADP was separately calculated from Indian Census data, using a combination of total population counts and count of employment by industry</w:t>
+      </w:r>
+      <w:r>
+        <w:t xml:space="preserve"> – referred to as the census ADP, or ADP</w:t>
+      </w:r>
+      <w:r>
+        <w:rPr>
+          <w:vertAlign w:val="subscript"/>
+        </w:rPr>
+        <w:t>C</w:t>
+      </w:r>
+      <w:r>
+        <w:t>. As discussed above, ADP itself is a broad concept that is not well defined in the literature. Therefore, a series of 5 alternative ADP</w:t>
+      </w:r>
+      <w:r>
+        <w:rPr>
+          <w:vertAlign w:val="subscript"/>
+        </w:rPr>
+        <w:t>c</w:t>
+      </w:r>
+      <w:r>
+        <w:t xml:space="preserve"> estimates were calculated, to compare the </w:t>
+      </w:r>
+      <w:r>
+        <w:t>…</w:t>
+      </w:r>
+      <w:r>
+        <w:t xml:space="preserve"> as outlined in Equations 1 to 5. </w:t>
+      </w:r>
+    </w:p>
+    <w:p>
+      <w:pPr>
+        <w:jc w:val="left"/>
+      </w:pPr>
+      <w:r>
+        <w:lastRenderedPageBreak/>
+        <w:t xml:space="preserve">[1] </w:t>
+      </w:r>
+      <m:oMath>
+        <m:sSub>
+          <m:sSubPr>
+            <m:ctrlPr>
+              <w:rPr>
+                <w:rFonts w:ascii="Cambria Math" w:hAnsi="Cambria Math"/>
+                <w:i/>
+              </w:rPr>
+            </m:ctrlPr>
+          </m:sSubPr>
+          <m:e>
+            <m:r>
+              <w:rPr>
+                <w:rFonts w:ascii="Cambria Math" w:hAnsi="Cambria Math"/>
+              </w:rPr>
+              <m:t>ADP</m:t>
+            </m:r>
+          </m:e>
+          <m:sub>
+            <m:r>
+              <w:rPr>
+                <w:rFonts w:ascii="Cambria Math" w:hAnsi="Cambria Math"/>
+              </w:rPr>
+              <m:t>C</m:t>
+            </m:r>
+            <m:r>
+              <w:rPr>
+                <w:rFonts w:ascii="Cambria Math" w:hAnsi="Cambria Math"/>
+              </w:rPr>
+              <m:t>1</m:t>
+            </m:r>
+          </m:sub>
+        </m:sSub>
+        <m:r>
+          <w:rPr>
+            <w:rFonts w:ascii="Cambria Math" w:hAnsi="Cambria Math"/>
+          </w:rPr>
+          <m:t>=</m:t>
+        </m:r>
+        <m:sSub>
+          <m:sSubPr>
+            <m:ctrlPr>
+              <w:rPr>
+                <w:rFonts w:ascii="Cambria Math" w:hAnsi="Cambria Math"/>
+                <w:i/>
+              </w:rPr>
+            </m:ctrlPr>
+          </m:sSubPr>
+          <m:e>
+            <m:r>
+              <w:rPr>
+                <w:rFonts w:ascii="Cambria Math" w:hAnsi="Cambria Math"/>
+              </w:rPr>
+              <m:t>Cultivators</m:t>
+            </m:r>
+          </m:e>
+          <m:sub>
+            <m:r>
+              <w:rPr>
+                <w:rFonts w:ascii="Cambria Math" w:hAnsi="Cambria Math"/>
+              </w:rPr>
+              <m:t>Main</m:t>
+            </m:r>
+          </m:sub>
+        </m:sSub>
+        <m:r>
+          <w:rPr>
+            <w:rFonts w:ascii="Cambria Math" w:hAnsi="Cambria Math"/>
+          </w:rPr>
+          <m:t>+</m:t>
+        </m:r>
+        <m:sSub>
+          <m:sSubPr>
+            <m:ctrlPr>
+              <w:rPr>
+                <w:rFonts w:ascii="Cambria Math" w:hAnsi="Cambria Math"/>
+                <w:i/>
+              </w:rPr>
+            </m:ctrlPr>
+          </m:sSubPr>
+          <m:e>
+            <m:r>
+              <w:rPr>
+                <w:rFonts w:ascii="Cambria Math" w:hAnsi="Cambria Math"/>
+              </w:rPr>
+              <m:t>Agricultural Labourers</m:t>
+            </m:r>
+          </m:e>
+          <m:sub>
+            <m:r>
+              <w:rPr>
+                <w:rFonts w:ascii="Cambria Math" w:hAnsi="Cambria Math"/>
+              </w:rPr>
+              <m:t>Main</m:t>
+            </m:r>
+          </m:sub>
+        </m:sSub>
+      </m:oMath>
+    </w:p>
+    <w:p>
+      <w:pPr>
+        <w:jc w:val="left"/>
+      </w:pPr>
+      <w:r>
+        <w:t xml:space="preserve">[2] </w:t>
+      </w:r>
+      <m:oMath>
+        <m:sSub>
+          <m:sSubPr>
+            <m:ctrlPr>
+              <w:rPr>
+                <w:rFonts w:ascii="Cambria Math" w:hAnsi="Cambria Math"/>
+                <w:i/>
+              </w:rPr>
+            </m:ctrlPr>
+          </m:sSubPr>
+          <m:e>
+            <m:r>
+              <w:rPr>
+                <w:rFonts w:ascii="Cambria Math" w:hAnsi="Cambria Math"/>
+              </w:rPr>
+              <m:t>ADP</m:t>
+            </m:r>
+          </m:e>
+          <m:sub>
+            <m:r>
+              <w:rPr>
+                <w:rFonts w:ascii="Cambria Math" w:hAnsi="Cambria Math"/>
+              </w:rPr>
+              <m:t>C2</m:t>
+            </m:r>
+          </m:sub>
+        </m:sSub>
+        <m:r>
+          <w:rPr>
+            <w:rFonts w:ascii="Cambria Math" w:hAnsi="Cambria Math"/>
+          </w:rPr>
+          <m:t>=</m:t>
+        </m:r>
+        <m:sSub>
+          <m:sSubPr>
+            <m:ctrlPr>
+              <w:rPr>
+                <w:rFonts w:ascii="Cambria Math" w:hAnsi="Cambria Math"/>
+                <w:i/>
+              </w:rPr>
+            </m:ctrlPr>
+          </m:sSubPr>
+          <m:e>
+            <m:r>
+              <w:rPr>
+                <w:rFonts w:ascii="Cambria Math" w:hAnsi="Cambria Math"/>
+              </w:rPr>
+              <m:t>Total Primary Sector</m:t>
+            </m:r>
+          </m:e>
+          <m:sub>
+            <m:r>
+              <w:rPr>
+                <w:rFonts w:ascii="Cambria Math" w:hAnsi="Cambria Math"/>
+              </w:rPr>
+              <m:t>Main</m:t>
+            </m:r>
+          </m:sub>
+        </m:sSub>
+      </m:oMath>
+    </w:p>
+    <w:p>
+      <w:pPr>
+        <w:jc w:val="left"/>
+      </w:pPr>
+      <w:r>
+        <w:t xml:space="preserve">[3] </w:t>
+      </w:r>
+      <m:oMath>
+        <m:sSub>
+          <m:sSubPr>
+            <m:ctrlPr>
+              <w:rPr>
+                <w:rFonts w:ascii="Cambria Math" w:hAnsi="Cambria Math"/>
+                <w:i/>
+              </w:rPr>
+            </m:ctrlPr>
+          </m:sSubPr>
+          <m:e>
+            <m:r>
+              <w:rPr>
+                <w:rFonts w:ascii="Cambria Math" w:hAnsi="Cambria Math"/>
+              </w:rPr>
+              <m:t>ADP</m:t>
+            </m:r>
+          </m:e>
+          <m:sub>
+            <m:r>
+              <w:rPr>
+                <w:rFonts w:ascii="Cambria Math" w:hAnsi="Cambria Math"/>
+              </w:rPr>
+              <m:t>C</m:t>
+            </m:r>
+            <m:r>
+              <w:rPr>
+                <w:rFonts w:ascii="Cambria Math" w:hAnsi="Cambria Math"/>
+              </w:rPr>
+              <m:t>3</m:t>
+            </m:r>
+          </m:sub>
+        </m:sSub>
+        <m:r>
+          <w:rPr>
+            <w:rFonts w:ascii="Cambria Math" w:hAnsi="Cambria Math"/>
+          </w:rPr>
+          <m:t>=</m:t>
+        </m:r>
+        <m:sSub>
+          <m:sSubPr>
+            <m:ctrlPr>
+              <w:rPr>
+                <w:rFonts w:ascii="Cambria Math" w:hAnsi="Cambria Math"/>
+                <w:i/>
+              </w:rPr>
+            </m:ctrlPr>
+          </m:sSubPr>
+          <m:e>
+            <m:r>
+              <w:rPr>
+                <w:rFonts w:ascii="Cambria Math" w:hAnsi="Cambria Math"/>
+              </w:rPr>
+              <m:t>Cultivators</m:t>
+            </m:r>
+          </m:e>
+          <m:sub>
+            <m:r>
+              <w:rPr>
+                <w:rFonts w:ascii="Cambria Math" w:hAnsi="Cambria Math"/>
+              </w:rPr>
+              <m:t>(Main+Marginal)</m:t>
+            </m:r>
+          </m:sub>
+        </m:sSub>
+        <m:r>
+          <w:rPr>
+            <w:rFonts w:ascii="Cambria Math" w:hAnsi="Cambria Math"/>
+          </w:rPr>
+          <m:t>+</m:t>
+        </m:r>
+        <m:sSub>
+          <m:sSubPr>
+            <m:ctrlPr>
+              <w:rPr>
+                <w:rFonts w:ascii="Cambria Math" w:hAnsi="Cambria Math"/>
+                <w:i/>
+              </w:rPr>
+            </m:ctrlPr>
+          </m:sSubPr>
+          <m:e>
+            <m:r>
+              <w:rPr>
+                <w:rFonts w:ascii="Cambria Math" w:hAnsi="Cambria Math"/>
+              </w:rPr>
+              <m:t>Agricultural Labourers</m:t>
+            </m:r>
+          </m:e>
+          <m:sub>
+            <m:r>
+              <w:rPr>
+                <w:rFonts w:ascii="Cambria Math" w:hAnsi="Cambria Math"/>
+              </w:rPr>
+              <m:t>(Main+Marginal)</m:t>
+            </m:r>
+          </m:sub>
+        </m:sSub>
+      </m:oMath>
+    </w:p>
+    <w:p>
+      <w:pPr>
+        <w:jc w:val="left"/>
+      </w:pPr>
+      <w:r>
+        <w:t xml:space="preserve">[4] </w:t>
+      </w:r>
+      <m:oMath>
+        <m:sSub>
+          <m:sSubPr>
+            <m:ctrlPr>
+              <w:rPr>
+                <w:rFonts w:ascii="Cambria Math" w:hAnsi="Cambria Math"/>
+                <w:i/>
+              </w:rPr>
+            </m:ctrlPr>
+          </m:sSubPr>
+          <m:e>
+            <m:r>
+              <w:rPr>
+                <w:rFonts w:ascii="Cambria Math" w:hAnsi="Cambria Math"/>
+              </w:rPr>
+              <m:t>ADP</m:t>
+            </m:r>
+          </m:e>
+          <m:sub>
+            <m:r>
+              <w:rPr>
+                <w:rFonts w:ascii="Cambria Math" w:hAnsi="Cambria Math"/>
+              </w:rPr>
+              <m:t>C4</m:t>
+            </m:r>
+          </m:sub>
+        </m:sSub>
+        <m:r>
+          <w:rPr>
+            <w:rFonts w:ascii="Cambria Math" w:hAnsi="Cambria Math"/>
+          </w:rPr>
+          <m:t>=</m:t>
+        </m:r>
+        <m:r>
+          <w:rPr>
+            <w:rFonts w:ascii="Cambria Math" w:hAnsi="Cambria Math"/>
+          </w:rPr>
+          <m:t xml:space="preserve"> </m:t>
+        </m:r>
+        <m:sSub>
+          <m:sSubPr>
+            <m:ctrlPr>
+              <w:rPr>
+                <w:rFonts w:ascii="Cambria Math" w:hAnsi="Cambria Math"/>
+                <w:i/>
+              </w:rPr>
+            </m:ctrlPr>
+          </m:sSubPr>
+          <m:e>
+            <m:r>
+              <w:rPr>
+                <w:rFonts w:ascii="Cambria Math" w:hAnsi="Cambria Math"/>
+              </w:rPr>
+              <m:t>Total Primary Sector</m:t>
+            </m:r>
+          </m:e>
+          <m:sub>
+            <m:r>
+              <w:rPr>
+                <w:rFonts w:ascii="Cambria Math" w:hAnsi="Cambria Math"/>
+              </w:rPr>
+              <m:t>(Main+Marginal)</m:t>
+            </m:r>
+          </m:sub>
+        </m:sSub>
+      </m:oMath>
+    </w:p>
+    <w:p>
+      <w:pPr>
+        <w:jc w:val="left"/>
+      </w:pPr>
+      <w:r>
+        <w:t xml:space="preserve">[5] </w:t>
+      </w:r>
+      <m:oMath>
+        <m:sSub>
+          <m:sSubPr>
+            <m:ctrlPr>
+              <w:rPr>
+                <w:rFonts w:ascii="Cambria Math" w:hAnsi="Cambria Math"/>
+                <w:i/>
+              </w:rPr>
+            </m:ctrlPr>
+          </m:sSubPr>
+          <m:e>
+            <m:r>
+              <w:rPr>
+                <w:rFonts w:ascii="Cambria Math" w:hAnsi="Cambria Math"/>
+              </w:rPr>
+              <m:t>ADP</m:t>
+            </m:r>
+          </m:e>
+          <m:sub>
+            <m:r>
+              <w:rPr>
+                <w:rFonts w:ascii="Cambria Math" w:hAnsi="Cambria Math"/>
+              </w:rPr>
+              <m:t>C4</m:t>
+            </m:r>
+          </m:sub>
+        </m:sSub>
+        <m:r>
+          <w:rPr>
+            <w:rFonts w:ascii="Cambria Math" w:hAnsi="Cambria Math"/>
+          </w:rPr>
+          <m:t xml:space="preserve">= </m:t>
+        </m:r>
+        <m:sSub>
+          <m:sSubPr>
+            <m:ctrlPr>
+              <w:rPr>
+                <w:rFonts w:ascii="Cambria Math" w:hAnsi="Cambria Math"/>
+                <w:i/>
+              </w:rPr>
+            </m:ctrlPr>
+          </m:sSubPr>
+          <m:e>
+            <m:r>
+              <w:rPr>
+                <w:rFonts w:ascii="Cambria Math" w:hAnsi="Cambria Math"/>
+              </w:rPr>
+              <m:t>ADP</m:t>
+            </m:r>
+          </m:e>
+          <m:sub>
+            <m:r>
+              <w:rPr>
+                <w:rFonts w:ascii="Cambria Math" w:hAnsi="Cambria Math"/>
+              </w:rPr>
+              <m:t>C3</m:t>
+            </m:r>
+          </m:sub>
+        </m:sSub>
+        <m:r>
+          <w:rPr>
+            <w:rFonts w:ascii="Cambria Math" w:hAnsi="Cambria Math"/>
+          </w:rPr>
+          <m:t xml:space="preserve">* </m:t>
+        </m:r>
+        <m:d>
+          <m:dPr>
+            <m:ctrlPr>
+              <w:rPr>
+                <w:rFonts w:ascii="Cambria Math" w:hAnsi="Cambria Math"/>
+                <w:i/>
+              </w:rPr>
+            </m:ctrlPr>
+          </m:dPr>
+          <m:e>
+            <m:f>
+              <m:fPr>
+                <m:ctrlPr>
+                  <w:rPr>
+                    <w:rFonts w:ascii="Cambria Math" w:hAnsi="Cambria Math"/>
+                    <w:i/>
+                  </w:rPr>
+                </m:ctrlPr>
+              </m:fPr>
+              <m:num>
+                <m:r>
+                  <w:rPr>
+                    <w:rFonts w:ascii="Cambria Math" w:hAnsi="Cambria Math"/>
+                  </w:rPr>
+                  <m:t>Total Population</m:t>
+                </m:r>
+              </m:num>
+              <m:den>
+                <m:r>
+                  <w:rPr>
+                    <w:rFonts w:ascii="Cambria Math" w:hAnsi="Cambria Math"/>
+                  </w:rPr>
+                  <m:t>Total Workers</m:t>
+                </m:r>
+              </m:den>
+            </m:f>
+          </m:e>
+        </m:d>
+      </m:oMath>
       <w:r>
         <w:br w:type="page"/>
       </w:r>
@@ -3749,21 +4993,7 @@
         <w:rPr>
           <w:rFonts w:ascii="Arial" w:hAnsi="Arial" w:cs="Arial"/>
         </w:rPr>
-        <w:t>Census of India (2011) ‘B-04 Main Workers classified by Age, Industrial Category, and Sex’. Available at: https://censusindia.gov.in/census.website/data/census-tables (Accessed: 30 May 2023).</w:t>
-      </w:r>
-    </w:p>
-    <w:p>
-      <w:pPr>
-        <w:pStyle w:val="Bibliography"/>
-        <w:rPr>
-          <w:rFonts w:ascii="Arial" w:hAnsi="Arial" w:cs="Arial"/>
-        </w:rPr>
-      </w:pPr>
-      <w:r>
-        <w:rPr>
-          <w:rFonts w:ascii="Arial" w:hAnsi="Arial" w:cs="Arial"/>
-        </w:rPr>
-        <w:t xml:space="preserve">Deichmann, U. (1996) </w:t>
+        <w:t xml:space="preserve">Brown, C.F. </w:t>
       </w:r>
       <w:r>
         <w:rPr>
@@ -3771,27 +5001,13 @@
           <w:i/>
           <w:iCs/>
         </w:rPr>
-        <w:t>A Review of Spatial Population Database Design and Modeling</w:t>
-      </w:r>
-      <w:r>
-        <w:rPr>
-          <w:rFonts w:ascii="Arial" w:hAnsi="Arial" w:cs="Arial"/>
-        </w:rPr>
-        <w:t>. Santa Barbara, CA: National Centre for Geographic Information and Analysis. Available at: https://escholarship.org/uc/item/6g190671 (Accessed: 28 February 2023).</w:t>
-      </w:r>
-    </w:p>
-    <w:p>
-      <w:pPr>
-        <w:pStyle w:val="Bibliography"/>
-        <w:rPr>
-          <w:rFonts w:ascii="Arial" w:hAnsi="Arial" w:cs="Arial"/>
-        </w:rPr>
-      </w:pPr>
-      <w:r>
-        <w:rPr>
-          <w:rFonts w:ascii="Arial" w:hAnsi="Arial" w:cs="Arial"/>
-        </w:rPr>
-        <w:t xml:space="preserve">Dixon, R.B. (1982) ‘Women in Agriculture: Counting the Labor Force in Developing Countries’, </w:t>
+        <w:t>et al.</w:t>
+      </w:r>
+      <w:r>
+        <w:rPr>
+          <w:rFonts w:ascii="Arial" w:hAnsi="Arial" w:cs="Arial"/>
+        </w:rPr>
+        <w:t xml:space="preserve"> (2022) ‘Dynamic World, Near real-time global 10 m land use land cover mapping’, </w:t>
       </w:r>
       <w:r>
         <w:rPr>
@@ -3799,13 +5015,13 @@
           <w:i/>
           <w:iCs/>
         </w:rPr>
-        <w:t>Population and Development Review</w:t>
-      </w:r>
-      <w:r>
-        <w:rPr>
-          <w:rFonts w:ascii="Arial" w:hAnsi="Arial" w:cs="Arial"/>
-        </w:rPr>
-        <w:t>, 8(3), pp. 539–566. Available at: https://doi.org/10.2307/1972379.</w:t>
+        <w:t>Scientific Data</w:t>
+      </w:r>
+      <w:r>
+        <w:rPr>
+          <w:rFonts w:ascii="Arial" w:hAnsi="Arial" w:cs="Arial"/>
+        </w:rPr>
+        <w:t>, 9(1), p. 251. Available at: https://doi.org/10.1038/s41597-022-01307-4.</w:t>
       </w:r>
     </w:p>
     <w:p>
@@ -3819,7 +5035,21 @@
         <w:rPr>
           <w:rFonts w:ascii="Arial" w:hAnsi="Arial" w:cs="Arial"/>
         </w:rPr>
-        <w:t xml:space="preserve">Eicher, C.L. and Brewer, C.A. (2001) ‘Dasymetric Mapping and Areal Interpolation: Implementation and Evaluation’, </w:t>
+        <w:t>Census of India (2011) ‘B-04 Main Workers classified by Age, Industrial Category, and Sex’. Available at: https://censusindia.gov.in/census.website/data/census-tables (Accessed: 30 May 2023).</w:t>
+      </w:r>
+    </w:p>
+    <w:p>
+      <w:pPr>
+        <w:pStyle w:val="Bibliography"/>
+        <w:rPr>
+          <w:rFonts w:ascii="Arial" w:hAnsi="Arial" w:cs="Arial"/>
+        </w:rPr>
+      </w:pPr>
+      <w:r>
+        <w:rPr>
+          <w:rFonts w:ascii="Arial" w:hAnsi="Arial" w:cs="Arial"/>
+        </w:rPr>
+        <w:t xml:space="preserve">Deichmann, U. (1996) </w:t>
       </w:r>
       <w:r>
         <w:rPr>
@@ -3827,41 +5057,23 @@
           <w:i/>
           <w:iCs/>
         </w:rPr>
-        <w:t>Cartography and Geographic Information Science</w:t>
-      </w:r>
-      <w:r>
-        <w:rPr>
-          <w:rFonts w:ascii="Arial" w:hAnsi="Arial" w:cs="Arial"/>
-        </w:rPr>
-        <w:t>, 28(2), pp. 125–138. Available at: https://doi.org/10.1559/152304001782173727.</w:t>
-      </w:r>
-    </w:p>
-    <w:p>
-      <w:pPr>
-        <w:pStyle w:val="Bibliography"/>
-        <w:rPr>
-          <w:rFonts w:ascii="Arial" w:hAnsi="Arial" w:cs="Arial"/>
-        </w:rPr>
-      </w:pPr>
-      <w:r>
-        <w:rPr>
-          <w:rFonts w:ascii="Arial" w:hAnsi="Arial" w:cs="Arial"/>
-        </w:rPr>
-        <w:t xml:space="preserve">FAO (2023) </w:t>
-      </w:r>
+        <w:t xml:space="preserve">A Review of Spatial Population Database Design and </w:t>
+      </w:r>
+      <w:proofErr w:type="spellStart"/>
       <w:r>
         <w:rPr>
           <w:rFonts w:ascii="Arial" w:hAnsi="Arial" w:cs="Arial"/>
           <w:i/>
           <w:iCs/>
         </w:rPr>
-        <w:t>Food and Agriculture Organization of the United Nations (FAO) in India</w:t>
-      </w:r>
-      <w:r>
-        <w:rPr>
-          <w:rFonts w:ascii="Arial" w:hAnsi="Arial" w:cs="Arial"/>
-        </w:rPr>
-        <w:t>. Available at: https://www.fao.org/india/fao-in-india/india-at-a-glance/en/ (Accessed: 6 June 2023).</w:t>
+        <w:t>Modeling</w:t>
+      </w:r>
+      <w:proofErr w:type="spellEnd"/>
+      <w:r>
+        <w:rPr>
+          <w:rFonts w:ascii="Arial" w:hAnsi="Arial" w:cs="Arial"/>
+        </w:rPr>
+        <w:t>. Santa Barbara, CA: National Centre for Geographic Information and Analysis. Available at: https://escholarship.org/uc/item/6g190671 (Accessed: 28 February 2023).</w:t>
       </w:r>
     </w:p>
     <w:p>
@@ -3875,7 +5087,7 @@
         <w:rPr>
           <w:rFonts w:ascii="Arial" w:hAnsi="Arial" w:cs="Arial"/>
         </w:rPr>
-        <w:t xml:space="preserve">Government of India (2012) </w:t>
+        <w:t xml:space="preserve">Dixon, R.B. (1982) ‘Women in Agriculture: Counting the Labor Force in Developing Countries’, </w:t>
       </w:r>
       <w:r>
         <w:rPr>
@@ -3883,13 +5095,13 @@
           <w:i/>
           <w:iCs/>
         </w:rPr>
-        <w:t>Census of India 2011: Administrative Atlas</w:t>
-      </w:r>
-      <w:r>
-        <w:rPr>
-          <w:rFonts w:ascii="Arial" w:hAnsi="Arial" w:cs="Arial"/>
-        </w:rPr>
-        <w:t>. Delhi, India: Office of the Registrar General and Census Commissioner. Available at: https://censusindia.gov.in/census.website/data/atlas# (Accessed: 1 June 2023).</w:t>
+        <w:t>Population and Development Review</w:t>
+      </w:r>
+      <w:r>
+        <w:rPr>
+          <w:rFonts w:ascii="Arial" w:hAnsi="Arial" w:cs="Arial"/>
+        </w:rPr>
+        <w:t>, 8(3), pp. 539–566. Available at: https://doi.org/10.2307/1972379.</w:t>
       </w:r>
     </w:p>
     <w:p>
@@ -3903,7 +5115,7 @@
         <w:rPr>
           <w:rFonts w:ascii="Arial" w:hAnsi="Arial" w:cs="Arial"/>
         </w:rPr>
-        <w:t xml:space="preserve">Kondylis, F. </w:t>
+        <w:t xml:space="preserve">Eicher, C.L. and Brewer, C.A. (2001) ‘Dasymetric Mapping and Areal Interpolation: Implementation and Evaluation’, </w:t>
       </w:r>
       <w:r>
         <w:rPr>
@@ -3911,13 +5123,27 @@
           <w:i/>
           <w:iCs/>
         </w:rPr>
-        <w:t>et al.</w:t>
-      </w:r>
-      <w:r>
-        <w:rPr>
-          <w:rFonts w:ascii="Arial" w:hAnsi="Arial" w:cs="Arial"/>
-        </w:rPr>
-        <w:t xml:space="preserve"> (2023) </w:t>
+        <w:t>Cartography and Geographic Information Science</w:t>
+      </w:r>
+      <w:r>
+        <w:rPr>
+          <w:rFonts w:ascii="Arial" w:hAnsi="Arial" w:cs="Arial"/>
+        </w:rPr>
+        <w:t>, 28(2), pp. 125–138. Available at: https://doi.org/10.1559/152304001782173727.</w:t>
+      </w:r>
+    </w:p>
+    <w:p>
+      <w:pPr>
+        <w:pStyle w:val="Bibliography"/>
+        <w:rPr>
+          <w:rFonts w:ascii="Arial" w:hAnsi="Arial" w:cs="Arial"/>
+        </w:rPr>
+      </w:pPr>
+      <w:r>
+        <w:rPr>
+          <w:rFonts w:ascii="Arial" w:hAnsi="Arial" w:cs="Arial"/>
+        </w:rPr>
+        <w:t xml:space="preserve">Eurostat: European Commission (2021) </w:t>
       </w:r>
       <w:r>
         <w:rPr>
@@ -3925,55 +5151,45 @@
           <w:i/>
           <w:iCs/>
         </w:rPr>
-        <w:t>Agriculture</w:t>
-      </w:r>
-      <w:r>
-        <w:rPr>
-          <w:rFonts w:ascii="Arial" w:hAnsi="Arial" w:cs="Arial"/>
-        </w:rPr>
-        <w:t xml:space="preserve">, </w:t>
-      </w:r>
+        <w:t xml:space="preserve">Applying the degree of urbanisation: a methodological manual to define cities, towns and rural areas for international </w:t>
+      </w:r>
+      <w:proofErr w:type="gramStart"/>
       <w:r>
         <w:rPr>
           <w:rFonts w:ascii="Arial" w:hAnsi="Arial" w:cs="Arial"/>
           <w:i/>
           <w:iCs/>
         </w:rPr>
-        <w:t>World Bank: Development Impact Evaluation (DIME)</w:t>
-      </w:r>
-      <w:r>
-        <w:rPr>
-          <w:rFonts w:ascii="Arial" w:hAnsi="Arial" w:cs="Arial"/>
-        </w:rPr>
-        <w:t>. Available at: https://www.worldbank.org/en/research/dime/brief/agriculture (Accessed: 1 June 2023).</w:t>
-      </w:r>
-    </w:p>
-    <w:p>
-      <w:pPr>
-        <w:pStyle w:val="Bibliography"/>
-        <w:rPr>
-          <w:rFonts w:ascii="Arial" w:hAnsi="Arial" w:cs="Arial"/>
-        </w:rPr>
-      </w:pPr>
-      <w:r>
-        <w:rPr>
-          <w:rFonts w:ascii="Arial" w:hAnsi="Arial" w:cs="Arial"/>
-        </w:rPr>
-        <w:t xml:space="preserve">Leyk, S. </w:t>
-      </w:r>
+        <w:t>comparisons :</w:t>
+      </w:r>
+      <w:proofErr w:type="gramEnd"/>
       <w:r>
         <w:rPr>
           <w:rFonts w:ascii="Arial" w:hAnsi="Arial" w:cs="Arial"/>
           <w:i/>
           <w:iCs/>
         </w:rPr>
-        <w:t>et al.</w:t>
-      </w:r>
-      <w:r>
-        <w:rPr>
-          <w:rFonts w:ascii="Arial" w:hAnsi="Arial" w:cs="Arial"/>
-        </w:rPr>
-        <w:t xml:space="preserve"> (2019) ‘The spatial allocation of population: a review of large-scale gridded population data products and their fitness for use’, </w:t>
+        <w:t xml:space="preserve"> 2021 edition</w:t>
+      </w:r>
+      <w:r>
+        <w:rPr>
+          <w:rFonts w:ascii="Arial" w:hAnsi="Arial" w:cs="Arial"/>
+        </w:rPr>
+        <w:t>. LU: Publications Office of the European Union. Available at: https://data.europa.eu/doi/10.2785/706535 (Accessed: 4 August 2023).</w:t>
+      </w:r>
+    </w:p>
+    <w:p>
+      <w:pPr>
+        <w:pStyle w:val="Bibliography"/>
+        <w:rPr>
+          <w:rFonts w:ascii="Arial" w:hAnsi="Arial" w:cs="Arial"/>
+        </w:rPr>
+      </w:pPr>
+      <w:r>
+        <w:rPr>
+          <w:rFonts w:ascii="Arial" w:hAnsi="Arial" w:cs="Arial"/>
+        </w:rPr>
+        <w:t xml:space="preserve">FAO (2023) </w:t>
       </w:r>
       <w:r>
         <w:rPr>
@@ -3981,13 +5197,13 @@
           <w:i/>
           <w:iCs/>
         </w:rPr>
-        <w:t>Earth System Science Data</w:t>
-      </w:r>
-      <w:r>
-        <w:rPr>
-          <w:rFonts w:ascii="Arial" w:hAnsi="Arial" w:cs="Arial"/>
-        </w:rPr>
-        <w:t>, 11(3), pp. 1385–1409. Available at: https://doi.org/10.5194/essd-11-1385-2019.</w:t>
+        <w:t>Food and Agriculture Organization of the United Nations (FAO) in India</w:t>
+      </w:r>
+      <w:r>
+        <w:rPr>
+          <w:rFonts w:ascii="Arial" w:hAnsi="Arial" w:cs="Arial"/>
+        </w:rPr>
+        <w:t>. Available at: https://www.fao.org/india/fao-in-india/india-at-a-glance/en/ (Accessed: 6 June 2023).</w:t>
       </w:r>
     </w:p>
     <w:p>
@@ -4001,7 +5217,7 @@
         <w:rPr>
           <w:rFonts w:ascii="Arial" w:hAnsi="Arial" w:cs="Arial"/>
         </w:rPr>
-        <w:t xml:space="preserve">Malone, B.P. </w:t>
+        <w:t xml:space="preserve">Government of India (2012) </w:t>
       </w:r>
       <w:r>
         <w:rPr>
@@ -4009,13 +5225,27 @@
           <w:i/>
           <w:iCs/>
         </w:rPr>
-        <w:t>et al.</w:t>
-      </w:r>
-      <w:r>
-        <w:rPr>
-          <w:rFonts w:ascii="Arial" w:hAnsi="Arial" w:cs="Arial"/>
-        </w:rPr>
-        <w:t xml:space="preserve"> (2012) ‘A general method for downscaling earth resource information’, </w:t>
+        <w:t>Census of India 2011: Administrative Atlas</w:t>
+      </w:r>
+      <w:r>
+        <w:rPr>
+          <w:rFonts w:ascii="Arial" w:hAnsi="Arial" w:cs="Arial"/>
+        </w:rPr>
+        <w:t>. Delhi, India: Office of the Registrar General and Census Commissioner. Available at: https://censusindia.gov.in/census.website/data/atlas# (Accessed: 1 June 2023).</w:t>
+      </w:r>
+    </w:p>
+    <w:p>
+      <w:pPr>
+        <w:pStyle w:val="Bibliography"/>
+        <w:rPr>
+          <w:rFonts w:ascii="Arial" w:hAnsi="Arial" w:cs="Arial"/>
+        </w:rPr>
+      </w:pPr>
+      <w:r>
+        <w:rPr>
+          <w:rFonts w:ascii="Arial" w:hAnsi="Arial" w:cs="Arial"/>
+        </w:rPr>
+        <w:t xml:space="preserve">Kondylis, F. </w:t>
       </w:r>
       <w:r>
         <w:rPr>
@@ -4023,27 +5253,13 @@
           <w:i/>
           <w:iCs/>
         </w:rPr>
-        <w:t>Computers &amp; Geosciences</w:t>
-      </w:r>
-      <w:r>
-        <w:rPr>
-          <w:rFonts w:ascii="Arial" w:hAnsi="Arial" w:cs="Arial"/>
-        </w:rPr>
-        <w:t>, 41, pp. 119–125. Available at: https://doi.org/10.1016/j.cageo.2011.08.021.</w:t>
-      </w:r>
-    </w:p>
-    <w:p>
-      <w:pPr>
-        <w:pStyle w:val="Bibliography"/>
-        <w:rPr>
-          <w:rFonts w:ascii="Arial" w:hAnsi="Arial" w:cs="Arial"/>
-        </w:rPr>
-      </w:pPr>
-      <w:r>
-        <w:rPr>
-          <w:rFonts w:ascii="Arial" w:hAnsi="Arial" w:cs="Arial"/>
-        </w:rPr>
-        <w:t xml:space="preserve">Meiyappan, P. </w:t>
+        <w:t>et al.</w:t>
+      </w:r>
+      <w:r>
+        <w:rPr>
+          <w:rFonts w:ascii="Arial" w:hAnsi="Arial" w:cs="Arial"/>
+        </w:rPr>
+        <w:t xml:space="preserve"> (2023) </w:t>
       </w:r>
       <w:r>
         <w:rPr>
@@ -4051,13 +5267,13 @@
           <w:i/>
           <w:iCs/>
         </w:rPr>
-        <w:t>et al.</w:t>
-      </w:r>
-      <w:r>
-        <w:rPr>
-          <w:rFonts w:ascii="Arial" w:hAnsi="Arial" w:cs="Arial"/>
-        </w:rPr>
-        <w:t xml:space="preserve"> (2017) ‘Dynamics and determinants of land change in India: integrating satellite data with village socioeconomics’, </w:t>
+        <w:t>Agriculture</w:t>
+      </w:r>
+      <w:r>
+        <w:rPr>
+          <w:rFonts w:ascii="Arial" w:hAnsi="Arial" w:cs="Arial"/>
+        </w:rPr>
+        <w:t xml:space="preserve">, </w:t>
       </w:r>
       <w:r>
         <w:rPr>
@@ -4065,13 +5281,13 @@
           <w:i/>
           <w:iCs/>
         </w:rPr>
-        <w:t>Regional Environmental Change</w:t>
-      </w:r>
-      <w:r>
-        <w:rPr>
-          <w:rFonts w:ascii="Arial" w:hAnsi="Arial" w:cs="Arial"/>
-        </w:rPr>
-        <w:t>, 17(3), pp. 753–766. Available at: https://doi.org/10.1007/s10113-016-1068-2.</w:t>
+        <w:t>World Bank: Development Impact Evaluation (DIME)</w:t>
+      </w:r>
+      <w:r>
+        <w:rPr>
+          <w:rFonts w:ascii="Arial" w:hAnsi="Arial" w:cs="Arial"/>
+        </w:rPr>
+        <w:t>. Available at: https://www.worldbank.org/en/research/dime/brief/agriculture (Accessed: 1 June 2023).</w:t>
       </w:r>
     </w:p>
     <w:p>
@@ -4085,7 +5301,7 @@
         <w:rPr>
           <w:rFonts w:ascii="Arial" w:hAnsi="Arial" w:cs="Arial"/>
         </w:rPr>
-        <w:t xml:space="preserve">Mialhe, F., Gunnell, Y. and Mering, C. (2008) ‘Synoptic assessment of water resource variability in reservoirs by remote sensing: General approach and application to the runoff harvesting systems of south India’, </w:t>
+        <w:t xml:space="preserve">Leyk, S. </w:t>
       </w:r>
       <w:r>
         <w:rPr>
@@ -4093,28 +5309,13 @@
           <w:i/>
           <w:iCs/>
         </w:rPr>
-        <w:t>Water Resources Research</w:t>
-      </w:r>
-      <w:r>
-        <w:rPr>
-          <w:rFonts w:ascii="Arial" w:hAnsi="Arial" w:cs="Arial"/>
-        </w:rPr>
-        <w:t>, 44(5). Available at: https://doi.org/10.1029/2007WR006065.</w:t>
-      </w:r>
-    </w:p>
-    <w:p>
-      <w:pPr>
-        <w:pStyle w:val="Bibliography"/>
-        <w:rPr>
-          <w:rFonts w:ascii="Arial" w:hAnsi="Arial" w:cs="Arial"/>
-        </w:rPr>
-      </w:pPr>
-      <w:r>
-        <w:rPr>
-          <w:rFonts w:ascii="Arial" w:hAnsi="Arial" w:cs="Arial"/>
-        </w:rPr>
-        <w:lastRenderedPageBreak/>
-        <w:t xml:space="preserve">Monteiro, J., Martins, B. and Pires, J.M. (2018) ‘A hybrid approach for the spatial disaggregation of socio-economic indicators’, </w:t>
+        <w:t>et al.</w:t>
+      </w:r>
+      <w:r>
+        <w:rPr>
+          <w:rFonts w:ascii="Arial" w:hAnsi="Arial" w:cs="Arial"/>
+        </w:rPr>
+        <w:t xml:space="preserve"> (2019) ‘The spatial allocation of population: a review of large-scale gridded population data products and their fitness for use’, </w:t>
       </w:r>
       <w:r>
         <w:rPr>
@@ -4122,13 +5323,13 @@
           <w:i/>
           <w:iCs/>
         </w:rPr>
-        <w:t>International Journal of Data Science and Analytics</w:t>
-      </w:r>
-      <w:r>
-        <w:rPr>
-          <w:rFonts w:ascii="Arial" w:hAnsi="Arial" w:cs="Arial"/>
-        </w:rPr>
-        <w:t>, 5(2), pp. 189–211. Available at: https://doi.org/10.1007/s41060-017-0080-z.</w:t>
+        <w:t>Earth System Science Data</w:t>
+      </w:r>
+      <w:r>
+        <w:rPr>
+          <w:rFonts w:ascii="Arial" w:hAnsi="Arial" w:cs="Arial"/>
+        </w:rPr>
+        <w:t>, 11(3), pp. 1385–1409. Available at: https://doi.org/10.5194/essd-11-1385-2019.</w:t>
       </w:r>
     </w:p>
     <w:p>
@@ -4142,7 +5343,7 @@
         <w:rPr>
           <w:rFonts w:ascii="Arial" w:hAnsi="Arial" w:cs="Arial"/>
         </w:rPr>
-        <w:t xml:space="preserve">Pattnaik, I. </w:t>
+        <w:t xml:space="preserve">Malone, B.P. </w:t>
       </w:r>
       <w:r>
         <w:rPr>
@@ -4156,7 +5357,7 @@
         <w:rPr>
           <w:rFonts w:ascii="Arial" w:hAnsi="Arial" w:cs="Arial"/>
         </w:rPr>
-        <w:t xml:space="preserve"> (2018) ‘The feminization of agriculture or the feminization of agrarian distress? Tracking the trajectory of women in agriculture in India’, </w:t>
+        <w:t xml:space="preserve"> (2012) ‘A general method for downscaling earth resource information’, </w:t>
       </w:r>
       <w:r>
         <w:rPr>
@@ -4164,13 +5365,13 @@
           <w:i/>
           <w:iCs/>
         </w:rPr>
-        <w:t>Journal of the Asia Pacific Economy</w:t>
-      </w:r>
-      <w:r>
-        <w:rPr>
-          <w:rFonts w:ascii="Arial" w:hAnsi="Arial" w:cs="Arial"/>
-        </w:rPr>
-        <w:t>, 23(1), pp. 138–155. Available at: https://doi.org/10.1080/13547860.2017.1394569.</w:t>
+        <w:t>Computers &amp; Geosciences</w:t>
+      </w:r>
+      <w:r>
+        <w:rPr>
+          <w:rFonts w:ascii="Arial" w:hAnsi="Arial" w:cs="Arial"/>
+        </w:rPr>
+        <w:t>, 41, pp. 119–125. Available at: https://doi.org/10.1016/j.cageo.2011.08.021.</w:t>
       </w:r>
     </w:p>
     <w:p>
@@ -4184,7 +5385,8 @@
         <w:rPr>
           <w:rFonts w:ascii="Arial" w:hAnsi="Arial" w:cs="Arial"/>
         </w:rPr>
-        <w:t xml:space="preserve">Pezzulo, C. </w:t>
+        <w:lastRenderedPageBreak/>
+        <w:t xml:space="preserve">Meiyappan, P. </w:t>
       </w:r>
       <w:r>
         <w:rPr>
@@ -4198,7 +5400,7 @@
         <w:rPr>
           <w:rFonts w:ascii="Arial" w:hAnsi="Arial" w:cs="Arial"/>
         </w:rPr>
-        <w:t xml:space="preserve"> (2023) ‘A subnational reproductive, maternal, newborn, child, and adolescent health and development atlas of India’, </w:t>
+        <w:t xml:space="preserve"> (2017) ‘Dynamics and determinants of land change in India: integrating satellite data with village socioeconomics’, </w:t>
       </w:r>
       <w:r>
         <w:rPr>
@@ -4206,13 +5408,13 @@
           <w:i/>
           <w:iCs/>
         </w:rPr>
-        <w:t>Scientific Data</w:t>
-      </w:r>
-      <w:r>
-        <w:rPr>
-          <w:rFonts w:ascii="Arial" w:hAnsi="Arial" w:cs="Arial"/>
-        </w:rPr>
-        <w:t>, 10(1), p. 86. Available at: https://doi.org/10.1038/s41597-023-01961-2.</w:t>
+        <w:t>Regional Environmental Change</w:t>
+      </w:r>
+      <w:r>
+        <w:rPr>
+          <w:rFonts w:ascii="Arial" w:hAnsi="Arial" w:cs="Arial"/>
+        </w:rPr>
+        <w:t>, 17(3), pp. 753–766. Available at: https://doi.org/10.1007/s10113-016-1068-2.</w:t>
       </w:r>
     </w:p>
     <w:p>
@@ -4222,11 +5424,19 @@
           <w:rFonts w:ascii="Arial" w:hAnsi="Arial" w:cs="Arial"/>
         </w:rPr>
       </w:pPr>
-      <w:r>
-        <w:rPr>
-          <w:rFonts w:ascii="Arial" w:hAnsi="Arial" w:cs="Arial"/>
-        </w:rPr>
-        <w:t xml:space="preserve">Qiu, Y. </w:t>
+      <w:proofErr w:type="spellStart"/>
+      <w:r>
+        <w:rPr>
+          <w:rFonts w:ascii="Arial" w:hAnsi="Arial" w:cs="Arial"/>
+        </w:rPr>
+        <w:t>Mialhe</w:t>
+      </w:r>
+      <w:proofErr w:type="spellEnd"/>
+      <w:r>
+        <w:rPr>
+          <w:rFonts w:ascii="Arial" w:hAnsi="Arial" w:cs="Arial"/>
+        </w:rPr>
+        <w:t xml:space="preserve">, F., Gunnell, Y. and Mering, C. (2008) ‘Synoptic assessment of water resource variability in reservoirs by remote sensing: General approach and application to the runoff harvesting systems of south India’, </w:t>
       </w:r>
       <w:r>
         <w:rPr>
@@ -4234,13 +5444,27 @@
           <w:i/>
           <w:iCs/>
         </w:rPr>
-        <w:t>et al.</w:t>
-      </w:r>
-      <w:r>
-        <w:rPr>
-          <w:rFonts w:ascii="Arial" w:hAnsi="Arial" w:cs="Arial"/>
-        </w:rPr>
-        <w:t xml:space="preserve"> (2022) ‘Disaggregating population data for assessing progress of SDGs: methods and applications’, </w:t>
+        <w:t>Water Resources Research</w:t>
+      </w:r>
+      <w:r>
+        <w:rPr>
+          <w:rFonts w:ascii="Arial" w:hAnsi="Arial" w:cs="Arial"/>
+        </w:rPr>
+        <w:t>, 44(5). Available at: https://doi.org/10.1029/2007WR006065.</w:t>
+      </w:r>
+    </w:p>
+    <w:p>
+      <w:pPr>
+        <w:pStyle w:val="Bibliography"/>
+        <w:rPr>
+          <w:rFonts w:ascii="Arial" w:hAnsi="Arial" w:cs="Arial"/>
+        </w:rPr>
+      </w:pPr>
+      <w:r>
+        <w:rPr>
+          <w:rFonts w:ascii="Arial" w:hAnsi="Arial" w:cs="Arial"/>
+        </w:rPr>
+        <w:t xml:space="preserve">Monteiro, J., Martins, B. and Pires, J.M. (2018) ‘A hybrid approach for the spatial disaggregation of socio-economic indicators’, </w:t>
       </w:r>
       <w:r>
         <w:rPr>
@@ -4248,13 +5472,13 @@
           <w:i/>
           <w:iCs/>
         </w:rPr>
-        <w:t>International Journal of Digital Earth</w:t>
-      </w:r>
-      <w:r>
-        <w:rPr>
-          <w:rFonts w:ascii="Arial" w:hAnsi="Arial" w:cs="Arial"/>
-        </w:rPr>
-        <w:t>, 15(1), pp. 2–29. Available at: https://doi.org/10.1080/17538947.2021.2013553.</w:t>
+        <w:t>International Journal of Data Science and Analytics</w:t>
+      </w:r>
+      <w:r>
+        <w:rPr>
+          <w:rFonts w:ascii="Arial" w:hAnsi="Arial" w:cs="Arial"/>
+        </w:rPr>
+        <w:t>, 5(2), pp. 189–211. Available at: https://doi.org/10.1007/s41060-017-0080-z.</w:t>
       </w:r>
     </w:p>
     <w:p>
@@ -4264,11 +5488,19 @@
           <w:rFonts w:ascii="Arial" w:hAnsi="Arial" w:cs="Arial"/>
         </w:rPr>
       </w:pPr>
-      <w:r>
-        <w:rPr>
-          <w:rFonts w:ascii="Arial" w:hAnsi="Arial" w:cs="Arial"/>
-        </w:rPr>
-        <w:t xml:space="preserve">Schneiderbauer, S. and Ehrlich, D. (2005) ‘Population Density Estimations for Disaster Management: Case Study Rural Zimbabwe’, in P. van Oosterom, S. Zlatanova, and E.M. Fendel (eds) </w:t>
+      <w:proofErr w:type="spellStart"/>
+      <w:r>
+        <w:rPr>
+          <w:rFonts w:ascii="Arial" w:hAnsi="Arial" w:cs="Arial"/>
+        </w:rPr>
+        <w:t>Pattnaik</w:t>
+      </w:r>
+      <w:proofErr w:type="spellEnd"/>
+      <w:r>
+        <w:rPr>
+          <w:rFonts w:ascii="Arial" w:hAnsi="Arial" w:cs="Arial"/>
+        </w:rPr>
+        <w:t xml:space="preserve">, I. </w:t>
       </w:r>
       <w:r>
         <w:rPr>
@@ -4276,27 +5508,13 @@
           <w:i/>
           <w:iCs/>
         </w:rPr>
-        <w:t>Geo-information for Disaster Management</w:t>
-      </w:r>
-      <w:r>
-        <w:rPr>
-          <w:rFonts w:ascii="Arial" w:hAnsi="Arial" w:cs="Arial"/>
-        </w:rPr>
-        <w:t>. Berlin, Heidelberg: Springer, pp. 901–921. Available at: https://doi.org/10.1007/3-540-27468-5_64.</w:t>
-      </w:r>
-    </w:p>
-    <w:p>
-      <w:pPr>
-        <w:pStyle w:val="Bibliography"/>
-        <w:rPr>
-          <w:rFonts w:ascii="Arial" w:hAnsi="Arial" w:cs="Arial"/>
-        </w:rPr>
-      </w:pPr>
-      <w:r>
-        <w:rPr>
-          <w:rFonts w:ascii="Arial" w:hAnsi="Arial" w:cs="Arial"/>
-        </w:rPr>
-        <w:t xml:space="preserve">Slavchevska, V., Kaaria, S. and Taivalmaa, S.L. (2019) ‘The feminization of agriculture: evidence and implications for food and water security’, in J.A. Allan (ed.) </w:t>
+        <w:t>et al.</w:t>
+      </w:r>
+      <w:r>
+        <w:rPr>
+          <w:rFonts w:ascii="Arial" w:hAnsi="Arial" w:cs="Arial"/>
+        </w:rPr>
+        <w:t xml:space="preserve"> (2018) ‘The feminization of agriculture or the feminization of agrarian distress? Tracking the trajectory of women in agriculture in India’, </w:t>
       </w:r>
       <w:r>
         <w:rPr>
@@ -4304,13 +5522,13 @@
           <w:i/>
           <w:iCs/>
         </w:rPr>
-        <w:t>The Oxford Handbook of Food, Water and Society</w:t>
-      </w:r>
-      <w:r>
-        <w:rPr>
-          <w:rFonts w:ascii="Arial" w:hAnsi="Arial" w:cs="Arial"/>
-        </w:rPr>
-        <w:t>. Oxford University Press.</w:t>
+        <w:t>Journal of the Asia Pacific Economy</w:t>
+      </w:r>
+      <w:r>
+        <w:rPr>
+          <w:rFonts w:ascii="Arial" w:hAnsi="Arial" w:cs="Arial"/>
+        </w:rPr>
+        <w:t>, 23(1), pp. 138–155. Available at: https://doi.org/10.1080/13547860.2017.1394569.</w:t>
       </w:r>
     </w:p>
     <w:p>
@@ -4324,7 +5542,7 @@
         <w:rPr>
           <w:rFonts w:ascii="Arial" w:hAnsi="Arial" w:cs="Arial"/>
         </w:rPr>
-        <w:t xml:space="preserve">Stevens, F.R. </w:t>
+        <w:t xml:space="preserve">Pezzulo, C. </w:t>
       </w:r>
       <w:r>
         <w:rPr>
@@ -4338,7 +5556,7 @@
         <w:rPr>
           <w:rFonts w:ascii="Arial" w:hAnsi="Arial" w:cs="Arial"/>
         </w:rPr>
-        <w:t xml:space="preserve"> (2015) ‘Disaggregating Census Data for Population Mapping Using Random Forests with Remotely-Sensed and Ancillary Data’, </w:t>
+        <w:t xml:space="preserve"> (2023) ‘A subnational reproductive, maternal, newborn, child, and adolescent health and development atlas of India’, </w:t>
       </w:r>
       <w:r>
         <w:rPr>
@@ -4346,13 +5564,13 @@
           <w:i/>
           <w:iCs/>
         </w:rPr>
-        <w:t>PLOS ONE</w:t>
-      </w:r>
-      <w:r>
-        <w:rPr>
-          <w:rFonts w:ascii="Arial" w:hAnsi="Arial" w:cs="Arial"/>
-        </w:rPr>
-        <w:t>, 10(2), p. e0107042. Available at: https://doi.org/10.1371/journal.pone.0107042.</w:t>
+        <w:t>Scientific Data</w:t>
+      </w:r>
+      <w:r>
+        <w:rPr>
+          <w:rFonts w:ascii="Arial" w:hAnsi="Arial" w:cs="Arial"/>
+        </w:rPr>
+        <w:t>, 10(1), p. 86. Available at: https://doi.org/10.1038/s41597-023-01961-2.</w:t>
       </w:r>
     </w:p>
     <w:p>
@@ -4366,7 +5584,7 @@
         <w:rPr>
           <w:rFonts w:ascii="Arial" w:hAnsi="Arial" w:cs="Arial"/>
         </w:rPr>
-        <w:t xml:space="preserve">Szarka, N. and Biljecki, F. (2022) ‘Population estimation beyond counts—Inferring demographic characteristics’, </w:t>
+        <w:t xml:space="preserve">Qiu, Y. </w:t>
       </w:r>
       <w:r>
         <w:rPr>
@@ -4374,27 +5592,13 @@
           <w:i/>
           <w:iCs/>
         </w:rPr>
-        <w:t>PLOS ONE</w:t>
-      </w:r>
-      <w:r>
-        <w:rPr>
-          <w:rFonts w:ascii="Arial" w:hAnsi="Arial" w:cs="Arial"/>
-        </w:rPr>
-        <w:t>, 17(4), p. e0266484. Available at: https://doi.org/10.1371/journal.pone.0266484.</w:t>
-      </w:r>
-    </w:p>
-    <w:p>
-      <w:pPr>
-        <w:pStyle w:val="Bibliography"/>
-        <w:rPr>
-          <w:rFonts w:ascii="Arial" w:hAnsi="Arial" w:cs="Arial"/>
-        </w:rPr>
-      </w:pPr>
-      <w:r>
-        <w:rPr>
-          <w:rFonts w:ascii="Arial" w:hAnsi="Arial" w:cs="Arial"/>
-        </w:rPr>
-        <w:t xml:space="preserve">Tatem, A.J. (2022) ‘Small area population denominators for improved disease surveillance and response’, </w:t>
+        <w:t>et al.</w:t>
+      </w:r>
+      <w:r>
+        <w:rPr>
+          <w:rFonts w:ascii="Arial" w:hAnsi="Arial" w:cs="Arial"/>
+        </w:rPr>
+        <w:t xml:space="preserve"> (2022) ‘Disaggregating population data for assessing progress of SDGs: methods and applications’, </w:t>
       </w:r>
       <w:r>
         <w:rPr>
@@ -4402,13 +5606,13 @@
           <w:i/>
           <w:iCs/>
         </w:rPr>
-        <w:t>Epidemics</w:t>
-      </w:r>
-      <w:r>
-        <w:rPr>
-          <w:rFonts w:ascii="Arial" w:hAnsi="Arial" w:cs="Arial"/>
-        </w:rPr>
-        <w:t>, 40, p. 100597. Available at: https://doi.org/10.1016/j.epidem.2022.100597.</w:t>
+        <w:t>International Journal of Digital Earth</w:t>
+      </w:r>
+      <w:r>
+        <w:rPr>
+          <w:rFonts w:ascii="Arial" w:hAnsi="Arial" w:cs="Arial"/>
+        </w:rPr>
+        <w:t>, 15(1), pp. 2–29. Available at: https://doi.org/10.1080/17538947.2021.2013553.</w:t>
       </w:r>
     </w:p>
     <w:p>
@@ -4422,7 +5626,63 @@
         <w:rPr>
           <w:rFonts w:ascii="Arial" w:hAnsi="Arial" w:cs="Arial"/>
         </w:rPr>
-        <w:t xml:space="preserve">Tobler, W. </w:t>
+        <w:t xml:space="preserve">Schiavina, M., Melchiorri, M. and Pesaresi, M. (2023) ‘GHS-SMOD R2023A - GHS settlement </w:t>
+      </w:r>
+      <w:proofErr w:type="gramStart"/>
+      <w:r>
+        <w:rPr>
+          <w:rFonts w:ascii="Arial" w:hAnsi="Arial" w:cs="Arial"/>
+        </w:rPr>
+        <w:t>layers,  application</w:t>
+      </w:r>
+      <w:proofErr w:type="gramEnd"/>
+      <w:r>
+        <w:rPr>
+          <w:rFonts w:ascii="Arial" w:hAnsi="Arial" w:cs="Arial"/>
+        </w:rPr>
+        <w:t xml:space="preserve"> of the Degree of Urbanisation methodology (stage I) to GHS-POP R2023A and GHS-BUILT-S R2023A,  multitemporal (1975-2030).’ European Commission, Join Research Centre (JRC). Available at: https://doi.org/10.2905/A0DF7A6F-49DE-46EA-9BDE-563437A6E2BA.</w:t>
+      </w:r>
+    </w:p>
+    <w:p>
+      <w:pPr>
+        <w:pStyle w:val="Bibliography"/>
+        <w:rPr>
+          <w:rFonts w:ascii="Arial" w:hAnsi="Arial" w:cs="Arial"/>
+        </w:rPr>
+      </w:pPr>
+      <w:r>
+        <w:rPr>
+          <w:rFonts w:ascii="Arial" w:hAnsi="Arial" w:cs="Arial"/>
+        </w:rPr>
+        <w:t xml:space="preserve">Schneiderbauer, S. and Ehrlich, D. (2005) ‘Population Density Estimations for Disaster Management: Case Study Rural Zimbabwe’, in P. van </w:t>
+      </w:r>
+      <w:proofErr w:type="spellStart"/>
+      <w:r>
+        <w:rPr>
+          <w:rFonts w:ascii="Arial" w:hAnsi="Arial" w:cs="Arial"/>
+        </w:rPr>
+        <w:t>Oosterom</w:t>
+      </w:r>
+      <w:proofErr w:type="spellEnd"/>
+      <w:r>
+        <w:rPr>
+          <w:rFonts w:ascii="Arial" w:hAnsi="Arial" w:cs="Arial"/>
+        </w:rPr>
+        <w:t xml:space="preserve">, S. </w:t>
+      </w:r>
+      <w:proofErr w:type="spellStart"/>
+      <w:r>
+        <w:rPr>
+          <w:rFonts w:ascii="Arial" w:hAnsi="Arial" w:cs="Arial"/>
+        </w:rPr>
+        <w:t>Zlatanova</w:t>
+      </w:r>
+      <w:proofErr w:type="spellEnd"/>
+      <w:r>
+        <w:rPr>
+          <w:rFonts w:ascii="Arial" w:hAnsi="Arial" w:cs="Arial"/>
+        </w:rPr>
+        <w:t xml:space="preserve">, and E.M. Fendel (eds) </w:t>
       </w:r>
       <w:r>
         <w:rPr>
@@ -4430,13 +5690,49 @@
           <w:i/>
           <w:iCs/>
         </w:rPr>
-        <w:t>et al.</w:t>
-      </w:r>
-      <w:r>
-        <w:rPr>
-          <w:rFonts w:ascii="Arial" w:hAnsi="Arial" w:cs="Arial"/>
-        </w:rPr>
-        <w:t xml:space="preserve"> (1997) ‘World population in a grid of spherical quadrilaterals’, </w:t>
+        <w:t>Geo-information for Disaster Management</w:t>
+      </w:r>
+      <w:r>
+        <w:rPr>
+          <w:rFonts w:ascii="Arial" w:hAnsi="Arial" w:cs="Arial"/>
+        </w:rPr>
+        <w:t>. Berlin, Heidelberg: Springer, pp. 901–921. Available at: https://doi.org/10.1007/3-540-27468-5_64.</w:t>
+      </w:r>
+    </w:p>
+    <w:p>
+      <w:pPr>
+        <w:pStyle w:val="Bibliography"/>
+        <w:rPr>
+          <w:rFonts w:ascii="Arial" w:hAnsi="Arial" w:cs="Arial"/>
+        </w:rPr>
+      </w:pPr>
+      <w:proofErr w:type="spellStart"/>
+      <w:r>
+        <w:rPr>
+          <w:rFonts w:ascii="Arial" w:hAnsi="Arial" w:cs="Arial"/>
+        </w:rPr>
+        <w:t>Slavchevska</w:t>
+      </w:r>
+      <w:proofErr w:type="spellEnd"/>
+      <w:r>
+        <w:rPr>
+          <w:rFonts w:ascii="Arial" w:hAnsi="Arial" w:cs="Arial"/>
+        </w:rPr>
+        <w:t xml:space="preserve">, V., Kaaria, S. and </w:t>
+      </w:r>
+      <w:proofErr w:type="spellStart"/>
+      <w:r>
+        <w:rPr>
+          <w:rFonts w:ascii="Arial" w:hAnsi="Arial" w:cs="Arial"/>
+        </w:rPr>
+        <w:t>Taivalmaa</w:t>
+      </w:r>
+      <w:proofErr w:type="spellEnd"/>
+      <w:r>
+        <w:rPr>
+          <w:rFonts w:ascii="Arial" w:hAnsi="Arial" w:cs="Arial"/>
+        </w:rPr>
+        <w:t xml:space="preserve">, S.L. (2019) ‘The feminization of agriculture: evidence and implications for food and water security’, in J.A. Allan (ed.) </w:t>
       </w:r>
       <w:r>
         <w:rPr>
@@ -4444,13 +5740,13 @@
           <w:i/>
           <w:iCs/>
         </w:rPr>
-        <w:t>International Journal of Population Geography</w:t>
-      </w:r>
-      <w:r>
-        <w:rPr>
-          <w:rFonts w:ascii="Arial" w:hAnsi="Arial" w:cs="Arial"/>
-        </w:rPr>
-        <w:t>, 3(3), pp. 203–225. Available at: https://doi.org/10.1002/(SICI)1099-1220(199709)3:3&lt;203::AID-IJPG68&gt;3.0.CO;2-C.</w:t>
+        <w:t>The Oxford Handbook of Food, Water and Society</w:t>
+      </w:r>
+      <w:r>
+        <w:rPr>
+          <w:rFonts w:ascii="Arial" w:hAnsi="Arial" w:cs="Arial"/>
+        </w:rPr>
+        <w:t>. Oxford University Press.</w:t>
       </w:r>
     </w:p>
     <w:p>
@@ -4464,7 +5760,7 @@
         <w:rPr>
           <w:rFonts w:ascii="Arial" w:hAnsi="Arial" w:cs="Arial"/>
         </w:rPr>
-        <w:t xml:space="preserve">Tobler, W.R. (1970) ‘A Computer Movie Simulating Urban Growth in the Detroit Region’, </w:t>
+        <w:t xml:space="preserve">Stevens, F.R. </w:t>
       </w:r>
       <w:r>
         <w:rPr>
@@ -4472,27 +5768,27 @@
           <w:i/>
           <w:iCs/>
         </w:rPr>
-        <w:t>Economic Geography</w:t>
-      </w:r>
-      <w:r>
-        <w:rPr>
-          <w:rFonts w:ascii="Arial" w:hAnsi="Arial" w:cs="Arial"/>
-        </w:rPr>
-        <w:t>, 46, pp. 234–240. Available at: https://doi.org/10.2307/143141.</w:t>
-      </w:r>
-    </w:p>
-    <w:p>
-      <w:pPr>
-        <w:pStyle w:val="Bibliography"/>
-        <w:rPr>
-          <w:rFonts w:ascii="Arial" w:hAnsi="Arial" w:cs="Arial"/>
-        </w:rPr>
-      </w:pPr>
-      <w:r>
-        <w:rPr>
-          <w:rFonts w:ascii="Arial" w:hAnsi="Arial" w:cs="Arial"/>
-        </w:rPr>
-        <w:t xml:space="preserve">Tobler, W.R. (1979) ‘Smooth Pycnophylactic Interpolation for Geographical Regions’, </w:t>
+        <w:t>et al.</w:t>
+      </w:r>
+      <w:r>
+        <w:rPr>
+          <w:rFonts w:ascii="Arial" w:hAnsi="Arial" w:cs="Arial"/>
+        </w:rPr>
+        <w:t xml:space="preserve"> (2015) ‘Disaggregating Census Data for Population Mapping Using Random Forests with </w:t>
+      </w:r>
+      <w:proofErr w:type="gramStart"/>
+      <w:r>
+        <w:rPr>
+          <w:rFonts w:ascii="Arial" w:hAnsi="Arial" w:cs="Arial"/>
+        </w:rPr>
+        <w:t>Remotely-Sensed</w:t>
+      </w:r>
+      <w:proofErr w:type="gramEnd"/>
+      <w:r>
+        <w:rPr>
+          <w:rFonts w:ascii="Arial" w:hAnsi="Arial" w:cs="Arial"/>
+        </w:rPr>
+        <w:t xml:space="preserve"> and Ancillary Data’, </w:t>
       </w:r>
       <w:r>
         <w:rPr>
@@ -4500,13 +5796,13 @@
           <w:i/>
           <w:iCs/>
         </w:rPr>
-        <w:t>Journal of the American Statistical Association</w:t>
-      </w:r>
-      <w:r>
-        <w:rPr>
-          <w:rFonts w:ascii="Arial" w:hAnsi="Arial" w:cs="Arial"/>
-        </w:rPr>
-        <w:t>, 74(367), pp. 519–530. Available at: https://doi.org/10.2307/2286968.</w:t>
+        <w:t>PLOS ONE</w:t>
+      </w:r>
+      <w:r>
+        <w:rPr>
+          <w:rFonts w:ascii="Arial" w:hAnsi="Arial" w:cs="Arial"/>
+        </w:rPr>
+        <w:t>, 10(2), p. e0107042. Available at: https://doi.org/10.1371/journal.pone.0107042.</w:t>
       </w:r>
     </w:p>
     <w:p>
@@ -4520,7 +5816,21 @@
         <w:rPr>
           <w:rFonts w:ascii="Arial" w:hAnsi="Arial" w:cs="Arial"/>
         </w:rPr>
-        <w:t xml:space="preserve">Tuholske, C. </w:t>
+        <w:t xml:space="preserve">Szarka, N. and </w:t>
+      </w:r>
+      <w:proofErr w:type="spellStart"/>
+      <w:r>
+        <w:rPr>
+          <w:rFonts w:ascii="Arial" w:hAnsi="Arial" w:cs="Arial"/>
+        </w:rPr>
+        <w:t>Biljecki</w:t>
+      </w:r>
+      <w:proofErr w:type="spellEnd"/>
+      <w:r>
+        <w:rPr>
+          <w:rFonts w:ascii="Arial" w:hAnsi="Arial" w:cs="Arial"/>
+        </w:rPr>
+        <w:t xml:space="preserve">, F. (2022) ‘Population estimation beyond counts—Inferring demographic characteristics’, </w:t>
       </w:r>
       <w:r>
         <w:rPr>
@@ -4528,13 +5838,27 @@
           <w:i/>
           <w:iCs/>
         </w:rPr>
-        <w:t>et al.</w:t>
-      </w:r>
-      <w:r>
-        <w:rPr>
-          <w:rFonts w:ascii="Arial" w:hAnsi="Arial" w:cs="Arial"/>
-        </w:rPr>
-        <w:t xml:space="preserve"> (2021) ‘Implications for Tracking SDG Indicator Metrics with Gridded Population Data’, </w:t>
+        <w:t>PLOS ONE</w:t>
+      </w:r>
+      <w:r>
+        <w:rPr>
+          <w:rFonts w:ascii="Arial" w:hAnsi="Arial" w:cs="Arial"/>
+        </w:rPr>
+        <w:t>, 17(4), p. e0266484. Available at: https://doi.org/10.1371/journal.pone.0266484.</w:t>
+      </w:r>
+    </w:p>
+    <w:p>
+      <w:pPr>
+        <w:pStyle w:val="Bibliography"/>
+        <w:rPr>
+          <w:rFonts w:ascii="Arial" w:hAnsi="Arial" w:cs="Arial"/>
+        </w:rPr>
+      </w:pPr>
+      <w:r>
+        <w:rPr>
+          <w:rFonts w:ascii="Arial" w:hAnsi="Arial" w:cs="Arial"/>
+        </w:rPr>
+        <w:t xml:space="preserve">Tatem, A.J. (2022) ‘Small area population denominators for improved disease surveillance and response’, </w:t>
       </w:r>
       <w:r>
         <w:rPr>
@@ -4542,13 +5866,13 @@
           <w:i/>
           <w:iCs/>
         </w:rPr>
-        <w:t>Sustainability</w:t>
-      </w:r>
-      <w:r>
-        <w:rPr>
-          <w:rFonts w:ascii="Arial" w:hAnsi="Arial" w:cs="Arial"/>
-        </w:rPr>
-        <w:t>, 13(13), p. 7329. Available at: https://doi.org/10.3390/su13137329.</w:t>
+        <w:t>Epidemics</w:t>
+      </w:r>
+      <w:r>
+        <w:rPr>
+          <w:rFonts w:ascii="Arial" w:hAnsi="Arial" w:cs="Arial"/>
+        </w:rPr>
+        <w:t>, 40, p. 100597. Available at: https://doi.org/10.1016/j.epidem.2022.100597.</w:t>
       </w:r>
     </w:p>
     <w:p>
@@ -4562,7 +5886,7 @@
         <w:rPr>
           <w:rFonts w:ascii="Arial" w:hAnsi="Arial" w:cs="Arial"/>
         </w:rPr>
-        <w:t xml:space="preserve">United Nations (2022) </w:t>
+        <w:t xml:space="preserve">Tobler, W. </w:t>
       </w:r>
       <w:r>
         <w:rPr>
@@ -4570,28 +5894,13 @@
           <w:i/>
           <w:iCs/>
         </w:rPr>
-        <w:t>The Sustainable Development Goals Report 2022</w:t>
-      </w:r>
-      <w:r>
-        <w:rPr>
-          <w:rFonts w:ascii="Arial" w:hAnsi="Arial" w:cs="Arial"/>
-        </w:rPr>
-        <w:t>. New York, NY: United Nations. Available at: https://unstats.un.org/sdgs/report/2022/.</w:t>
-      </w:r>
-    </w:p>
-    <w:p>
-      <w:pPr>
-        <w:pStyle w:val="Bibliography"/>
-        <w:rPr>
-          <w:rFonts w:ascii="Arial" w:hAnsi="Arial" w:cs="Arial"/>
-        </w:rPr>
-      </w:pPr>
-      <w:r>
-        <w:rPr>
-          <w:rFonts w:ascii="Arial" w:hAnsi="Arial" w:cs="Arial"/>
-        </w:rPr>
-        <w:lastRenderedPageBreak/>
-        <w:t xml:space="preserve">United Nations in India (2022) </w:t>
+        <w:t>et al.</w:t>
+      </w:r>
+      <w:r>
+        <w:rPr>
+          <w:rFonts w:ascii="Arial" w:hAnsi="Arial" w:cs="Arial"/>
+        </w:rPr>
+        <w:t xml:space="preserve"> (1997) ‘World population in a grid of spherical quadrilaterals’, </w:t>
       </w:r>
       <w:r>
         <w:rPr>
@@ -4599,13 +5908,27 @@
           <w:i/>
           <w:iCs/>
         </w:rPr>
-        <w:t>UN India Annual Report 2021</w:t>
-      </w:r>
-      <w:r>
-        <w:rPr>
-          <w:rFonts w:ascii="Arial" w:hAnsi="Arial" w:cs="Arial"/>
-        </w:rPr>
-        <w:t>. New Delhi, India. Available at: https://india.un.org/en/195240-un-india-annual-report-2021 (Accessed: 30 May 2023).</w:t>
+        <w:t>International Journal of Population Geography</w:t>
+      </w:r>
+      <w:r>
+        <w:rPr>
+          <w:rFonts w:ascii="Arial" w:hAnsi="Arial" w:cs="Arial"/>
+        </w:rPr>
+        <w:t>, 3(3), pp. 203–225. Available at: https://doi.org/10.1002/(SICI)1099-1220(199709)3:3&lt;</w:t>
+      </w:r>
+      <w:proofErr w:type="gramStart"/>
+      <w:r>
+        <w:rPr>
+          <w:rFonts w:ascii="Arial" w:hAnsi="Arial" w:cs="Arial"/>
+        </w:rPr>
+        <w:t>203::</w:t>
+      </w:r>
+      <w:proofErr w:type="gramEnd"/>
+      <w:r>
+        <w:rPr>
+          <w:rFonts w:ascii="Arial" w:hAnsi="Arial" w:cs="Arial"/>
+        </w:rPr>
+        <w:t>AID-IJPG68&gt;3.0.CO;2-C.</w:t>
       </w:r>
     </w:p>
     <w:p>
@@ -4619,7 +5942,8 @@
         <w:rPr>
           <w:rFonts w:ascii="Arial" w:hAnsi="Arial" w:cs="Arial"/>
         </w:rPr>
-        <w:t xml:space="preserve">Viel, J.-F. and Tran, A. (2009) ‘Estimating Denominators: Satellite-Based Population Estimates at a Fine Spatial Resolution in a European Urban Area’, </w:t>
+        <w:lastRenderedPageBreak/>
+        <w:t xml:space="preserve">Tobler, W.R. (1970) ‘A Computer Movie Simulating Urban Growth in the Detroit Region’, </w:t>
       </w:r>
       <w:r>
         <w:rPr>
@@ -4627,13 +5951,13 @@
           <w:i/>
           <w:iCs/>
         </w:rPr>
-        <w:t>Epidemiology</w:t>
-      </w:r>
-      <w:r>
-        <w:rPr>
-          <w:rFonts w:ascii="Arial" w:hAnsi="Arial" w:cs="Arial"/>
-        </w:rPr>
-        <w:t>, 20(2), pp. 214–222.</w:t>
+        <w:t>Economic Geography</w:t>
+      </w:r>
+      <w:r>
+        <w:rPr>
+          <w:rFonts w:ascii="Arial" w:hAnsi="Arial" w:cs="Arial"/>
+        </w:rPr>
+        <w:t>, 46, pp. 234–240. Available at: https://doi.org/10.2307/143141.</w:t>
       </w:r>
     </w:p>
     <w:p>
@@ -4647,7 +5971,7 @@
         <w:rPr>
           <w:rFonts w:ascii="Arial" w:hAnsi="Arial" w:cs="Arial"/>
         </w:rPr>
-        <w:t xml:space="preserve">Wardrop, N.A. </w:t>
+        <w:t xml:space="preserve">Tobler, W.R. (1979) ‘Smooth Pycnophylactic Interpolation for Geographical Regions’, </w:t>
       </w:r>
       <w:r>
         <w:rPr>
@@ -4655,13 +5979,35 @@
           <w:i/>
           <w:iCs/>
         </w:rPr>
-        <w:t>et al.</w:t>
-      </w:r>
-      <w:r>
-        <w:rPr>
-          <w:rFonts w:ascii="Arial" w:hAnsi="Arial" w:cs="Arial"/>
-        </w:rPr>
-        <w:t xml:space="preserve"> (2018) ‘Spatially disaggregated population estimates in the absence of national population and housing census data’, </w:t>
+        <w:t>Journal of the American Statistical Association</w:t>
+      </w:r>
+      <w:r>
+        <w:rPr>
+          <w:rFonts w:ascii="Arial" w:hAnsi="Arial" w:cs="Arial"/>
+        </w:rPr>
+        <w:t>, 74(367), pp. 519–530. Available at: https://doi.org/10.2307/2286968.</w:t>
+      </w:r>
+    </w:p>
+    <w:p>
+      <w:pPr>
+        <w:pStyle w:val="Bibliography"/>
+        <w:rPr>
+          <w:rFonts w:ascii="Arial" w:hAnsi="Arial" w:cs="Arial"/>
+        </w:rPr>
+      </w:pPr>
+      <w:proofErr w:type="spellStart"/>
+      <w:r>
+        <w:rPr>
+          <w:rFonts w:ascii="Arial" w:hAnsi="Arial" w:cs="Arial"/>
+        </w:rPr>
+        <w:t>Tuholske</w:t>
+      </w:r>
+      <w:proofErr w:type="spellEnd"/>
+      <w:r>
+        <w:rPr>
+          <w:rFonts w:ascii="Arial" w:hAnsi="Arial" w:cs="Arial"/>
+        </w:rPr>
+        <w:t xml:space="preserve">, C. </w:t>
       </w:r>
       <w:r>
         <w:rPr>
@@ -4669,27 +6015,13 @@
           <w:i/>
           <w:iCs/>
         </w:rPr>
-        <w:t>Proceedings of the National Academy of Sciences</w:t>
-      </w:r>
-      <w:r>
-        <w:rPr>
-          <w:rFonts w:ascii="Arial" w:hAnsi="Arial" w:cs="Arial"/>
-        </w:rPr>
-        <w:t>, 115(14), pp. 3529–3537. Available at: https://doi.org/10.1073/pnas.1715305115.</w:t>
-      </w:r>
-    </w:p>
-    <w:p>
-      <w:pPr>
-        <w:pStyle w:val="Bibliography"/>
-        <w:rPr>
-          <w:rFonts w:ascii="Arial" w:hAnsi="Arial" w:cs="Arial"/>
-        </w:rPr>
-      </w:pPr>
-      <w:r>
-        <w:rPr>
-          <w:rFonts w:ascii="Arial" w:hAnsi="Arial" w:cs="Arial"/>
-        </w:rPr>
-        <w:t xml:space="preserve">You, L. and Wood, S. (2006) ‘An entropy approach to spatial disaggregation of agricultural production’, </w:t>
+        <w:t>et al.</w:t>
+      </w:r>
+      <w:r>
+        <w:rPr>
+          <w:rFonts w:ascii="Arial" w:hAnsi="Arial" w:cs="Arial"/>
+        </w:rPr>
+        <w:t xml:space="preserve"> (2021) ‘Implications for Tracking SDG Indicator Metrics with Gridded Population Data’, </w:t>
       </w:r>
       <w:r>
         <w:rPr>
@@ -4697,13 +6029,13 @@
           <w:i/>
           <w:iCs/>
         </w:rPr>
-        <w:t>Agricultural Systems</w:t>
-      </w:r>
-      <w:r>
-        <w:rPr>
-          <w:rFonts w:ascii="Arial" w:hAnsi="Arial" w:cs="Arial"/>
-        </w:rPr>
-        <w:t>, 90(1), pp. 329–347. Available at: https://doi.org/10.1016/j.agsy.2006.01.008.</w:t>
+        <w:t>Sustainability</w:t>
+      </w:r>
+      <w:r>
+        <w:rPr>
+          <w:rFonts w:ascii="Arial" w:hAnsi="Arial" w:cs="Arial"/>
+        </w:rPr>
+        <w:t>, 13(13), p. 7329. Available at: https://doi.org/10.3390/su13137329.</w:t>
       </w:r>
     </w:p>
     <w:p>
@@ -4717,7 +6049,7 @@
         <w:rPr>
           <w:rFonts w:ascii="Arial" w:hAnsi="Arial" w:cs="Arial"/>
         </w:rPr>
-        <w:t xml:space="preserve">Zarkovich, S.S., Bosnich, S. and Anichich, Z. (1976) ‘Agricultural Population’, </w:t>
+        <w:t xml:space="preserve">United Nations (2022) </w:t>
       </w:r>
       <w:r>
         <w:rPr>
@@ -4725,8 +6057,194 @@
           <w:i/>
           <w:iCs/>
         </w:rPr>
-        <w:t>International Statistical Review / Revue Internationale de Statistique</w:t>
-      </w:r>
+        <w:t>The Sustainable Development Goals Report 2022</w:t>
+      </w:r>
+      <w:r>
+        <w:rPr>
+          <w:rFonts w:ascii="Arial" w:hAnsi="Arial" w:cs="Arial"/>
+        </w:rPr>
+        <w:t>. New York, NY: United Nations. Available at: https://unstats.un.org/sdgs/report/2022/.</w:t>
+      </w:r>
+    </w:p>
+    <w:p>
+      <w:pPr>
+        <w:pStyle w:val="Bibliography"/>
+        <w:rPr>
+          <w:rFonts w:ascii="Arial" w:hAnsi="Arial" w:cs="Arial"/>
+        </w:rPr>
+      </w:pPr>
+      <w:r>
+        <w:rPr>
+          <w:rFonts w:ascii="Arial" w:hAnsi="Arial" w:cs="Arial"/>
+        </w:rPr>
+        <w:t xml:space="preserve">United Nations in India (2022) </w:t>
+      </w:r>
+      <w:r>
+        <w:rPr>
+          <w:rFonts w:ascii="Arial" w:hAnsi="Arial" w:cs="Arial"/>
+          <w:i/>
+          <w:iCs/>
+        </w:rPr>
+        <w:t>UN India Annual Report 2021</w:t>
+      </w:r>
+      <w:r>
+        <w:rPr>
+          <w:rFonts w:ascii="Arial" w:hAnsi="Arial" w:cs="Arial"/>
+        </w:rPr>
+        <w:t>. New Delhi, India. Available at: https://india.un.org/en/195240-un-india-annual-report-2021 (Accessed: 30 May 2023).</w:t>
+      </w:r>
+    </w:p>
+    <w:p>
+      <w:pPr>
+        <w:pStyle w:val="Bibliography"/>
+        <w:rPr>
+          <w:rFonts w:ascii="Arial" w:hAnsi="Arial" w:cs="Arial"/>
+        </w:rPr>
+      </w:pPr>
+      <w:r>
+        <w:rPr>
+          <w:rFonts w:ascii="Arial" w:hAnsi="Arial" w:cs="Arial"/>
+        </w:rPr>
+        <w:t xml:space="preserve">Viel, J.-F. and Tran, A. (2009) ‘Estimating Denominators: Satellite-Based Population Estimates at a Fine Spatial Resolution in a European Urban Area’, </w:t>
+      </w:r>
+      <w:r>
+        <w:rPr>
+          <w:rFonts w:ascii="Arial" w:hAnsi="Arial" w:cs="Arial"/>
+          <w:i/>
+          <w:iCs/>
+        </w:rPr>
+        <w:t>Epidemiology</w:t>
+      </w:r>
+      <w:r>
+        <w:rPr>
+          <w:rFonts w:ascii="Arial" w:hAnsi="Arial" w:cs="Arial"/>
+        </w:rPr>
+        <w:t>, 20(2), pp. 214–222.</w:t>
+      </w:r>
+    </w:p>
+    <w:p>
+      <w:pPr>
+        <w:pStyle w:val="Bibliography"/>
+        <w:rPr>
+          <w:rFonts w:ascii="Arial" w:hAnsi="Arial" w:cs="Arial"/>
+        </w:rPr>
+      </w:pPr>
+      <w:r>
+        <w:rPr>
+          <w:rFonts w:ascii="Arial" w:hAnsi="Arial" w:cs="Arial"/>
+        </w:rPr>
+        <w:t xml:space="preserve">Wardrop, N.A. </w:t>
+      </w:r>
+      <w:r>
+        <w:rPr>
+          <w:rFonts w:ascii="Arial" w:hAnsi="Arial" w:cs="Arial"/>
+          <w:i/>
+          <w:iCs/>
+        </w:rPr>
+        <w:t>et al.</w:t>
+      </w:r>
+      <w:r>
+        <w:rPr>
+          <w:rFonts w:ascii="Arial" w:hAnsi="Arial" w:cs="Arial"/>
+        </w:rPr>
+        <w:t xml:space="preserve"> (2018) ‘Spatially disaggregated population estimates in the absence of national population and housing census data’, </w:t>
+      </w:r>
+      <w:r>
+        <w:rPr>
+          <w:rFonts w:ascii="Arial" w:hAnsi="Arial" w:cs="Arial"/>
+          <w:i/>
+          <w:iCs/>
+        </w:rPr>
+        <w:t>Proceedings of the National Academy of Sciences</w:t>
+      </w:r>
+      <w:r>
+        <w:rPr>
+          <w:rFonts w:ascii="Arial" w:hAnsi="Arial" w:cs="Arial"/>
+        </w:rPr>
+        <w:t>, 115(14), pp. 3529–3537. Available at: https://doi.org/10.1073/pnas.1715305115.</w:t>
+      </w:r>
+    </w:p>
+    <w:p>
+      <w:pPr>
+        <w:pStyle w:val="Bibliography"/>
+        <w:rPr>
+          <w:rFonts w:ascii="Arial" w:hAnsi="Arial" w:cs="Arial"/>
+        </w:rPr>
+      </w:pPr>
+      <w:r>
+        <w:rPr>
+          <w:rFonts w:ascii="Arial" w:hAnsi="Arial" w:cs="Arial"/>
+        </w:rPr>
+        <w:t xml:space="preserve">You, L. and Wood, S. (2006) ‘An entropy approach to spatial disaggregation of agricultural production’, </w:t>
+      </w:r>
+      <w:r>
+        <w:rPr>
+          <w:rFonts w:ascii="Arial" w:hAnsi="Arial" w:cs="Arial"/>
+          <w:i/>
+          <w:iCs/>
+        </w:rPr>
+        <w:t>Agricultural Systems</w:t>
+      </w:r>
+      <w:r>
+        <w:rPr>
+          <w:rFonts w:ascii="Arial" w:hAnsi="Arial" w:cs="Arial"/>
+        </w:rPr>
+        <w:t>, 90(1), pp. 329–347. Available at: https://doi.org/10.1016/j.agsy.2006.01.008.</w:t>
+      </w:r>
+    </w:p>
+    <w:p>
+      <w:pPr>
+        <w:pStyle w:val="Bibliography"/>
+        <w:rPr>
+          <w:rFonts w:ascii="Arial" w:hAnsi="Arial" w:cs="Arial"/>
+        </w:rPr>
+      </w:pPr>
+      <w:proofErr w:type="spellStart"/>
+      <w:r>
+        <w:rPr>
+          <w:rFonts w:ascii="Arial" w:hAnsi="Arial" w:cs="Arial"/>
+        </w:rPr>
+        <w:t>Zarkovich</w:t>
+      </w:r>
+      <w:proofErr w:type="spellEnd"/>
+      <w:r>
+        <w:rPr>
+          <w:rFonts w:ascii="Arial" w:hAnsi="Arial" w:cs="Arial"/>
+        </w:rPr>
+        <w:t xml:space="preserve">, S.S., Bosnich, S. and </w:t>
+      </w:r>
+      <w:proofErr w:type="spellStart"/>
+      <w:r>
+        <w:rPr>
+          <w:rFonts w:ascii="Arial" w:hAnsi="Arial" w:cs="Arial"/>
+        </w:rPr>
+        <w:t>Anichich</w:t>
+      </w:r>
+      <w:proofErr w:type="spellEnd"/>
+      <w:r>
+        <w:rPr>
+          <w:rFonts w:ascii="Arial" w:hAnsi="Arial" w:cs="Arial"/>
+        </w:rPr>
+        <w:t xml:space="preserve">, Z. (1976) ‘Agricultural Population’, </w:t>
+      </w:r>
+      <w:r>
+        <w:rPr>
+          <w:rFonts w:ascii="Arial" w:hAnsi="Arial" w:cs="Arial"/>
+          <w:i/>
+          <w:iCs/>
+        </w:rPr>
+        <w:t xml:space="preserve">International Statistical Review / Revue Internationale de </w:t>
+      </w:r>
+      <w:proofErr w:type="spellStart"/>
+      <w:r>
+        <w:rPr>
+          <w:rFonts w:ascii="Arial" w:hAnsi="Arial" w:cs="Arial"/>
+          <w:i/>
+          <w:iCs/>
+        </w:rPr>
+        <w:t>Statistique</w:t>
+      </w:r>
+      <w:proofErr w:type="spellEnd"/>
       <w:r>
         <w:rPr>
           <w:rFonts w:ascii="Arial" w:hAnsi="Arial" w:cs="Arial"/>
@@ -4789,7 +6307,7 @@
       </w:r>
     </w:p>
   </w:comment>
-  <w:comment w:id="19" w:author="Joe P" w:date="2023-06-07T11:45:00Z" w:initials="JP">
+  <w:comment w:id="18" w:author="Joe P" w:date="2023-08-05T01:41:00Z" w:initials="JP">
     <w:p>
       <w:pPr>
         <w:pStyle w:val="CommentText"/>
@@ -4802,11 +6320,62 @@
         <w:annotationRef/>
       </w:r>
       <w:r>
+        <w:t>The remainder of this paragraph focuses heavily on water tanks; reframe to fit with broader scope of study/ADP?</w:t>
+      </w:r>
+    </w:p>
+  </w:comment>
+  <w:comment w:id="19" w:author="Joe P" w:date="2023-08-05T01:44:00Z" w:initials="JP">
+    <w:p>
+      <w:pPr>
+        <w:pStyle w:val="CommentText"/>
+        <w:jc w:val="left"/>
+      </w:pPr>
+      <w:r>
+        <w:rPr>
+          <w:rStyle w:val="CommentReference"/>
+        </w:rPr>
+        <w:annotationRef/>
+      </w:r>
+      <w:r>
+        <w:t>Add a paragraph explaining how ADP is conceptualised in this study; reference the more technical discussion to come in Methodology (which will include the specific equations)</w:t>
+      </w:r>
+    </w:p>
+  </w:comment>
+  <w:comment w:id="21" w:author="Joe P" w:date="2023-06-07T11:45:00Z" w:initials="JP">
+    <w:p>
+      <w:pPr>
+        <w:pStyle w:val="CommentText"/>
+        <w:jc w:val="left"/>
+      </w:pPr>
+      <w:r>
+        <w:rPr>
+          <w:rStyle w:val="CommentReference"/>
+        </w:rPr>
+        <w:annotationRef/>
+      </w:r>
+      <w:r>
         <w:t>Incorporate this section into intro paragraphs above?</w:t>
       </w:r>
     </w:p>
   </w:comment>
-  <w:comment w:id="30" w:author="Joe P" w:date="2023-08-03T12:07:00Z" w:initials="JP">
+  <w:comment w:id="22" w:author="Joe P" w:date="2023-08-05T00:36:00Z" w:initials="JP">
+    <w:p>
+      <w:pPr>
+        <w:pStyle w:val="CommentText"/>
+        <w:jc w:val="left"/>
+      </w:pPr>
+      <w:r>
+        <w:rPr>
+          <w:rStyle w:val="CommentReference"/>
+        </w:rPr>
+        <w:annotationRef/>
+      </w:r>
+      <w:r>
+        <w:t>NEED TO COMPUTE THESE VALUES</w:t>
+      </w:r>
+    </w:p>
+  </w:comment>
+  <w:comment w:id="33" w:author="Joe P" w:date="2023-08-03T12:07:00Z" w:initials="JP">
     <w:p>
       <w:pPr>
         <w:pStyle w:val="CommentText"/>
@@ -4830,7 +6399,10 @@
 <w15:commentsEx xmlns:wpc="http://schemas.microsoft.com/office/word/2010/wordprocessingCanvas" xmlns:cx="http://schemas.microsoft.com/office/drawing/2014/chartex" xmlns:cx1="http://schemas.microsoft.com/office/drawing/2015/9/8/chartex" xmlns:cx2="http://schemas.microsoft.com/office/drawing/2015/10/21/chartex" xmlns:cx3="http://schemas.microsoft.com/office/drawing/2016/5/9/chartex" xmlns:cx4="http://schemas.microsoft.com/office/drawing/2016/5/10/chartex" xmlns:cx5="http://schemas.microsoft.com/office/drawing/2016/5/11/chartex" xmlns:cx6="http://schemas.microsoft.com/office/drawing/2016/5/12/chartex" xmlns:cx7="http://schemas.microsoft.com/office/drawing/2016/5/13/chartex" xmlns:cx8="http://schemas.microsoft.com/office/drawing/2016/5/14/chartex" xmlns:mc="http://schemas.openxmlformats.org/markup-compatibility/2006" xmlns:aink="http://schemas.microsoft.com/office/drawing/2016/ink" xmlns:am3d="http://schemas.microsoft.com/office/drawing/2017/model3d" xmlns:o="urn:schemas-microsoft-com:office:office" xmlns:oel="http://schemas.microsoft.com/office/2019/extlst" xmlns:r="http://schemas.openxmlformats.org/officeDocument/2006/relationships" xmlns:m="http://schemas.openxmlformats.org/officeDocument/2006/math" xmlns:v="urn:schemas-microsoft-com:vml" xmlns:wp14="http://schemas.microsoft.com/office/word/2010/wordprocessingDrawing" xmlns:wp="http://schemas.openxmlformats.org/drawingml/2006/wordprocessingDrawing" xmlns:w10="urn:schemas-microsoft-com:office:word" xmlns:w="http://schemas.openxmlformats.org/wordprocessingml/2006/main" xmlns:w14="http://schemas.microsoft.com/office/word/2010/wordml" xmlns:w15="http://schemas.microsoft.com/office/word/2012/wordml" xmlns:w16cex="http://schemas.microsoft.com/office/word/2018/wordml/cex" xmlns:w16cid="http://schemas.microsoft.com/office/word/2016/wordml/cid" xmlns:w16="http://schemas.microsoft.com/office/word/2018/wordml" xmlns:w16sdtdh="http://schemas.microsoft.com/office/word/2020/wordml/sdtdatahash" xmlns:w16se="http://schemas.microsoft.com/office/word/2015/wordml/symex" xmlns:wpg="http://schemas.microsoft.com/office/word/2010/wordprocessingGroup" xmlns:wpi="http://schemas.microsoft.com/office/word/2010/wordprocessingInk" xmlns:wne="http://schemas.microsoft.com/office/word/2006/wordml" xmlns:wps="http://schemas.microsoft.com/office/word/2010/wordprocessingShape" mc:Ignorable="w14 w15 w16se w16cid w16 w16cex w16sdtdh wp14">
   <w15:commentEx w15:paraId="09FF69A8" w15:done="0"/>
   <w15:commentEx w15:paraId="62BB4B9A" w15:done="0"/>
+  <w15:commentEx w15:paraId="6DA63AD5" w15:done="0"/>
+  <w15:commentEx w15:paraId="785DE800" w15:done="0"/>
   <w15:commentEx w15:paraId="75723AEC" w15:done="0"/>
+  <w15:commentEx w15:paraId="6610A270" w15:done="0"/>
   <w15:commentEx w15:paraId="32C08E6C" w15:done="0"/>
 </w15:commentsEx>
 </file>
@@ -4839,7 +6411,10 @@
 <w16cex:commentsExtensible xmlns:wpc="http://schemas.microsoft.com/office/word/2010/wordprocessingCanvas" xmlns:cx="http://schemas.microsoft.com/office/drawing/2014/chartex" xmlns:cx1="http://schemas.microsoft.com/office/drawing/2015/9/8/chartex" xmlns:cx2="http://schemas.microsoft.com/office/drawing/2015/10/21/chartex" xmlns:cx3="http://schemas.microsoft.com/office/drawing/2016/5/9/chartex" xmlns:cx4="http://schemas.microsoft.com/office/drawing/2016/5/10/chartex" xmlns:cx5="http://schemas.microsoft.com/office/drawing/2016/5/11/chartex" xmlns:cx6="http://schemas.microsoft.com/office/drawing/2016/5/12/chartex" xmlns:cx7="http://schemas.microsoft.com/office/drawing/2016/5/13/chartex" xmlns:cx8="http://schemas.microsoft.com/office/drawing/2016/5/14/chartex" xmlns:mc="http://schemas.openxmlformats.org/markup-compatibility/2006" xmlns:aink="http://schemas.microsoft.com/office/drawing/2016/ink" xmlns:am3d="http://schemas.microsoft.com/office/drawing/2017/model3d" xmlns:o="urn:schemas-microsoft-com:office:office" xmlns:oel="http://schemas.microsoft.com/office/2019/extlst" xmlns:r="http://schemas.openxmlformats.org/officeDocument/2006/relationships" xmlns:m="http://schemas.openxmlformats.org/officeDocument/2006/math" xmlns:v="urn:schemas-microsoft-com:vml" xmlns:wp14="http://schemas.microsoft.com/office/word/2010/wordprocessingDrawing" xmlns:wp="http://schemas.openxmlformats.org/drawingml/2006/wordprocessingDrawing" xmlns:w10="urn:schemas-microsoft-com:office:word" xmlns:w="http://schemas.openxmlformats.org/wordprocessingml/2006/main" xmlns:w14="http://schemas.microsoft.com/office/word/2010/wordml" xmlns:w15="http://schemas.microsoft.com/office/word/2012/wordml" xmlns:w16cex="http://schemas.microsoft.com/office/word/2018/wordml/cex" xmlns:w16cid="http://schemas.microsoft.com/office/word/2016/wordml/cid" xmlns:w16="http://schemas.microsoft.com/office/word/2018/wordml" xmlns:w16sdtdh="http://schemas.microsoft.com/office/word/2020/wordml/sdtdatahash" xmlns:w16se="http://schemas.microsoft.com/office/word/2015/wordml/symex" xmlns:wpg="http://schemas.microsoft.com/office/word/2010/wordprocessingGroup" xmlns:wpi="http://schemas.microsoft.com/office/word/2010/wordprocessingInk" xmlns:wne="http://schemas.microsoft.com/office/word/2006/wordml" xmlns:wps="http://schemas.microsoft.com/office/word/2010/wordprocessingShape" mc:Ignorable="w14 w15 w16se w16cid w16 w16cex w16sdtdh wp14">
   <w16cex:commentExtensible w16cex:durableId="285BE791" w16cex:dateUtc="2023-07-14T14:26:00Z"/>
   <w16cex:commentExtensible w16cex:durableId="2820B683" w16cex:dateUtc="2023-05-30T16:53:00Z"/>
+  <w16cex:commentExtensible w16cex:durableId="28782741" w16cex:dateUtc="2023-08-05T00:41:00Z"/>
+  <w16cex:commentExtensible w16cex:durableId="287827E5" w16cex:dateUtc="2023-08-05T00:44:00Z"/>
   <w16cex:commentExtensible w16cex:durableId="282AEC62" w16cex:dateUtc="2023-06-07T10:45:00Z"/>
+  <w16cex:commentExtensible w16cex:durableId="2878180F" w16cex:dateUtc="2023-08-04T23:36:00Z"/>
   <w16cex:commentExtensible w16cex:durableId="287616FC" w16cex:dateUtc="2023-08-03T11:07:00Z"/>
 </w16cex:commentsExtensible>
 </file>
@@ -4848,7 +6423,10 @@
 <w16cid:commentsIds xmlns:wpc="http://schemas.microsoft.com/office/word/2010/wordprocessingCanvas" xmlns:cx="http://schemas.microsoft.com/office/drawing/2014/chartex" xmlns:cx1="http://schemas.microsoft.com/office/drawing/2015/9/8/chartex" xmlns:cx2="http://schemas.microsoft.com/office/drawing/2015/10/21/chartex" xmlns:cx3="http://schemas.microsoft.com/office/drawing/2016/5/9/chartex" xmlns:cx4="http://schemas.microsoft.com/office/drawing/2016/5/10/chartex" xmlns:cx5="http://schemas.microsoft.com/office/drawing/2016/5/11/chartex" xmlns:cx6="http://schemas.microsoft.com/office/drawing/2016/5/12/chartex" xmlns:cx7="http://schemas.microsoft.com/office/drawing/2016/5/13/chartex" xmlns:cx8="http://schemas.microsoft.com/office/drawing/2016/5/14/chartex" xmlns:mc="http://schemas.openxmlformats.org/markup-compatibility/2006" xmlns:aink="http://schemas.microsoft.com/office/drawing/2016/ink" xmlns:am3d="http://schemas.microsoft.com/office/drawing/2017/model3d" xmlns:o="urn:schemas-microsoft-com:office:office" xmlns:oel="http://schemas.microsoft.com/office/2019/extlst" xmlns:r="http://schemas.openxmlformats.org/officeDocument/2006/relationships" xmlns:m="http://schemas.openxmlformats.org/officeDocument/2006/math" xmlns:v="urn:schemas-microsoft-com:vml" xmlns:wp14="http://schemas.microsoft.com/office/word/2010/wordprocessingDrawing" xmlns:wp="http://schemas.openxmlformats.org/drawingml/2006/wordprocessingDrawing" xmlns:w10="urn:schemas-microsoft-com:office:word" xmlns:w="http://schemas.openxmlformats.org/wordprocessingml/2006/main" xmlns:w14="http://schemas.microsoft.com/office/word/2010/wordml" xmlns:w15="http://schemas.microsoft.com/office/word/2012/wordml" xmlns:w16cex="http://schemas.microsoft.com/office/word/2018/wordml/cex" xmlns:w16cid="http://schemas.microsoft.com/office/word/2016/wordml/cid" xmlns:w16="http://schemas.microsoft.com/office/word/2018/wordml" xmlns:w16sdtdh="http://schemas.microsoft.com/office/word/2020/wordml/sdtdatahash" xmlns:w16se="http://schemas.microsoft.com/office/word/2015/wordml/symex" xmlns:wpg="http://schemas.microsoft.com/office/word/2010/wordprocessingGroup" xmlns:wpi="http://schemas.microsoft.com/office/word/2010/wordprocessingInk" xmlns:wne="http://schemas.microsoft.com/office/word/2006/wordml" xmlns:wps="http://schemas.microsoft.com/office/word/2010/wordprocessingShape" mc:Ignorable="w14 w15 w16se w16cid w16 w16cex w16sdtdh wp14">
   <w16cid:commentId w16cid:paraId="09FF69A8" w16cid:durableId="285BE791"/>
   <w16cid:commentId w16cid:paraId="62BB4B9A" w16cid:durableId="2820B683"/>
+  <w16cid:commentId w16cid:paraId="6DA63AD5" w16cid:durableId="28782741"/>
+  <w16cid:commentId w16cid:paraId="785DE800" w16cid:durableId="287827E5"/>
   <w16cid:commentId w16cid:paraId="75723AEC" w16cid:durableId="282AEC62"/>
+  <w16cid:commentId w16cid:paraId="6610A270" w16cid:durableId="2878180F"/>
   <w16cid:commentId w16cid:paraId="32C08E6C" w16cid:durableId="287616FC"/>
 </w16cid:commentsIds>
 </file>
@@ -7413,7 +8991,6 @@
   <w:style w:type="character" w:default="1" w:styleId="DefaultParagraphFont">
     <w:name w:val="Default Paragraph Font"/>
     <w:uiPriority w:val="1"/>
-    <w:semiHidden/>
     <w:unhideWhenUsed/>
   </w:style>
   <w:style w:type="table" w:default="1" w:styleId="TableNormal">

</xml_diff>

<commit_message>
define buffer function in Script 02
</commit_message>
<xml_diff>
--- a/DraftA_Intro_Methodology.docx
+++ b/DraftA_Intro_Methodology.docx
@@ -94,27 +94,7 @@
           <w:sz w:val="20"/>
           <w:szCs w:val="20"/>
         </w:rPr>
-        <w:t xml:space="preserve">on’t just list what authors have done in the past (e.g., Smith 2009 did </w:t>
-      </w:r>
-      <w:proofErr w:type="gramStart"/>
-      <w:r>
-        <w:rPr>
-          <w:i/>
-          <w:iCs/>
-          <w:sz w:val="20"/>
-          <w:szCs w:val="20"/>
-        </w:rPr>
-        <w:t>x</w:t>
-      </w:r>
-      <w:proofErr w:type="gramEnd"/>
-      <w:r>
-        <w:rPr>
-          <w:i/>
-          <w:iCs/>
-          <w:sz w:val="20"/>
-          <w:szCs w:val="20"/>
-        </w:rPr>
-        <w:t xml:space="preserve"> but Jones 2008 did y then Frank 2010 did x)</w:t>
+        <w:t>on’t just list what authors have done in the past (e.g., Smith 2009 did x but Jones 2008 did y then Frank 2010 did x)</w:t>
       </w:r>
       <w:r>
         <w:rPr>
@@ -391,13 +371,8 @@
         </w:numPr>
       </w:pPr>
       <w:r>
-        <w:t xml:space="preserve">Binary dasymetric mapping: the main method to be </w:t>
-      </w:r>
-      <w:proofErr w:type="gramStart"/>
-      <w:r>
-        <w:t>used</w:t>
-      </w:r>
-      <w:proofErr w:type="gramEnd"/>
+        <w:t>Binary dasymetric mapping: the main method to be used</w:t>
+      </w:r>
     </w:p>
     <w:p>
       <w:pPr>
@@ -453,13 +428,8 @@
         <w:t xml:space="preserve"> for overcoming this</w:t>
       </w:r>
       <w:r>
-        <w:t xml:space="preserve">; discuss pros and cons of different </w:t>
-      </w:r>
-      <w:proofErr w:type="gramStart"/>
-      <w:r>
-        <w:t>approaches</w:t>
-      </w:r>
-      <w:proofErr w:type="gramEnd"/>
+        <w:t>; discuss pros and cons of different approaches</w:t>
+      </w:r>
     </w:p>
     <w:p>
       <w:pPr>
@@ -628,13 +598,8 @@
         </w:numPr>
       </w:pPr>
       <w:r>
-        <w:t xml:space="preserve">Convert WorldPop raster into a vector geometry of gridded </w:t>
-      </w:r>
-      <w:proofErr w:type="gramStart"/>
-      <w:r>
-        <w:t>points</w:t>
-      </w:r>
-      <w:proofErr w:type="gramEnd"/>
+        <w:t>Convert WorldPop raster into a vector geometry of gridded points</w:t>
+      </w:r>
     </w:p>
     <w:p>
       <w:pPr>
@@ -693,13 +658,8 @@
       </w:r>
       <w:proofErr w:type="spellEnd"/>
       <w:r>
-        <w:t xml:space="preserve"> population estimate by </w:t>
-      </w:r>
-      <w:proofErr w:type="gramStart"/>
-      <w:r>
-        <w:t>district</w:t>
-      </w:r>
-      <w:proofErr w:type="gramEnd"/>
+        <w:t xml:space="preserve"> population estimate by district</w:t>
+      </w:r>
     </w:p>
     <w:p>
       <w:pPr>
@@ -912,23 +872,7 @@
             <w:i/>
             <w:iCs/>
           </w:rPr>
-          <w:t xml:space="preserve">Add to preamble a paragraph on the purpose of the study – water </w:t>
-        </w:r>
-        <w:proofErr w:type="gramStart"/>
-        <w:r>
-          <w:rPr>
-            <w:i/>
-            <w:iCs/>
-          </w:rPr>
-          <w:t>tanks, but</w:t>
-        </w:r>
-        <w:proofErr w:type="gramEnd"/>
-        <w:r>
-          <w:rPr>
-            <w:i/>
-            <w:iCs/>
-          </w:rPr>
-          <w:t xml:space="preserve"> extending to broader applications in food security </w:t>
+          <w:t xml:space="preserve">Add to preamble a paragraph on the purpose of the study – water tanks, but extending to broader applications in food security </w:t>
         </w:r>
       </w:ins>
       <w:ins w:id="10" w:author="Joe P" w:date="2023-07-17T13:55:00Z">
@@ -1499,6 +1443,9 @@
         <w:t xml:space="preserve">. As recorded in the 2011 census, any worker who participated in agricultural labour </w:t>
       </w:r>
       <w:r>
+        <w:rPr>
+          <w:highlight w:val="yellow"/>
+        </w:rPr>
         <w:t>…</w:t>
       </w:r>
     </w:p>
@@ -1535,11 +1482,6 @@
       </w:r>
     </w:p>
     <w:p>
-      <w:pPr>
-        <w:rPr>
-          <w:color w:val="4472C4" w:themeColor="accent1"/>
-        </w:rPr>
-      </w:pPr>
       <w:r>
         <w:t>India, the subject of this study, is</w:t>
       </w:r>
@@ -1674,16 +1616,10 @@
       </w:r>
       <w:commentRangeStart w:id="22"/>
       <w:r>
-        <w:t>cover [</w:t>
-      </w:r>
-      <w:r>
-        <w:rPr>
-          <w:highlight w:val="yellow"/>
-        </w:rPr>
-        <w:t>X</w:t>
-      </w:r>
-      <w:r>
-        <w:t>]</w:t>
+        <w:t xml:space="preserve">cover </w:t>
+      </w:r>
+      <w:r>
+        <w:t>just under 5,000</w:t>
       </w:r>
       <w:r>
         <w:t xml:space="preserve"> km</w:t>
@@ -1695,16 +1631,37 @@
         <w:t>2</w:t>
       </w:r>
       <w:r>
-        <w:t xml:space="preserve"> and a population of [</w:t>
-      </w:r>
-      <w:r>
-        <w:rPr>
-          <w:highlight w:val="yellow"/>
-        </w:rPr>
-        <w:t>X</w:t>
-      </w:r>
-      <w:r>
-        <w:t>].</w:t>
+        <w:t xml:space="preserve"> and a population of </w:t>
+      </w:r>
+      <w:r>
+        <w:t>2 million (</w:t>
+      </w:r>
+      <w:r>
+        <w:fldChar w:fldCharType="begin"/>
+      </w:r>
+      <w:r>
+        <w:instrText xml:space="preserve"> REF _Ref142311872 \h </w:instrText>
+      </w:r>
+      <w:r>
+        <w:fldChar w:fldCharType="separate"/>
+      </w:r>
+      <w:r>
+        <w:t xml:space="preserve">Table </w:t>
+      </w:r>
+      <w:r>
+        <w:rPr>
+          <w:noProof/>
+        </w:rPr>
+        <w:t>1</w:t>
+      </w:r>
+      <w:r>
+        <w:fldChar w:fldCharType="end"/>
+      </w:r>
+      <w:r>
+        <w:t>)</w:t>
+      </w:r>
+      <w:r>
+        <w:t>.</w:t>
       </w:r>
       <w:commentRangeEnd w:id="22"/>
       <w:r>
@@ -1713,6 +1670,576 @@
         </w:rPr>
         <w:commentReference w:id="22"/>
       </w:r>
+    </w:p>
+    <w:p>
+      <w:pPr>
+        <w:pStyle w:val="Caption"/>
+        <w:keepNext/>
+      </w:pPr>
+      <w:bookmarkStart w:id="23" w:name="_Ref142311872"/>
+      <w:r>
+        <w:t xml:space="preserve">Table </w:t>
+      </w:r>
+      <w:r>
+        <w:fldChar w:fldCharType="begin"/>
+      </w:r>
+      <w:r>
+        <w:instrText xml:space="preserve"> SEQ Table \* ARABIC </w:instrText>
+      </w:r>
+      <w:r>
+        <w:fldChar w:fldCharType="separate"/>
+      </w:r>
+      <w:r>
+        <w:rPr>
+          <w:noProof/>
+        </w:rPr>
+        <w:t>1</w:t>
+      </w:r>
+      <w:r>
+        <w:rPr>
+          <w:noProof/>
+        </w:rPr>
+        <w:fldChar w:fldCharType="end"/>
+      </w:r>
+      <w:bookmarkEnd w:id="23"/>
+      <w:r>
+        <w:t xml:space="preserve">: </w:t>
+      </w:r>
+      <w:commentRangeStart w:id="24"/>
+      <w:r>
+        <w:t xml:space="preserve">Characteristics </w:t>
+      </w:r>
+      <w:commentRangeEnd w:id="24"/>
+      <w:r>
+        <w:rPr>
+          <w:rStyle w:val="CommentReference"/>
+          <w:b w:val="0"/>
+          <w:bCs w:val="0"/>
+        </w:rPr>
+        <w:commentReference w:id="24"/>
+      </w:r>
+      <w:r>
+        <w:t>of 2011 Indian Census Districts</w:t>
+      </w:r>
+      <w:r>
+        <w:t xml:space="preserve"> (</w:t>
+      </w:r>
+      <w:r>
+        <w:rPr>
+          <w:i/>
+          <w:iCs/>
+        </w:rPr>
+        <w:t>n</w:t>
+      </w:r>
+      <w:r>
+        <w:t xml:space="preserve"> = 640</w:t>
+      </w:r>
+      <w:r>
+        <w:t>)</w:t>
+      </w:r>
+    </w:p>
+    <w:tbl>
+      <w:tblPr>
+        <w:tblStyle w:val="TableGrid"/>
+        <w:tblW w:w="5000" w:type="pct"/>
+        <w:tblBorders>
+          <w:top w:val="none" w:sz="0" w:space="0" w:color="auto"/>
+          <w:left w:val="none" w:sz="0" w:space="0" w:color="auto"/>
+          <w:bottom w:val="none" w:sz="0" w:space="0" w:color="auto"/>
+          <w:right w:val="none" w:sz="0" w:space="0" w:color="auto"/>
+          <w:insideH w:val="none" w:sz="0" w:space="0" w:color="auto"/>
+          <w:insideV w:val="none" w:sz="0" w:space="0" w:color="auto"/>
+        </w:tblBorders>
+        <w:tblLook w:val="04A0" w:firstRow="1" w:lastRow="0" w:firstColumn="1" w:lastColumn="0" w:noHBand="0" w:noVBand="1"/>
+      </w:tblPr>
+      <w:tblGrid>
+        <w:gridCol w:w="2060"/>
+        <w:gridCol w:w="2015"/>
+        <w:gridCol w:w="1498"/>
+        <w:gridCol w:w="3453"/>
+      </w:tblGrid>
+      <w:tr>
+        <w:tc>
+          <w:tcPr>
+            <w:tcW w:w="1141" w:type="pct"/>
+            <w:tcBorders>
+              <w:top w:val="single" w:sz="8" w:space="0" w:color="auto"/>
+              <w:bottom w:val="single" w:sz="8" w:space="0" w:color="auto"/>
+            </w:tcBorders>
+          </w:tcPr>
+          <w:p>
+            <w:pPr>
+              <w:pStyle w:val="TableText"/>
+            </w:pPr>
+            <w:r>
+              <w:t>Measure</w:t>
+            </w:r>
+          </w:p>
+        </w:tc>
+        <w:tc>
+          <w:tcPr>
+            <w:tcW w:w="1116" w:type="pct"/>
+            <w:tcBorders>
+              <w:top w:val="single" w:sz="8" w:space="0" w:color="auto"/>
+              <w:bottom w:val="single" w:sz="8" w:space="0" w:color="auto"/>
+            </w:tcBorders>
+          </w:tcPr>
+          <w:p>
+            <w:pPr>
+              <w:pStyle w:val="TableText"/>
+              <w:jc w:val="center"/>
+            </w:pPr>
+            <w:r>
+              <w:t>Population</w:t>
+            </w:r>
+          </w:p>
+        </w:tc>
+        <w:tc>
+          <w:tcPr>
+            <w:tcW w:w="830" w:type="pct"/>
+            <w:tcBorders>
+              <w:top w:val="single" w:sz="8" w:space="0" w:color="auto"/>
+              <w:bottom w:val="single" w:sz="8" w:space="0" w:color="auto"/>
+            </w:tcBorders>
+          </w:tcPr>
+          <w:p>
+            <w:pPr>
+              <w:pStyle w:val="TableText"/>
+              <w:jc w:val="center"/>
+            </w:pPr>
+            <w:r>
+              <w:t>Area (km</w:t>
+            </w:r>
+            <w:r>
+              <w:rPr>
+                <w:vertAlign w:val="superscript"/>
+              </w:rPr>
+              <w:t>2</w:t>
+            </w:r>
+            <w:r>
+              <w:t>)</w:t>
+            </w:r>
+          </w:p>
+        </w:tc>
+        <w:tc>
+          <w:tcPr>
+            <w:tcW w:w="1913" w:type="pct"/>
+            <w:tcBorders>
+              <w:top w:val="single" w:sz="8" w:space="0" w:color="auto"/>
+              <w:bottom w:val="single" w:sz="8" w:space="0" w:color="auto"/>
+            </w:tcBorders>
+          </w:tcPr>
+          <w:p>
+            <w:pPr>
+              <w:pStyle w:val="TableText"/>
+              <w:jc w:val="center"/>
+            </w:pPr>
+            <w:r>
+              <w:t>Population Density (km</w:t>
+            </w:r>
+            <w:r>
+              <w:rPr>
+                <w:vertAlign w:val="superscript"/>
+              </w:rPr>
+              <w:t>2</w:t>
+            </w:r>
+            <w:r>
+              <w:t>)</w:t>
+            </w:r>
+          </w:p>
+        </w:tc>
+      </w:tr>
+      <w:tr>
+        <w:tc>
+          <w:tcPr>
+            <w:tcW w:w="1141" w:type="pct"/>
+            <w:tcBorders>
+              <w:top w:val="single" w:sz="8" w:space="0" w:color="auto"/>
+            </w:tcBorders>
+          </w:tcPr>
+          <w:p>
+            <w:pPr>
+              <w:pStyle w:val="TableText"/>
+            </w:pPr>
+            <w:r>
+              <w:t>Mean</w:t>
+            </w:r>
+          </w:p>
+        </w:tc>
+        <w:tc>
+          <w:tcPr>
+            <w:tcW w:w="1116" w:type="pct"/>
+            <w:tcBorders>
+              <w:top w:val="single" w:sz="8" w:space="0" w:color="auto"/>
+            </w:tcBorders>
+            <w:vAlign w:val="bottom"/>
+          </w:tcPr>
+          <w:p>
+            <w:pPr>
+              <w:pStyle w:val="TableText"/>
+              <w:jc w:val="center"/>
+            </w:pPr>
+            <w:r>
+              <w:t>1,891,961</w:t>
+            </w:r>
+          </w:p>
+        </w:tc>
+        <w:tc>
+          <w:tcPr>
+            <w:tcW w:w="830" w:type="pct"/>
+            <w:tcBorders>
+              <w:top w:val="single" w:sz="8" w:space="0" w:color="auto"/>
+            </w:tcBorders>
+            <w:vAlign w:val="bottom"/>
+          </w:tcPr>
+          <w:p>
+            <w:pPr>
+              <w:pStyle w:val="TableText"/>
+              <w:jc w:val="center"/>
+            </w:pPr>
+            <w:r>
+              <w:t>4,948</w:t>
+            </w:r>
+          </w:p>
+        </w:tc>
+        <w:tc>
+          <w:tcPr>
+            <w:tcW w:w="1913" w:type="pct"/>
+            <w:tcBorders>
+              <w:top w:val="single" w:sz="8" w:space="0" w:color="auto"/>
+            </w:tcBorders>
+            <w:vAlign w:val="bottom"/>
+          </w:tcPr>
+          <w:p>
+            <w:pPr>
+              <w:pStyle w:val="TableText"/>
+              <w:jc w:val="center"/>
+            </w:pPr>
+            <w:r>
+              <w:t>936</w:t>
+            </w:r>
+          </w:p>
+        </w:tc>
+      </w:tr>
+      <w:tr>
+        <w:tc>
+          <w:tcPr>
+            <w:tcW w:w="1141" w:type="pct"/>
+          </w:tcPr>
+          <w:p>
+            <w:pPr>
+              <w:pStyle w:val="TableText"/>
+            </w:pPr>
+            <w:r>
+              <w:t>Minimum</w:t>
+            </w:r>
+          </w:p>
+        </w:tc>
+        <w:tc>
+          <w:tcPr>
+            <w:tcW w:w="1116" w:type="pct"/>
+            <w:vAlign w:val="bottom"/>
+          </w:tcPr>
+          <w:p>
+            <w:pPr>
+              <w:pStyle w:val="TableText"/>
+              <w:jc w:val="center"/>
+            </w:pPr>
+            <w:r>
+              <w:t>8,004</w:t>
+            </w:r>
+          </w:p>
+        </w:tc>
+        <w:tc>
+          <w:tcPr>
+            <w:tcW w:w="830" w:type="pct"/>
+            <w:vAlign w:val="bottom"/>
+          </w:tcPr>
+          <w:p>
+            <w:pPr>
+              <w:pStyle w:val="TableText"/>
+              <w:jc w:val="center"/>
+            </w:pPr>
+            <w:r>
+              <w:t>9</w:t>
+            </w:r>
+          </w:p>
+        </w:tc>
+        <w:tc>
+          <w:tcPr>
+            <w:tcW w:w="1913" w:type="pct"/>
+            <w:vAlign w:val="bottom"/>
+          </w:tcPr>
+          <w:p>
+            <w:pPr>
+              <w:pStyle w:val="TableText"/>
+              <w:jc w:val="center"/>
+            </w:pPr>
+            <w:r>
+              <w:t>1</w:t>
+            </w:r>
+          </w:p>
+        </w:tc>
+      </w:tr>
+      <w:tr>
+        <w:tc>
+          <w:tcPr>
+            <w:tcW w:w="1141" w:type="pct"/>
+          </w:tcPr>
+          <w:p>
+            <w:pPr>
+              <w:pStyle w:val="TableText"/>
+            </w:pPr>
+            <w:r>
+              <w:t>25th percentile</w:t>
+            </w:r>
+          </w:p>
+        </w:tc>
+        <w:tc>
+          <w:tcPr>
+            <w:tcW w:w="1116" w:type="pct"/>
+            <w:vAlign w:val="bottom"/>
+          </w:tcPr>
+          <w:p>
+            <w:pPr>
+              <w:pStyle w:val="TableText"/>
+              <w:jc w:val="center"/>
+            </w:pPr>
+            <w:r>
+              <w:t>817,861</w:t>
+            </w:r>
+          </w:p>
+        </w:tc>
+        <w:tc>
+          <w:tcPr>
+            <w:tcW w:w="830" w:type="pct"/>
+            <w:vAlign w:val="bottom"/>
+          </w:tcPr>
+          <w:p>
+            <w:pPr>
+              <w:pStyle w:val="TableText"/>
+              <w:jc w:val="center"/>
+            </w:pPr>
+            <w:r>
+              <w:t>2,297</w:t>
+            </w:r>
+          </w:p>
+        </w:tc>
+        <w:tc>
+          <w:tcPr>
+            <w:tcW w:w="1913" w:type="pct"/>
+            <w:vAlign w:val="bottom"/>
+          </w:tcPr>
+          <w:p>
+            <w:pPr>
+              <w:pStyle w:val="TableText"/>
+              <w:jc w:val="center"/>
+            </w:pPr>
+            <w:r>
+              <w:t>207</w:t>
+            </w:r>
+          </w:p>
+        </w:tc>
+      </w:tr>
+      <w:tr>
+        <w:tc>
+          <w:tcPr>
+            <w:tcW w:w="1141" w:type="pct"/>
+          </w:tcPr>
+          <w:p>
+            <w:pPr>
+              <w:pStyle w:val="TableText"/>
+            </w:pPr>
+            <w:r>
+              <w:t>Median</w:t>
+            </w:r>
+          </w:p>
+        </w:tc>
+        <w:tc>
+          <w:tcPr>
+            <w:tcW w:w="1116" w:type="pct"/>
+            <w:vAlign w:val="bottom"/>
+          </w:tcPr>
+          <w:p>
+            <w:pPr>
+              <w:pStyle w:val="TableText"/>
+              <w:jc w:val="center"/>
+            </w:pPr>
+            <w:r>
+              <w:t>1,557,367</w:t>
+            </w:r>
+          </w:p>
+        </w:tc>
+        <w:tc>
+          <w:tcPr>
+            <w:tcW w:w="830" w:type="pct"/>
+            <w:vAlign w:val="bottom"/>
+          </w:tcPr>
+          <w:p>
+            <w:pPr>
+              <w:pStyle w:val="TableText"/>
+              <w:jc w:val="center"/>
+            </w:pPr>
+            <w:r>
+              <w:t>3,798</w:t>
+            </w:r>
+          </w:p>
+        </w:tc>
+        <w:tc>
+          <w:tcPr>
+            <w:tcW w:w="1913" w:type="pct"/>
+            <w:vAlign w:val="bottom"/>
+          </w:tcPr>
+          <w:p>
+            <w:pPr>
+              <w:pStyle w:val="TableText"/>
+              <w:jc w:val="center"/>
+            </w:pPr>
+            <w:r>
+              <w:t>373</w:t>
+            </w:r>
+          </w:p>
+        </w:tc>
+      </w:tr>
+      <w:tr>
+        <w:tc>
+          <w:tcPr>
+            <w:tcW w:w="1141" w:type="pct"/>
+          </w:tcPr>
+          <w:p>
+            <w:pPr>
+              <w:pStyle w:val="TableText"/>
+            </w:pPr>
+            <w:r>
+              <w:t>75th percentile</w:t>
+            </w:r>
+          </w:p>
+        </w:tc>
+        <w:tc>
+          <w:tcPr>
+            <w:tcW w:w="1116" w:type="pct"/>
+            <w:vAlign w:val="bottom"/>
+          </w:tcPr>
+          <w:p>
+            <w:pPr>
+              <w:pStyle w:val="TableText"/>
+              <w:jc w:val="center"/>
+            </w:pPr>
+            <w:r>
+              <w:t>2,583,551</w:t>
+            </w:r>
+          </w:p>
+        </w:tc>
+        <w:tc>
+          <w:tcPr>
+            <w:tcW w:w="830" w:type="pct"/>
+            <w:vAlign w:val="bottom"/>
+          </w:tcPr>
+          <w:p>
+            <w:pPr>
+              <w:pStyle w:val="TableText"/>
+              <w:jc w:val="center"/>
+            </w:pPr>
+            <w:r>
+              <w:t>6,235</w:t>
+            </w:r>
+          </w:p>
+        </w:tc>
+        <w:tc>
+          <w:tcPr>
+            <w:tcW w:w="1913" w:type="pct"/>
+            <w:vAlign w:val="bottom"/>
+          </w:tcPr>
+          <w:p>
+            <w:pPr>
+              <w:pStyle w:val="TableText"/>
+              <w:jc w:val="center"/>
+            </w:pPr>
+            <w:r>
+              <w:t>719</w:t>
+            </w:r>
+          </w:p>
+        </w:tc>
+      </w:tr>
+      <w:tr>
+        <w:tc>
+          <w:tcPr>
+            <w:tcW w:w="1141" w:type="pct"/>
+            <w:tcBorders>
+              <w:bottom w:val="single" w:sz="4" w:space="0" w:color="auto"/>
+            </w:tcBorders>
+          </w:tcPr>
+          <w:p>
+            <w:pPr>
+              <w:pStyle w:val="TableText"/>
+            </w:pPr>
+            <w:r>
+              <w:t>Maximum</w:t>
+            </w:r>
+          </w:p>
+        </w:tc>
+        <w:tc>
+          <w:tcPr>
+            <w:tcW w:w="1116" w:type="pct"/>
+            <w:tcBorders>
+              <w:bottom w:val="single" w:sz="4" w:space="0" w:color="auto"/>
+            </w:tcBorders>
+            <w:vAlign w:val="bottom"/>
+          </w:tcPr>
+          <w:p>
+            <w:pPr>
+              <w:pStyle w:val="TableText"/>
+              <w:jc w:val="center"/>
+            </w:pPr>
+            <w:r>
+              <w:t>11,060,148</w:t>
+            </w:r>
+          </w:p>
+        </w:tc>
+        <w:tc>
+          <w:tcPr>
+            <w:tcW w:w="830" w:type="pct"/>
+            <w:tcBorders>
+              <w:bottom w:val="single" w:sz="4" w:space="0" w:color="auto"/>
+            </w:tcBorders>
+            <w:vAlign w:val="bottom"/>
+          </w:tcPr>
+          <w:p>
+            <w:pPr>
+              <w:pStyle w:val="TableText"/>
+              <w:jc w:val="center"/>
+            </w:pPr>
+            <w:r>
+              <w:t>45,674</w:t>
+            </w:r>
+          </w:p>
+        </w:tc>
+        <w:tc>
+          <w:tcPr>
+            <w:tcW w:w="1913" w:type="pct"/>
+            <w:tcBorders>
+              <w:bottom w:val="single" w:sz="4" w:space="0" w:color="auto"/>
+            </w:tcBorders>
+            <w:vAlign w:val="bottom"/>
+          </w:tcPr>
+          <w:p>
+            <w:pPr>
+              <w:pStyle w:val="TableText"/>
+              <w:jc w:val="center"/>
+            </w:pPr>
+            <w:r>
+              <w:t>36,155</w:t>
+            </w:r>
+          </w:p>
+        </w:tc>
+      </w:tr>
+    </w:tbl>
+    <w:p>
+      <w:pPr>
+        <w:rPr>
+          <w:color w:val="4472C4" w:themeColor="accent1"/>
+        </w:rPr>
+      </w:pPr>
     </w:p>
     <w:p>
       <w:r>
@@ -1768,11 +2295,27 @@
       <w:r>
         <w:t>Classification of urban versus rural has implications for the estimation of population based on land cover classification.</w:t>
       </w:r>
-    </w:p>
-    <w:p>
-      <w:pPr>
-        <w:rPr>
-          <w:ins w:id="23" w:author="Joe P" w:date="2023-07-17T13:48:00Z"/>
+      <w:r>
+        <w:t xml:space="preserve"> Because the census designates urban/rural status using an administrative method, which is not stable across census collections and is not systematic across the country, this factor was omitted from validation calculations. Rural classification </w:t>
+      </w:r>
+      <w:r>
+        <w:lastRenderedPageBreak/>
+        <w:t>derived from remotely sensed land cover data has been prioritised instead, as discussed in Section [</w:t>
+      </w:r>
+      <w:r>
+        <w:rPr>
+          <w:highlight w:val="yellow"/>
+        </w:rPr>
+        <w:t>2.4.1</w:t>
+      </w:r>
+      <w:r>
+        <w:t xml:space="preserve">]. </w:t>
+      </w:r>
+    </w:p>
+    <w:p>
+      <w:pPr>
+        <w:rPr>
+          <w:ins w:id="25" w:author="Joe P" w:date="2023-07-17T13:48:00Z"/>
         </w:rPr>
       </w:pPr>
     </w:p>
@@ -1784,15 +2327,15 @@
           <w:numId w:val="19"/>
         </w:numPr>
         <w:rPr>
-          <w:ins w:id="24" w:author="Joe P" w:date="2023-07-17T13:49:00Z"/>
-        </w:rPr>
-        <w:pPrChange w:id="25" w:author="Joe P" w:date="2023-08-03T14:22:00Z">
+          <w:ins w:id="26" w:author="Joe P" w:date="2023-07-17T13:49:00Z"/>
+        </w:rPr>
+        <w:pPrChange w:id="27" w:author="Joe P" w:date="2023-08-03T14:22:00Z">
           <w:pPr>
             <w:pStyle w:val="Heading2"/>
           </w:pPr>
         </w:pPrChange>
       </w:pPr>
-      <w:ins w:id="26" w:author="Joe P" w:date="2023-07-17T13:49:00Z">
+      <w:ins w:id="28" w:author="Joe P" w:date="2023-07-17T13:49:00Z">
         <w:r>
           <w:t>Methodology</w:t>
         </w:r>
@@ -1803,12 +2346,12 @@
         <w:rPr>
           <w:i/>
           <w:iCs/>
-          <w:rPrChange w:id="27" w:author="Joe P" w:date="2023-07-17T13:49:00Z">
+          <w:rPrChange w:id="29" w:author="Joe P" w:date="2023-07-17T13:49:00Z">
             <w:rPr/>
           </w:rPrChange>
         </w:rPr>
       </w:pPr>
-      <w:ins w:id="28" w:author="Joe P" w:date="2023-07-17T13:49:00Z">
+      <w:ins w:id="30" w:author="Joe P" w:date="2023-07-17T13:49:00Z">
         <w:r>
           <w:rPr>
             <w:i/>
@@ -1817,7 +2360,7 @@
           <w:t>Add in intro text for the metho</w:t>
         </w:r>
       </w:ins>
-      <w:ins w:id="29" w:author="Joe P" w:date="2023-07-17T13:50:00Z">
+      <w:ins w:id="31" w:author="Joe P" w:date="2023-07-17T13:50:00Z">
         <w:r>
           <w:rPr>
             <w:i/>
@@ -1826,7 +2369,7 @@
           <w:t>dology section; what will be covered, how it ties the narrative from introduction section.</w:t>
         </w:r>
       </w:ins>
-      <w:ins w:id="30" w:author="Joe P" w:date="2023-08-03T14:21:00Z">
+      <w:ins w:id="32" w:author="Joe P" w:date="2023-08-03T14:21:00Z">
         <w:r>
           <w:rPr>
             <w:i/>
@@ -1840,7 +2383,7 @@
       <w:pPr>
         <w:pStyle w:val="Heading3"/>
       </w:pPr>
-      <w:ins w:id="31" w:author="Joe P" w:date="2023-08-03T14:22:00Z">
+      <w:ins w:id="33" w:author="Joe P" w:date="2023-08-03T14:22:00Z">
         <w:r>
           <w:t xml:space="preserve">2.1 </w:t>
         </w:r>
@@ -1875,11 +2418,7 @@
         <w:t xml:space="preserve">resident </w:t>
       </w:r>
       <w:r>
-        <w:t xml:space="preserve">population at fine spatial scales, as this </w:t>
-      </w:r>
-      <w:r>
-        <w:lastRenderedPageBreak/>
-        <w:t xml:space="preserve">has important implications for service planning and delivery </w:t>
+        <w:t xml:space="preserve">population at fine spatial scales, as this has important implications for service planning and delivery </w:t>
       </w:r>
       <w:r>
         <w:fldChar w:fldCharType="begin"/>
@@ -2121,7 +2660,31 @@
         <w:t xml:space="preserve"> </w:t>
       </w:r>
       <w:r>
-        <w:t xml:space="preserve">Table 1 provides a summary of current global grid models and their key characteristics. </w:t>
+        <w:fldChar w:fldCharType="begin"/>
+      </w:r>
+      <w:r>
+        <w:instrText xml:space="preserve"> REF _Ref142311900 \h </w:instrText>
+      </w:r>
+      <w:r>
+        <w:fldChar w:fldCharType="separate"/>
+      </w:r>
+      <w:r>
+        <w:t xml:space="preserve">Table </w:t>
+      </w:r>
+      <w:r>
+        <w:rPr>
+          <w:noProof/>
+        </w:rPr>
+        <w:t>2</w:t>
+      </w:r>
+      <w:r>
+        <w:fldChar w:fldCharType="end"/>
+      </w:r>
+      <w:r>
+        <w:t xml:space="preserve"> </w:t>
+      </w:r>
+      <w:r>
+        <w:t xml:space="preserve">provides a summary of current global grid models and their key characteristics. </w:t>
       </w:r>
     </w:p>
     <w:p>
@@ -2129,6 +2692,7 @@
         <w:pStyle w:val="Caption"/>
         <w:keepNext/>
       </w:pPr>
+      <w:bookmarkStart w:id="34" w:name="_Ref142311900"/>
       <w:r>
         <w:t xml:space="preserve">Table </w:t>
       </w:r>
@@ -2137,9 +2701,10 @@
           <w:rPr>
             <w:noProof/>
           </w:rPr>
-          <w:t>1</w:t>
+          <w:t>2</w:t>
         </w:r>
       </w:fldSimple>
+      <w:bookmarkEnd w:id="34"/>
       <w:r>
         <w:t>: Selected World Population Grid Datasets</w:t>
       </w:r>
@@ -2188,6 +2753,9 @@
         <w:gridCol w:w="2930"/>
       </w:tblGrid>
       <w:tr>
+        <w:trPr>
+          <w:tblHeader/>
+        </w:trPr>
         <w:tc>
           <w:tcPr>
             <w:tcW w:w="1178" w:type="pct"/>
@@ -2199,16 +2767,8 @@
           <w:p>
             <w:pPr>
               <w:pStyle w:val="TableText"/>
-              <w:rPr>
-                <w:b/>
-                <w:bCs/>
-              </w:rPr>
             </w:pPr>
             <w:r>
-              <w:rPr>
-                <w:b/>
-                <w:bCs/>
-              </w:rPr>
               <w:t>Dataset</w:t>
             </w:r>
           </w:p>
@@ -2224,16 +2784,8 @@
           <w:p>
             <w:pPr>
               <w:pStyle w:val="TableText"/>
-              <w:rPr>
-                <w:b/>
-                <w:bCs/>
-              </w:rPr>
             </w:pPr>
             <w:r>
-              <w:rPr>
-                <w:b/>
-                <w:bCs/>
-              </w:rPr>
               <w:t>Source</w:t>
             </w:r>
           </w:p>
@@ -2249,16 +2801,8 @@
           <w:p>
             <w:pPr>
               <w:pStyle w:val="TableText"/>
-              <w:rPr>
-                <w:b/>
-                <w:bCs/>
-              </w:rPr>
             </w:pPr>
             <w:r>
-              <w:rPr>
-                <w:b/>
-                <w:bCs/>
-              </w:rPr>
               <w:t>Method</w:t>
             </w:r>
           </w:p>
@@ -2274,16 +2818,8 @@
           <w:p>
             <w:pPr>
               <w:pStyle w:val="TableText"/>
-              <w:rPr>
-                <w:b/>
-                <w:bCs/>
-              </w:rPr>
             </w:pPr>
             <w:r>
-              <w:rPr>
-                <w:b/>
-                <w:bCs/>
-              </w:rPr>
               <w:t>Spatial Resolution</w:t>
             </w:r>
           </w:p>
@@ -2299,16 +2835,8 @@
           <w:p>
             <w:pPr>
               <w:pStyle w:val="TableText"/>
-              <w:rPr>
-                <w:b/>
-                <w:bCs/>
-              </w:rPr>
             </w:pPr>
             <w:r>
-              <w:rPr>
-                <w:b/>
-                <w:bCs/>
-              </w:rPr>
               <w:t>Ancillary data layers</w:t>
             </w:r>
           </w:p>
@@ -2570,6 +3098,7 @@
               <w:pStyle w:val="TableText"/>
             </w:pPr>
             <w:r>
+              <w:lastRenderedPageBreak/>
               <w:t>LandScan Global</w:t>
             </w:r>
           </w:p>
@@ -2850,11 +3379,7 @@
         <w:t xml:space="preserve">. </w:t>
       </w:r>
       <w:r>
-        <w:t xml:space="preserve">For </w:t>
-      </w:r>
-      <w:r>
-        <w:lastRenderedPageBreak/>
-        <w:t>example, remote sensing data can be used to identify water bodies and other non-inhabitable areas within a</w:t>
+        <w:t>For example, remote sensing data can be used to identify water bodies and other non-inhabitable areas within a</w:t>
       </w:r>
       <w:r>
         <w:t xml:space="preserve"> zone</w:t>
@@ -2978,21 +3503,7 @@
         <w:rPr>
           <w:color w:val="4472C4" w:themeColor="accent1"/>
         </w:rPr>
-        <w:t>*Add section discussing the limitations of existing applications, and findings from review papers (</w:t>
-      </w:r>
-      <w:proofErr w:type="gramStart"/>
-      <w:r>
-        <w:rPr>
-          <w:color w:val="4472C4" w:themeColor="accent1"/>
-        </w:rPr>
-        <w:t>e.g.</w:t>
-      </w:r>
-      <w:proofErr w:type="gramEnd"/>
-      <w:r>
-        <w:rPr>
-          <w:color w:val="4472C4" w:themeColor="accent1"/>
-        </w:rPr>
-        <w:t xml:space="preserve"> Comber 2019)</w:t>
+        <w:t>*Add section discussing the limitations of existing applications, and findings from review papers (e.g. Comber 2019)</w:t>
       </w:r>
     </w:p>
     <w:p>
@@ -3104,7 +3615,11 @@
         <w:t xml:space="preserve">when compared directly, </w:t>
       </w:r>
       <w:r>
-        <w:t xml:space="preserve">dasymetric methods or hybrid methods combining dasymetry and pycnophylactic interpolation outperform </w:t>
+        <w:t xml:space="preserve">dasymetric methods </w:t>
+      </w:r>
+      <w:r>
+        <w:lastRenderedPageBreak/>
+        <w:t xml:space="preserve">or hybrid methods combining dasymetry and pycnophylactic interpolation outperform </w:t>
       </w:r>
       <w:r>
         <w:t xml:space="preserve">simple areal weighting </w:t>
@@ -3140,7 +3655,6 @@
           <w:noProof/>
           <w:color w:val="4472C4" w:themeColor="accent1"/>
         </w:rPr>
-        <w:lastRenderedPageBreak/>
         <w:drawing>
           <wp:inline distT="0" distB="0" distL="0" distR="0" wp14:anchorId="5CFC4AFF" wp14:editId="1D5304D5">
             <wp:extent cx="5569236" cy="4940554"/>
@@ -3409,7 +3923,11 @@
         <w:fldChar w:fldCharType="end"/>
       </w:r>
       <w:r>
-        <w:t xml:space="preserve"> showed the potential for dasymetric mapping to map age structure and housing value in the United States, and more recently novel data sources have been utilised, such as Point of Interest property data in Singapore </w:t>
+        <w:t xml:space="preserve"> </w:t>
+      </w:r>
+      <w:r>
+        <w:lastRenderedPageBreak/>
+        <w:t xml:space="preserve">showed the potential for dasymetric mapping to map age structure and housing value in the United States, and more recently novel data sources have been utilised, such as Point of Interest property data in Singapore </w:t>
       </w:r>
       <w:r>
         <w:fldChar w:fldCharType="begin"/>
@@ -3433,11 +3951,7 @@
         <w:t xml:space="preserve">, to </w:t>
       </w:r>
       <w:r>
-        <w:t xml:space="preserve">estimate elderly populations </w:t>
-      </w:r>
-      <w:r>
-        <w:lastRenderedPageBreak/>
-        <w:t>at the neighbourhood scale</w:t>
+        <w:t>estimate elderly populations at the neighbourhood scale</w:t>
       </w:r>
       <w:r>
         <w:t xml:space="preserve">. </w:t>
@@ -3555,16 +4069,16 @@
       <w:pPr>
         <w:pStyle w:val="Heading3"/>
         <w:rPr>
-          <w:del w:id="32" w:author="Joe P" w:date="2023-08-03T12:07:00Z"/>
-        </w:rPr>
-      </w:pPr>
-      <w:commentRangeStart w:id="33"/>
-      <w:del w:id="34" w:author="Joe P" w:date="2023-08-03T12:07:00Z">
+          <w:del w:id="35" w:author="Joe P" w:date="2023-08-03T12:07:00Z"/>
+        </w:rPr>
+      </w:pPr>
+      <w:commentRangeStart w:id="36"/>
+      <w:del w:id="37" w:author="Joe P" w:date="2023-08-03T12:07:00Z">
         <w:r>
           <w:delText>Conclusion</w:delText>
         </w:r>
       </w:del>
-      <w:commentRangeEnd w:id="33"/>
+      <w:commentRangeEnd w:id="36"/>
       <w:r>
         <w:rPr>
           <w:rStyle w:val="CommentReference"/>
@@ -3572,13 +4086,13 @@
           <w:b w:val="0"/>
           <w:spacing w:val="0"/>
         </w:rPr>
-        <w:commentReference w:id="33"/>
-      </w:r>
-    </w:p>
-    <w:p>
-      <w:pPr>
-        <w:rPr>
-          <w:ins w:id="35" w:author="Joe P" w:date="2023-07-17T13:55:00Z"/>
+        <w:commentReference w:id="36"/>
+      </w:r>
+    </w:p>
+    <w:p>
+      <w:pPr>
+        <w:rPr>
+          <w:ins w:id="38" w:author="Joe P" w:date="2023-07-17T13:55:00Z"/>
         </w:rPr>
       </w:pPr>
       <w:r>
@@ -3610,20 +4124,20 @@
       <w:pPr>
         <w:pStyle w:val="Heading3"/>
         <w:rPr>
-          <w:ins w:id="36" w:author="Joe P" w:date="2023-07-17T13:56:00Z"/>
-        </w:rPr>
-      </w:pPr>
-      <w:ins w:id="37" w:author="Joe P" w:date="2023-08-03T14:23:00Z">
+          <w:ins w:id="39" w:author="Joe P" w:date="2023-07-17T13:56:00Z"/>
+        </w:rPr>
+      </w:pPr>
+      <w:ins w:id="40" w:author="Joe P" w:date="2023-08-03T14:23:00Z">
         <w:r>
           <w:t xml:space="preserve">2.2 </w:t>
         </w:r>
       </w:ins>
-      <w:ins w:id="38" w:author="Joe P" w:date="2023-07-17T13:55:00Z">
+      <w:ins w:id="41" w:author="Joe P" w:date="2023-07-17T13:55:00Z">
         <w:r>
           <w:t xml:space="preserve">Justification of </w:t>
         </w:r>
       </w:ins>
-      <w:ins w:id="39" w:author="Joe P" w:date="2023-07-17T13:56:00Z">
+      <w:ins w:id="42" w:author="Joe P" w:date="2023-07-17T13:56:00Z">
         <w:r>
           <w:t>chosen method</w:t>
         </w:r>
@@ -3636,7 +4150,7 @@
           <w:iCs/>
         </w:rPr>
       </w:pPr>
-      <w:ins w:id="40" w:author="Joe P" w:date="2023-07-17T13:56:00Z">
+      <w:ins w:id="43" w:author="Joe P" w:date="2023-07-17T13:56:00Z">
         <w:r>
           <w:rPr>
             <w:i/>
@@ -3649,7 +4163,7 @@
     <w:p>
       <w:pPr>
         <w:rPr>
-          <w:ins w:id="41" w:author="Joe P" w:date="2023-07-17T13:57:00Z"/>
+          <w:ins w:id="44" w:author="Joe P" w:date="2023-07-17T13:57:00Z"/>
           <w:color w:val="FF0000"/>
         </w:rPr>
       </w:pPr>
@@ -3657,46 +4171,32 @@
         <w:rPr>
           <w:color w:val="FF0000"/>
         </w:rPr>
-        <w:t xml:space="preserve">[Add in section introducing study area – incl. test site of </w:t>
-      </w:r>
-      <w:proofErr w:type="gramStart"/>
-      <w:r>
-        <w:rPr>
-          <w:color w:val="FF0000"/>
-        </w:rPr>
-        <w:t>Karnataka;</w:t>
-      </w:r>
-      <w:proofErr w:type="gramEnd"/>
-      <w:r>
-        <w:rPr>
-          <w:color w:val="FF0000"/>
-        </w:rPr>
-        <w:t xml:space="preserve"> links to Sri Lanka project] </w:t>
+        <w:t xml:space="preserve">[Add in section introducing study area – incl. test site of Karnataka; links to Sri Lanka project] </w:t>
       </w:r>
     </w:p>
     <w:p>
       <w:pPr>
         <w:pStyle w:val="Heading3"/>
         <w:rPr>
-          <w:ins w:id="42" w:author="Joe P" w:date="2023-07-17T13:57:00Z"/>
-        </w:rPr>
-      </w:pPr>
-      <w:ins w:id="43" w:author="Joe P" w:date="2023-08-03T14:23:00Z">
+          <w:ins w:id="45" w:author="Joe P" w:date="2023-07-17T13:57:00Z"/>
+        </w:rPr>
+      </w:pPr>
+      <w:ins w:id="46" w:author="Joe P" w:date="2023-08-03T14:23:00Z">
         <w:r>
           <w:t>2.</w:t>
         </w:r>
       </w:ins>
-      <w:ins w:id="44" w:author="Joe P" w:date="2023-08-03T14:26:00Z">
+      <w:ins w:id="47" w:author="Joe P" w:date="2023-08-03T14:26:00Z">
         <w:r>
           <w:t>4</w:t>
         </w:r>
       </w:ins>
-      <w:ins w:id="45" w:author="Joe P" w:date="2023-08-03T14:23:00Z">
+      <w:ins w:id="48" w:author="Joe P" w:date="2023-08-03T14:23:00Z">
         <w:r>
           <w:t xml:space="preserve"> </w:t>
         </w:r>
       </w:ins>
-      <w:ins w:id="46" w:author="Joe P" w:date="2023-07-17T13:57:00Z">
+      <w:ins w:id="49" w:author="Joe P" w:date="2023-07-17T13:57:00Z">
         <w:r>
           <w:t>Presentation of chosen method</w:t>
         </w:r>
@@ -3707,12 +4207,12 @@
         <w:rPr>
           <w:i/>
           <w:iCs/>
-          <w:rPrChange w:id="47" w:author="Joe P" w:date="2023-07-17T13:57:00Z">
+          <w:rPrChange w:id="50" w:author="Joe P" w:date="2023-07-17T13:57:00Z">
             <w:rPr/>
           </w:rPrChange>
         </w:rPr>
       </w:pPr>
-      <w:ins w:id="48" w:author="Joe P" w:date="2023-07-17T13:57:00Z">
+      <w:ins w:id="51" w:author="Joe P" w:date="2023-07-17T13:57:00Z">
         <w:r>
           <w:rPr>
             <w:i/>
@@ -3721,7 +4221,7 @@
           <w:t>Break down the approach in detai</w:t>
         </w:r>
       </w:ins>
-      <w:ins w:id="49" w:author="Joe P" w:date="2023-08-03T14:20:00Z">
+      <w:ins w:id="52" w:author="Joe P" w:date="2023-08-03T14:20:00Z">
         <w:r>
           <w:rPr>
             <w:i/>
@@ -3874,22 +4374,43 @@
         <w:t xml:space="preserve">selecting </w:t>
       </w:r>
       <w:r>
+        <w:lastRenderedPageBreak/>
         <w:t>the most frequently occurring class label for each pixel over the specified period</w:t>
       </w:r>
       <w:r>
         <w:t>.</w:t>
       </w:r>
       <w:r>
-        <w:t xml:space="preserve"> See appendix [</w:t>
-      </w:r>
-      <w:r>
-        <w:rPr>
-          <w:highlight w:val="yellow"/>
-        </w:rPr>
-        <w:t>X</w:t>
-      </w:r>
-      <w:r>
-        <w:t xml:space="preserve">] for the script used to extract data from Earth Engine. </w:t>
+        <w:t xml:space="preserve"> </w:t>
+      </w:r>
+      <w:r>
+        <w:t>The script</w:t>
+      </w:r>
+      <w:r>
+        <w:t xml:space="preserve"> used to extract </w:t>
+      </w:r>
+      <w:r>
+        <w:t xml:space="preserve">DW </w:t>
+      </w:r>
+      <w:r>
+        <w:t>data from Earth Engine</w:t>
+      </w:r>
+      <w:r>
+        <w:t xml:space="preserve"> can be accessed on the Github repository for the project (</w:t>
+      </w:r>
+      <w:hyperlink r:id="rId11" w:history="1">
+        <w:r>
+          <w:rPr>
+            <w:rStyle w:val="Hyperlink"/>
+          </w:rPr>
+          <w:t>https://github.com/joepost/india_adp</w:t>
+        </w:r>
+      </w:hyperlink>
+      <w:r>
+        <w:t>)</w:t>
+      </w:r>
+      <w:r>
+        <w:t xml:space="preserve">. </w:t>
       </w:r>
       <w:r>
         <w:rPr>
@@ -3906,7 +4427,6 @@
     </w:p>
     <w:p>
       <w:r>
-        <w:lastRenderedPageBreak/>
         <w:t xml:space="preserve">The Global Human Settlement Layer </w:t>
       </w:r>
       <w:r>
@@ -3928,7 +4448,7 @@
         <w:fldChar w:fldCharType="begin"/>
       </w:r>
       <w:r>
-        <w:instrText xml:space="preserve"> ADDIN ZOTERO_ITEM CSL_CITATION {"citationID":"zChZ8cpW","properties":{"formattedCitation":"(Eurostat: European Commission, 2021)","plainCitation":"(Eurostat: European Commission, 2021)","noteIndex":0},"citationItems":[{"id":6537,"uris":["http://zotero.org/users/10222370/items/8E5PT5TK"],"itemData":{"id":6537,"type":"book","abstract":"'Applying the degree of urbanisation — methodological manual to define cities, towns and rural areas for international comparisons' has been produced in close collaboration by six organisations — the European Commission, the Food and Agriculture Organization of the United Nations (FAO), the United Nations Human Settlements Programme (UNHabitat), the International Labour Organization (ILO), the Organisation for Economic Co-operation and Development (OECD) and The World Bank. This manual develops a harmonised methodology to facilitate international statistical comparisons and to classify the entire territory of a country along an urban-rural continuum. The degree of urbanisation classification defines cities, towns and semi-dense areas, and rural areas. This first level of the classification may be complemented by a range of more detailed concepts, such as: metropolitan areas, commuting zones, dense towns, semi-dense towns, suburban or peri-urban areas, villages, dispersed rural areas and mostly uninhabited areas. The manual is intended to complement and not replace the definitions used by national statistical offices (NSOs) and ministries. It has been designed principally as a guide for data producers, suppliers and statisticians so that they have the necessary information to implement the methodology and ensure coherency within their data collections. It may also be of interest to users of subnational statistics so they may better understand, interpret and use official subnational statistics for taking informed decisions and policymaking.","call-number":"KS-02-20-499-EN-N","event-place":"LU","ISBN":"978-92-76-20306-3","language":"eng","publisher":"Publications Office of the European Union","publisher-place":"LU","source":"Publications Office of the European Union","title":"Applying the degree of urbanisation: a methodological manual to define cities, towns and rural areas for international comparisons : 2021 edition","title-short":"Applying the degree of urbanisation","URL":"https://data.europa.eu/doi/10.2785/706535","author":[{"literal":"Eurostat: European Commission"}],"accessed":{"date-parts":[["2023",8,4]]},"issued":{"date-parts":[["2021"]]},"citation-key":"eurostat:europeancommissionApplyingDegreeUrbanisation2021"}}],"schema":"https://github.com/citation-style-language/schema/raw/master/csl-citation.json"} </w:instrText>
+        <w:instrText xml:space="preserve"> ADDIN ZOTERO_ITEM CSL_CITATION {"citationID":"zChZ8cpW","properties":{"formattedCitation":"(Eurostat, 2021)","plainCitation":"(Eurostat, 2021)","noteIndex":0},"citationItems":[{"id":6537,"uris":["http://zotero.org/users/10222370/items/8E5PT5TK"],"itemData":{"id":6537,"type":"book","abstract":"'Applying the degree of urbanisation — methodological manual to define cities, towns and rural areas for international comparisons' has been produced in close collaboration by six organisations — the European Commission, the Food and Agriculture Organization of the United Nations (FAO), the United Nations Human Settlements Programme (UNHabitat), the International Labour Organization (ILO), the Organisation for Economic Co-operation and Development (OECD) and The World Bank. This manual develops a harmonised methodology to facilitate international statistical comparisons and to classify the entire territory of a country along an urban-rural continuum. The degree of urbanisation classification defines cities, towns and semi-dense areas, and rural areas. This first level of the classification may be complemented by a range of more detailed concepts, such as: metropolitan areas, commuting zones, dense towns, semi-dense towns, suburban or peri-urban areas, villages, dispersed rural areas and mostly uninhabited areas. The manual is intended to complement and not replace the definitions used by national statistical offices (NSOs) and ministries. It has been designed principally as a guide for data producers, suppliers and statisticians so that they have the necessary information to implement the methodology and ensure coherency within their data collections. It may also be of interest to users of subnational statistics so they may better understand, interpret and use official subnational statistics for taking informed decisions and policymaking.","call-number":"KS-02-20-499-EN-N","event-place":"LU","ISBN":"978-92-76-20306-3","language":"eng","publisher":"Publications Office of the European Union","publisher-place":"LU","source":"Publications Office of the European Union","title":"Applying the degree of urbanisation: a methodological manual to define cities, towns and rural areas for international comparisons : 2021 edition","title-short":"Applying the degree of urbanisation","URL":"https://data.europa.eu/doi/10.2785/706535","author":[{"literal":"Eurostat"}],"accessed":{"date-parts":[["2023",8,4]]},"issued":{"date-parts":[["2021"]]},"citation-key":"eurostatApplyingDegreeUrbanisation2021"}}],"schema":"https://github.com/citation-style-language/schema/raw/master/csl-citation.json"} </w:instrText>
       </w:r>
       <w:r>
         <w:fldChar w:fldCharType="separate"/>
@@ -3937,7 +4457,7 @@
         <w:rPr>
           <w:rFonts w:ascii="Arial" w:hAnsi="Arial" w:cs="Arial"/>
         </w:rPr>
-        <w:t>(Eurostat: European Commission, 2021)</w:t>
+        <w:t>(Eurostat, 2021)</w:t>
       </w:r>
       <w:r>
         <w:fldChar w:fldCharType="end"/>
@@ -3972,7 +4492,7 @@
       <w:r>
         <w:t>European Commission GHSL website (</w:t>
       </w:r>
-      <w:hyperlink r:id="rId11" w:history="1">
+      <w:hyperlink r:id="rId12" w:history="1">
         <w:r>
           <w:rPr>
             <w:rStyle w:val="Hyperlink"/>
@@ -3998,35 +4518,19 @@
       <w:r>
         <w:t xml:space="preserve">Table </w:t>
       </w:r>
-      <w:r>
-        <w:fldChar w:fldCharType="begin"/>
-      </w:r>
-      <w:r>
-        <w:instrText xml:space="preserve"> SEQ Table \* ARABIC </w:instrText>
-      </w:r>
-      <w:r>
-        <w:fldChar w:fldCharType="separate"/>
-      </w:r>
-      <w:r>
-        <w:rPr>
-          <w:noProof/>
-        </w:rPr>
-        <w:t>2</w:t>
-      </w:r>
-      <w:r>
-        <w:rPr>
-          <w:noProof/>
-        </w:rPr>
-        <w:fldChar w:fldCharType="end"/>
-      </w:r>
+      <w:fldSimple w:instr=" SEQ Table \* ARABIC ">
+        <w:r>
+          <w:rPr>
+            <w:noProof/>
+          </w:rPr>
+          <w:t>2</w:t>
+        </w:r>
+      </w:fldSimple>
       <w:r>
         <w:t xml:space="preserve">: </w:t>
       </w:r>
       <w:r>
-        <w:t xml:space="preserve">Global Human Settlement Layer – Settlement Model Grid </w:t>
-      </w:r>
-      <w:r>
-        <w:t xml:space="preserve">(GHS-SMOD) </w:t>
+        <w:t xml:space="preserve">Global Human Settlement Layer – Settlement Model Grid (GHS-SMOD) </w:t>
       </w:r>
       <w:r>
         <w:t xml:space="preserve">Classification Rules </w:t>
@@ -4065,14 +4569,15 @@
         <w:tblLook w:val="04A0" w:firstRow="1" w:lastRow="0" w:firstColumn="1" w:lastColumn="0" w:noHBand="0" w:noVBand="1"/>
       </w:tblPr>
       <w:tblGrid>
-        <w:gridCol w:w="1419"/>
-        <w:gridCol w:w="2410"/>
+        <w:gridCol w:w="709"/>
+        <w:gridCol w:w="1744"/>
+        <w:gridCol w:w="1376"/>
         <w:gridCol w:w="5197"/>
       </w:tblGrid>
       <w:tr>
         <w:tc>
           <w:tcPr>
-            <w:tcW w:w="786" w:type="pct"/>
+            <w:tcW w:w="393" w:type="pct"/>
             <w:tcBorders>
               <w:top w:val="single" w:sz="8" w:space="0" w:color="auto"/>
               <w:bottom w:val="single" w:sz="8" w:space="0" w:color="auto"/>
@@ -4081,23 +4586,15 @@
           <w:p>
             <w:pPr>
               <w:pStyle w:val="TableText"/>
-              <w:rPr>
-                <w:b/>
-                <w:bCs/>
-              </w:rPr>
             </w:pPr>
             <w:r>
-              <w:rPr>
-                <w:b/>
-                <w:bCs/>
-              </w:rPr>
-              <w:t>Class</w:t>
+              <w:t>Code</w:t>
             </w:r>
           </w:p>
         </w:tc>
         <w:tc>
           <w:tcPr>
-            <w:tcW w:w="1335" w:type="pct"/>
+            <w:tcW w:w="966" w:type="pct"/>
             <w:tcBorders>
               <w:top w:val="single" w:sz="8" w:space="0" w:color="auto"/>
               <w:bottom w:val="single" w:sz="8" w:space="0" w:color="auto"/>
@@ -4106,31 +4603,34 @@
           <w:p>
             <w:pPr>
               <w:pStyle w:val="TableText"/>
-              <w:rPr>
-                <w:b/>
-                <w:bCs/>
-              </w:rPr>
             </w:pPr>
             <w:r>
-              <w:rPr>
-                <w:b/>
-                <w:bCs/>
-              </w:rPr>
+              <w:t>Class</w:t>
+            </w:r>
+          </w:p>
+        </w:tc>
+        <w:tc>
+          <w:tcPr>
+            <w:tcW w:w="762" w:type="pct"/>
+            <w:tcBorders>
+              <w:top w:val="single" w:sz="8" w:space="0" w:color="auto"/>
+              <w:bottom w:val="single" w:sz="8" w:space="0" w:color="auto"/>
+            </w:tcBorders>
+          </w:tcPr>
+          <w:p>
+            <w:pPr>
+              <w:pStyle w:val="TableText"/>
+            </w:pPr>
+            <w:r>
               <w:t>Population Density (km</w:t>
             </w:r>
             <w:r>
               <w:rPr>
-                <w:b/>
-                <w:bCs/>
                 <w:vertAlign w:val="superscript"/>
               </w:rPr>
               <w:t>2</w:t>
             </w:r>
             <w:r>
-              <w:rPr>
-                <w:b/>
-                <w:bCs/>
-              </w:rPr>
               <w:t>)</w:t>
             </w:r>
           </w:p>
@@ -4146,16 +4646,8 @@
           <w:p>
             <w:pPr>
               <w:pStyle w:val="TableText"/>
-              <w:rPr>
-                <w:b/>
-                <w:bCs/>
-              </w:rPr>
             </w:pPr>
             <w:r>
-              <w:rPr>
-                <w:b/>
-                <w:bCs/>
-              </w:rPr>
               <w:t>Definition</w:t>
             </w:r>
           </w:p>
@@ -4164,7 +4656,23 @@
       <w:tr>
         <w:tc>
           <w:tcPr>
-            <w:tcW w:w="786" w:type="pct"/>
+            <w:tcW w:w="393" w:type="pct"/>
+            <w:tcBorders>
+              <w:top w:val="single" w:sz="8" w:space="0" w:color="auto"/>
+            </w:tcBorders>
+          </w:tcPr>
+          <w:p>
+            <w:pPr>
+              <w:pStyle w:val="TableText"/>
+            </w:pPr>
+            <w:r>
+              <w:t>30</w:t>
+            </w:r>
+          </w:p>
+        </w:tc>
+        <w:tc>
+          <w:tcPr>
+            <w:tcW w:w="966" w:type="pct"/>
             <w:tcBorders>
               <w:top w:val="single" w:sz="8" w:space="0" w:color="auto"/>
             </w:tcBorders>
@@ -4180,7 +4688,7 @@
         </w:tc>
         <w:tc>
           <w:tcPr>
-            <w:tcW w:w="1335" w:type="pct"/>
+            <w:tcW w:w="762" w:type="pct"/>
             <w:tcBorders>
               <w:top w:val="single" w:sz="8" w:space="0" w:color="auto"/>
             </w:tcBorders>
@@ -4214,20 +4722,87 @@
       <w:tr>
         <w:tc>
           <w:tcPr>
-            <w:tcW w:w="786" w:type="pct"/>
+            <w:tcW w:w="393" w:type="pct"/>
           </w:tcPr>
           <w:p>
             <w:pPr>
               <w:pStyle w:val="TableText"/>
             </w:pPr>
             <w:r>
-              <w:t>Urban Cluster</w:t>
+              <w:t>23</w:t>
             </w:r>
           </w:p>
         </w:tc>
         <w:tc>
           <w:tcPr>
-            <w:tcW w:w="1335" w:type="pct"/>
+            <w:tcW w:w="966" w:type="pct"/>
+          </w:tcPr>
+          <w:p>
+            <w:pPr>
+              <w:pStyle w:val="TableText"/>
+            </w:pPr>
+            <w:r>
+              <w:t>Dense urban cluster</w:t>
+            </w:r>
+          </w:p>
+        </w:tc>
+        <w:tc>
+          <w:tcPr>
+            <w:tcW w:w="762" w:type="pct"/>
+          </w:tcPr>
+          <w:p>
+            <w:pPr>
+              <w:pStyle w:val="TableText"/>
+            </w:pPr>
+            <w:r>
+              <w:t>&gt;1,500</w:t>
+            </w:r>
+          </w:p>
+        </w:tc>
+        <w:tc>
+          <w:tcPr>
+            <w:tcW w:w="2879" w:type="pct"/>
+          </w:tcPr>
+          <w:p>
+            <w:pPr>
+              <w:pStyle w:val="TableText"/>
+            </w:pPr>
+            <w:r>
+              <w:t xml:space="preserve">Contiguous grid cells (4-connectivity) that has at least 5,000 inhabitants and less than 50,000. </w:t>
+            </w:r>
+          </w:p>
+        </w:tc>
+      </w:tr>
+      <w:tr>
+        <w:tc>
+          <w:tcPr>
+            <w:tcW w:w="393" w:type="pct"/>
+          </w:tcPr>
+          <w:p>
+            <w:pPr>
+              <w:pStyle w:val="TableText"/>
+            </w:pPr>
+            <w:r>
+              <w:t>22</w:t>
+            </w:r>
+          </w:p>
+        </w:tc>
+        <w:tc>
+          <w:tcPr>
+            <w:tcW w:w="966" w:type="pct"/>
+          </w:tcPr>
+          <w:p>
+            <w:pPr>
+              <w:pStyle w:val="TableText"/>
+            </w:pPr>
+            <w:r>
+              <w:t>Semi-dense urban cluster</w:t>
+            </w:r>
+          </w:p>
+        </w:tc>
+        <w:tc>
+          <w:tcPr>
+            <w:tcW w:w="762" w:type="pct"/>
           </w:tcPr>
           <w:p>
             <w:pPr>
@@ -4247,7 +4822,7 @@
               <w:pStyle w:val="TableText"/>
             </w:pPr>
             <w:r>
-              <w:t xml:space="preserve">Contiguous grid cells (8-connectivity) that has at least 5,000 inhabitants in the cluster. </w:t>
+              <w:t xml:space="preserve">Contiguous grid cells (8-connectivity) that has at least 5,000 inhabitants in the cluster and is at least 3km away from other urban clusters. </w:t>
             </w:r>
           </w:p>
         </w:tc>
@@ -4255,7 +4830,223 @@
       <w:tr>
         <w:tc>
           <w:tcPr>
-            <w:tcW w:w="786" w:type="pct"/>
+            <w:tcW w:w="393" w:type="pct"/>
+          </w:tcPr>
+          <w:p>
+            <w:pPr>
+              <w:pStyle w:val="TableText"/>
+            </w:pPr>
+            <w:r>
+              <w:t>21</w:t>
+            </w:r>
+          </w:p>
+        </w:tc>
+        <w:tc>
+          <w:tcPr>
+            <w:tcW w:w="966" w:type="pct"/>
+          </w:tcPr>
+          <w:p>
+            <w:pPr>
+              <w:pStyle w:val="TableText"/>
+            </w:pPr>
+            <w:r>
+              <w:t>Suburban or peri-urban</w:t>
+            </w:r>
+          </w:p>
+        </w:tc>
+        <w:tc>
+          <w:tcPr>
+            <w:tcW w:w="762" w:type="pct"/>
+          </w:tcPr>
+          <w:p>
+            <w:pPr>
+              <w:pStyle w:val="TableText"/>
+            </w:pPr>
+            <w:r>
+              <w:t>300 – 1,500</w:t>
+            </w:r>
+          </w:p>
+        </w:tc>
+        <w:tc>
+          <w:tcPr>
+            <w:tcW w:w="2879" w:type="pct"/>
+          </w:tcPr>
+          <w:p>
+            <w:pPr>
+              <w:pStyle w:val="TableText"/>
+            </w:pPr>
+            <w:r>
+              <w:t xml:space="preserve">All other cells that belong to an urban cluster that do not meet the criteria for Urban centre, Dense, or Semi-dense urban cluster. </w:t>
+            </w:r>
+          </w:p>
+        </w:tc>
+      </w:tr>
+      <w:tr>
+        <w:tc>
+          <w:tcPr>
+            <w:tcW w:w="393" w:type="pct"/>
+          </w:tcPr>
+          <w:p>
+            <w:pPr>
+              <w:pStyle w:val="TableText"/>
+            </w:pPr>
+            <w:r>
+              <w:t>13</w:t>
+            </w:r>
+          </w:p>
+        </w:tc>
+        <w:tc>
+          <w:tcPr>
+            <w:tcW w:w="966" w:type="pct"/>
+          </w:tcPr>
+          <w:p>
+            <w:pPr>
+              <w:pStyle w:val="TableText"/>
+            </w:pPr>
+            <w:r>
+              <w:t>Rural cluster</w:t>
+            </w:r>
+          </w:p>
+        </w:tc>
+        <w:tc>
+          <w:tcPr>
+            <w:tcW w:w="762" w:type="pct"/>
+          </w:tcPr>
+          <w:p>
+            <w:pPr>
+              <w:pStyle w:val="TableText"/>
+            </w:pPr>
+            <w:r>
+              <w:t>&lt;300</w:t>
+            </w:r>
+          </w:p>
+        </w:tc>
+        <w:tc>
+          <w:tcPr>
+            <w:tcW w:w="2879" w:type="pct"/>
+          </w:tcPr>
+          <w:p>
+            <w:pPr>
+              <w:pStyle w:val="TableText"/>
+            </w:pPr>
+            <w:r>
+              <w:t xml:space="preserve">Contiguous grid cells (8-connectivity) that has at least 500 and less than 5,000 inhabitants in the cluster. </w:t>
+            </w:r>
+          </w:p>
+        </w:tc>
+      </w:tr>
+      <w:tr>
+        <w:tc>
+          <w:tcPr>
+            <w:tcW w:w="393" w:type="pct"/>
+          </w:tcPr>
+          <w:p>
+            <w:pPr>
+              <w:pStyle w:val="TableText"/>
+            </w:pPr>
+            <w:r>
+              <w:t>12</w:t>
+            </w:r>
+          </w:p>
+        </w:tc>
+        <w:tc>
+          <w:tcPr>
+            <w:tcW w:w="966" w:type="pct"/>
+          </w:tcPr>
+          <w:p>
+            <w:pPr>
+              <w:pStyle w:val="TableText"/>
+            </w:pPr>
+            <w:r>
+              <w:t>Low density rural</w:t>
+            </w:r>
+          </w:p>
+        </w:tc>
+        <w:tc>
+          <w:tcPr>
+            <w:tcW w:w="762" w:type="pct"/>
+          </w:tcPr>
+          <w:p>
+            <w:pPr>
+              <w:pStyle w:val="TableText"/>
+            </w:pPr>
+            <w:r>
+              <w:t xml:space="preserve">50 – 300 </w:t>
+            </w:r>
+          </w:p>
+        </w:tc>
+        <w:tc>
+          <w:tcPr>
+            <w:tcW w:w="2879" w:type="pct"/>
+          </w:tcPr>
+          <w:p>
+            <w:pPr>
+              <w:pStyle w:val="TableText"/>
+            </w:pPr>
+            <w:r>
+              <w:t xml:space="preserve">A cell with more than 50 inhabitants that is not part of an urban or rural cluster. </w:t>
+            </w:r>
+          </w:p>
+        </w:tc>
+      </w:tr>
+      <w:tr>
+        <w:tc>
+          <w:tcPr>
+            <w:tcW w:w="393" w:type="pct"/>
+          </w:tcPr>
+          <w:p>
+            <w:pPr>
+              <w:pStyle w:val="TableText"/>
+            </w:pPr>
+            <w:r>
+              <w:t>11</w:t>
+            </w:r>
+          </w:p>
+        </w:tc>
+        <w:tc>
+          <w:tcPr>
+            <w:tcW w:w="966" w:type="pct"/>
+          </w:tcPr>
+          <w:p>
+            <w:pPr>
+              <w:pStyle w:val="TableText"/>
+            </w:pPr>
+            <w:r>
+              <w:t>Very low density rural</w:t>
+            </w:r>
+          </w:p>
+        </w:tc>
+        <w:tc>
+          <w:tcPr>
+            <w:tcW w:w="762" w:type="pct"/>
+          </w:tcPr>
+          <w:p>
+            <w:pPr>
+              <w:pStyle w:val="TableText"/>
+            </w:pPr>
+            <w:r>
+              <w:t>&lt;50</w:t>
+            </w:r>
+          </w:p>
+        </w:tc>
+        <w:tc>
+          <w:tcPr>
+            <w:tcW w:w="2879" w:type="pct"/>
+          </w:tcPr>
+          <w:p>
+            <w:pPr>
+              <w:pStyle w:val="TableText"/>
+            </w:pPr>
+            <w:r>
+              <w:t xml:space="preserve">A cell with less than 50 inhabitants that is not part of an urban or rural cluster. </w:t>
+            </w:r>
+          </w:p>
+        </w:tc>
+      </w:tr>
+      <w:tr>
+        <w:tc>
+          <w:tcPr>
+            <w:tcW w:w="393" w:type="pct"/>
             <w:tcBorders>
               <w:bottom w:val="single" w:sz="8" w:space="0" w:color="auto"/>
             </w:tcBorders>
@@ -4265,13 +5056,13 @@
               <w:pStyle w:val="TableText"/>
             </w:pPr>
             <w:r>
-              <w:t>Rural</w:t>
+              <w:t>10</w:t>
             </w:r>
           </w:p>
         </w:tc>
         <w:tc>
           <w:tcPr>
-            <w:tcW w:w="1335" w:type="pct"/>
+            <w:tcW w:w="966" w:type="pct"/>
             <w:tcBorders>
               <w:bottom w:val="single" w:sz="8" w:space="0" w:color="auto"/>
             </w:tcBorders>
@@ -4281,7 +5072,23 @@
               <w:pStyle w:val="TableText"/>
             </w:pPr>
             <w:r>
-              <w:t>&lt;300</w:t>
+              <w:t>Water</w:t>
+            </w:r>
+          </w:p>
+        </w:tc>
+        <w:tc>
+          <w:tcPr>
+            <w:tcW w:w="762" w:type="pct"/>
+            <w:tcBorders>
+              <w:bottom w:val="single" w:sz="8" w:space="0" w:color="auto"/>
+            </w:tcBorders>
+          </w:tcPr>
+          <w:p>
+            <w:pPr>
+              <w:pStyle w:val="TableText"/>
+            </w:pPr>
+            <w:r>
+              <w:t>-</w:t>
             </w:r>
           </w:p>
         </w:tc>
@@ -4297,7 +5104,7 @@
               <w:pStyle w:val="TableText"/>
             </w:pPr>
             <w:r>
-              <w:t xml:space="preserve">All other cells that do not belong to an urban cluster. </w:t>
+              <w:t>Cells where more than 0.5 share covered by permanent surface water that are not populated nor built.</w:t>
             </w:r>
           </w:p>
         </w:tc>
@@ -4321,10 +5128,75 @@
         <w:t xml:space="preserve"> </w:t>
       </w:r>
       <w:r>
+        <w:t xml:space="preserve">This method uses administrative and census datasets as a ‘ceiling’ from which small area estimates </w:t>
+      </w:r>
+      <w:r>
+        <w:t xml:space="preserve">are disaggregated using Random Forest machine learning modelling </w:t>
+      </w:r>
+      <w:r>
+        <w:fldChar w:fldCharType="begin"/>
+      </w:r>
+      <w:r>
+        <w:instrText xml:space="preserve"> ADDIN ZOTERO_ITEM CSL_CITATION {"citationID":"QrPFqdyW","properties":{"formattedCitation":"(Stevens {\\i{}et al.}, 2015)","plainCitation":"(Stevens et al., 2015)","noteIndex":0},"citationItems":[{"id":5817,"uris":["http://zotero.org/users/10222370/items/XD23LUC2"],"itemData":{"id":5817,"type":"article-journal","abstract":"High resolution, contemporary data on human population distributions are vital for measuring impacts of population growth, monitoring human-environment interactions and for planning and policy development. Many methods are used to disaggregate census data and predict population densities for finer scale, gridded population data sets. We present a new semi-automated dasymetric modeling approach that incorporates detailed census and ancillary data in a flexible, “Random Forest” estimation technique. We outline the combination of widely available, remotely-sensed and geospatial data that contribute to the modeled dasymetric weights and then use the Random Forest model to generate a gridded prediction of population density at ~100 m spatial resolution. This prediction layer is then used as the weighting surface to perform dasymetric redistribution of the census counts at a country level. As a case study we compare the new algorithm and its products for three countries (Vietnam, Cambodia, and Kenya) with other common gridded population data production methodologies. We discuss the advantages of the new method and increases over the accuracy and flexibility of those previous approaches. Finally, we outline how this algorithm will be extended to provide freely-available gridded population data sets for Africa, Asia and Latin America.","container-title":"PLOS ONE","DOI":"10.1371/journal.pone.0107042","ISSN":"1932-6203","issue":"2","journalAbbreviation":"PLOS ONE","language":"en","note":"publisher: Public Library of Science","page":"e0107042","source":"PLoS Journals","title":"Disaggregating Census Data for Population Mapping Using Random Forests with Remotely-Sensed and Ancillary Data","volume":"10","author":[{"family":"Stevens","given":"Forrest R."},{"family":"Gaughan","given":"Andrea E."},{"family":"Linard","given":"Catherine"},{"family":"Tatem","given":"Andrew J."}],"issued":{"date-parts":[["2015",2,17]]},"citation-key":"stevensDisaggregatingCensusData2015"}}],"schema":"https://github.com/citation-style-language/schema/raw/master/csl-citation.json"} </w:instrText>
+      </w:r>
+      <w:r>
+        <w:fldChar w:fldCharType="separate"/>
+      </w:r>
+      <w:r>
+        <w:rPr>
+          <w:rFonts w:ascii="Arial" w:hAnsi="Arial" w:cs="Arial"/>
+          <w:szCs w:val="24"/>
+        </w:rPr>
+        <w:t xml:space="preserve">(Stevens </w:t>
+      </w:r>
+      <w:r>
+        <w:rPr>
+          <w:rFonts w:ascii="Arial" w:hAnsi="Arial" w:cs="Arial"/>
+          <w:i/>
+          <w:iCs/>
+          <w:szCs w:val="24"/>
+        </w:rPr>
+        <w:t>et al.</w:t>
+      </w:r>
+      <w:r>
+        <w:rPr>
+          <w:rFonts w:ascii="Arial" w:hAnsi="Arial" w:cs="Arial"/>
+          <w:szCs w:val="24"/>
+        </w:rPr>
+        <w:t>, 2015)</w:t>
+      </w:r>
+      <w:r>
+        <w:fldChar w:fldCharType="end"/>
+      </w:r>
+      <w:r>
+        <w:t>. An unconstrained method</w:t>
+      </w:r>
+      <w:r>
+        <w:t xml:space="preserve"> is designed to estimate a population count over all land squares </w:t>
+      </w:r>
+      <w:r>
+        <w:lastRenderedPageBreak/>
+        <w:t xml:space="preserve">globally, in contrast to a constrained model which applies a mask to restrict population estimates to only grid cells that have a predicted built settlement. For this study, an unconstrained method was chosen under the assumption that no settlement dataset has the accuracy to capture all buildings globally, especially in the context of a low-data setting such as rural India. </w:t>
+      </w:r>
+    </w:p>
+    <w:p>
+      <w:r>
         <w:t xml:space="preserve">Tables from the Indian Census were used </w:t>
       </w:r>
       <w:r>
         <w:t xml:space="preserve">to calculate total population and agricultural dependent population at the state and district level. </w:t>
+      </w:r>
+      <w:r>
+        <w:t>[</w:t>
+      </w:r>
+      <w:r>
+        <w:rPr>
+          <w:highlight w:val="yellow"/>
+        </w:rPr>
+        <w:t>ADD MORE</w:t>
+      </w:r>
+      <w:r>
+        <w:t>].</w:t>
       </w:r>
     </w:p>
     <w:p>
@@ -4340,33 +5212,6 @@
       </w:r>
     </w:p>
     <w:p>
-      <w:pPr>
-        <w:rPr>
-          <w:del w:id="50" w:author="Joe P" w:date="2023-08-05T00:55:00Z"/>
-        </w:rPr>
-      </w:pPr>
-      <w:del w:id="51" w:author="Joe P" w:date="2023-08-05T00:55:00Z">
-        <w:r>
-          <w:delText xml:space="preserve">To produce a </w:delText>
-        </w:r>
-        <w:r>
-          <w:delText>small area</w:delText>
-        </w:r>
-        <w:r>
-          <w:delText xml:space="preserve"> estimate of ADP, a raster of gridded population</w:delText>
-        </w:r>
-        <w:r>
-          <w:delText xml:space="preserve"> (WorldPop)</w:delText>
-        </w:r>
-        <w:r>
-          <w:delText xml:space="preserve"> was converted to point vectors, and the points then joined to a polygon </w:delText>
-        </w:r>
-        <w:r>
-          <w:delText xml:space="preserve">of the cropland area. </w:delText>
-        </w:r>
-      </w:del>
-    </w:p>
-    <w:p>
       <w:r>
         <w:t xml:space="preserve">To respond to Objective [2], a novel approach to estimating small area spatial distribution of agricultural population has been proposed and tested. First, LULC data (DW) was used to create a binary mask of cropland for each district in India. Gridded population estimates from WorldPop were then joined to cropland areas, to produce a base estimate of ADP that encompasses all inhabitants in crop landcover – this is referred to as the </w:t>
       </w:r>
@@ -4415,13 +5260,16 @@
         <w:t>c</w:t>
       </w:r>
       <w:r>
-        <w:t xml:space="preserve"> estimates were calculated, to compare the </w:t>
-      </w:r>
-      <w:r>
-        <w:t>…</w:t>
-      </w:r>
-      <w:r>
-        <w:t xml:space="preserve"> as outlined in Equations 1 to 5. </w:t>
+        <w:t xml:space="preserve"> estimates were calculated,</w:t>
+      </w:r>
+      <w:r>
+        <w:t xml:space="preserve"> </w:t>
+      </w:r>
+      <w:r>
+        <w:t>as outlined in Equations 1 to 5</w:t>
+      </w:r>
+      <w:r>
+        <w:t xml:space="preserve">, to evaluate variation depending on definition. </w:t>
       </w:r>
     </w:p>
     <w:p>
@@ -4429,7 +5277,6 @@
         <w:jc w:val="left"/>
       </w:pPr>
       <w:r>
-        <w:lastRenderedPageBreak/>
         <w:t xml:space="preserve">[1] </w:t>
       </w:r>
       <m:oMath>
@@ -4455,13 +5302,7 @@
               <w:rPr>
                 <w:rFonts w:ascii="Cambria Math" w:hAnsi="Cambria Math"/>
               </w:rPr>
-              <m:t>C</m:t>
-            </m:r>
-            <m:r>
-              <w:rPr>
-                <w:rFonts w:ascii="Cambria Math" w:hAnsi="Cambria Math"/>
-              </w:rPr>
-              <m:t>1</m:t>
+              <m:t>C1</m:t>
             </m:r>
           </m:sub>
         </m:sSub>
@@ -4629,13 +5470,7 @@
               <w:rPr>
                 <w:rFonts w:ascii="Cambria Math" w:hAnsi="Cambria Math"/>
               </w:rPr>
-              <m:t>C</m:t>
-            </m:r>
-            <m:r>
-              <w:rPr>
-                <w:rFonts w:ascii="Cambria Math" w:hAnsi="Cambria Math"/>
-              </w:rPr>
-              <m:t>3</m:t>
+              <m:t>C3</m:t>
             </m:r>
           </m:sub>
         </m:sSub>
@@ -4743,13 +5578,7 @@
           <w:rPr>
             <w:rFonts w:ascii="Cambria Math" w:hAnsi="Cambria Math"/>
           </w:rPr>
-          <m:t>=</m:t>
-        </m:r>
-        <m:r>
-          <w:rPr>
-            <w:rFonts w:ascii="Cambria Math" w:hAnsi="Cambria Math"/>
-          </w:rPr>
-          <m:t xml:space="preserve"> </m:t>
+          <m:t xml:space="preserve">= </m:t>
         </m:r>
         <m:sSub>
           <m:sSubPr>
@@ -4809,7 +5638,7 @@
               <w:rPr>
                 <w:rFonts w:ascii="Cambria Math" w:hAnsi="Cambria Math"/>
               </w:rPr>
-              <m:t>C4</m:t>
+              <m:t>C5</m:t>
             </m:r>
           </m:sub>
         </m:sSub>
@@ -4890,6 +5719,376 @@
           </m:e>
         </m:d>
       </m:oMath>
+    </w:p>
+    <w:p>
+      <w:pPr>
+        <w:jc w:val="left"/>
+      </w:pPr>
+      <w:r>
+        <w:t xml:space="preserve">In Indian census collections, labourers are divided into one of two employment classes: main or marginal. Main workers receive their primary source of income, or are employed predominantly, in a given industry sector. Marginal workers receive some income from a given industry but work in that industry for less than 6 months overall in the census year. </w:t>
+      </w:r>
+      <w:r>
+        <w:t>ADP</w:t>
+      </w:r>
+      <w:r>
+        <w:rPr>
+          <w:vertAlign w:val="subscript"/>
+        </w:rPr>
+        <w:t>C1</w:t>
+      </w:r>
+      <w:r>
+        <w:t xml:space="preserve"> and ADP</w:t>
+      </w:r>
+      <w:r>
+        <w:rPr>
+          <w:vertAlign w:val="subscript"/>
+        </w:rPr>
+        <w:t>C2</w:t>
+      </w:r>
+      <w:r>
+        <w:t xml:space="preserve"> assume that only main workers, who are primarily employed in agriculture for more than 6 months in a year, can be accounted as agriculture dependent. </w:t>
+      </w:r>
+      <w:r>
+        <w:t>Conversely, ADP</w:t>
+      </w:r>
+      <w:r>
+        <w:rPr>
+          <w:vertAlign w:val="subscript"/>
+        </w:rPr>
+        <w:t>C3</w:t>
+      </w:r>
+      <w:r>
+        <w:t xml:space="preserve"> and ADP</w:t>
+      </w:r>
+      <w:r>
+        <w:rPr>
+          <w:vertAlign w:val="subscript"/>
+        </w:rPr>
+        <w:t>C4</w:t>
+      </w:r>
+      <w:r>
+        <w:t xml:space="preserve"> account for both main and marginal workers as agriculture dependent. Due to the often seasonal nature of agricultural work, it is reasonable to assess that many </w:t>
+      </w:r>
+      <w:r>
+        <w:lastRenderedPageBreak/>
+        <w:t>labourers in the sector may be classed as marginal whilst still being functionally dependent on the work for</w:t>
+      </w:r>
+      <w:r>
+        <w:t xml:space="preserve"> their</w:t>
+      </w:r>
+      <w:r>
+        <w:t xml:space="preserve"> livelihood. </w:t>
+      </w:r>
+    </w:p>
+    <w:p>
+      <w:pPr>
+        <w:jc w:val="left"/>
+      </w:pPr>
+      <w:r>
+        <w:t xml:space="preserve">Within the agricultural sector, workers are divided into three classes: Cultivators, Agricultural Labourers, and Primary Sector Other (including plantation, livestock, forestry, fishing, hunting and allied activities). </w:t>
+      </w:r>
+      <w:r>
+        <w:t>ADP</w:t>
+      </w:r>
+      <w:r>
+        <w:rPr>
+          <w:vertAlign w:val="subscript"/>
+        </w:rPr>
+        <w:t>C1</w:t>
+      </w:r>
+      <w:r>
+        <w:t xml:space="preserve"> and ADP</w:t>
+      </w:r>
+      <w:r>
+        <w:rPr>
+          <w:vertAlign w:val="subscript"/>
+        </w:rPr>
+        <w:t>C3</w:t>
+      </w:r>
+      <w:r>
+        <w:t xml:space="preserve"> are designed to include only agricultural workers who are employed in cropland cultivation.</w:t>
+      </w:r>
+      <w:r>
+        <w:t xml:space="preserve"> Defining agriculture dependence as cropland dependence is logical when using cropland LULC data as a mask for the spatial distribution of ADP.</w:t>
+      </w:r>
+      <w:r>
+        <w:t xml:space="preserve"> </w:t>
+      </w:r>
+      <w:r>
+        <w:t xml:space="preserve">For comparison, </w:t>
+      </w:r>
+      <w:r>
+        <w:t>ADP</w:t>
+      </w:r>
+      <w:r>
+        <w:rPr>
+          <w:vertAlign w:val="subscript"/>
+        </w:rPr>
+        <w:t>C2</w:t>
+      </w:r>
+      <w:r>
+        <w:t xml:space="preserve"> and ADP</w:t>
+      </w:r>
+      <w:r>
+        <w:rPr>
+          <w:vertAlign w:val="subscript"/>
+        </w:rPr>
+        <w:t>C4</w:t>
+      </w:r>
+      <w:r>
+        <w:t xml:space="preserve"> account for all workers within the agricultural sector. </w:t>
+      </w:r>
+    </w:p>
+    <w:p>
+      <w:pPr>
+        <w:jc w:val="left"/>
+      </w:pPr>
+      <w:r>
+        <w:t>Lastly, ADP</w:t>
+      </w:r>
+      <w:r>
+        <w:rPr>
+          <w:vertAlign w:val="subscript"/>
+        </w:rPr>
+        <w:t>C5</w:t>
+      </w:r>
+      <w:r>
+        <w:t xml:space="preserve"> is designed to account for the significant non-working population who are not captured in the other estimates. </w:t>
+      </w:r>
+      <w:r>
+        <w:t>The count of main and marginal cropland workers is multiplied by the ratio of total workers to total population</w:t>
+      </w:r>
+      <w:r>
+        <w:t xml:space="preserve">, under the assumption that the ratio of dependents to workers is roughly equivalent in the agricultural sector as in the total population. </w:t>
+      </w:r>
+    </w:p>
+    <w:p>
+      <w:pPr>
+        <w:pStyle w:val="Heading4"/>
+        <w:numPr>
+          <w:ilvl w:val="2"/>
+          <w:numId w:val="19"/>
+        </w:numPr>
+      </w:pPr>
+      <w:r>
+        <w:t>Validation of population estimates</w:t>
+      </w:r>
+    </w:p>
+    <w:p>
+      <w:r>
+        <w:t>The aggregated population estimate, ADP</w:t>
+      </w:r>
+      <w:r>
+        <w:rPr>
+          <w:vertAlign w:val="subscript"/>
+        </w:rPr>
+        <w:t>A</w:t>
+      </w:r>
+      <w:r>
+        <w:t>, was summarised at the district level and compared to district-level ADP</w:t>
+      </w:r>
+      <w:r>
+        <w:rPr>
+          <w:vertAlign w:val="subscript"/>
+        </w:rPr>
+        <w:t>C</w:t>
+      </w:r>
+      <w:r>
+        <w:t xml:space="preserve"> estimates. Where the difference between estimates exceeded </w:t>
+      </w:r>
+      <w:r>
+        <w:rPr>
+          <w:rFonts w:cstheme="minorHAnsi"/>
+        </w:rPr>
+        <w:t>±</w:t>
+      </w:r>
+      <w:r>
+        <w:t xml:space="preserve">5%, an iterative buffer process was implemented to enlarge or reduce the size of the mask area containing the agricultural population. This process assumes that, where an agricultural population is not entirely captured within the cropland area, the rural population in adjacent non-cropland areas are the most likely source of agricultural labour. </w:t>
+      </w:r>
+    </w:p>
+    <w:p>
+      <w:r>
+        <w:t xml:space="preserve">To ensure that increasing buffers do not encompass adjacent urban areas, </w:t>
+      </w:r>
+      <w:r>
+        <w:t>where estimates would be influenced by</w:t>
+      </w:r>
+      <w:r>
+        <w:t xml:space="preserve"> high counts</w:t>
+      </w:r>
+      <w:r>
+        <w:t xml:space="preserve"> of inhabitants</w:t>
+      </w:r>
+      <w:r>
+        <w:t xml:space="preserve"> that </w:t>
+      </w:r>
+      <w:r>
+        <w:t xml:space="preserve">have a low likelihood of working in the agricultural sector, only rural population points are included in the buffer calculation. Rural population points were calculated by joining gridded population estimates from WorldPop to rural </w:t>
+      </w:r>
+      <w:r>
+        <w:t xml:space="preserve">and peri-urban </w:t>
+      </w:r>
+      <w:r>
+        <w:t xml:space="preserve">areas derived from the GHS-SMOD layer. </w:t>
+      </w:r>
+      <w:r>
+        <w:t>Buffers were implemented at 500m distance around cropland polygons and the ADP</w:t>
+      </w:r>
+      <w:r>
+        <w:rPr>
+          <w:vertAlign w:val="subscript"/>
+        </w:rPr>
+        <w:t>A</w:t>
+      </w:r>
+      <w:r>
+        <w:t xml:space="preserve"> recalculated for this area. This process was repeated until the difference between ADP</w:t>
+      </w:r>
+      <w:r>
+        <w:rPr>
+          <w:vertAlign w:val="subscript"/>
+        </w:rPr>
+        <w:t>A</w:t>
+      </w:r>
+      <w:r>
+        <w:t xml:space="preserve"> and ADP</w:t>
+      </w:r>
+      <w:r>
+        <w:rPr>
+          <w:vertAlign w:val="subscript"/>
+        </w:rPr>
+        <w:t>C</w:t>
+      </w:r>
+      <w:r>
+        <w:t xml:space="preserve"> was less than </w:t>
+      </w:r>
+      <w:r>
+        <w:rPr>
+          <w:rFonts w:cstheme="minorHAnsi"/>
+        </w:rPr>
+        <w:t>±</w:t>
+      </w:r>
+      <w:r>
+        <w:t xml:space="preserve">5% for all districts within a state. </w:t>
+      </w:r>
+    </w:p>
+    <w:p>
+      <w:r>
+        <w:t>Each calculation was performed at the district level, as this is the smallest area scale at which administrative data is available. Buffers have therefore been restricted to district administrative boundaries, to ensure that ADP</w:t>
+      </w:r>
+      <w:r>
+        <w:rPr>
+          <w:vertAlign w:val="subscript"/>
+        </w:rPr>
+        <w:t>A</w:t>
+      </w:r>
+      <w:r>
+        <w:t xml:space="preserve"> calculations only account for population within the district of analysis</w:t>
+      </w:r>
+      <w:r>
+        <w:t>, to align with the population used for validation</w:t>
+      </w:r>
+      <w:r>
+        <w:t xml:space="preserve">. </w:t>
+      </w:r>
+    </w:p>
+    <w:p>
+      <w:r>
+        <w:t>[</w:t>
+      </w:r>
+      <w:r>
+        <w:rPr>
+          <w:highlight w:val="yellow"/>
+        </w:rPr>
+        <w:t>Insert logic pathway</w:t>
+      </w:r>
+      <w:r>
+        <w:rPr>
+          <w:highlight w:val="yellow"/>
+        </w:rPr>
+        <w:t xml:space="preserve"> (possibly flowchart)</w:t>
+      </w:r>
+      <w:r>
+        <w:rPr>
+          <w:highlight w:val="yellow"/>
+        </w:rPr>
+        <w:t>? See page 35 of Mahfouz thesis</w:t>
+      </w:r>
+      <w:r>
+        <w:t>]</w:t>
+      </w:r>
+    </w:p>
+    <w:p>
+      <w:pPr>
+        <w:jc w:val="left"/>
+      </w:pPr>
+    </w:p>
+    <w:p>
+      <w:pPr>
+        <w:spacing w:line="252" w:lineRule="auto"/>
+      </w:pPr>
+      <w:r>
+        <w:br w:type="page"/>
+      </w:r>
+    </w:p>
+    <w:p>
+      <w:pPr>
+        <w:pStyle w:val="Heading2"/>
+        <w:numPr>
+          <w:ilvl w:val="0"/>
+          <w:numId w:val="19"/>
+        </w:numPr>
+      </w:pPr>
+      <w:r>
+        <w:lastRenderedPageBreak/>
+        <w:t>Results</w:t>
+      </w:r>
+    </w:p>
+    <w:p>
+      <w:r>
+        <w:t xml:space="preserve">[Add tables outlining the different proportions in Ag Main, Marginal and Total Workers by each state, and the ADP 1-5 estimates by each state </w:t>
+      </w:r>
+      <w:r>
+        <w:rPr>
+          <w:highlight w:val="yellow"/>
+        </w:rPr>
+        <w:t>OR</w:t>
+      </w:r>
+      <w:r>
+        <w:t xml:space="preserve"> alternatively just present results for the districts of test state Karnataka].</w:t>
+      </w:r>
+    </w:p>
+    <w:p>
+      <w:pPr>
+        <w:rPr>
+          <w:color w:val="FF0000"/>
+        </w:rPr>
+      </w:pPr>
+      <w:r>
+        <w:rPr>
+          <w:color w:val="FF0000"/>
+        </w:rPr>
+        <w:t xml:space="preserve">[Paragraph concept: explain that Karnataka used as a test state </w:t>
+      </w:r>
+    </w:p>
+    <w:p>
+      <w:pPr>
+        <w:jc w:val="left"/>
+      </w:pPr>
+      <w:r>
+        <w:t>A single test state, Karnataka in Southern India, was selected to trial the methodology and compare performance results for each ADP</w:t>
+      </w:r>
+      <w:r>
+        <w:rPr>
+          <w:vertAlign w:val="subscript"/>
+        </w:rPr>
+        <w:t>C</w:t>
+      </w:r>
+      <w:r>
+        <w:t xml:space="preserve"> estimate. </w:t>
+      </w:r>
+    </w:p>
+    <w:p/>
+    <w:p>
       <w:r>
         <w:br w:type="page"/>
       </w:r>
@@ -5057,23 +6256,41 @@
           <w:i/>
           <w:iCs/>
         </w:rPr>
-        <w:t xml:space="preserve">A Review of Spatial Population Database Design and </w:t>
-      </w:r>
-      <w:proofErr w:type="spellStart"/>
+        <w:t>A Review of Spatial Population Database Design and Modeling</w:t>
+      </w:r>
+      <w:r>
+        <w:rPr>
+          <w:rFonts w:ascii="Arial" w:hAnsi="Arial" w:cs="Arial"/>
+        </w:rPr>
+        <w:t>. Santa Barbara, CA: National Centre for Geographic Information and Analysis. Available at: https://escholarship.org/uc/item/6g190671 (Accessed: 28 February 2023).</w:t>
+      </w:r>
+    </w:p>
+    <w:p>
+      <w:pPr>
+        <w:pStyle w:val="Bibliography"/>
+        <w:rPr>
+          <w:rFonts w:ascii="Arial" w:hAnsi="Arial" w:cs="Arial"/>
+        </w:rPr>
+      </w:pPr>
+      <w:r>
+        <w:rPr>
+          <w:rFonts w:ascii="Arial" w:hAnsi="Arial" w:cs="Arial"/>
+        </w:rPr>
+        <w:t xml:space="preserve">Dixon, R.B. (1982) ‘Women in Agriculture: Counting the Labor Force in Developing Countries’, </w:t>
+      </w:r>
       <w:r>
         <w:rPr>
           <w:rFonts w:ascii="Arial" w:hAnsi="Arial" w:cs="Arial"/>
           <w:i/>
           <w:iCs/>
         </w:rPr>
-        <w:t>Modeling</w:t>
-      </w:r>
-      <w:proofErr w:type="spellEnd"/>
-      <w:r>
-        <w:rPr>
-          <w:rFonts w:ascii="Arial" w:hAnsi="Arial" w:cs="Arial"/>
-        </w:rPr>
-        <w:t>. Santa Barbara, CA: National Centre for Geographic Information and Analysis. Available at: https://escholarship.org/uc/item/6g190671 (Accessed: 28 February 2023).</w:t>
+        <w:t>Population and Development Review</w:t>
+      </w:r>
+      <w:r>
+        <w:rPr>
+          <w:rFonts w:ascii="Arial" w:hAnsi="Arial" w:cs="Arial"/>
+        </w:rPr>
+        <w:t>, 8(3), pp. 539–566. Available at: https://doi.org/10.2307/1972379.</w:t>
       </w:r>
     </w:p>
     <w:p>
@@ -5087,7 +6304,7 @@
         <w:rPr>
           <w:rFonts w:ascii="Arial" w:hAnsi="Arial" w:cs="Arial"/>
         </w:rPr>
-        <w:t xml:space="preserve">Dixon, R.B. (1982) ‘Women in Agriculture: Counting the Labor Force in Developing Countries’, </w:t>
+        <w:t xml:space="preserve">Eicher, C.L. and Brewer, C.A. (2001) ‘Dasymetric Mapping and Areal Interpolation: Implementation and Evaluation’, </w:t>
       </w:r>
       <w:r>
         <w:rPr>
@@ -5095,13 +6312,13 @@
           <w:i/>
           <w:iCs/>
         </w:rPr>
-        <w:t>Population and Development Review</w:t>
-      </w:r>
-      <w:r>
-        <w:rPr>
-          <w:rFonts w:ascii="Arial" w:hAnsi="Arial" w:cs="Arial"/>
-        </w:rPr>
-        <w:t>, 8(3), pp. 539–566. Available at: https://doi.org/10.2307/1972379.</w:t>
+        <w:t>Cartography and Geographic Information Science</w:t>
+      </w:r>
+      <w:r>
+        <w:rPr>
+          <w:rFonts w:ascii="Arial" w:hAnsi="Arial" w:cs="Arial"/>
+        </w:rPr>
+        <w:t>, 28(2), pp. 125–138. Available at: https://doi.org/10.1559/152304001782173727.</w:t>
       </w:r>
     </w:p>
     <w:p>
@@ -5115,7 +6332,7 @@
         <w:rPr>
           <w:rFonts w:ascii="Arial" w:hAnsi="Arial" w:cs="Arial"/>
         </w:rPr>
-        <w:t xml:space="preserve">Eicher, C.L. and Brewer, C.A. (2001) ‘Dasymetric Mapping and Areal Interpolation: Implementation and Evaluation’, </w:t>
+        <w:t xml:space="preserve">Eurostat (2021) </w:t>
       </w:r>
       <w:r>
         <w:rPr>
@@ -5123,13 +6340,13 @@
           <w:i/>
           <w:iCs/>
         </w:rPr>
-        <w:t>Cartography and Geographic Information Science</w:t>
-      </w:r>
-      <w:r>
-        <w:rPr>
-          <w:rFonts w:ascii="Arial" w:hAnsi="Arial" w:cs="Arial"/>
-        </w:rPr>
-        <w:t>, 28(2), pp. 125–138. Available at: https://doi.org/10.1559/152304001782173727.</w:t>
+        <w:t>Applying the degree of urbanisation: a methodological manual to define cities, towns and rural areas for international comparisons : 2021 edition</w:t>
+      </w:r>
+      <w:r>
+        <w:rPr>
+          <w:rFonts w:ascii="Arial" w:hAnsi="Arial" w:cs="Arial"/>
+        </w:rPr>
+        <w:t>. LU: Publications Office of the European Union. Available at: https://data.europa.eu/doi/10.2785/706535 (Accessed: 4 August 2023).</w:t>
       </w:r>
     </w:p>
     <w:p>
@@ -5143,7 +6360,7 @@
         <w:rPr>
           <w:rFonts w:ascii="Arial" w:hAnsi="Arial" w:cs="Arial"/>
         </w:rPr>
-        <w:t xml:space="preserve">Eurostat: European Commission (2021) </w:t>
+        <w:t xml:space="preserve">FAO (2023) </w:t>
       </w:r>
       <w:r>
         <w:rPr>
@@ -5151,45 +6368,69 @@
           <w:i/>
           <w:iCs/>
         </w:rPr>
-        <w:t xml:space="preserve">Applying the degree of urbanisation: a methodological manual to define cities, towns and rural areas for international </w:t>
-      </w:r>
-      <w:proofErr w:type="gramStart"/>
+        <w:t>Food and Agriculture Organization of the United Nations (FAO) in India</w:t>
+      </w:r>
+      <w:r>
+        <w:rPr>
+          <w:rFonts w:ascii="Arial" w:hAnsi="Arial" w:cs="Arial"/>
+        </w:rPr>
+        <w:t>. Available at: https://www.fao.org/india/fao-in-india/india-at-a-glance/en/ (Accessed: 6 June 2023).</w:t>
+      </w:r>
+    </w:p>
+    <w:p>
+      <w:pPr>
+        <w:pStyle w:val="Bibliography"/>
+        <w:rPr>
+          <w:rFonts w:ascii="Arial" w:hAnsi="Arial" w:cs="Arial"/>
+        </w:rPr>
+      </w:pPr>
+      <w:r>
+        <w:rPr>
+          <w:rFonts w:ascii="Arial" w:hAnsi="Arial" w:cs="Arial"/>
+        </w:rPr>
+        <w:t xml:space="preserve">Government of India (2012) </w:t>
+      </w:r>
       <w:r>
         <w:rPr>
           <w:rFonts w:ascii="Arial" w:hAnsi="Arial" w:cs="Arial"/>
           <w:i/>
           <w:iCs/>
         </w:rPr>
-        <w:t>comparisons :</w:t>
-      </w:r>
-      <w:proofErr w:type="gramEnd"/>
+        <w:t>Census of India 2011: Administrative Atlas</w:t>
+      </w:r>
+      <w:r>
+        <w:rPr>
+          <w:rFonts w:ascii="Arial" w:hAnsi="Arial" w:cs="Arial"/>
+        </w:rPr>
+        <w:t>. Delhi, India: Office of the Registrar General and Census Commissioner. Available at: https://censusindia.gov.in/census.website/data/atlas# (Accessed: 1 June 2023).</w:t>
+      </w:r>
+    </w:p>
+    <w:p>
+      <w:pPr>
+        <w:pStyle w:val="Bibliography"/>
+        <w:rPr>
+          <w:rFonts w:ascii="Arial" w:hAnsi="Arial" w:cs="Arial"/>
+        </w:rPr>
+      </w:pPr>
+      <w:r>
+        <w:rPr>
+          <w:rFonts w:ascii="Arial" w:hAnsi="Arial" w:cs="Arial"/>
+        </w:rPr>
+        <w:t xml:space="preserve">Kondylis, F. </w:t>
+      </w:r>
       <w:r>
         <w:rPr>
           <w:rFonts w:ascii="Arial" w:hAnsi="Arial" w:cs="Arial"/>
           <w:i/>
           <w:iCs/>
         </w:rPr>
-        <w:t xml:space="preserve"> 2021 edition</w:t>
-      </w:r>
-      <w:r>
-        <w:rPr>
-          <w:rFonts w:ascii="Arial" w:hAnsi="Arial" w:cs="Arial"/>
-        </w:rPr>
-        <w:t>. LU: Publications Office of the European Union. Available at: https://data.europa.eu/doi/10.2785/706535 (Accessed: 4 August 2023).</w:t>
-      </w:r>
-    </w:p>
-    <w:p>
-      <w:pPr>
-        <w:pStyle w:val="Bibliography"/>
-        <w:rPr>
-          <w:rFonts w:ascii="Arial" w:hAnsi="Arial" w:cs="Arial"/>
-        </w:rPr>
-      </w:pPr>
-      <w:r>
-        <w:rPr>
-          <w:rFonts w:ascii="Arial" w:hAnsi="Arial" w:cs="Arial"/>
-        </w:rPr>
-        <w:t xml:space="preserve">FAO (2023) </w:t>
+        <w:t>et al.</w:t>
+      </w:r>
+      <w:r>
+        <w:rPr>
+          <w:rFonts w:ascii="Arial" w:hAnsi="Arial" w:cs="Arial"/>
+        </w:rPr>
+        <w:t xml:space="preserve"> (2023) </w:t>
       </w:r>
       <w:r>
         <w:rPr>
@@ -5197,27 +6438,13 @@
           <w:i/>
           <w:iCs/>
         </w:rPr>
-        <w:t>Food and Agriculture Organization of the United Nations (FAO) in India</w:t>
-      </w:r>
-      <w:r>
-        <w:rPr>
-          <w:rFonts w:ascii="Arial" w:hAnsi="Arial" w:cs="Arial"/>
-        </w:rPr>
-        <w:t>. Available at: https://www.fao.org/india/fao-in-india/india-at-a-glance/en/ (Accessed: 6 June 2023).</w:t>
-      </w:r>
-    </w:p>
-    <w:p>
-      <w:pPr>
-        <w:pStyle w:val="Bibliography"/>
-        <w:rPr>
-          <w:rFonts w:ascii="Arial" w:hAnsi="Arial" w:cs="Arial"/>
-        </w:rPr>
-      </w:pPr>
-      <w:r>
-        <w:rPr>
-          <w:rFonts w:ascii="Arial" w:hAnsi="Arial" w:cs="Arial"/>
-        </w:rPr>
-        <w:t xml:space="preserve">Government of India (2012) </w:t>
+        <w:t>Agriculture</w:t>
+      </w:r>
+      <w:r>
+        <w:rPr>
+          <w:rFonts w:ascii="Arial" w:hAnsi="Arial" w:cs="Arial"/>
+        </w:rPr>
+        <w:t xml:space="preserve">, </w:t>
       </w:r>
       <w:r>
         <w:rPr>
@@ -5225,13 +6452,13 @@
           <w:i/>
           <w:iCs/>
         </w:rPr>
-        <w:t>Census of India 2011: Administrative Atlas</w:t>
-      </w:r>
-      <w:r>
-        <w:rPr>
-          <w:rFonts w:ascii="Arial" w:hAnsi="Arial" w:cs="Arial"/>
-        </w:rPr>
-        <w:t>. Delhi, India: Office of the Registrar General and Census Commissioner. Available at: https://censusindia.gov.in/census.website/data/atlas# (Accessed: 1 June 2023).</w:t>
+        <w:t>World Bank: Development Impact Evaluation (DIME)</w:t>
+      </w:r>
+      <w:r>
+        <w:rPr>
+          <w:rFonts w:ascii="Arial" w:hAnsi="Arial" w:cs="Arial"/>
+        </w:rPr>
+        <w:t>. Available at: https://www.worldbank.org/en/research/dime/brief/agriculture (Accessed: 1 June 2023).</w:t>
       </w:r>
     </w:p>
     <w:p>
@@ -5245,7 +6472,7 @@
         <w:rPr>
           <w:rFonts w:ascii="Arial" w:hAnsi="Arial" w:cs="Arial"/>
         </w:rPr>
-        <w:t xml:space="preserve">Kondylis, F. </w:t>
+        <w:t xml:space="preserve">Leyk, S. </w:t>
       </w:r>
       <w:r>
         <w:rPr>
@@ -5259,7 +6486,7 @@
         <w:rPr>
           <w:rFonts w:ascii="Arial" w:hAnsi="Arial" w:cs="Arial"/>
         </w:rPr>
-        <w:t xml:space="preserve"> (2023) </w:t>
+        <w:t xml:space="preserve"> (2019) ‘The spatial allocation of population: a review of large-scale gridded population data products and their fitness for use’, </w:t>
       </w:r>
       <w:r>
         <w:rPr>
@@ -5267,13 +6494,27 @@
           <w:i/>
           <w:iCs/>
         </w:rPr>
-        <w:t>Agriculture</w:t>
-      </w:r>
-      <w:r>
-        <w:rPr>
-          <w:rFonts w:ascii="Arial" w:hAnsi="Arial" w:cs="Arial"/>
-        </w:rPr>
-        <w:t xml:space="preserve">, </w:t>
+        <w:t>Earth System Science Data</w:t>
+      </w:r>
+      <w:r>
+        <w:rPr>
+          <w:rFonts w:ascii="Arial" w:hAnsi="Arial" w:cs="Arial"/>
+        </w:rPr>
+        <w:t>, 11(3), pp. 1385–1409. Available at: https://doi.org/10.5194/essd-11-1385-2019.</w:t>
+      </w:r>
+    </w:p>
+    <w:p>
+      <w:pPr>
+        <w:pStyle w:val="Bibliography"/>
+        <w:rPr>
+          <w:rFonts w:ascii="Arial" w:hAnsi="Arial" w:cs="Arial"/>
+        </w:rPr>
+      </w:pPr>
+      <w:r>
+        <w:rPr>
+          <w:rFonts w:ascii="Arial" w:hAnsi="Arial" w:cs="Arial"/>
+        </w:rPr>
+        <w:t xml:space="preserve">Malone, B.P. </w:t>
       </w:r>
       <w:r>
         <w:rPr>
@@ -5281,27 +6522,13 @@
           <w:i/>
           <w:iCs/>
         </w:rPr>
-        <w:t>World Bank: Development Impact Evaluation (DIME)</w:t>
-      </w:r>
-      <w:r>
-        <w:rPr>
-          <w:rFonts w:ascii="Arial" w:hAnsi="Arial" w:cs="Arial"/>
-        </w:rPr>
-        <w:t>. Available at: https://www.worldbank.org/en/research/dime/brief/agriculture (Accessed: 1 June 2023).</w:t>
-      </w:r>
-    </w:p>
-    <w:p>
-      <w:pPr>
-        <w:pStyle w:val="Bibliography"/>
-        <w:rPr>
-          <w:rFonts w:ascii="Arial" w:hAnsi="Arial" w:cs="Arial"/>
-        </w:rPr>
-      </w:pPr>
-      <w:r>
-        <w:rPr>
-          <w:rFonts w:ascii="Arial" w:hAnsi="Arial" w:cs="Arial"/>
-        </w:rPr>
-        <w:t xml:space="preserve">Leyk, S. </w:t>
+        <w:t>et al.</w:t>
+      </w:r>
+      <w:r>
+        <w:rPr>
+          <w:rFonts w:ascii="Arial" w:hAnsi="Arial" w:cs="Arial"/>
+        </w:rPr>
+        <w:t xml:space="preserve"> (2012) ‘A general method for downscaling earth resource information’, </w:t>
       </w:r>
       <w:r>
         <w:rPr>
@@ -5309,13 +6536,28 @@
           <w:i/>
           <w:iCs/>
         </w:rPr>
-        <w:t>et al.</w:t>
-      </w:r>
-      <w:r>
-        <w:rPr>
-          <w:rFonts w:ascii="Arial" w:hAnsi="Arial" w:cs="Arial"/>
-        </w:rPr>
-        <w:t xml:space="preserve"> (2019) ‘The spatial allocation of population: a review of large-scale gridded population data products and their fitness for use’, </w:t>
+        <w:t>Computers &amp; Geosciences</w:t>
+      </w:r>
+      <w:r>
+        <w:rPr>
+          <w:rFonts w:ascii="Arial" w:hAnsi="Arial" w:cs="Arial"/>
+        </w:rPr>
+        <w:t>, 41, pp. 119–125. Available at: https://doi.org/10.1016/j.cageo.2011.08.021.</w:t>
+      </w:r>
+    </w:p>
+    <w:p>
+      <w:pPr>
+        <w:pStyle w:val="Bibliography"/>
+        <w:rPr>
+          <w:rFonts w:ascii="Arial" w:hAnsi="Arial" w:cs="Arial"/>
+        </w:rPr>
+      </w:pPr>
+      <w:r>
+        <w:rPr>
+          <w:rFonts w:ascii="Arial" w:hAnsi="Arial" w:cs="Arial"/>
+        </w:rPr>
+        <w:lastRenderedPageBreak/>
+        <w:t xml:space="preserve">Meiyappan, P. </w:t>
       </w:r>
       <w:r>
         <w:rPr>
@@ -5323,27 +6565,13 @@
           <w:i/>
           <w:iCs/>
         </w:rPr>
-        <w:t>Earth System Science Data</w:t>
-      </w:r>
-      <w:r>
-        <w:rPr>
-          <w:rFonts w:ascii="Arial" w:hAnsi="Arial" w:cs="Arial"/>
-        </w:rPr>
-        <w:t>, 11(3), pp. 1385–1409. Available at: https://doi.org/10.5194/essd-11-1385-2019.</w:t>
-      </w:r>
-    </w:p>
-    <w:p>
-      <w:pPr>
-        <w:pStyle w:val="Bibliography"/>
-        <w:rPr>
-          <w:rFonts w:ascii="Arial" w:hAnsi="Arial" w:cs="Arial"/>
-        </w:rPr>
-      </w:pPr>
-      <w:r>
-        <w:rPr>
-          <w:rFonts w:ascii="Arial" w:hAnsi="Arial" w:cs="Arial"/>
-        </w:rPr>
-        <w:t xml:space="preserve">Malone, B.P. </w:t>
+        <w:t>et al.</w:t>
+      </w:r>
+      <w:r>
+        <w:rPr>
+          <w:rFonts w:ascii="Arial" w:hAnsi="Arial" w:cs="Arial"/>
+        </w:rPr>
+        <w:t xml:space="preserve"> (2017) ‘Dynamics and determinants of land change in India: integrating satellite data with village socioeconomics’, </w:t>
       </w:r>
       <w:r>
         <w:rPr>
@@ -5351,13 +6579,27 @@
           <w:i/>
           <w:iCs/>
         </w:rPr>
-        <w:t>et al.</w:t>
-      </w:r>
-      <w:r>
-        <w:rPr>
-          <w:rFonts w:ascii="Arial" w:hAnsi="Arial" w:cs="Arial"/>
-        </w:rPr>
-        <w:t xml:space="preserve"> (2012) ‘A general method for downscaling earth resource information’, </w:t>
+        <w:t>Regional Environmental Change</w:t>
+      </w:r>
+      <w:r>
+        <w:rPr>
+          <w:rFonts w:ascii="Arial" w:hAnsi="Arial" w:cs="Arial"/>
+        </w:rPr>
+        <w:t>, 17(3), pp. 753–766. Available at: https://doi.org/10.1007/s10113-016-1068-2.</w:t>
+      </w:r>
+    </w:p>
+    <w:p>
+      <w:pPr>
+        <w:pStyle w:val="Bibliography"/>
+        <w:rPr>
+          <w:rFonts w:ascii="Arial" w:hAnsi="Arial" w:cs="Arial"/>
+        </w:rPr>
+      </w:pPr>
+      <w:r>
+        <w:rPr>
+          <w:rFonts w:ascii="Arial" w:hAnsi="Arial" w:cs="Arial"/>
+        </w:rPr>
+        <w:t xml:space="preserve">Mialhe, F., Gunnell, Y. and Mering, C. (2008) ‘Synoptic assessment of water resource variability in reservoirs by remote sensing: General approach and application to the runoff harvesting systems of south India’, </w:t>
       </w:r>
       <w:r>
         <w:rPr>
@@ -5365,13 +6607,13 @@
           <w:i/>
           <w:iCs/>
         </w:rPr>
-        <w:t>Computers &amp; Geosciences</w:t>
-      </w:r>
-      <w:r>
-        <w:rPr>
-          <w:rFonts w:ascii="Arial" w:hAnsi="Arial" w:cs="Arial"/>
-        </w:rPr>
-        <w:t>, 41, pp. 119–125. Available at: https://doi.org/10.1016/j.cageo.2011.08.021.</w:t>
+        <w:t>Water Resources Research</w:t>
+      </w:r>
+      <w:r>
+        <w:rPr>
+          <w:rFonts w:ascii="Arial" w:hAnsi="Arial" w:cs="Arial"/>
+        </w:rPr>
+        <w:t>, 44(5). Available at: https://doi.org/10.1029/2007WR006065.</w:t>
       </w:r>
     </w:p>
     <w:p>
@@ -5385,8 +6627,7 @@
         <w:rPr>
           <w:rFonts w:ascii="Arial" w:hAnsi="Arial" w:cs="Arial"/>
         </w:rPr>
-        <w:lastRenderedPageBreak/>
-        <w:t xml:space="preserve">Meiyappan, P. </w:t>
+        <w:t xml:space="preserve">Monteiro, J., Martins, B. and Pires, J.M. (2018) ‘A hybrid approach for the spatial disaggregation of socio-economic indicators’, </w:t>
       </w:r>
       <w:r>
         <w:rPr>
@@ -5394,13 +6635,27 @@
           <w:i/>
           <w:iCs/>
         </w:rPr>
-        <w:t>et al.</w:t>
-      </w:r>
-      <w:r>
-        <w:rPr>
-          <w:rFonts w:ascii="Arial" w:hAnsi="Arial" w:cs="Arial"/>
-        </w:rPr>
-        <w:t xml:space="preserve"> (2017) ‘Dynamics and determinants of land change in India: integrating satellite data with village socioeconomics’, </w:t>
+        <w:t>International Journal of Data Science and Analytics</w:t>
+      </w:r>
+      <w:r>
+        <w:rPr>
+          <w:rFonts w:ascii="Arial" w:hAnsi="Arial" w:cs="Arial"/>
+        </w:rPr>
+        <w:t>, 5(2), pp. 189–211. Available at: https://doi.org/10.1007/s41060-017-0080-z.</w:t>
+      </w:r>
+    </w:p>
+    <w:p>
+      <w:pPr>
+        <w:pStyle w:val="Bibliography"/>
+        <w:rPr>
+          <w:rFonts w:ascii="Arial" w:hAnsi="Arial" w:cs="Arial"/>
+        </w:rPr>
+      </w:pPr>
+      <w:r>
+        <w:rPr>
+          <w:rFonts w:ascii="Arial" w:hAnsi="Arial" w:cs="Arial"/>
+        </w:rPr>
+        <w:t xml:space="preserve">Pattnaik, I. </w:t>
       </w:r>
       <w:r>
         <w:rPr>
@@ -5408,35 +6663,13 @@
           <w:i/>
           <w:iCs/>
         </w:rPr>
-        <w:t>Regional Environmental Change</w:t>
-      </w:r>
-      <w:r>
-        <w:rPr>
-          <w:rFonts w:ascii="Arial" w:hAnsi="Arial" w:cs="Arial"/>
-        </w:rPr>
-        <w:t>, 17(3), pp. 753–766. Available at: https://doi.org/10.1007/s10113-016-1068-2.</w:t>
-      </w:r>
-    </w:p>
-    <w:p>
-      <w:pPr>
-        <w:pStyle w:val="Bibliography"/>
-        <w:rPr>
-          <w:rFonts w:ascii="Arial" w:hAnsi="Arial" w:cs="Arial"/>
-        </w:rPr>
-      </w:pPr>
-      <w:proofErr w:type="spellStart"/>
-      <w:r>
-        <w:rPr>
-          <w:rFonts w:ascii="Arial" w:hAnsi="Arial" w:cs="Arial"/>
-        </w:rPr>
-        <w:t>Mialhe</w:t>
-      </w:r>
-      <w:proofErr w:type="spellEnd"/>
-      <w:r>
-        <w:rPr>
-          <w:rFonts w:ascii="Arial" w:hAnsi="Arial" w:cs="Arial"/>
-        </w:rPr>
-        <w:t xml:space="preserve">, F., Gunnell, Y. and Mering, C. (2008) ‘Synoptic assessment of water resource variability in reservoirs by remote sensing: General approach and application to the runoff harvesting systems of south India’, </w:t>
+        <w:t>et al.</w:t>
+      </w:r>
+      <w:r>
+        <w:rPr>
+          <w:rFonts w:ascii="Arial" w:hAnsi="Arial" w:cs="Arial"/>
+        </w:rPr>
+        <w:t xml:space="preserve"> (2018) ‘The feminization of agriculture or the feminization of agrarian distress? Tracking the trajectory of women in agriculture in India’, </w:t>
       </w:r>
       <w:r>
         <w:rPr>
@@ -5444,13 +6677,13 @@
           <w:i/>
           <w:iCs/>
         </w:rPr>
-        <w:t>Water Resources Research</w:t>
-      </w:r>
-      <w:r>
-        <w:rPr>
-          <w:rFonts w:ascii="Arial" w:hAnsi="Arial" w:cs="Arial"/>
-        </w:rPr>
-        <w:t>, 44(5). Available at: https://doi.org/10.1029/2007WR006065.</w:t>
+        <w:t>Journal of the Asia Pacific Economy</w:t>
+      </w:r>
+      <w:r>
+        <w:rPr>
+          <w:rFonts w:ascii="Arial" w:hAnsi="Arial" w:cs="Arial"/>
+        </w:rPr>
+        <w:t>, 23(1), pp. 138–155. Available at: https://doi.org/10.1080/13547860.2017.1394569.</w:t>
       </w:r>
     </w:p>
     <w:p>
@@ -5464,7 +6697,7 @@
         <w:rPr>
           <w:rFonts w:ascii="Arial" w:hAnsi="Arial" w:cs="Arial"/>
         </w:rPr>
-        <w:t xml:space="preserve">Monteiro, J., Martins, B. and Pires, J.M. (2018) ‘A hybrid approach for the spatial disaggregation of socio-economic indicators’, </w:t>
+        <w:t xml:space="preserve">Pezzulo, C. </w:t>
       </w:r>
       <w:r>
         <w:rPr>
@@ -5472,35 +6705,13 @@
           <w:i/>
           <w:iCs/>
         </w:rPr>
-        <w:t>International Journal of Data Science and Analytics</w:t>
-      </w:r>
-      <w:r>
-        <w:rPr>
-          <w:rFonts w:ascii="Arial" w:hAnsi="Arial" w:cs="Arial"/>
-        </w:rPr>
-        <w:t>, 5(2), pp. 189–211. Available at: https://doi.org/10.1007/s41060-017-0080-z.</w:t>
-      </w:r>
-    </w:p>
-    <w:p>
-      <w:pPr>
-        <w:pStyle w:val="Bibliography"/>
-        <w:rPr>
-          <w:rFonts w:ascii="Arial" w:hAnsi="Arial" w:cs="Arial"/>
-        </w:rPr>
-      </w:pPr>
-      <w:proofErr w:type="spellStart"/>
-      <w:r>
-        <w:rPr>
-          <w:rFonts w:ascii="Arial" w:hAnsi="Arial" w:cs="Arial"/>
-        </w:rPr>
-        <w:t>Pattnaik</w:t>
-      </w:r>
-      <w:proofErr w:type="spellEnd"/>
-      <w:r>
-        <w:rPr>
-          <w:rFonts w:ascii="Arial" w:hAnsi="Arial" w:cs="Arial"/>
-        </w:rPr>
-        <w:t xml:space="preserve">, I. </w:t>
+        <w:t>et al.</w:t>
+      </w:r>
+      <w:r>
+        <w:rPr>
+          <w:rFonts w:ascii="Arial" w:hAnsi="Arial" w:cs="Arial"/>
+        </w:rPr>
+        <w:t xml:space="preserve"> (2023) ‘A subnational reproductive, maternal, newborn, child, and adolescent health and development atlas of India’, </w:t>
       </w:r>
       <w:r>
         <w:rPr>
@@ -5508,13 +6719,27 @@
           <w:i/>
           <w:iCs/>
         </w:rPr>
-        <w:t>et al.</w:t>
-      </w:r>
-      <w:r>
-        <w:rPr>
-          <w:rFonts w:ascii="Arial" w:hAnsi="Arial" w:cs="Arial"/>
-        </w:rPr>
-        <w:t xml:space="preserve"> (2018) ‘The feminization of agriculture or the feminization of agrarian distress? Tracking the trajectory of women in agriculture in India’, </w:t>
+        <w:t>Scientific Data</w:t>
+      </w:r>
+      <w:r>
+        <w:rPr>
+          <w:rFonts w:ascii="Arial" w:hAnsi="Arial" w:cs="Arial"/>
+        </w:rPr>
+        <w:t>, 10(1), p. 86. Available at: https://doi.org/10.1038/s41597-023-01961-2.</w:t>
+      </w:r>
+    </w:p>
+    <w:p>
+      <w:pPr>
+        <w:pStyle w:val="Bibliography"/>
+        <w:rPr>
+          <w:rFonts w:ascii="Arial" w:hAnsi="Arial" w:cs="Arial"/>
+        </w:rPr>
+      </w:pPr>
+      <w:r>
+        <w:rPr>
+          <w:rFonts w:ascii="Arial" w:hAnsi="Arial" w:cs="Arial"/>
+        </w:rPr>
+        <w:t xml:space="preserve">Qiu, Y. </w:t>
       </w:r>
       <w:r>
         <w:rPr>
@@ -5522,27 +6747,13 @@
           <w:i/>
           <w:iCs/>
         </w:rPr>
-        <w:t>Journal of the Asia Pacific Economy</w:t>
-      </w:r>
-      <w:r>
-        <w:rPr>
-          <w:rFonts w:ascii="Arial" w:hAnsi="Arial" w:cs="Arial"/>
-        </w:rPr>
-        <w:t>, 23(1), pp. 138–155. Available at: https://doi.org/10.1080/13547860.2017.1394569.</w:t>
-      </w:r>
-    </w:p>
-    <w:p>
-      <w:pPr>
-        <w:pStyle w:val="Bibliography"/>
-        <w:rPr>
-          <w:rFonts w:ascii="Arial" w:hAnsi="Arial" w:cs="Arial"/>
-        </w:rPr>
-      </w:pPr>
-      <w:r>
-        <w:rPr>
-          <w:rFonts w:ascii="Arial" w:hAnsi="Arial" w:cs="Arial"/>
-        </w:rPr>
-        <w:t xml:space="preserve">Pezzulo, C. </w:t>
+        <w:t>et al.</w:t>
+      </w:r>
+      <w:r>
+        <w:rPr>
+          <w:rFonts w:ascii="Arial" w:hAnsi="Arial" w:cs="Arial"/>
+        </w:rPr>
+        <w:t xml:space="preserve"> (2022) ‘Disaggregating population data for assessing progress of SDGs: methods and applications’, </w:t>
       </w:r>
       <w:r>
         <w:rPr>
@@ -5550,13 +6761,41 @@
           <w:i/>
           <w:iCs/>
         </w:rPr>
-        <w:t>et al.</w:t>
-      </w:r>
-      <w:r>
-        <w:rPr>
-          <w:rFonts w:ascii="Arial" w:hAnsi="Arial" w:cs="Arial"/>
-        </w:rPr>
-        <w:t xml:space="preserve"> (2023) ‘A subnational reproductive, maternal, newborn, child, and adolescent health and development atlas of India’, </w:t>
+        <w:t>International Journal of Digital Earth</w:t>
+      </w:r>
+      <w:r>
+        <w:rPr>
+          <w:rFonts w:ascii="Arial" w:hAnsi="Arial" w:cs="Arial"/>
+        </w:rPr>
+        <w:t>, 15(1), pp. 2–29. Available at: https://doi.org/10.1080/17538947.2021.2013553.</w:t>
+      </w:r>
+    </w:p>
+    <w:p>
+      <w:pPr>
+        <w:pStyle w:val="Bibliography"/>
+        <w:rPr>
+          <w:rFonts w:ascii="Arial" w:hAnsi="Arial" w:cs="Arial"/>
+        </w:rPr>
+      </w:pPr>
+      <w:r>
+        <w:rPr>
+          <w:rFonts w:ascii="Arial" w:hAnsi="Arial" w:cs="Arial"/>
+        </w:rPr>
+        <w:t>Schiavina, M., Melchiorri, M. and Pesaresi, M. (2023) ‘GHS-SMOD R2023A - GHS settlement layers,  application of the Degree of Urbanisation methodology (stage I) to GHS-POP R2023A and GHS-BUILT-S R2023A,  multitemporal (1975-2030).’ European Commission, Join Research Centre (JRC). Available at: https://doi.org/10.2905/A0DF7A6F-49DE-46EA-9BDE-563437A6E2BA.</w:t>
+      </w:r>
+    </w:p>
+    <w:p>
+      <w:pPr>
+        <w:pStyle w:val="Bibliography"/>
+        <w:rPr>
+          <w:rFonts w:ascii="Arial" w:hAnsi="Arial" w:cs="Arial"/>
+        </w:rPr>
+      </w:pPr>
+      <w:r>
+        <w:rPr>
+          <w:rFonts w:ascii="Arial" w:hAnsi="Arial" w:cs="Arial"/>
+        </w:rPr>
+        <w:t xml:space="preserve">Schneiderbauer, S. and Ehrlich, D. (2005) ‘Population Density Estimations for Disaster Management: Case Study Rural Zimbabwe’, in P. van Oosterom, S. Zlatanova, and E.M. Fendel (eds) </w:t>
       </w:r>
       <w:r>
         <w:rPr>
@@ -5564,13 +6803,13 @@
           <w:i/>
           <w:iCs/>
         </w:rPr>
-        <w:t>Scientific Data</w:t>
-      </w:r>
-      <w:r>
-        <w:rPr>
-          <w:rFonts w:ascii="Arial" w:hAnsi="Arial" w:cs="Arial"/>
-        </w:rPr>
-        <w:t>, 10(1), p. 86. Available at: https://doi.org/10.1038/s41597-023-01961-2.</w:t>
+        <w:t>Geo-information for Disaster Management</w:t>
+      </w:r>
+      <w:r>
+        <w:rPr>
+          <w:rFonts w:ascii="Arial" w:hAnsi="Arial" w:cs="Arial"/>
+        </w:rPr>
+        <w:t>. Berlin, Heidelberg: Springer, pp. 901–921. Available at: https://doi.org/10.1007/3-540-27468-5_64.</w:t>
       </w:r>
     </w:p>
     <w:p>
@@ -5584,7 +6823,7 @@
         <w:rPr>
           <w:rFonts w:ascii="Arial" w:hAnsi="Arial" w:cs="Arial"/>
         </w:rPr>
-        <w:t xml:space="preserve">Qiu, Y. </w:t>
+        <w:t xml:space="preserve">Slavchevska, V., Kaaria, S. and Taivalmaa, S.L. (2019) ‘The feminization of agriculture: evidence and implications for food and water security’, in J.A. Allan (ed.) </w:t>
       </w:r>
       <w:r>
         <w:rPr>
@@ -5592,13 +6831,27 @@
           <w:i/>
           <w:iCs/>
         </w:rPr>
-        <w:t>et al.</w:t>
-      </w:r>
-      <w:r>
-        <w:rPr>
-          <w:rFonts w:ascii="Arial" w:hAnsi="Arial" w:cs="Arial"/>
-        </w:rPr>
-        <w:t xml:space="preserve"> (2022) ‘Disaggregating population data for assessing progress of SDGs: methods and applications’, </w:t>
+        <w:t>The Oxford Handbook of Food, Water and Society</w:t>
+      </w:r>
+      <w:r>
+        <w:rPr>
+          <w:rFonts w:ascii="Arial" w:hAnsi="Arial" w:cs="Arial"/>
+        </w:rPr>
+        <w:t>. Oxford University Press.</w:t>
+      </w:r>
+    </w:p>
+    <w:p>
+      <w:pPr>
+        <w:pStyle w:val="Bibliography"/>
+        <w:rPr>
+          <w:rFonts w:ascii="Arial" w:hAnsi="Arial" w:cs="Arial"/>
+        </w:rPr>
+      </w:pPr>
+      <w:r>
+        <w:rPr>
+          <w:rFonts w:ascii="Arial" w:hAnsi="Arial" w:cs="Arial"/>
+        </w:rPr>
+        <w:t xml:space="preserve">Stevens, F.R. </w:t>
       </w:r>
       <w:r>
         <w:rPr>
@@ -5606,83 +6859,13 @@
           <w:i/>
           <w:iCs/>
         </w:rPr>
-        <w:t>International Journal of Digital Earth</w:t>
-      </w:r>
-      <w:r>
-        <w:rPr>
-          <w:rFonts w:ascii="Arial" w:hAnsi="Arial" w:cs="Arial"/>
-        </w:rPr>
-        <w:t>, 15(1), pp. 2–29. Available at: https://doi.org/10.1080/17538947.2021.2013553.</w:t>
-      </w:r>
-    </w:p>
-    <w:p>
-      <w:pPr>
-        <w:pStyle w:val="Bibliography"/>
-        <w:rPr>
-          <w:rFonts w:ascii="Arial" w:hAnsi="Arial" w:cs="Arial"/>
-        </w:rPr>
-      </w:pPr>
-      <w:r>
-        <w:rPr>
-          <w:rFonts w:ascii="Arial" w:hAnsi="Arial" w:cs="Arial"/>
-        </w:rPr>
-        <w:t xml:space="preserve">Schiavina, M., Melchiorri, M. and Pesaresi, M. (2023) ‘GHS-SMOD R2023A - GHS settlement </w:t>
-      </w:r>
-      <w:proofErr w:type="gramStart"/>
-      <w:r>
-        <w:rPr>
-          <w:rFonts w:ascii="Arial" w:hAnsi="Arial" w:cs="Arial"/>
-        </w:rPr>
-        <w:t>layers,  application</w:t>
-      </w:r>
-      <w:proofErr w:type="gramEnd"/>
-      <w:r>
-        <w:rPr>
-          <w:rFonts w:ascii="Arial" w:hAnsi="Arial" w:cs="Arial"/>
-        </w:rPr>
-        <w:t xml:space="preserve"> of the Degree of Urbanisation methodology (stage I) to GHS-POP R2023A and GHS-BUILT-S R2023A,  multitemporal (1975-2030).’ European Commission, Join Research Centre (JRC). Available at: https://doi.org/10.2905/A0DF7A6F-49DE-46EA-9BDE-563437A6E2BA.</w:t>
-      </w:r>
-    </w:p>
-    <w:p>
-      <w:pPr>
-        <w:pStyle w:val="Bibliography"/>
-        <w:rPr>
-          <w:rFonts w:ascii="Arial" w:hAnsi="Arial" w:cs="Arial"/>
-        </w:rPr>
-      </w:pPr>
-      <w:r>
-        <w:rPr>
-          <w:rFonts w:ascii="Arial" w:hAnsi="Arial" w:cs="Arial"/>
-        </w:rPr>
-        <w:t xml:space="preserve">Schneiderbauer, S. and Ehrlich, D. (2005) ‘Population Density Estimations for Disaster Management: Case Study Rural Zimbabwe’, in P. van </w:t>
-      </w:r>
-      <w:proofErr w:type="spellStart"/>
-      <w:r>
-        <w:rPr>
-          <w:rFonts w:ascii="Arial" w:hAnsi="Arial" w:cs="Arial"/>
-        </w:rPr>
-        <w:t>Oosterom</w:t>
-      </w:r>
-      <w:proofErr w:type="spellEnd"/>
-      <w:r>
-        <w:rPr>
-          <w:rFonts w:ascii="Arial" w:hAnsi="Arial" w:cs="Arial"/>
-        </w:rPr>
-        <w:t xml:space="preserve">, S. </w:t>
-      </w:r>
-      <w:proofErr w:type="spellStart"/>
-      <w:r>
-        <w:rPr>
-          <w:rFonts w:ascii="Arial" w:hAnsi="Arial" w:cs="Arial"/>
-        </w:rPr>
-        <w:t>Zlatanova</w:t>
-      </w:r>
-      <w:proofErr w:type="spellEnd"/>
-      <w:r>
-        <w:rPr>
-          <w:rFonts w:ascii="Arial" w:hAnsi="Arial" w:cs="Arial"/>
-        </w:rPr>
-        <w:t xml:space="preserve">, and E.M. Fendel (eds) </w:t>
+        <w:t>et al.</w:t>
+      </w:r>
+      <w:r>
+        <w:rPr>
+          <w:rFonts w:ascii="Arial" w:hAnsi="Arial" w:cs="Arial"/>
+        </w:rPr>
+        <w:t xml:space="preserve"> (2015) ‘Disaggregating Census Data for Population Mapping Using Random Forests with Remotely-Sensed and Ancillary Data’, </w:t>
       </w:r>
       <w:r>
         <w:rPr>
@@ -5690,13 +6873,13 @@
           <w:i/>
           <w:iCs/>
         </w:rPr>
-        <w:t>Geo-information for Disaster Management</w:t>
-      </w:r>
-      <w:r>
-        <w:rPr>
-          <w:rFonts w:ascii="Arial" w:hAnsi="Arial" w:cs="Arial"/>
-        </w:rPr>
-        <w:t>. Berlin, Heidelberg: Springer, pp. 901–921. Available at: https://doi.org/10.1007/3-540-27468-5_64.</w:t>
+        <w:t>PLOS ONE</w:t>
+      </w:r>
+      <w:r>
+        <w:rPr>
+          <w:rFonts w:ascii="Arial" w:hAnsi="Arial" w:cs="Arial"/>
+        </w:rPr>
+        <w:t>, 10(2), p. e0107042. Available at: https://doi.org/10.1371/journal.pone.0107042.</w:t>
       </w:r>
     </w:p>
     <w:p>
@@ -5706,33 +6889,11 @@
           <w:rFonts w:ascii="Arial" w:hAnsi="Arial" w:cs="Arial"/>
         </w:rPr>
       </w:pPr>
-      <w:proofErr w:type="spellStart"/>
-      <w:r>
-        <w:rPr>
-          <w:rFonts w:ascii="Arial" w:hAnsi="Arial" w:cs="Arial"/>
-        </w:rPr>
-        <w:t>Slavchevska</w:t>
-      </w:r>
-      <w:proofErr w:type="spellEnd"/>
-      <w:r>
-        <w:rPr>
-          <w:rFonts w:ascii="Arial" w:hAnsi="Arial" w:cs="Arial"/>
-        </w:rPr>
-        <w:t xml:space="preserve">, V., Kaaria, S. and </w:t>
-      </w:r>
-      <w:proofErr w:type="spellStart"/>
-      <w:r>
-        <w:rPr>
-          <w:rFonts w:ascii="Arial" w:hAnsi="Arial" w:cs="Arial"/>
-        </w:rPr>
-        <w:t>Taivalmaa</w:t>
-      </w:r>
-      <w:proofErr w:type="spellEnd"/>
-      <w:r>
-        <w:rPr>
-          <w:rFonts w:ascii="Arial" w:hAnsi="Arial" w:cs="Arial"/>
-        </w:rPr>
-        <w:t xml:space="preserve">, S.L. (2019) ‘The feminization of agriculture: evidence and implications for food and water security’, in J.A. Allan (ed.) </w:t>
+      <w:r>
+        <w:rPr>
+          <w:rFonts w:ascii="Arial" w:hAnsi="Arial" w:cs="Arial"/>
+        </w:rPr>
+        <w:t xml:space="preserve">Szarka, N. and Biljecki, F. (2022) ‘Population estimation beyond counts—Inferring demographic characteristics’, </w:t>
       </w:r>
       <w:r>
         <w:rPr>
@@ -5740,13 +6901,13 @@
           <w:i/>
           <w:iCs/>
         </w:rPr>
-        <w:t>The Oxford Handbook of Food, Water and Society</w:t>
-      </w:r>
-      <w:r>
-        <w:rPr>
-          <w:rFonts w:ascii="Arial" w:hAnsi="Arial" w:cs="Arial"/>
-        </w:rPr>
-        <w:t>. Oxford University Press.</w:t>
+        <w:t>PLOS ONE</w:t>
+      </w:r>
+      <w:r>
+        <w:rPr>
+          <w:rFonts w:ascii="Arial" w:hAnsi="Arial" w:cs="Arial"/>
+        </w:rPr>
+        <w:t>, 17(4), p. e0266484. Available at: https://doi.org/10.1371/journal.pone.0266484.</w:t>
       </w:r>
     </w:p>
     <w:p>
@@ -5760,7 +6921,7 @@
         <w:rPr>
           <w:rFonts w:ascii="Arial" w:hAnsi="Arial" w:cs="Arial"/>
         </w:rPr>
-        <w:t xml:space="preserve">Stevens, F.R. </w:t>
+        <w:t xml:space="preserve">Tatem, A.J. (2022) ‘Small area population denominators for improved disease surveillance and response’, </w:t>
       </w:r>
       <w:r>
         <w:rPr>
@@ -5768,27 +6929,27 @@
           <w:i/>
           <w:iCs/>
         </w:rPr>
-        <w:t>et al.</w:t>
-      </w:r>
-      <w:r>
-        <w:rPr>
-          <w:rFonts w:ascii="Arial" w:hAnsi="Arial" w:cs="Arial"/>
-        </w:rPr>
-        <w:t xml:space="preserve"> (2015) ‘Disaggregating Census Data for Population Mapping Using Random Forests with </w:t>
-      </w:r>
-      <w:proofErr w:type="gramStart"/>
-      <w:r>
-        <w:rPr>
-          <w:rFonts w:ascii="Arial" w:hAnsi="Arial" w:cs="Arial"/>
-        </w:rPr>
-        <w:t>Remotely-Sensed</w:t>
-      </w:r>
-      <w:proofErr w:type="gramEnd"/>
-      <w:r>
-        <w:rPr>
-          <w:rFonts w:ascii="Arial" w:hAnsi="Arial" w:cs="Arial"/>
-        </w:rPr>
-        <w:t xml:space="preserve"> and Ancillary Data’, </w:t>
+        <w:t>Epidemics</w:t>
+      </w:r>
+      <w:r>
+        <w:rPr>
+          <w:rFonts w:ascii="Arial" w:hAnsi="Arial" w:cs="Arial"/>
+        </w:rPr>
+        <w:t>, 40, p. 100597. Available at: https://doi.org/10.1016/j.epidem.2022.100597.</w:t>
+      </w:r>
+    </w:p>
+    <w:p>
+      <w:pPr>
+        <w:pStyle w:val="Bibliography"/>
+        <w:rPr>
+          <w:rFonts w:ascii="Arial" w:hAnsi="Arial" w:cs="Arial"/>
+        </w:rPr>
+      </w:pPr>
+      <w:r>
+        <w:rPr>
+          <w:rFonts w:ascii="Arial" w:hAnsi="Arial" w:cs="Arial"/>
+        </w:rPr>
+        <w:t xml:space="preserve">Tobler, W. </w:t>
       </w:r>
       <w:r>
         <w:rPr>
@@ -5796,41 +6957,13 @@
           <w:i/>
           <w:iCs/>
         </w:rPr>
-        <w:t>PLOS ONE</w:t>
-      </w:r>
-      <w:r>
-        <w:rPr>
-          <w:rFonts w:ascii="Arial" w:hAnsi="Arial" w:cs="Arial"/>
-        </w:rPr>
-        <w:t>, 10(2), p. e0107042. Available at: https://doi.org/10.1371/journal.pone.0107042.</w:t>
-      </w:r>
-    </w:p>
-    <w:p>
-      <w:pPr>
-        <w:pStyle w:val="Bibliography"/>
-        <w:rPr>
-          <w:rFonts w:ascii="Arial" w:hAnsi="Arial" w:cs="Arial"/>
-        </w:rPr>
-      </w:pPr>
-      <w:r>
-        <w:rPr>
-          <w:rFonts w:ascii="Arial" w:hAnsi="Arial" w:cs="Arial"/>
-        </w:rPr>
-        <w:t xml:space="preserve">Szarka, N. and </w:t>
-      </w:r>
-      <w:proofErr w:type="spellStart"/>
-      <w:r>
-        <w:rPr>
-          <w:rFonts w:ascii="Arial" w:hAnsi="Arial" w:cs="Arial"/>
-        </w:rPr>
-        <w:t>Biljecki</w:t>
-      </w:r>
-      <w:proofErr w:type="spellEnd"/>
-      <w:r>
-        <w:rPr>
-          <w:rFonts w:ascii="Arial" w:hAnsi="Arial" w:cs="Arial"/>
-        </w:rPr>
-        <w:t xml:space="preserve">, F. (2022) ‘Population estimation beyond counts—Inferring demographic characteristics’, </w:t>
+        <w:t>et al.</w:t>
+      </w:r>
+      <w:r>
+        <w:rPr>
+          <w:rFonts w:ascii="Arial" w:hAnsi="Arial" w:cs="Arial"/>
+        </w:rPr>
+        <w:t xml:space="preserve"> (1997) ‘World population in a grid of spherical quadrilaterals’, </w:t>
       </w:r>
       <w:r>
         <w:rPr>
@@ -5838,13 +6971,13 @@
           <w:i/>
           <w:iCs/>
         </w:rPr>
-        <w:t>PLOS ONE</w:t>
-      </w:r>
-      <w:r>
-        <w:rPr>
-          <w:rFonts w:ascii="Arial" w:hAnsi="Arial" w:cs="Arial"/>
-        </w:rPr>
-        <w:t>, 17(4), p. e0266484. Available at: https://doi.org/10.1371/journal.pone.0266484.</w:t>
+        <w:t>International Journal of Population Geography</w:t>
+      </w:r>
+      <w:r>
+        <w:rPr>
+          <w:rFonts w:ascii="Arial" w:hAnsi="Arial" w:cs="Arial"/>
+        </w:rPr>
+        <w:t>, 3(3), pp. 203–225. Available at: https://doi.org/10.1002/(SICI)1099-1220(199709)3:3&lt;203::AID-IJPG68&gt;3.0.CO;2-C.</w:t>
       </w:r>
     </w:p>
     <w:p>
@@ -5858,7 +6991,8 @@
         <w:rPr>
           <w:rFonts w:ascii="Arial" w:hAnsi="Arial" w:cs="Arial"/>
         </w:rPr>
-        <w:t xml:space="preserve">Tatem, A.J. (2022) ‘Small area population denominators for improved disease surveillance and response’, </w:t>
+        <w:lastRenderedPageBreak/>
+        <w:t xml:space="preserve">Tobler, W.R. (1970) ‘A Computer Movie Simulating Urban Growth in the Detroit Region’, </w:t>
       </w:r>
       <w:r>
         <w:rPr>
@@ -5866,13 +7000,13 @@
           <w:i/>
           <w:iCs/>
         </w:rPr>
-        <w:t>Epidemics</w:t>
-      </w:r>
-      <w:r>
-        <w:rPr>
-          <w:rFonts w:ascii="Arial" w:hAnsi="Arial" w:cs="Arial"/>
-        </w:rPr>
-        <w:t>, 40, p. 100597. Available at: https://doi.org/10.1016/j.epidem.2022.100597.</w:t>
+        <w:t>Economic Geography</w:t>
+      </w:r>
+      <w:r>
+        <w:rPr>
+          <w:rFonts w:ascii="Arial" w:hAnsi="Arial" w:cs="Arial"/>
+        </w:rPr>
+        <w:t>, 46, pp. 234–240. Available at: https://doi.org/10.2307/143141.</w:t>
       </w:r>
     </w:p>
     <w:p>
@@ -5886,7 +7020,7 @@
         <w:rPr>
           <w:rFonts w:ascii="Arial" w:hAnsi="Arial" w:cs="Arial"/>
         </w:rPr>
-        <w:t xml:space="preserve">Tobler, W. </w:t>
+        <w:t xml:space="preserve">Tobler, W.R. (1979) ‘Smooth Pycnophylactic Interpolation for Geographical Regions’, </w:t>
       </w:r>
       <w:r>
         <w:rPr>
@@ -5894,13 +7028,27 @@
           <w:i/>
           <w:iCs/>
         </w:rPr>
-        <w:t>et al.</w:t>
-      </w:r>
-      <w:r>
-        <w:rPr>
-          <w:rFonts w:ascii="Arial" w:hAnsi="Arial" w:cs="Arial"/>
-        </w:rPr>
-        <w:t xml:space="preserve"> (1997) ‘World population in a grid of spherical quadrilaterals’, </w:t>
+        <w:t>Journal of the American Statistical Association</w:t>
+      </w:r>
+      <w:r>
+        <w:rPr>
+          <w:rFonts w:ascii="Arial" w:hAnsi="Arial" w:cs="Arial"/>
+        </w:rPr>
+        <w:t>, 74(367), pp. 519–530. Available at: https://doi.org/10.2307/2286968.</w:t>
+      </w:r>
+    </w:p>
+    <w:p>
+      <w:pPr>
+        <w:pStyle w:val="Bibliography"/>
+        <w:rPr>
+          <w:rFonts w:ascii="Arial" w:hAnsi="Arial" w:cs="Arial"/>
+        </w:rPr>
+      </w:pPr>
+      <w:r>
+        <w:rPr>
+          <w:rFonts w:ascii="Arial" w:hAnsi="Arial" w:cs="Arial"/>
+        </w:rPr>
+        <w:t xml:space="preserve">Tuholske, C. </w:t>
       </w:r>
       <w:r>
         <w:rPr>
@@ -5908,42 +7056,13 @@
           <w:i/>
           <w:iCs/>
         </w:rPr>
-        <w:t>International Journal of Population Geography</w:t>
-      </w:r>
-      <w:r>
-        <w:rPr>
-          <w:rFonts w:ascii="Arial" w:hAnsi="Arial" w:cs="Arial"/>
-        </w:rPr>
-        <w:t>, 3(3), pp. 203–225. Available at: https://doi.org/10.1002/(SICI)1099-1220(199709)3:3&lt;</w:t>
-      </w:r>
-      <w:proofErr w:type="gramStart"/>
-      <w:r>
-        <w:rPr>
-          <w:rFonts w:ascii="Arial" w:hAnsi="Arial" w:cs="Arial"/>
-        </w:rPr>
-        <w:t>203::</w:t>
-      </w:r>
-      <w:proofErr w:type="gramEnd"/>
-      <w:r>
-        <w:rPr>
-          <w:rFonts w:ascii="Arial" w:hAnsi="Arial" w:cs="Arial"/>
-        </w:rPr>
-        <w:t>AID-IJPG68&gt;3.0.CO;2-C.</w:t>
-      </w:r>
-    </w:p>
-    <w:p>
-      <w:pPr>
-        <w:pStyle w:val="Bibliography"/>
-        <w:rPr>
-          <w:rFonts w:ascii="Arial" w:hAnsi="Arial" w:cs="Arial"/>
-        </w:rPr>
-      </w:pPr>
-      <w:r>
-        <w:rPr>
-          <w:rFonts w:ascii="Arial" w:hAnsi="Arial" w:cs="Arial"/>
-        </w:rPr>
-        <w:lastRenderedPageBreak/>
-        <w:t xml:space="preserve">Tobler, W.R. (1970) ‘A Computer Movie Simulating Urban Growth in the Detroit Region’, </w:t>
+        <w:t>et al.</w:t>
+      </w:r>
+      <w:r>
+        <w:rPr>
+          <w:rFonts w:ascii="Arial" w:hAnsi="Arial" w:cs="Arial"/>
+        </w:rPr>
+        <w:t xml:space="preserve"> (2021) ‘Implications for Tracking SDG Indicator Metrics with Gridded Population Data’, </w:t>
       </w:r>
       <w:r>
         <w:rPr>
@@ -5951,13 +7070,13 @@
           <w:i/>
           <w:iCs/>
         </w:rPr>
-        <w:t>Economic Geography</w:t>
-      </w:r>
-      <w:r>
-        <w:rPr>
-          <w:rFonts w:ascii="Arial" w:hAnsi="Arial" w:cs="Arial"/>
-        </w:rPr>
-        <w:t>, 46, pp. 234–240. Available at: https://doi.org/10.2307/143141.</w:t>
+        <w:t>Sustainability</w:t>
+      </w:r>
+      <w:r>
+        <w:rPr>
+          <w:rFonts w:ascii="Arial" w:hAnsi="Arial" w:cs="Arial"/>
+        </w:rPr>
+        <w:t>, 13(13), p. 7329. Available at: https://doi.org/10.3390/su13137329.</w:t>
       </w:r>
     </w:p>
     <w:p>
@@ -5971,7 +7090,7 @@
         <w:rPr>
           <w:rFonts w:ascii="Arial" w:hAnsi="Arial" w:cs="Arial"/>
         </w:rPr>
-        <w:t xml:space="preserve">Tobler, W.R. (1979) ‘Smooth Pycnophylactic Interpolation for Geographical Regions’, </w:t>
+        <w:t xml:space="preserve">United Nations (2022) </w:t>
       </w:r>
       <w:r>
         <w:rPr>
@@ -5979,13 +7098,13 @@
           <w:i/>
           <w:iCs/>
         </w:rPr>
-        <w:t>Journal of the American Statistical Association</w:t>
-      </w:r>
-      <w:r>
-        <w:rPr>
-          <w:rFonts w:ascii="Arial" w:hAnsi="Arial" w:cs="Arial"/>
-        </w:rPr>
-        <w:t>, 74(367), pp. 519–530. Available at: https://doi.org/10.2307/2286968.</w:t>
+        <w:t>The Sustainable Development Goals Report 2022</w:t>
+      </w:r>
+      <w:r>
+        <w:rPr>
+          <w:rFonts w:ascii="Arial" w:hAnsi="Arial" w:cs="Arial"/>
+        </w:rPr>
+        <w:t>. New York, NY: United Nations. Available at: https://unstats.un.org/sdgs/report/2022/.</w:t>
       </w:r>
     </w:p>
     <w:p>
@@ -5995,19 +7114,11 @@
           <w:rFonts w:ascii="Arial" w:hAnsi="Arial" w:cs="Arial"/>
         </w:rPr>
       </w:pPr>
-      <w:proofErr w:type="spellStart"/>
-      <w:r>
-        <w:rPr>
-          <w:rFonts w:ascii="Arial" w:hAnsi="Arial" w:cs="Arial"/>
-        </w:rPr>
-        <w:t>Tuholske</w:t>
-      </w:r>
-      <w:proofErr w:type="spellEnd"/>
-      <w:r>
-        <w:rPr>
-          <w:rFonts w:ascii="Arial" w:hAnsi="Arial" w:cs="Arial"/>
-        </w:rPr>
-        <w:t xml:space="preserve">, C. </w:t>
+      <w:r>
+        <w:rPr>
+          <w:rFonts w:ascii="Arial" w:hAnsi="Arial" w:cs="Arial"/>
+        </w:rPr>
+        <w:t xml:space="preserve">United Nations in India (2022) </w:t>
       </w:r>
       <w:r>
         <w:rPr>
@@ -6015,13 +7126,27 @@
           <w:i/>
           <w:iCs/>
         </w:rPr>
-        <w:t>et al.</w:t>
-      </w:r>
-      <w:r>
-        <w:rPr>
-          <w:rFonts w:ascii="Arial" w:hAnsi="Arial" w:cs="Arial"/>
-        </w:rPr>
-        <w:t xml:space="preserve"> (2021) ‘Implications for Tracking SDG Indicator Metrics with Gridded Population Data’, </w:t>
+        <w:t>UN India Annual Report 2021</w:t>
+      </w:r>
+      <w:r>
+        <w:rPr>
+          <w:rFonts w:ascii="Arial" w:hAnsi="Arial" w:cs="Arial"/>
+        </w:rPr>
+        <w:t>. New Delhi, India. Available at: https://india.un.org/en/195240-un-india-annual-report-2021 (Accessed: 30 May 2023).</w:t>
+      </w:r>
+    </w:p>
+    <w:p>
+      <w:pPr>
+        <w:pStyle w:val="Bibliography"/>
+        <w:rPr>
+          <w:rFonts w:ascii="Arial" w:hAnsi="Arial" w:cs="Arial"/>
+        </w:rPr>
+      </w:pPr>
+      <w:r>
+        <w:rPr>
+          <w:rFonts w:ascii="Arial" w:hAnsi="Arial" w:cs="Arial"/>
+        </w:rPr>
+        <w:t xml:space="preserve">Viel, J.-F. and Tran, A. (2009) ‘Estimating Denominators: Satellite-Based Population Estimates at a Fine Spatial Resolution in a European Urban Area’, </w:t>
       </w:r>
       <w:r>
         <w:rPr>
@@ -6029,13 +7154,13 @@
           <w:i/>
           <w:iCs/>
         </w:rPr>
-        <w:t>Sustainability</w:t>
-      </w:r>
-      <w:r>
-        <w:rPr>
-          <w:rFonts w:ascii="Arial" w:hAnsi="Arial" w:cs="Arial"/>
-        </w:rPr>
-        <w:t>, 13(13), p. 7329. Available at: https://doi.org/10.3390/su13137329.</w:t>
+        <w:t>Epidemiology</w:t>
+      </w:r>
+      <w:r>
+        <w:rPr>
+          <w:rFonts w:ascii="Arial" w:hAnsi="Arial" w:cs="Arial"/>
+        </w:rPr>
+        <w:t>, 20(2), pp. 214–222.</w:t>
       </w:r>
     </w:p>
     <w:p>
@@ -6049,7 +7174,7 @@
         <w:rPr>
           <w:rFonts w:ascii="Arial" w:hAnsi="Arial" w:cs="Arial"/>
         </w:rPr>
-        <w:t xml:space="preserve">United Nations (2022) </w:t>
+        <w:t xml:space="preserve">Wardrop, N.A. </w:t>
       </w:r>
       <w:r>
         <w:rPr>
@@ -6057,27 +7182,13 @@
           <w:i/>
           <w:iCs/>
         </w:rPr>
-        <w:t>The Sustainable Development Goals Report 2022</w:t>
-      </w:r>
-      <w:r>
-        <w:rPr>
-          <w:rFonts w:ascii="Arial" w:hAnsi="Arial" w:cs="Arial"/>
-        </w:rPr>
-        <w:t>. New York, NY: United Nations. Available at: https://unstats.un.org/sdgs/report/2022/.</w:t>
-      </w:r>
-    </w:p>
-    <w:p>
-      <w:pPr>
-        <w:pStyle w:val="Bibliography"/>
-        <w:rPr>
-          <w:rFonts w:ascii="Arial" w:hAnsi="Arial" w:cs="Arial"/>
-        </w:rPr>
-      </w:pPr>
-      <w:r>
-        <w:rPr>
-          <w:rFonts w:ascii="Arial" w:hAnsi="Arial" w:cs="Arial"/>
-        </w:rPr>
-        <w:t xml:space="preserve">United Nations in India (2022) </w:t>
+        <w:t>et al.</w:t>
+      </w:r>
+      <w:r>
+        <w:rPr>
+          <w:rFonts w:ascii="Arial" w:hAnsi="Arial" w:cs="Arial"/>
+        </w:rPr>
+        <w:t xml:space="preserve"> (2018) ‘Spatially disaggregated population estimates in the absence of national population and housing census data’, </w:t>
       </w:r>
       <w:r>
         <w:rPr>
@@ -6085,13 +7196,13 @@
           <w:i/>
           <w:iCs/>
         </w:rPr>
-        <w:t>UN India Annual Report 2021</w:t>
-      </w:r>
-      <w:r>
-        <w:rPr>
-          <w:rFonts w:ascii="Arial" w:hAnsi="Arial" w:cs="Arial"/>
-        </w:rPr>
-        <w:t>. New Delhi, India. Available at: https://india.un.org/en/195240-un-india-annual-report-2021 (Accessed: 30 May 2023).</w:t>
+        <w:t>Proceedings of the National Academy of Sciences</w:t>
+      </w:r>
+      <w:r>
+        <w:rPr>
+          <w:rFonts w:ascii="Arial" w:hAnsi="Arial" w:cs="Arial"/>
+        </w:rPr>
+        <w:t>, 115(14), pp. 3529–3537. Available at: https://doi.org/10.1073/pnas.1715305115.</w:t>
       </w:r>
     </w:p>
     <w:p>
@@ -6105,7 +7216,7 @@
         <w:rPr>
           <w:rFonts w:ascii="Arial" w:hAnsi="Arial" w:cs="Arial"/>
         </w:rPr>
-        <w:t xml:space="preserve">Viel, J.-F. and Tran, A. (2009) ‘Estimating Denominators: Satellite-Based Population Estimates at a Fine Spatial Resolution in a European Urban Area’, </w:t>
+        <w:t xml:space="preserve">You, L. and Wood, S. (2006) ‘An entropy approach to spatial disaggregation of agricultural production’, </w:t>
       </w:r>
       <w:r>
         <w:rPr>
@@ -6113,13 +7224,13 @@
           <w:i/>
           <w:iCs/>
         </w:rPr>
-        <w:t>Epidemiology</w:t>
-      </w:r>
-      <w:r>
-        <w:rPr>
-          <w:rFonts w:ascii="Arial" w:hAnsi="Arial" w:cs="Arial"/>
-        </w:rPr>
-        <w:t>, 20(2), pp. 214–222.</w:t>
+        <w:t>Agricultural Systems</w:t>
+      </w:r>
+      <w:r>
+        <w:rPr>
+          <w:rFonts w:ascii="Arial" w:hAnsi="Arial" w:cs="Arial"/>
+        </w:rPr>
+        <w:t>, 90(1), pp. 329–347. Available at: https://doi.org/10.1016/j.agsy.2006.01.008.</w:t>
       </w:r>
     </w:p>
     <w:p>
@@ -6133,7 +7244,7 @@
         <w:rPr>
           <w:rFonts w:ascii="Arial" w:hAnsi="Arial" w:cs="Arial"/>
         </w:rPr>
-        <w:t xml:space="preserve">Wardrop, N.A. </w:t>
+        <w:t xml:space="preserve">Zarkovich, S.S., Bosnich, S. and Anichich, Z. (1976) ‘Agricultural Population’, </w:t>
       </w:r>
       <w:r>
         <w:rPr>
@@ -6141,110 +7252,8 @@
           <w:i/>
           <w:iCs/>
         </w:rPr>
-        <w:t>et al.</w:t>
-      </w:r>
-      <w:r>
-        <w:rPr>
-          <w:rFonts w:ascii="Arial" w:hAnsi="Arial" w:cs="Arial"/>
-        </w:rPr>
-        <w:t xml:space="preserve"> (2018) ‘Spatially disaggregated population estimates in the absence of national population and housing census data’, </w:t>
-      </w:r>
-      <w:r>
-        <w:rPr>
-          <w:rFonts w:ascii="Arial" w:hAnsi="Arial" w:cs="Arial"/>
-          <w:i/>
-          <w:iCs/>
-        </w:rPr>
-        <w:t>Proceedings of the National Academy of Sciences</w:t>
-      </w:r>
-      <w:r>
-        <w:rPr>
-          <w:rFonts w:ascii="Arial" w:hAnsi="Arial" w:cs="Arial"/>
-        </w:rPr>
-        <w:t>, 115(14), pp. 3529–3537. Available at: https://doi.org/10.1073/pnas.1715305115.</w:t>
-      </w:r>
-    </w:p>
-    <w:p>
-      <w:pPr>
-        <w:pStyle w:val="Bibliography"/>
-        <w:rPr>
-          <w:rFonts w:ascii="Arial" w:hAnsi="Arial" w:cs="Arial"/>
-        </w:rPr>
-      </w:pPr>
-      <w:r>
-        <w:rPr>
-          <w:rFonts w:ascii="Arial" w:hAnsi="Arial" w:cs="Arial"/>
-        </w:rPr>
-        <w:t xml:space="preserve">You, L. and Wood, S. (2006) ‘An entropy approach to spatial disaggregation of agricultural production’, </w:t>
-      </w:r>
-      <w:r>
-        <w:rPr>
-          <w:rFonts w:ascii="Arial" w:hAnsi="Arial" w:cs="Arial"/>
-          <w:i/>
-          <w:iCs/>
-        </w:rPr>
-        <w:t>Agricultural Systems</w:t>
-      </w:r>
-      <w:r>
-        <w:rPr>
-          <w:rFonts w:ascii="Arial" w:hAnsi="Arial" w:cs="Arial"/>
-        </w:rPr>
-        <w:t>, 90(1), pp. 329–347. Available at: https://doi.org/10.1016/j.agsy.2006.01.008.</w:t>
-      </w:r>
-    </w:p>
-    <w:p>
-      <w:pPr>
-        <w:pStyle w:val="Bibliography"/>
-        <w:rPr>
-          <w:rFonts w:ascii="Arial" w:hAnsi="Arial" w:cs="Arial"/>
-        </w:rPr>
-      </w:pPr>
-      <w:proofErr w:type="spellStart"/>
-      <w:r>
-        <w:rPr>
-          <w:rFonts w:ascii="Arial" w:hAnsi="Arial" w:cs="Arial"/>
-        </w:rPr>
-        <w:t>Zarkovich</w:t>
-      </w:r>
-      <w:proofErr w:type="spellEnd"/>
-      <w:r>
-        <w:rPr>
-          <w:rFonts w:ascii="Arial" w:hAnsi="Arial" w:cs="Arial"/>
-        </w:rPr>
-        <w:t xml:space="preserve">, S.S., Bosnich, S. and </w:t>
-      </w:r>
-      <w:proofErr w:type="spellStart"/>
-      <w:r>
-        <w:rPr>
-          <w:rFonts w:ascii="Arial" w:hAnsi="Arial" w:cs="Arial"/>
-        </w:rPr>
-        <w:t>Anichich</w:t>
-      </w:r>
-      <w:proofErr w:type="spellEnd"/>
-      <w:r>
-        <w:rPr>
-          <w:rFonts w:ascii="Arial" w:hAnsi="Arial" w:cs="Arial"/>
-        </w:rPr>
-        <w:t xml:space="preserve">, Z. (1976) ‘Agricultural Population’, </w:t>
-      </w:r>
-      <w:r>
-        <w:rPr>
-          <w:rFonts w:ascii="Arial" w:hAnsi="Arial" w:cs="Arial"/>
-          <w:i/>
-          <w:iCs/>
-        </w:rPr>
-        <w:t xml:space="preserve">International Statistical Review / Revue Internationale de </w:t>
-      </w:r>
-      <w:proofErr w:type="spellStart"/>
-      <w:r>
-        <w:rPr>
-          <w:rFonts w:ascii="Arial" w:hAnsi="Arial" w:cs="Arial"/>
-          <w:i/>
-          <w:iCs/>
-        </w:rPr>
-        <w:t>Statistique</w:t>
-      </w:r>
-      <w:proofErr w:type="spellEnd"/>
+        <w:t>International Statistical Review / Revue Internationale de Statistique</w:t>
+      </w:r>
       <w:r>
         <w:rPr>
           <w:rFonts w:ascii="Arial" w:hAnsi="Arial" w:cs="Arial"/>
@@ -6375,7 +7384,24 @@
       </w:r>
     </w:p>
   </w:comment>
-  <w:comment w:id="33" w:author="Joe P" w:date="2023-08-03T12:07:00Z" w:initials="JP">
+  <w:comment w:id="24" w:author="Joe P" w:date="2023-08-07T14:42:00Z" w:initials="JP">
+    <w:p>
+      <w:pPr>
+        <w:pStyle w:val="CommentText"/>
+        <w:jc w:val="left"/>
+      </w:pPr>
+      <w:r>
+        <w:rPr>
+          <w:rStyle w:val="CommentReference"/>
+        </w:rPr>
+        <w:annotationRef/>
+      </w:r>
+      <w:r>
+        <w:t xml:space="preserve">Could also produce a scatter plot with a point for every district? </w:t>
+      </w:r>
+    </w:p>
+  </w:comment>
+  <w:comment w:id="36" w:author="Joe P" w:date="2023-08-03T12:07:00Z" w:initials="JP">
     <w:p>
       <w:pPr>
         <w:pStyle w:val="CommentText"/>
@@ -6402,7 +7428,8 @@
   <w15:commentEx w15:paraId="6DA63AD5" w15:done="0"/>
   <w15:commentEx w15:paraId="785DE800" w15:done="0"/>
   <w15:commentEx w15:paraId="75723AEC" w15:done="0"/>
-  <w15:commentEx w15:paraId="6610A270" w15:done="0"/>
+  <w15:commentEx w15:paraId="6610A270" w15:done="1"/>
+  <w15:commentEx w15:paraId="3052D9B8" w15:done="0"/>
   <w15:commentEx w15:paraId="32C08E6C" w15:done="0"/>
 </w15:commentsEx>
 </file>
@@ -6415,6 +7442,7 @@
   <w16cex:commentExtensible w16cex:durableId="287827E5" w16cex:dateUtc="2023-08-05T00:44:00Z"/>
   <w16cex:commentExtensible w16cex:durableId="282AEC62" w16cex:dateUtc="2023-06-07T10:45:00Z"/>
   <w16cex:commentExtensible w16cex:durableId="2878180F" w16cex:dateUtc="2023-08-04T23:36:00Z"/>
+  <w16cex:commentExtensible w16cex:durableId="287B813A" w16cex:dateUtc="2023-08-07T13:42:00Z"/>
   <w16cex:commentExtensible w16cex:durableId="287616FC" w16cex:dateUtc="2023-08-03T11:07:00Z"/>
 </w16cex:commentsExtensible>
 </file>
@@ -6427,6 +7455,7 @@
   <w16cid:commentId w16cid:paraId="785DE800" w16cid:durableId="287827E5"/>
   <w16cid:commentId w16cid:paraId="75723AEC" w16cid:durableId="282AEC62"/>
   <w16cid:commentId w16cid:paraId="6610A270" w16cid:durableId="2878180F"/>
+  <w16cid:commentId w16cid:paraId="3052D9B8" w16cid:durableId="287B813A"/>
   <w16cid:commentId w16cid:paraId="32C08E6C" w16cid:durableId="287616FC"/>
 </w16cid:commentsIds>
 </file>
@@ -8991,6 +10020,7 @@
   <w:style w:type="character" w:default="1" w:styleId="DefaultParagraphFont">
     <w:name w:val="Default Paragraph Font"/>
     <w:uiPriority w:val="1"/>
+    <w:semiHidden/>
     <w:unhideWhenUsed/>
   </w:style>
   <w:style w:type="table" w:default="1" w:styleId="TableNormal">
@@ -9558,7 +10588,7 @@
     <w:link w:val="TableTextChar"/>
     <w:autoRedefine/>
     <w:qFormat/>
-    <w:rsid w:val="002171B4"/>
+    <w:rsid w:val="00632A46"/>
     <w:pPr>
       <w:spacing w:before="60" w:after="60" w:line="240" w:lineRule="auto"/>
       <w:jc w:val="left"/>
@@ -9572,7 +10602,7 @@
     <w:name w:val="Table Text Char"/>
     <w:basedOn w:val="DefaultParagraphFont"/>
     <w:link w:val="TableText"/>
-    <w:rsid w:val="002171B4"/>
+    <w:rsid w:val="00632A46"/>
     <w:rPr>
       <w:sz w:val="18"/>
       <w:szCs w:val="20"/>

</xml_diff>

<commit_message>
commit at v1 of buffer fn before splitting into 3 fns structure
</commit_message>
<xml_diff>
--- a/DraftA_Intro_Methodology.docx
+++ b/DraftA_Intro_Methodology.docx
@@ -94,7 +94,27 @@
           <w:sz w:val="20"/>
           <w:szCs w:val="20"/>
         </w:rPr>
-        <w:t>on’t just list what authors have done in the past (e.g., Smith 2009 did x but Jones 2008 did y then Frank 2010 did x)</w:t>
+        <w:t xml:space="preserve">on’t just list what authors have done in the past (e.g., Smith 2009 did </w:t>
+      </w:r>
+      <w:proofErr w:type="gramStart"/>
+      <w:r>
+        <w:rPr>
+          <w:i/>
+          <w:iCs/>
+          <w:sz w:val="20"/>
+          <w:szCs w:val="20"/>
+        </w:rPr>
+        <w:t>x</w:t>
+      </w:r>
+      <w:proofErr w:type="gramEnd"/>
+      <w:r>
+        <w:rPr>
+          <w:i/>
+          <w:iCs/>
+          <w:sz w:val="20"/>
+          <w:szCs w:val="20"/>
+        </w:rPr>
+        <w:t xml:space="preserve"> but Jones 2008 did y then Frank 2010 did x)</w:t>
       </w:r>
       <w:r>
         <w:rPr>
@@ -371,8 +391,13 @@
         </w:numPr>
       </w:pPr>
       <w:r>
-        <w:t>Binary dasymetric mapping: the main method to be used</w:t>
-      </w:r>
+        <w:t xml:space="preserve">Binary dasymetric mapping: the main method to be </w:t>
+      </w:r>
+      <w:proofErr w:type="gramStart"/>
+      <w:r>
+        <w:t>used</w:t>
+      </w:r>
+      <w:proofErr w:type="gramEnd"/>
     </w:p>
     <w:p>
       <w:pPr>
@@ -428,8 +453,13 @@
         <w:t xml:space="preserve"> for overcoming this</w:t>
       </w:r>
       <w:r>
-        <w:t>; discuss pros and cons of different approaches</w:t>
-      </w:r>
+        <w:t xml:space="preserve">; discuss pros and cons of different </w:t>
+      </w:r>
+      <w:proofErr w:type="gramStart"/>
+      <w:r>
+        <w:t>approaches</w:t>
+      </w:r>
+      <w:proofErr w:type="gramEnd"/>
     </w:p>
     <w:p>
       <w:pPr>
@@ -598,8 +628,13 @@
         </w:numPr>
       </w:pPr>
       <w:r>
-        <w:t>Convert WorldPop raster into a vector geometry of gridded points</w:t>
-      </w:r>
+        <w:t xml:space="preserve">Convert WorldPop raster into a vector geometry of gridded </w:t>
+      </w:r>
+      <w:proofErr w:type="gramStart"/>
+      <w:r>
+        <w:t>points</w:t>
+      </w:r>
+      <w:proofErr w:type="gramEnd"/>
     </w:p>
     <w:p>
       <w:pPr>
@@ -658,8 +693,13 @@
       </w:r>
       <w:proofErr w:type="spellEnd"/>
       <w:r>
-        <w:t xml:space="preserve"> population estimate by district</w:t>
-      </w:r>
+        <w:t xml:space="preserve"> population estimate by </w:t>
+      </w:r>
+      <w:proofErr w:type="gramStart"/>
+      <w:r>
+        <w:t>district</w:t>
+      </w:r>
+      <w:proofErr w:type="gramEnd"/>
     </w:p>
     <w:p>
       <w:pPr>
@@ -859,23 +899,34 @@
           <w:ins w:id="6" w:author="Joe P" w:date="2023-07-17T13:53:00Z"/>
           <w:i/>
           <w:iCs/>
-          <w:rPrChange w:id="7" w:author="Joe P" w:date="2023-07-17T13:53:00Z">
-            <w:rPr>
-              <w:ins w:id="8" w:author="Joe P" w:date="2023-07-17T13:53:00Z"/>
-            </w:rPr>
-          </w:rPrChange>
-        </w:rPr>
-      </w:pPr>
-      <w:ins w:id="9" w:author="Joe P" w:date="2023-07-17T13:53:00Z">
+        </w:rPr>
+      </w:pPr>
+      <w:ins w:id="7" w:author="Joe P" w:date="2023-07-17T13:53:00Z">
         <w:r>
           <w:rPr>
             <w:i/>
             <w:iCs/>
           </w:rPr>
-          <w:t xml:space="preserve">Add to preamble a paragraph on the purpose of the study – water tanks, but extending to broader applications in food security </w:t>
+          <w:t xml:space="preserve">Add to preamble a paragraph on the purpose of the study – water </w:t>
+        </w:r>
+        <w:proofErr w:type="gramStart"/>
+        <w:r>
+          <w:rPr>
+            <w:i/>
+            <w:iCs/>
+          </w:rPr>
+          <w:t>tanks, but</w:t>
+        </w:r>
+        <w:proofErr w:type="gramEnd"/>
+        <w:r>
+          <w:rPr>
+            <w:i/>
+            <w:iCs/>
+          </w:rPr>
+          <w:t xml:space="preserve"> extending to broader applications in food security </w:t>
         </w:r>
       </w:ins>
-      <w:ins w:id="10" w:author="Joe P" w:date="2023-07-17T13:55:00Z">
+      <w:ins w:id="8" w:author="Joe P" w:date="2023-07-17T13:55:00Z">
         <w:r>
           <w:rPr>
             <w:i/>
@@ -888,18 +939,18 @@
     <w:p>
       <w:pPr>
         <w:rPr>
-          <w:ins w:id="11" w:author="Joe P" w:date="2023-07-17T13:49:00Z"/>
+          <w:ins w:id="9" w:author="Joe P" w:date="2023-07-17T13:49:00Z"/>
         </w:rPr>
       </w:pPr>
       <w:r>
         <w:t xml:space="preserve">This </w:t>
       </w:r>
-      <w:del w:id="12" w:author="Joe P" w:date="2023-07-17T13:48:00Z">
+      <w:del w:id="10" w:author="Joe P" w:date="2023-07-17T13:48:00Z">
         <w:r>
           <w:delText>literature review</w:delText>
         </w:r>
       </w:del>
-      <w:ins w:id="13" w:author="Joe P" w:date="2023-07-17T13:48:00Z">
+      <w:ins w:id="11" w:author="Joe P" w:date="2023-07-17T13:48:00Z">
         <w:r>
           <w:t>introduction</w:t>
         </w:r>
@@ -921,12 +972,12 @@
       <w:pPr>
         <w:pStyle w:val="Heading3"/>
       </w:pPr>
-      <w:ins w:id="14" w:author="Joe P" w:date="2023-08-03T14:22:00Z">
+      <w:ins w:id="12" w:author="Joe P" w:date="2023-08-03T14:22:00Z">
         <w:r>
           <w:t xml:space="preserve">1.1 </w:t>
         </w:r>
       </w:ins>
-      <w:ins w:id="15" w:author="Joe P" w:date="2023-07-17T13:49:00Z">
+      <w:ins w:id="13" w:author="Joe P" w:date="2023-07-17T13:49:00Z">
         <w:r>
           <w:t>Research Question</w:t>
         </w:r>
@@ -969,7 +1020,7 @@
     <w:p>
       <w:pPr>
         <w:rPr>
-          <w:ins w:id="16" w:author="Joe P" w:date="2023-07-17T13:49:00Z"/>
+          <w:ins w:id="14" w:author="Joe P" w:date="2023-07-17T13:49:00Z"/>
         </w:rPr>
       </w:pPr>
       <w:r>
@@ -984,7 +1035,7 @@
       <w:pPr>
         <w:pStyle w:val="Heading3"/>
       </w:pPr>
-      <w:ins w:id="17" w:author="Joe P" w:date="2023-08-03T14:22:00Z">
+      <w:ins w:id="15" w:author="Joe P" w:date="2023-08-03T14:22:00Z">
         <w:r>
           <w:lastRenderedPageBreak/>
           <w:t xml:space="preserve">1.2 </w:t>
@@ -1137,7 +1188,7 @@
       <w:r>
         <w:t xml:space="preserve"> In contrast to total population, which skews towards urban areas, estimating rural and agricultural populations can provide an indication of demand on specific resources, </w:t>
       </w:r>
-      <w:commentRangeStart w:id="18"/>
+      <w:commentRangeStart w:id="16"/>
       <w:r>
         <w:t xml:space="preserve">such as water for irrigation. </w:t>
       </w:r>
@@ -1150,12 +1201,12 @@
       <w:r>
         <w:t xml:space="preserve"> particularly in southern states of </w:t>
       </w:r>
-      <w:commentRangeEnd w:id="18"/>
+      <w:commentRangeEnd w:id="16"/>
       <w:r>
         <w:rPr>
           <w:rStyle w:val="CommentReference"/>
         </w:rPr>
-        <w:commentReference w:id="18"/>
+        <w:commentReference w:id="16"/>
       </w:r>
       <w:r>
         <w:t>Andhra Pradesh, Tamil Nadu, and Karnataka,</w:t>
@@ -1427,17 +1478,17 @@
       </w:r>
     </w:p>
     <w:p>
-      <w:commentRangeStart w:id="19"/>
+      <w:commentRangeStart w:id="17"/>
       <w:r>
         <w:lastRenderedPageBreak/>
         <w:t>In this project, agricultural dependence is primarily understood from the lens of employment in the primary sector</w:t>
       </w:r>
-      <w:commentRangeEnd w:id="19"/>
+      <w:commentRangeEnd w:id="17"/>
       <w:r>
         <w:rPr>
           <w:rStyle w:val="CommentReference"/>
         </w:rPr>
-        <w:commentReference w:id="19"/>
+        <w:commentReference w:id="17"/>
       </w:r>
       <w:r>
         <w:t xml:space="preserve">. As recorded in the 2011 census, any worker who participated in agricultural labour </w:t>
@@ -1461,16 +1512,16 @@
       <w:pPr>
         <w:pStyle w:val="Heading3"/>
       </w:pPr>
-      <w:ins w:id="20" w:author="Joe P" w:date="2023-08-03T14:22:00Z">
+      <w:ins w:id="18" w:author="Joe P" w:date="2023-08-03T14:22:00Z">
         <w:r>
           <w:t xml:space="preserve">1.3 </w:t>
         </w:r>
       </w:ins>
-      <w:commentRangeStart w:id="21"/>
+      <w:commentRangeStart w:id="19"/>
       <w:r>
         <w:t>Indian Context</w:t>
       </w:r>
-      <w:commentRangeEnd w:id="21"/>
+      <w:commentRangeEnd w:id="19"/>
       <w:r>
         <w:rPr>
           <w:rStyle w:val="CommentReference"/>
@@ -1478,7 +1529,7 @@
           <w:b w:val="0"/>
           <w:spacing w:val="0"/>
         </w:rPr>
-        <w:commentReference w:id="21"/>
+        <w:commentReference w:id="19"/>
       </w:r>
     </w:p>
     <w:p>
@@ -1614,7 +1665,7 @@
       <w:r>
         <w:t xml:space="preserve"> in size, population count, and population density, but on average </w:t>
       </w:r>
-      <w:commentRangeStart w:id="22"/>
+      <w:commentRangeStart w:id="20"/>
       <w:r>
         <w:t xml:space="preserve">cover </w:t>
       </w:r>
@@ -1663,12 +1714,12 @@
       <w:r>
         <w:t>.</w:t>
       </w:r>
-      <w:commentRangeEnd w:id="22"/>
+      <w:commentRangeEnd w:id="20"/>
       <w:r>
         <w:rPr>
           <w:rStyle w:val="CommentReference"/>
         </w:rPr>
-        <w:commentReference w:id="22"/>
+        <w:commentReference w:id="20"/>
       </w:r>
     </w:p>
     <w:p>
@@ -1676,47 +1727,34 @@
         <w:pStyle w:val="Caption"/>
         <w:keepNext/>
       </w:pPr>
-      <w:bookmarkStart w:id="23" w:name="_Ref142311872"/>
+      <w:bookmarkStart w:id="21" w:name="_Ref142311872"/>
       <w:r>
         <w:t xml:space="preserve">Table </w:t>
       </w:r>
-      <w:r>
-        <w:fldChar w:fldCharType="begin"/>
-      </w:r>
-      <w:r>
-        <w:instrText xml:space="preserve"> SEQ Table \* ARABIC </w:instrText>
-      </w:r>
-      <w:r>
-        <w:fldChar w:fldCharType="separate"/>
-      </w:r>
-      <w:r>
-        <w:rPr>
-          <w:noProof/>
-        </w:rPr>
-        <w:t>1</w:t>
-      </w:r>
-      <w:r>
-        <w:rPr>
-          <w:noProof/>
-        </w:rPr>
-        <w:fldChar w:fldCharType="end"/>
-      </w:r>
-      <w:bookmarkEnd w:id="23"/>
+      <w:fldSimple w:instr=" SEQ Table \* ARABIC ">
+        <w:r>
+          <w:rPr>
+            <w:noProof/>
+          </w:rPr>
+          <w:t>1</w:t>
+        </w:r>
+      </w:fldSimple>
+      <w:bookmarkEnd w:id="21"/>
       <w:r>
         <w:t xml:space="preserve">: </w:t>
       </w:r>
-      <w:commentRangeStart w:id="24"/>
+      <w:commentRangeStart w:id="22"/>
       <w:r>
         <w:t xml:space="preserve">Characteristics </w:t>
       </w:r>
-      <w:commentRangeEnd w:id="24"/>
+      <w:commentRangeEnd w:id="22"/>
       <w:r>
         <w:rPr>
           <w:rStyle w:val="CommentReference"/>
           <w:b w:val="0"/>
           <w:bCs w:val="0"/>
         </w:rPr>
-        <w:commentReference w:id="24"/>
+        <w:commentReference w:id="22"/>
       </w:r>
       <w:r>
         <w:t>of 2011 Indian Census Districts</w:t>
@@ -2315,7 +2353,7 @@
     <w:p>
       <w:pPr>
         <w:rPr>
-          <w:ins w:id="25" w:author="Joe P" w:date="2023-07-17T13:48:00Z"/>
+          <w:ins w:id="23" w:author="Joe P" w:date="2023-07-17T13:48:00Z"/>
         </w:rPr>
       </w:pPr>
     </w:p>
@@ -2327,15 +2365,10 @@
           <w:numId w:val="19"/>
         </w:numPr>
         <w:rPr>
-          <w:ins w:id="26" w:author="Joe P" w:date="2023-07-17T13:49:00Z"/>
-        </w:rPr>
-        <w:pPrChange w:id="27" w:author="Joe P" w:date="2023-08-03T14:22:00Z">
-          <w:pPr>
-            <w:pStyle w:val="Heading2"/>
-          </w:pPr>
-        </w:pPrChange>
-      </w:pPr>
-      <w:ins w:id="28" w:author="Joe P" w:date="2023-07-17T13:49:00Z">
+          <w:ins w:id="24" w:author="Joe P" w:date="2023-07-17T13:49:00Z"/>
+        </w:rPr>
+      </w:pPr>
+      <w:ins w:id="25" w:author="Joe P" w:date="2023-07-17T13:49:00Z">
         <w:r>
           <w:t>Methodology</w:t>
         </w:r>
@@ -2346,12 +2379,9 @@
         <w:rPr>
           <w:i/>
           <w:iCs/>
-          <w:rPrChange w:id="29" w:author="Joe P" w:date="2023-07-17T13:49:00Z">
-            <w:rPr/>
-          </w:rPrChange>
-        </w:rPr>
-      </w:pPr>
-      <w:ins w:id="30" w:author="Joe P" w:date="2023-07-17T13:49:00Z">
+        </w:rPr>
+      </w:pPr>
+      <w:ins w:id="26" w:author="Joe P" w:date="2023-07-17T13:49:00Z">
         <w:r>
           <w:rPr>
             <w:i/>
@@ -2360,7 +2390,7 @@
           <w:t>Add in intro text for the metho</w:t>
         </w:r>
       </w:ins>
-      <w:ins w:id="31" w:author="Joe P" w:date="2023-07-17T13:50:00Z">
+      <w:ins w:id="27" w:author="Joe P" w:date="2023-07-17T13:50:00Z">
         <w:r>
           <w:rPr>
             <w:i/>
@@ -2369,13 +2399,29 @@
           <w:t>dology section; what will be covered, how it ties the narrative from introduction section.</w:t>
         </w:r>
       </w:ins>
-      <w:ins w:id="32" w:author="Joe P" w:date="2023-08-03T14:21:00Z">
+      <w:ins w:id="28" w:author="Joe P" w:date="2023-08-03T14:21:00Z">
         <w:r>
           <w:rPr>
             <w:i/>
             <w:iCs/>
           </w:rPr>
-          <w:t xml:space="preserve"> E.g. Section 2.1 (Spatial disaggregation), 2.2 (Justification), 2.3 (Presentation). </w:t>
+          <w:t xml:space="preserve"> </w:t>
+        </w:r>
+        <w:proofErr w:type="gramStart"/>
+        <w:r>
+          <w:rPr>
+            <w:i/>
+            <w:iCs/>
+          </w:rPr>
+          <w:t>E.g.</w:t>
+        </w:r>
+        <w:proofErr w:type="gramEnd"/>
+        <w:r>
+          <w:rPr>
+            <w:i/>
+            <w:iCs/>
+          </w:rPr>
+          <w:t xml:space="preserve"> Section 2.1 (Spatial disaggregation), 2.2 (Justification), 2.3 (Presentation). </w:t>
         </w:r>
       </w:ins>
     </w:p>
@@ -2383,7 +2429,7 @@
       <w:pPr>
         <w:pStyle w:val="Heading3"/>
       </w:pPr>
-      <w:ins w:id="33" w:author="Joe P" w:date="2023-08-03T14:22:00Z">
+      <w:ins w:id="29" w:author="Joe P" w:date="2023-08-03T14:22:00Z">
         <w:r>
           <w:t xml:space="preserve">2.1 </w:t>
         </w:r>
@@ -2692,7 +2738,7 @@
         <w:pStyle w:val="Caption"/>
         <w:keepNext/>
       </w:pPr>
-      <w:bookmarkStart w:id="34" w:name="_Ref142311900"/>
+      <w:bookmarkStart w:id="30" w:name="_Ref142311900"/>
       <w:r>
         <w:t xml:space="preserve">Table </w:t>
       </w:r>
@@ -2704,7 +2750,7 @@
           <w:t>2</w:t>
         </w:r>
       </w:fldSimple>
-      <w:bookmarkEnd w:id="34"/>
+      <w:bookmarkEnd w:id="30"/>
       <w:r>
         <w:t>: Selected World Population Grid Datasets</w:t>
       </w:r>
@@ -3503,7 +3549,21 @@
         <w:rPr>
           <w:color w:val="4472C4" w:themeColor="accent1"/>
         </w:rPr>
-        <w:t>*Add section discussing the limitations of existing applications, and findings from review papers (e.g. Comber 2019)</w:t>
+        <w:t>*Add section discussing the limitations of existing applications, and findings from review papers (</w:t>
+      </w:r>
+      <w:proofErr w:type="gramStart"/>
+      <w:r>
+        <w:rPr>
+          <w:color w:val="4472C4" w:themeColor="accent1"/>
+        </w:rPr>
+        <w:t>e.g.</w:t>
+      </w:r>
+      <w:proofErr w:type="gramEnd"/>
+      <w:r>
+        <w:rPr>
+          <w:color w:val="4472C4" w:themeColor="accent1"/>
+        </w:rPr>
+        <w:t xml:space="preserve"> Comber 2019)</w:t>
       </w:r>
     </w:p>
     <w:p>
@@ -4069,16 +4129,16 @@
       <w:pPr>
         <w:pStyle w:val="Heading3"/>
         <w:rPr>
-          <w:del w:id="35" w:author="Joe P" w:date="2023-08-03T12:07:00Z"/>
-        </w:rPr>
-      </w:pPr>
-      <w:commentRangeStart w:id="36"/>
-      <w:del w:id="37" w:author="Joe P" w:date="2023-08-03T12:07:00Z">
+          <w:del w:id="31" w:author="Joe P" w:date="2023-08-03T12:07:00Z"/>
+        </w:rPr>
+      </w:pPr>
+      <w:commentRangeStart w:id="32"/>
+      <w:del w:id="33" w:author="Joe P" w:date="2023-08-03T12:07:00Z">
         <w:r>
           <w:delText>Conclusion</w:delText>
         </w:r>
       </w:del>
-      <w:commentRangeEnd w:id="36"/>
+      <w:commentRangeEnd w:id="32"/>
       <w:r>
         <w:rPr>
           <w:rStyle w:val="CommentReference"/>
@@ -4086,13 +4146,13 @@
           <w:b w:val="0"/>
           <w:spacing w:val="0"/>
         </w:rPr>
-        <w:commentReference w:id="36"/>
-      </w:r>
-    </w:p>
-    <w:p>
-      <w:pPr>
-        <w:rPr>
-          <w:ins w:id="38" w:author="Joe P" w:date="2023-07-17T13:55:00Z"/>
+        <w:commentReference w:id="32"/>
+      </w:r>
+    </w:p>
+    <w:p>
+      <w:pPr>
+        <w:rPr>
+          <w:ins w:id="34" w:author="Joe P" w:date="2023-07-17T13:55:00Z"/>
         </w:rPr>
       </w:pPr>
       <w:r>
@@ -4124,20 +4184,20 @@
       <w:pPr>
         <w:pStyle w:val="Heading3"/>
         <w:rPr>
-          <w:ins w:id="39" w:author="Joe P" w:date="2023-07-17T13:56:00Z"/>
-        </w:rPr>
-      </w:pPr>
-      <w:ins w:id="40" w:author="Joe P" w:date="2023-08-03T14:23:00Z">
+          <w:ins w:id="35" w:author="Joe P" w:date="2023-07-17T13:56:00Z"/>
+        </w:rPr>
+      </w:pPr>
+      <w:ins w:id="36" w:author="Joe P" w:date="2023-08-03T14:23:00Z">
         <w:r>
           <w:t xml:space="preserve">2.2 </w:t>
         </w:r>
       </w:ins>
-      <w:ins w:id="41" w:author="Joe P" w:date="2023-07-17T13:55:00Z">
+      <w:ins w:id="37" w:author="Joe P" w:date="2023-07-17T13:55:00Z">
         <w:r>
           <w:t xml:space="preserve">Justification of </w:t>
         </w:r>
       </w:ins>
-      <w:ins w:id="42" w:author="Joe P" w:date="2023-07-17T13:56:00Z">
+      <w:ins w:id="38" w:author="Joe P" w:date="2023-07-17T13:56:00Z">
         <w:r>
           <w:t>chosen method</w:t>
         </w:r>
@@ -4150,7 +4210,7 @@
           <w:iCs/>
         </w:rPr>
       </w:pPr>
-      <w:ins w:id="43" w:author="Joe P" w:date="2023-07-17T13:56:00Z">
+      <w:ins w:id="39" w:author="Joe P" w:date="2023-07-17T13:56:00Z">
         <w:r>
           <w:rPr>
             <w:i/>
@@ -4163,7 +4223,7 @@
     <w:p>
       <w:pPr>
         <w:rPr>
-          <w:ins w:id="44" w:author="Joe P" w:date="2023-07-17T13:57:00Z"/>
+          <w:ins w:id="40" w:author="Joe P" w:date="2023-07-17T13:57:00Z"/>
           <w:color w:val="FF0000"/>
         </w:rPr>
       </w:pPr>
@@ -4171,32 +4231,46 @@
         <w:rPr>
           <w:color w:val="FF0000"/>
         </w:rPr>
-        <w:t xml:space="preserve">[Add in section introducing study area – incl. test site of Karnataka; links to Sri Lanka project] </w:t>
+        <w:t xml:space="preserve">[Add in section introducing study area – incl. test site of </w:t>
+      </w:r>
+      <w:proofErr w:type="gramStart"/>
+      <w:r>
+        <w:rPr>
+          <w:color w:val="FF0000"/>
+        </w:rPr>
+        <w:t>Karnataka;</w:t>
+      </w:r>
+      <w:proofErr w:type="gramEnd"/>
+      <w:r>
+        <w:rPr>
+          <w:color w:val="FF0000"/>
+        </w:rPr>
+        <w:t xml:space="preserve"> links to Sri Lanka project] </w:t>
       </w:r>
     </w:p>
     <w:p>
       <w:pPr>
         <w:pStyle w:val="Heading3"/>
         <w:rPr>
-          <w:ins w:id="45" w:author="Joe P" w:date="2023-07-17T13:57:00Z"/>
-        </w:rPr>
-      </w:pPr>
-      <w:ins w:id="46" w:author="Joe P" w:date="2023-08-03T14:23:00Z">
+          <w:ins w:id="41" w:author="Joe P" w:date="2023-07-17T13:57:00Z"/>
+        </w:rPr>
+      </w:pPr>
+      <w:ins w:id="42" w:author="Joe P" w:date="2023-08-03T14:23:00Z">
         <w:r>
           <w:t>2.</w:t>
         </w:r>
       </w:ins>
-      <w:ins w:id="47" w:author="Joe P" w:date="2023-08-03T14:26:00Z">
+      <w:ins w:id="43" w:author="Joe P" w:date="2023-08-03T14:26:00Z">
         <w:r>
           <w:t>4</w:t>
         </w:r>
       </w:ins>
-      <w:ins w:id="48" w:author="Joe P" w:date="2023-08-03T14:23:00Z">
+      <w:ins w:id="44" w:author="Joe P" w:date="2023-08-03T14:23:00Z">
         <w:r>
           <w:t xml:space="preserve"> </w:t>
         </w:r>
       </w:ins>
-      <w:ins w:id="49" w:author="Joe P" w:date="2023-07-17T13:57:00Z">
+      <w:ins w:id="45" w:author="Joe P" w:date="2023-07-17T13:57:00Z">
         <w:r>
           <w:t>Presentation of chosen method</w:t>
         </w:r>
@@ -4207,12 +4281,9 @@
         <w:rPr>
           <w:i/>
           <w:iCs/>
-          <w:rPrChange w:id="50" w:author="Joe P" w:date="2023-07-17T13:57:00Z">
-            <w:rPr/>
-          </w:rPrChange>
-        </w:rPr>
-      </w:pPr>
-      <w:ins w:id="51" w:author="Joe P" w:date="2023-07-17T13:57:00Z">
+        </w:rPr>
+      </w:pPr>
+      <w:ins w:id="46" w:author="Joe P" w:date="2023-07-17T13:57:00Z">
         <w:r>
           <w:rPr>
             <w:i/>
@@ -4221,7 +4292,7 @@
           <w:t>Break down the approach in detai</w:t>
         </w:r>
       </w:ins>
-      <w:ins w:id="52" w:author="Joe P" w:date="2023-08-03T14:20:00Z">
+      <w:ins w:id="47" w:author="Joe P" w:date="2023-08-03T14:20:00Z">
         <w:r>
           <w:rPr>
             <w:i/>
@@ -5212,6 +5283,11 @@
       </w:r>
     </w:p>
     <w:p>
+      <w:pPr>
+        <w:rPr>
+          <w:color w:val="FF0000"/>
+        </w:rPr>
+      </w:pPr>
       <w:r>
         <w:t xml:space="preserve">To respond to Objective [2], a novel approach to estimating small area spatial distribution of agricultural population has been proposed and tested. First, LULC data (DW) was used to create a binary mask of cropland for each district in India. Gridded population estimates from WorldPop were then joined to cropland areas, to produce a base estimate of ADP that encompasses all inhabitants in crop landcover – this is referred to as the </w:t>
       </w:r>
@@ -5235,6 +5311,12 @@
       </w:r>
       <w:r>
         <w:t xml:space="preserve"> </w:t>
+      </w:r>
+      <w:r>
+        <w:rPr>
+          <w:color w:val="FF0000"/>
+        </w:rPr>
+        <w:t>[Add discussion of use of feather files to improve speed of processing? I/O operations]</w:t>
       </w:r>
     </w:p>
     <w:p>
@@ -5725,7 +5807,15 @@
         <w:jc w:val="left"/>
       </w:pPr>
       <w:r>
-        <w:t xml:space="preserve">In Indian census collections, labourers are divided into one of two employment classes: main or marginal. Main workers receive their primary source of income, or are employed predominantly, in a given industry sector. Marginal workers receive some income from a given industry but work in that industry for less than 6 months overall in the census year. </w:t>
+        <w:t xml:space="preserve">In Indian census collections, labourers are divided into one of two employment classes: main or marginal. Main workers receive their primary source of income, or are employed predominantly, </w:t>
+      </w:r>
+      <w:proofErr w:type="gramStart"/>
+      <w:r>
+        <w:t>in a given</w:t>
+      </w:r>
+      <w:proofErr w:type="gramEnd"/>
+      <w:r>
+        <w:t xml:space="preserve"> industry sector. Marginal workers receive some income from a given industry but work in that industry for less than 6 months overall in the census year. </w:t>
       </w:r>
       <w:r>
         <w:t>ADP</w:t>
@@ -5767,7 +5857,15 @@
         <w:t>C4</w:t>
       </w:r>
       <w:r>
-        <w:t xml:space="preserve"> account for both main and marginal workers as agriculture dependent. Due to the often seasonal nature of agricultural work, it is reasonable to assess that many </w:t>
+        <w:t xml:space="preserve"> account for both main and marginal workers as agriculture dependent. Due to the </w:t>
+      </w:r>
+      <w:proofErr w:type="gramStart"/>
+      <w:r>
+        <w:t>often seasonal</w:t>
+      </w:r>
+      <w:proofErr w:type="gramEnd"/>
+      <w:r>
+        <w:t xml:space="preserve"> nature of agricultural work, it is reasonable to assess that many </w:t>
       </w:r>
       <w:r>
         <w:lastRenderedPageBreak/>
@@ -5894,7 +5992,19 @@
         <w:t>C</w:t>
       </w:r>
       <w:r>
-        <w:t xml:space="preserve"> estimates. Where the difference between estimates exceeded </w:t>
+        <w:t xml:space="preserve"> estimates. Where the </w:t>
+      </w:r>
+      <w:commentRangeStart w:id="48"/>
+      <w:r>
+        <w:t xml:space="preserve">difference between estimates </w:t>
+      </w:r>
+      <w:ins w:id="49" w:author="Joe P" w:date="2023-08-09T11:24:00Z">
+        <w:r>
+          <w:t xml:space="preserve">as a proportion of total population </w:t>
+        </w:r>
+      </w:ins>
+      <w:r>
+        <w:t xml:space="preserve">exceeded </w:t>
       </w:r>
       <w:r>
         <w:rPr>
@@ -5903,7 +6013,17 @@
         <w:t>±</w:t>
       </w:r>
       <w:r>
-        <w:t xml:space="preserve">5%, an iterative buffer process was implemented to enlarge or reduce the size of the mask area containing the agricultural population. This process assumes that, where an agricultural population is not entirely captured within the cropland area, the rural population in adjacent non-cropland areas are the most likely source of agricultural labour. </w:t>
+        <w:t>5</w:t>
+      </w:r>
+      <w:commentRangeEnd w:id="48"/>
+      <w:r>
+        <w:rPr>
+          <w:rStyle w:val="CommentReference"/>
+        </w:rPr>
+        <w:commentReference w:id="48"/>
+      </w:r>
+      <w:r>
+        <w:t xml:space="preserve">%, an iterative buffer process was implemented to enlarge or reduce the size of the mask area containing the agricultural population. This process assumes that, where an agricultural population is not entirely captured within the cropland area, the rural population in adjacent non-cropland areas are the most likely source of agricultural labour. </w:t>
       </w:r>
     </w:p>
     <w:p>
@@ -5993,6 +6113,7 @@
     </w:p>
     <w:p>
       <w:r>
+        <w:lastRenderedPageBreak/>
         <w:t>[</w:t>
       </w:r>
       <w:r>
@@ -6067,7 +6188,21 @@
         <w:rPr>
           <w:color w:val="FF0000"/>
         </w:rPr>
-        <w:t xml:space="preserve">[Paragraph concept: explain that Karnataka used as a test state </w:t>
+        <w:t xml:space="preserve">[Paragraph concept: explain that Karnataka used as a test </w:t>
+      </w:r>
+      <w:proofErr w:type="gramStart"/>
+      <w:r>
+        <w:rPr>
+          <w:color w:val="FF0000"/>
+        </w:rPr>
+        <w:t>state</w:t>
+      </w:r>
+      <w:proofErr w:type="gramEnd"/>
+      <w:r>
+        <w:rPr>
+          <w:color w:val="FF0000"/>
+        </w:rPr>
+        <w:t xml:space="preserve"> </w:t>
       </w:r>
     </w:p>
     <w:p>
@@ -7316,7 +7451,7 @@
       </w:r>
     </w:p>
   </w:comment>
-  <w:comment w:id="18" w:author="Joe P" w:date="2023-08-05T01:41:00Z" w:initials="JP">
+  <w:comment w:id="16" w:author="Joe P" w:date="2023-08-05T01:41:00Z" w:initials="JP">
     <w:p>
       <w:pPr>
         <w:pStyle w:val="CommentText"/>
@@ -7333,7 +7468,7 @@
       </w:r>
     </w:p>
   </w:comment>
-  <w:comment w:id="19" w:author="Joe P" w:date="2023-08-05T01:44:00Z" w:initials="JP">
+  <w:comment w:id="17" w:author="Joe P" w:date="2023-08-05T01:44:00Z" w:initials="JP">
     <w:p>
       <w:pPr>
         <w:pStyle w:val="CommentText"/>
@@ -7350,7 +7485,7 @@
       </w:r>
     </w:p>
   </w:comment>
-  <w:comment w:id="21" w:author="Joe P" w:date="2023-06-07T11:45:00Z" w:initials="JP">
+  <w:comment w:id="19" w:author="Joe P" w:date="2023-06-07T11:45:00Z" w:initials="JP">
     <w:p>
       <w:pPr>
         <w:pStyle w:val="CommentText"/>
@@ -7367,7 +7502,7 @@
       </w:r>
     </w:p>
   </w:comment>
-  <w:comment w:id="22" w:author="Joe P" w:date="2023-08-05T00:36:00Z" w:initials="JP">
+  <w:comment w:id="20" w:author="Joe P" w:date="2023-08-05T00:36:00Z" w:initials="JP">
     <w:p>
       <w:pPr>
         <w:pStyle w:val="CommentText"/>
@@ -7384,7 +7519,7 @@
       </w:r>
     </w:p>
   </w:comment>
-  <w:comment w:id="24" w:author="Joe P" w:date="2023-08-07T14:42:00Z" w:initials="JP">
+  <w:comment w:id="22" w:author="Joe P" w:date="2023-08-07T14:42:00Z" w:initials="JP">
     <w:p>
       <w:pPr>
         <w:pStyle w:val="CommentText"/>
@@ -7401,7 +7536,7 @@
       </w:r>
     </w:p>
   </w:comment>
-  <w:comment w:id="36" w:author="Joe P" w:date="2023-08-03T12:07:00Z" w:initials="JP">
+  <w:comment w:id="32" w:author="Joe P" w:date="2023-08-03T12:07:00Z" w:initials="JP">
     <w:p>
       <w:pPr>
         <w:pStyle w:val="CommentText"/>
@@ -7415,6 +7550,23 @@
       </w:r>
       <w:r>
         <w:t>Move section, or rename subtitle to fit into flow of methodology?</w:t>
+      </w:r>
+    </w:p>
+  </w:comment>
+  <w:comment w:id="48" w:author="Joe P" w:date="2023-08-09T11:25:00Z" w:initials="JP">
+    <w:p>
+      <w:pPr>
+        <w:pStyle w:val="CommentText"/>
+        <w:jc w:val="left"/>
+      </w:pPr>
+      <w:r>
+        <w:rPr>
+          <w:rStyle w:val="CommentReference"/>
+        </w:rPr>
+        <w:annotationRef/>
+      </w:r>
+      <w:r>
+        <w:t>Think about how to make this most clear</w:t>
       </w:r>
     </w:p>
   </w:comment>
@@ -7431,6 +7583,7 @@
   <w15:commentEx w15:paraId="6610A270" w15:done="1"/>
   <w15:commentEx w15:paraId="3052D9B8" w15:done="0"/>
   <w15:commentEx w15:paraId="32C08E6C" w15:done="0"/>
+  <w15:commentEx w15:paraId="10232FFA" w15:done="0"/>
 </w15:commentsEx>
 </file>
 
@@ -7444,6 +7597,7 @@
   <w16cex:commentExtensible w16cex:durableId="2878180F" w16cex:dateUtc="2023-08-04T23:36:00Z"/>
   <w16cex:commentExtensible w16cex:durableId="287B813A" w16cex:dateUtc="2023-08-07T13:42:00Z"/>
   <w16cex:commentExtensible w16cex:durableId="287616FC" w16cex:dateUtc="2023-08-03T11:07:00Z"/>
+  <w16cex:commentExtensible w16cex:durableId="287DF625" w16cex:dateUtc="2023-08-09T10:25:00Z"/>
 </w16cex:commentsExtensible>
 </file>
 
@@ -7457,6 +7611,7 @@
   <w16cid:commentId w16cid:paraId="6610A270" w16cid:durableId="2878180F"/>
   <w16cid:commentId w16cid:paraId="3052D9B8" w16cid:durableId="287B813A"/>
   <w16cid:commentId w16cid:paraId="32C08E6C" w16cid:durableId="287616FC"/>
+  <w16cid:commentId w16cid:paraId="10232FFA" w16cid:durableId="287DF625"/>
 </w16cid:commentsIds>
 </file>
 

</xml_diff>

<commit_message>
fix new buffer logic function based on V1 workflow in ppt
</commit_message>
<xml_diff>
--- a/DraftA_Intro_Methodology.docx
+++ b/DraftA_Intro_Methodology.docx
@@ -6052,7 +6052,21 @@
         <w:t xml:space="preserve">areas derived from the GHS-SMOD layer. </w:t>
       </w:r>
       <w:r>
-        <w:t>Buffers were implemented at 500m distance around cropland polygons and the ADP</w:t>
+        <w:t xml:space="preserve">Buffers were implemented at </w:t>
+      </w:r>
+      <w:commentRangeStart w:id="50"/>
+      <w:r>
+        <w:t>50m distance</w:t>
+      </w:r>
+      <w:commentRangeEnd w:id="50"/>
+      <w:r>
+        <w:rPr>
+          <w:rStyle w:val="CommentReference"/>
+        </w:rPr>
+        <w:commentReference w:id="50"/>
+      </w:r>
+      <w:r>
+        <w:t xml:space="preserve"> around cropland polygons and the ADP</w:t>
       </w:r>
       <w:r>
         <w:rPr>
@@ -7567,6 +7581,23 @@
       </w:r>
       <w:r>
         <w:t>Think about how to make this most clear</w:t>
+      </w:r>
+    </w:p>
+  </w:comment>
+  <w:comment w:id="50" w:author="Joe P" w:date="2023-08-09T21:35:00Z" w:initials="JP">
+    <w:p>
+      <w:pPr>
+        <w:pStyle w:val="CommentText"/>
+        <w:jc w:val="left"/>
+      </w:pPr>
+      <w:r>
+        <w:rPr>
+          <w:rStyle w:val="CommentReference"/>
+        </w:rPr>
+        <w:annotationRef/>
+      </w:r>
+      <w:r>
+        <w:t>Confirm this</w:t>
       </w:r>
     </w:p>
   </w:comment>
@@ -7584,6 +7615,7 @@
   <w15:commentEx w15:paraId="3052D9B8" w15:done="0"/>
   <w15:commentEx w15:paraId="32C08E6C" w15:done="0"/>
   <w15:commentEx w15:paraId="10232FFA" w15:done="0"/>
+  <w15:commentEx w15:paraId="59DA4C1B" w15:done="0"/>
 </w15:commentsEx>
 </file>
 
@@ -7598,6 +7630,7 @@
   <w16cex:commentExtensible w16cex:durableId="287B813A" w16cex:dateUtc="2023-08-07T13:42:00Z"/>
   <w16cex:commentExtensible w16cex:durableId="287616FC" w16cex:dateUtc="2023-08-03T11:07:00Z"/>
   <w16cex:commentExtensible w16cex:durableId="287DF625" w16cex:dateUtc="2023-08-09T10:25:00Z"/>
+  <w16cex:commentExtensible w16cex:durableId="287E853D" w16cex:dateUtc="2023-08-09T20:35:00Z"/>
 </w16cex:commentsExtensible>
 </file>
 
@@ -7612,6 +7645,7 @@
   <w16cid:commentId w16cid:paraId="3052D9B8" w16cid:durableId="287B813A"/>
   <w16cid:commentId w16cid:paraId="32C08E6C" w16cid:durableId="287616FC"/>
   <w16cid:commentId w16cid:paraId="10232FFA" w16cid:durableId="287DF625"/>
+  <w16cid:commentId w16cid:paraId="59DA4C1B" w16cid:durableId="287E853D"/>
 </w16cid:commentsIds>
 </file>
 

</xml_diff>

<commit_message>
Drafting of results and discussion section
</commit_message>
<xml_diff>
--- a/DraftA_Intro_Methodology.docx
+++ b/DraftA_Intro_Methodology.docx
@@ -6,7 +6,7 @@
       <w:pPr>
         <w:pStyle w:val="Heading1"/>
       </w:pPr>
-      <w:bookmarkStart w:id="0" w:name="_Toc143033241"/>
+      <w:bookmarkStart w:id="0" w:name="_Toc143121039"/>
       <w:r>
         <w:t>CASA</w:t>
       </w:r>
@@ -138,6 +138,15 @@
     </w:p>
     <w:sdt>
       <w:sdtPr>
+        <w:rPr>
+          <w:rFonts w:asciiTheme="minorHAnsi" w:eastAsiaTheme="minorEastAsia" w:hAnsiTheme="minorHAnsi" w:cstheme="minorBidi"/>
+          <w:b w:val="0"/>
+          <w:bCs w:val="0"/>
+          <w:caps w:val="0"/>
+          <w:spacing w:val="0"/>
+          <w:sz w:val="22"/>
+          <w:szCs w:val="22"/>
+        </w:rPr>
         <w:id w:val="-209652471"/>
         <w:docPartObj>
           <w:docPartGallery w:val="Table of Contents"/>
@@ -146,12 +155,7 @@
       </w:sdtPr>
       <w:sdtEndPr>
         <w:rPr>
-          <w:rFonts w:asciiTheme="minorHAnsi" w:eastAsiaTheme="minorEastAsia" w:hAnsiTheme="minorHAnsi" w:cstheme="minorBidi"/>
-          <w:caps w:val="0"/>
           <w:noProof/>
-          <w:spacing w:val="0"/>
-          <w:sz w:val="22"/>
-          <w:szCs w:val="22"/>
         </w:rPr>
       </w:sdtEndPr>
       <w:sdtContent>
@@ -185,7 +189,7 @@
           <w:r>
             <w:fldChar w:fldCharType="separate"/>
           </w:r>
-          <w:hyperlink w:anchor="_Toc143033241" w:history="1">
+          <w:hyperlink w:anchor="_Toc143121039" w:history="1">
             <w:r>
               <w:rPr>
                 <w:rStyle w:val="Hyperlink"/>
@@ -212,7 +216,7 @@
                 <w:noProof/>
                 <w:webHidden/>
               </w:rPr>
-              <w:instrText xml:space="preserve"> PAGEREF _Toc143033241 \h </w:instrText>
+              <w:instrText xml:space="preserve"> PAGEREF _Toc143121039 \h </w:instrText>
             </w:r>
             <w:r>
               <w:rPr>
@@ -256,7 +260,7 @@
               <w14:ligatures w14:val="standardContextual"/>
             </w:rPr>
           </w:pPr>
-          <w:hyperlink w:anchor="_Toc143033242" w:history="1">
+          <w:hyperlink w:anchor="_Toc143121040" w:history="1">
             <w:r>
               <w:rPr>
                 <w:rStyle w:val="Hyperlink"/>
@@ -283,7 +287,7 @@
                 <w:noProof/>
                 <w:webHidden/>
               </w:rPr>
-              <w:instrText xml:space="preserve"> PAGEREF _Toc143033242 \h </w:instrText>
+              <w:instrText xml:space="preserve"> PAGEREF _Toc143121040 \h </w:instrText>
             </w:r>
             <w:r>
               <w:rPr>
@@ -328,7 +332,7 @@
               <w14:ligatures w14:val="standardContextual"/>
             </w:rPr>
           </w:pPr>
-          <w:hyperlink w:anchor="_Toc143033243" w:history="1">
+          <w:hyperlink w:anchor="_Toc143121041" w:history="1">
             <w:r>
               <w:rPr>
                 <w:rStyle w:val="Hyperlink"/>
@@ -371,7 +375,7 @@
                 <w:noProof/>
                 <w:webHidden/>
               </w:rPr>
-              <w:instrText xml:space="preserve"> PAGEREF _Toc143033243 \h </w:instrText>
+              <w:instrText xml:space="preserve"> PAGEREF _Toc143121041 \h </w:instrText>
             </w:r>
             <w:r>
               <w:rPr>
@@ -416,7 +420,7 @@
               <w14:ligatures w14:val="standardContextual"/>
             </w:rPr>
           </w:pPr>
-          <w:hyperlink w:anchor="_Toc143033244" w:history="1">
+          <w:hyperlink w:anchor="_Toc143121042" w:history="1">
             <w:r>
               <w:rPr>
                 <w:rStyle w:val="Hyperlink"/>
@@ -459,7 +463,7 @@
                 <w:noProof/>
                 <w:webHidden/>
               </w:rPr>
-              <w:instrText xml:space="preserve"> PAGEREF _Toc143033244 \h </w:instrText>
+              <w:instrText xml:space="preserve"> PAGEREF _Toc143121042 \h </w:instrText>
             </w:r>
             <w:r>
               <w:rPr>
@@ -504,7 +508,7 @@
               <w14:ligatures w14:val="standardContextual"/>
             </w:rPr>
           </w:pPr>
-          <w:hyperlink w:anchor="_Toc143033245" w:history="1">
+          <w:hyperlink w:anchor="_Toc143121043" w:history="1">
             <w:r>
               <w:rPr>
                 <w:rStyle w:val="Hyperlink"/>
@@ -547,7 +551,7 @@
                 <w:noProof/>
                 <w:webHidden/>
               </w:rPr>
-              <w:instrText xml:space="preserve"> PAGEREF _Toc143033245 \h </w:instrText>
+              <w:instrText xml:space="preserve"> PAGEREF _Toc143121043 \h </w:instrText>
             </w:r>
             <w:r>
               <w:rPr>
@@ -592,7 +596,7 @@
               <w14:ligatures w14:val="standardContextual"/>
             </w:rPr>
           </w:pPr>
-          <w:hyperlink w:anchor="_Toc143033246" w:history="1">
+          <w:hyperlink w:anchor="_Toc143121044" w:history="1">
             <w:r>
               <w:rPr>
                 <w:rStyle w:val="Hyperlink"/>
@@ -635,7 +639,7 @@
                 <w:noProof/>
                 <w:webHidden/>
               </w:rPr>
-              <w:instrText xml:space="preserve"> PAGEREF _Toc143033246 \h </w:instrText>
+              <w:instrText xml:space="preserve"> PAGEREF _Toc143121044 \h </w:instrText>
             </w:r>
             <w:r>
               <w:rPr>
@@ -680,7 +684,7 @@
               <w14:ligatures w14:val="standardContextual"/>
             </w:rPr>
           </w:pPr>
-          <w:hyperlink w:anchor="_Toc143033247" w:history="1">
+          <w:hyperlink w:anchor="_Toc143121045" w:history="1">
             <w:r>
               <w:rPr>
                 <w:rStyle w:val="Hyperlink"/>
@@ -723,7 +727,7 @@
                 <w:noProof/>
                 <w:webHidden/>
               </w:rPr>
-              <w:instrText xml:space="preserve"> PAGEREF _Toc143033247 \h </w:instrText>
+              <w:instrText xml:space="preserve"> PAGEREF _Toc143121045 \h </w:instrText>
             </w:r>
             <w:r>
               <w:rPr>
@@ -768,7 +772,7 @@
               <w14:ligatures w14:val="standardContextual"/>
             </w:rPr>
           </w:pPr>
-          <w:hyperlink w:anchor="_Toc143033248" w:history="1">
+          <w:hyperlink w:anchor="_Toc143121046" w:history="1">
             <w:r>
               <w:rPr>
                 <w:rStyle w:val="Hyperlink"/>
@@ -813,7 +817,7 @@
                 <w:noProof/>
                 <w:webHidden/>
               </w:rPr>
-              <w:instrText xml:space="preserve"> PAGEREF _Toc143033248 \h </w:instrText>
+              <w:instrText xml:space="preserve"> PAGEREF _Toc143121046 \h </w:instrText>
             </w:r>
             <w:r>
               <w:rPr>
@@ -858,7 +862,7 @@
               <w14:ligatures w14:val="standardContextual"/>
             </w:rPr>
           </w:pPr>
-          <w:hyperlink w:anchor="_Toc143033249" w:history="1">
+          <w:hyperlink w:anchor="_Toc143121047" w:history="1">
             <w:r>
               <w:rPr>
                 <w:rStyle w:val="Hyperlink"/>
@@ -901,7 +905,7 @@
                 <w:noProof/>
                 <w:webHidden/>
               </w:rPr>
-              <w:instrText xml:space="preserve"> PAGEREF _Toc143033249 \h </w:instrText>
+              <w:instrText xml:space="preserve"> PAGEREF _Toc143121047 \h </w:instrText>
             </w:r>
             <w:r>
               <w:rPr>
@@ -946,7 +950,7 @@
               <w14:ligatures w14:val="standardContextual"/>
             </w:rPr>
           </w:pPr>
-          <w:hyperlink w:anchor="_Toc143033250" w:history="1">
+          <w:hyperlink w:anchor="_Toc143121048" w:history="1">
             <w:r>
               <w:rPr>
                 <w:rStyle w:val="Hyperlink"/>
@@ -989,7 +993,7 @@
                 <w:noProof/>
                 <w:webHidden/>
               </w:rPr>
-              <w:instrText xml:space="preserve"> PAGEREF _Toc143033250 \h </w:instrText>
+              <w:instrText xml:space="preserve"> PAGEREF _Toc143121048 \h </w:instrText>
             </w:r>
             <w:r>
               <w:rPr>
@@ -1034,7 +1038,7 @@
               <w14:ligatures w14:val="standardContextual"/>
             </w:rPr>
           </w:pPr>
-          <w:hyperlink w:anchor="_Toc143033251" w:history="1">
+          <w:hyperlink w:anchor="_Toc143121049" w:history="1">
             <w:r>
               <w:rPr>
                 <w:rStyle w:val="Hyperlink"/>
@@ -1077,7 +1081,7 @@
                 <w:noProof/>
                 <w:webHidden/>
               </w:rPr>
-              <w:instrText xml:space="preserve"> PAGEREF _Toc143033251 \h </w:instrText>
+              <w:instrText xml:space="preserve"> PAGEREF _Toc143121049 \h </w:instrText>
             </w:r>
             <w:r>
               <w:rPr>
@@ -1122,7 +1126,7 @@
               <w14:ligatures w14:val="standardContextual"/>
             </w:rPr>
           </w:pPr>
-          <w:hyperlink w:anchor="_Toc143033252" w:history="1">
+          <w:hyperlink w:anchor="_Toc143121050" w:history="1">
             <w:r>
               <w:rPr>
                 <w:rStyle w:val="Hyperlink"/>
@@ -1165,7 +1169,7 @@
                 <w:noProof/>
                 <w:webHidden/>
               </w:rPr>
-              <w:instrText xml:space="preserve"> PAGEREF _Toc143033252 \h </w:instrText>
+              <w:instrText xml:space="preserve"> PAGEREF _Toc143121050 \h </w:instrText>
             </w:r>
             <w:r>
               <w:rPr>
@@ -1210,7 +1214,7 @@
               <w14:ligatures w14:val="standardContextual"/>
             </w:rPr>
           </w:pPr>
-          <w:hyperlink w:anchor="_Toc143033253" w:history="1">
+          <w:hyperlink w:anchor="_Toc143121051" w:history="1">
             <w:r>
               <w:rPr>
                 <w:rStyle w:val="Hyperlink"/>
@@ -1253,7 +1257,7 @@
                 <w:noProof/>
                 <w:webHidden/>
               </w:rPr>
-              <w:instrText xml:space="preserve"> PAGEREF _Toc143033253 \h </w:instrText>
+              <w:instrText xml:space="preserve"> PAGEREF _Toc143121051 \h </w:instrText>
             </w:r>
             <w:r>
               <w:rPr>
@@ -1298,7 +1302,7 @@
               <w14:ligatures w14:val="standardContextual"/>
             </w:rPr>
           </w:pPr>
-          <w:hyperlink w:anchor="_Toc143033254" w:history="1">
+          <w:hyperlink w:anchor="_Toc143121052" w:history="1">
             <w:r>
               <w:rPr>
                 <w:rStyle w:val="Hyperlink"/>
@@ -1341,7 +1345,7 @@
                 <w:noProof/>
                 <w:webHidden/>
               </w:rPr>
-              <w:instrText xml:space="preserve"> PAGEREF _Toc143033254 \h </w:instrText>
+              <w:instrText xml:space="preserve"> PAGEREF _Toc143121052 \h </w:instrText>
             </w:r>
             <w:r>
               <w:rPr>
@@ -1386,7 +1390,7 @@
               <w14:ligatures w14:val="standardContextual"/>
             </w:rPr>
           </w:pPr>
-          <w:hyperlink w:anchor="_Toc143033255" w:history="1">
+          <w:hyperlink w:anchor="_Toc143121053" w:history="1">
             <w:r>
               <w:rPr>
                 <w:rStyle w:val="Hyperlink"/>
@@ -1429,7 +1433,7 @@
                 <w:noProof/>
                 <w:webHidden/>
               </w:rPr>
-              <w:instrText xml:space="preserve"> PAGEREF _Toc143033255 \h </w:instrText>
+              <w:instrText xml:space="preserve"> PAGEREF _Toc143121053 \h </w:instrText>
             </w:r>
             <w:r>
               <w:rPr>
@@ -1474,7 +1478,7 @@
               <w14:ligatures w14:val="standardContextual"/>
             </w:rPr>
           </w:pPr>
-          <w:hyperlink w:anchor="_Toc143033256" w:history="1">
+          <w:hyperlink w:anchor="_Toc143121054" w:history="1">
             <w:r>
               <w:rPr>
                 <w:rStyle w:val="Hyperlink"/>
@@ -1517,7 +1521,7 @@
                 <w:noProof/>
                 <w:webHidden/>
               </w:rPr>
-              <w:instrText xml:space="preserve"> PAGEREF _Toc143033256 \h </w:instrText>
+              <w:instrText xml:space="preserve"> PAGEREF _Toc143121054 \h </w:instrText>
             </w:r>
             <w:r>
               <w:rPr>
@@ -1537,7 +1541,7 @@
                 <w:noProof/>
                 <w:webHidden/>
               </w:rPr>
-              <w:t>16</w:t>
+              <w:t>17</w:t>
             </w:r>
             <w:r>
               <w:rPr>
@@ -1562,7 +1566,7 @@
               <w14:ligatures w14:val="standardContextual"/>
             </w:rPr>
           </w:pPr>
-          <w:hyperlink w:anchor="_Toc143033257" w:history="1">
+          <w:hyperlink w:anchor="_Toc143121055" w:history="1">
             <w:r>
               <w:rPr>
                 <w:rStyle w:val="Hyperlink"/>
@@ -1605,7 +1609,7 @@
                 <w:noProof/>
                 <w:webHidden/>
               </w:rPr>
-              <w:instrText xml:space="preserve"> PAGEREF _Toc143033257 \h </w:instrText>
+              <w:instrText xml:space="preserve"> PAGEREF _Toc143121055 \h </w:instrText>
             </w:r>
             <w:r>
               <w:rPr>
@@ -1625,7 +1629,271 @@
                 <w:noProof/>
                 <w:webHidden/>
               </w:rPr>
-              <w:t>16</w:t>
+              <w:t>17</w:t>
+            </w:r>
+            <w:r>
+              <w:rPr>
+                <w:noProof/>
+                <w:webHidden/>
+              </w:rPr>
+              <w:fldChar w:fldCharType="end"/>
+            </w:r>
+          </w:hyperlink>
+        </w:p>
+        <w:p>
+          <w:pPr>
+            <w:pStyle w:val="TOC2"/>
+            <w:tabs>
+              <w:tab w:val="left" w:pos="660"/>
+              <w:tab w:val="right" w:leader="dot" w:pos="9016"/>
+            </w:tabs>
+            <w:rPr>
+              <w:noProof/>
+              <w:kern w:val="2"/>
+              <w:lang w:eastAsia="en-GB"/>
+              <w14:ligatures w14:val="standardContextual"/>
+            </w:rPr>
+          </w:pPr>
+          <w:hyperlink w:anchor="_Toc143121056" w:history="1">
+            <w:r>
+              <w:rPr>
+                <w:rStyle w:val="Hyperlink"/>
+                <w:noProof/>
+              </w:rPr>
+              <w:t>4.</w:t>
+            </w:r>
+            <w:r>
+              <w:rPr>
+                <w:noProof/>
+                <w:kern w:val="2"/>
+                <w:lang w:eastAsia="en-GB"/>
+                <w14:ligatures w14:val="standardContextual"/>
+              </w:rPr>
+              <w:tab/>
+            </w:r>
+            <w:r>
+              <w:rPr>
+                <w:rStyle w:val="Hyperlink"/>
+                <w:noProof/>
+              </w:rPr>
+              <w:t>Discussion</w:t>
+            </w:r>
+            <w:r>
+              <w:rPr>
+                <w:noProof/>
+                <w:webHidden/>
+              </w:rPr>
+              <w:tab/>
+            </w:r>
+            <w:r>
+              <w:rPr>
+                <w:noProof/>
+                <w:webHidden/>
+              </w:rPr>
+              <w:fldChar w:fldCharType="begin"/>
+            </w:r>
+            <w:r>
+              <w:rPr>
+                <w:noProof/>
+                <w:webHidden/>
+              </w:rPr>
+              <w:instrText xml:space="preserve"> PAGEREF _Toc143121056 \h </w:instrText>
+            </w:r>
+            <w:r>
+              <w:rPr>
+                <w:noProof/>
+                <w:webHidden/>
+              </w:rPr>
+            </w:r>
+            <w:r>
+              <w:rPr>
+                <w:noProof/>
+                <w:webHidden/>
+              </w:rPr>
+              <w:fldChar w:fldCharType="separate"/>
+            </w:r>
+            <w:r>
+              <w:rPr>
+                <w:noProof/>
+                <w:webHidden/>
+              </w:rPr>
+              <w:t>19</w:t>
+            </w:r>
+            <w:r>
+              <w:rPr>
+                <w:noProof/>
+                <w:webHidden/>
+              </w:rPr>
+              <w:fldChar w:fldCharType="end"/>
+            </w:r>
+          </w:hyperlink>
+        </w:p>
+        <w:p>
+          <w:pPr>
+            <w:pStyle w:val="TOC3"/>
+            <w:tabs>
+              <w:tab w:val="left" w:pos="1100"/>
+              <w:tab w:val="right" w:leader="dot" w:pos="9016"/>
+            </w:tabs>
+            <w:rPr>
+              <w:noProof/>
+              <w:kern w:val="2"/>
+              <w:lang w:eastAsia="en-GB"/>
+              <w14:ligatures w14:val="standardContextual"/>
+            </w:rPr>
+          </w:pPr>
+          <w:hyperlink w:anchor="_Toc143121057" w:history="1">
+            <w:r>
+              <w:rPr>
+                <w:rStyle w:val="Hyperlink"/>
+                <w:noProof/>
+              </w:rPr>
+              <w:t>4.1</w:t>
+            </w:r>
+            <w:r>
+              <w:rPr>
+                <w:noProof/>
+                <w:kern w:val="2"/>
+                <w:lang w:eastAsia="en-GB"/>
+                <w14:ligatures w14:val="standardContextual"/>
+              </w:rPr>
+              <w:tab/>
+            </w:r>
+            <w:r>
+              <w:rPr>
+                <w:rStyle w:val="Hyperlink"/>
+                <w:noProof/>
+              </w:rPr>
+              <w:t>Interpretation (TITLE TBC)</w:t>
+            </w:r>
+            <w:r>
+              <w:rPr>
+                <w:noProof/>
+                <w:webHidden/>
+              </w:rPr>
+              <w:tab/>
+            </w:r>
+            <w:r>
+              <w:rPr>
+                <w:noProof/>
+                <w:webHidden/>
+              </w:rPr>
+              <w:fldChar w:fldCharType="begin"/>
+            </w:r>
+            <w:r>
+              <w:rPr>
+                <w:noProof/>
+                <w:webHidden/>
+              </w:rPr>
+              <w:instrText xml:space="preserve"> PAGEREF _Toc143121057 \h </w:instrText>
+            </w:r>
+            <w:r>
+              <w:rPr>
+                <w:noProof/>
+                <w:webHidden/>
+              </w:rPr>
+            </w:r>
+            <w:r>
+              <w:rPr>
+                <w:noProof/>
+                <w:webHidden/>
+              </w:rPr>
+              <w:fldChar w:fldCharType="separate"/>
+            </w:r>
+            <w:r>
+              <w:rPr>
+                <w:noProof/>
+                <w:webHidden/>
+              </w:rPr>
+              <w:t>19</w:t>
+            </w:r>
+            <w:r>
+              <w:rPr>
+                <w:noProof/>
+                <w:webHidden/>
+              </w:rPr>
+              <w:fldChar w:fldCharType="end"/>
+            </w:r>
+          </w:hyperlink>
+        </w:p>
+        <w:p>
+          <w:pPr>
+            <w:pStyle w:val="TOC3"/>
+            <w:tabs>
+              <w:tab w:val="left" w:pos="1100"/>
+              <w:tab w:val="right" w:leader="dot" w:pos="9016"/>
+            </w:tabs>
+            <w:rPr>
+              <w:noProof/>
+              <w:kern w:val="2"/>
+              <w:lang w:eastAsia="en-GB"/>
+              <w14:ligatures w14:val="standardContextual"/>
+            </w:rPr>
+          </w:pPr>
+          <w:hyperlink w:anchor="_Toc143121058" w:history="1">
+            <w:r>
+              <w:rPr>
+                <w:rStyle w:val="Hyperlink"/>
+                <w:noProof/>
+              </w:rPr>
+              <w:t>4.2</w:t>
+            </w:r>
+            <w:r>
+              <w:rPr>
+                <w:noProof/>
+                <w:kern w:val="2"/>
+                <w:lang w:eastAsia="en-GB"/>
+                <w14:ligatures w14:val="standardContextual"/>
+              </w:rPr>
+              <w:tab/>
+            </w:r>
+            <w:r>
+              <w:rPr>
+                <w:rStyle w:val="Hyperlink"/>
+                <w:noProof/>
+              </w:rPr>
+              <w:t>Limitations</w:t>
+            </w:r>
+            <w:r>
+              <w:rPr>
+                <w:noProof/>
+                <w:webHidden/>
+              </w:rPr>
+              <w:tab/>
+            </w:r>
+            <w:r>
+              <w:rPr>
+                <w:noProof/>
+                <w:webHidden/>
+              </w:rPr>
+              <w:fldChar w:fldCharType="begin"/>
+            </w:r>
+            <w:r>
+              <w:rPr>
+                <w:noProof/>
+                <w:webHidden/>
+              </w:rPr>
+              <w:instrText xml:space="preserve"> PAGEREF _Toc143121058 \h </w:instrText>
+            </w:r>
+            <w:r>
+              <w:rPr>
+                <w:noProof/>
+                <w:webHidden/>
+              </w:rPr>
+            </w:r>
+            <w:r>
+              <w:rPr>
+                <w:noProof/>
+                <w:webHidden/>
+              </w:rPr>
+              <w:fldChar w:fldCharType="separate"/>
+            </w:r>
+            <w:r>
+              <w:rPr>
+                <w:noProof/>
+                <w:webHidden/>
+              </w:rPr>
+              <w:t>19</w:t>
             </w:r>
             <w:r>
               <w:rPr>
@@ -1649,7 +1917,7 @@
               <w14:ligatures w14:val="standardContextual"/>
             </w:rPr>
           </w:pPr>
-          <w:hyperlink w:anchor="_Toc143033258" w:history="1">
+          <w:hyperlink w:anchor="_Toc143121059" w:history="1">
             <w:r>
               <w:rPr>
                 <w:rStyle w:val="Hyperlink"/>
@@ -1676,7 +1944,7 @@
                 <w:noProof/>
                 <w:webHidden/>
               </w:rPr>
-              <w:instrText xml:space="preserve"> PAGEREF _Toc143033258 \h </w:instrText>
+              <w:instrText xml:space="preserve"> PAGEREF _Toc143121059 \h </w:instrText>
             </w:r>
             <w:r>
               <w:rPr>
@@ -1696,7 +1964,7 @@
                 <w:noProof/>
                 <w:webHidden/>
               </w:rPr>
-              <w:t>19</w:t>
+              <w:t>21</w:t>
             </w:r>
             <w:r>
               <w:rPr>
@@ -1720,7 +1988,7 @@
               <w14:ligatures w14:val="standardContextual"/>
             </w:rPr>
           </w:pPr>
-          <w:hyperlink w:anchor="_Toc143033259" w:history="1">
+          <w:hyperlink w:anchor="_Toc143121060" w:history="1">
             <w:r>
               <w:rPr>
                 <w:rStyle w:val="Hyperlink"/>
@@ -1747,7 +2015,7 @@
                 <w:noProof/>
                 <w:webHidden/>
               </w:rPr>
-              <w:instrText xml:space="preserve"> PAGEREF _Toc143033259 \h </w:instrText>
+              <w:instrText xml:space="preserve"> PAGEREF _Toc143121060 \h </w:instrText>
             </w:r>
             <w:r>
               <w:rPr>
@@ -1767,7 +2035,7 @@
                 <w:noProof/>
                 <w:webHidden/>
               </w:rPr>
-              <w:t>20</w:t>
+              <w:t>22</w:t>
             </w:r>
             <w:r>
               <w:rPr>
@@ -1809,7 +2077,7 @@
       <w:pPr>
         <w:pStyle w:val="Heading1"/>
       </w:pPr>
-      <w:bookmarkStart w:id="1" w:name="_Toc143033242"/>
+      <w:bookmarkStart w:id="1" w:name="_Toc143121040"/>
       <w:r>
         <w:lastRenderedPageBreak/>
         <w:t>Spatial estimation of agricultural dependence</w:t>
@@ -1907,7 +2175,7 @@
           <w:numId w:val="19"/>
         </w:numPr>
       </w:pPr>
-      <w:bookmarkStart w:id="3" w:name="_Toc143033243"/>
+      <w:bookmarkStart w:id="3" w:name="_Toc143121041"/>
       <w:r>
         <w:t>Introduction</w:t>
       </w:r>
@@ -1925,23 +2193,7 @@
           <w:i/>
           <w:iCs/>
         </w:rPr>
-        <w:t xml:space="preserve">Add to preamble a paragraph on the purpose of the study – water </w:t>
-      </w:r>
-      <w:proofErr w:type="gramStart"/>
-      <w:r>
-        <w:rPr>
-          <w:i/>
-          <w:iCs/>
-        </w:rPr>
-        <w:t>tanks, but</w:t>
-      </w:r>
-      <w:proofErr w:type="gramEnd"/>
-      <w:r>
-        <w:rPr>
-          <w:i/>
-          <w:iCs/>
-        </w:rPr>
-        <w:t xml:space="preserve"> extending to broader applications in food security and response to climate change. </w:t>
+        <w:t xml:space="preserve">Add to preamble a paragraph on the purpose of the study – water tanks, but extending to broader applications in food security and response to climate change. </w:t>
       </w:r>
     </w:p>
     <w:p>
@@ -1980,7 +2232,7 @@
           <w:numId w:val="27"/>
         </w:numPr>
       </w:pPr>
-      <w:bookmarkStart w:id="4" w:name="_Toc143033244"/>
+      <w:bookmarkStart w:id="4" w:name="_Toc143121042"/>
       <w:r>
         <w:t>Research Question</w:t>
       </w:r>
@@ -2049,8 +2301,13 @@
         </w:numPr>
       </w:pPr>
       <w:r>
-        <w:t xml:space="preserve">Propose and evaluate a new method that combines dasymetric disaggregation and iterative extension (buffers), and </w:t>
-      </w:r>
+        <w:t xml:space="preserve">Propose and evaluate a new method that combines dasymetric disaggregation and iterative extension (buffers), </w:t>
+      </w:r>
+      <w:del w:id="5" w:author="Joe P" w:date="2023-08-16T19:16:00Z">
+        <w:r>
+          <w:delText xml:space="preserve">and </w:delText>
+        </w:r>
+      </w:del>
     </w:p>
     <w:p>
       <w:pPr>
@@ -2060,12 +2317,22 @@
           <w:numId w:val="23"/>
         </w:numPr>
         <w:rPr>
-          <w:ins w:id="5" w:author="Joe P" w:date="2023-08-15T17:43:00Z"/>
-        </w:rPr>
-      </w:pPr>
-      <w:r>
-        <w:t xml:space="preserve">Scale the method up to estimate the small area agricultural population for all of India. </w:t>
-      </w:r>
+          <w:ins w:id="6" w:author="Joe P" w:date="2023-08-15T17:43:00Z"/>
+        </w:rPr>
+      </w:pPr>
+      <w:r>
+        <w:t>Scale the method up to estimate the small area agricultural population for all of India</w:t>
+      </w:r>
+      <w:ins w:id="7" w:author="Joe P" w:date="2023-08-16T19:17:00Z">
+        <w:r>
+          <w:t>, and</w:t>
+        </w:r>
+      </w:ins>
+      <w:del w:id="8" w:author="Joe P" w:date="2023-08-16T19:17:00Z">
+        <w:r>
+          <w:delText xml:space="preserve">. </w:delText>
+        </w:r>
+      </w:del>
     </w:p>
     <w:p>
       <w:pPr>
@@ -2075,25 +2342,30 @@
           <w:numId w:val="23"/>
         </w:numPr>
       </w:pPr>
-      <w:ins w:id="6" w:author="Joe P" w:date="2023-08-15T17:43:00Z">
+      <w:ins w:id="9" w:author="Joe P" w:date="2023-08-15T17:43:00Z">
         <w:r>
           <w:lastRenderedPageBreak/>
           <w:t xml:space="preserve">Assess the </w:t>
         </w:r>
       </w:ins>
-      <w:ins w:id="7" w:author="Joe P" w:date="2023-08-15T17:44:00Z">
+      <w:ins w:id="10" w:author="Joe P" w:date="2023-08-15T17:44:00Z">
         <w:r>
-          <w:t xml:space="preserve">level of uncertainty in ADP estimates, and the factors </w:t>
+          <w:t xml:space="preserve">level of uncertainty in </w:t>
         </w:r>
       </w:ins>
-      <w:ins w:id="8" w:author="Joe P" w:date="2023-08-15T17:45:00Z">
+      <w:ins w:id="11" w:author="Joe P" w:date="2023-08-16T19:18:00Z">
         <w:r>
-          <w:t>that influence this</w:t>
+          <w:t>agricultural population</w:t>
         </w:r>
       </w:ins>
-      <w:ins w:id="9" w:author="Joe P" w:date="2023-08-15T17:46:00Z">
+      <w:ins w:id="12" w:author="Joe P" w:date="2023-08-15T17:44:00Z">
         <w:r>
-          <w:t xml:space="preserve"> (TBD)</w:t>
+          <w:t xml:space="preserve"> estimates, and </w:t>
+        </w:r>
+      </w:ins>
+      <w:ins w:id="13" w:author="Joe P" w:date="2023-08-16T19:18:00Z">
+        <w:r>
+          <w:t>associated factors.</w:t>
         </w:r>
       </w:ins>
     </w:p>
@@ -2106,11 +2378,11 @@
           <w:numId w:val="27"/>
         </w:numPr>
       </w:pPr>
-      <w:bookmarkStart w:id="10" w:name="_Toc143033245"/>
+      <w:bookmarkStart w:id="14" w:name="_Toc143121043"/>
       <w:r>
         <w:t>Agricultural Dependent Population</w:t>
       </w:r>
-      <w:bookmarkEnd w:id="10"/>
+      <w:bookmarkEnd w:id="14"/>
     </w:p>
     <w:p>
       <w:r>
@@ -2255,7 +2527,7 @@
       <w:r>
         <w:t xml:space="preserve"> In contrast to total population, which skews towards urban areas, estimating rural and agricultural populations can provide an indication of demand on specific resources, </w:t>
       </w:r>
-      <w:commentRangeStart w:id="11"/>
+      <w:commentRangeStart w:id="15"/>
       <w:r>
         <w:t xml:space="preserve">such as water for irrigation. </w:t>
       </w:r>
@@ -2268,12 +2540,12 @@
       <w:r>
         <w:t xml:space="preserve"> particularly in southern states of </w:t>
       </w:r>
-      <w:commentRangeEnd w:id="11"/>
+      <w:commentRangeEnd w:id="15"/>
       <w:r>
         <w:rPr>
           <w:rStyle w:val="CommentReference"/>
         </w:rPr>
-        <w:commentReference w:id="11"/>
+        <w:commentReference w:id="15"/>
       </w:r>
       <w:r>
         <w:t>Andhra Pradesh, Tamil Nadu, and Karnataka,</w:t>
@@ -2541,16 +2813,16 @@
       </w:r>
     </w:p>
     <w:p>
-      <w:commentRangeStart w:id="12"/>
+      <w:commentRangeStart w:id="16"/>
       <w:r>
         <w:t>In this project, agricultural dependence is primarily understood from the lens of employment in the primary sector</w:t>
       </w:r>
-      <w:commentRangeEnd w:id="12"/>
+      <w:commentRangeEnd w:id="16"/>
       <w:r>
         <w:rPr>
           <w:rStyle w:val="CommentReference"/>
         </w:rPr>
-        <w:commentReference w:id="12"/>
+        <w:commentReference w:id="16"/>
       </w:r>
       <w:r>
         <w:t xml:space="preserve">. As recorded in the 2011 census, any worker who participated in agricultural labour </w:t>
@@ -2578,11 +2850,11 @@
           <w:numId w:val="27"/>
         </w:numPr>
       </w:pPr>
-      <w:bookmarkStart w:id="13" w:name="_Toc143033246"/>
+      <w:bookmarkStart w:id="17" w:name="_Toc143121044"/>
       <w:r>
         <w:t>Indian context</w:t>
       </w:r>
-      <w:bookmarkEnd w:id="13"/>
+      <w:bookmarkEnd w:id="17"/>
     </w:p>
     <w:p>
       <w:r>
@@ -2699,12 +2971,12 @@
       <w:r>
         <w:t>Census data for most socioeconomic indicators</w:t>
       </w:r>
-      <w:ins w:id="14" w:author="Joe P" w:date="2023-08-15T10:45:00Z">
+      <w:ins w:id="18" w:author="Joe P" w:date="2023-08-15T10:45:00Z">
         <w:r>
           <w:t xml:space="preserve">, including </w:t>
         </w:r>
       </w:ins>
-      <w:ins w:id="15" w:author="Joe P" w:date="2023-08-15T10:46:00Z">
+      <w:ins w:id="19" w:author="Joe P" w:date="2023-08-15T10:46:00Z">
         <w:r>
           <w:t>labour statistics required to calculate agricultural dependence,</w:t>
         </w:r>
@@ -2784,7 +3056,7 @@
         <w:pStyle w:val="Caption"/>
         <w:keepNext/>
       </w:pPr>
-      <w:bookmarkStart w:id="16" w:name="_Ref142311872"/>
+      <w:bookmarkStart w:id="20" w:name="_Ref142311872"/>
       <w:r>
         <w:t xml:space="preserve">Table </w:t>
       </w:r>
@@ -2796,22 +3068,32 @@
           <w:t>1</w:t>
         </w:r>
       </w:fldSimple>
-      <w:bookmarkEnd w:id="16"/>
+      <w:bookmarkEnd w:id="20"/>
       <w:r>
         <w:t xml:space="preserve">: </w:t>
       </w:r>
-      <w:commentRangeStart w:id="17"/>
+      <w:commentRangeStart w:id="21"/>
+      <w:commentRangeStart w:id="22"/>
       <w:r>
         <w:t xml:space="preserve">Characteristics </w:t>
       </w:r>
-      <w:commentRangeEnd w:id="17"/>
+      <w:commentRangeEnd w:id="21"/>
       <w:r>
         <w:rPr>
           <w:rStyle w:val="CommentReference"/>
           <w:b w:val="0"/>
           <w:bCs w:val="0"/>
         </w:rPr>
-        <w:commentReference w:id="17"/>
+        <w:commentReference w:id="21"/>
+      </w:r>
+      <w:commentRangeEnd w:id="22"/>
+      <w:r>
+        <w:rPr>
+          <w:rStyle w:val="CommentReference"/>
+          <w:b w:val="0"/>
+          <w:bCs w:val="0"/>
+        </w:rPr>
+        <w:commentReference w:id="22"/>
       </w:r>
       <w:r>
         <w:t>of 2011 Indian Census Districts</w:t>
@@ -3407,12 +3689,12 @@
           <w:numId w:val="19"/>
         </w:numPr>
       </w:pPr>
-      <w:bookmarkStart w:id="18" w:name="_Toc143033247"/>
+      <w:bookmarkStart w:id="23" w:name="_Toc143121045"/>
       <w:r>
         <w:lastRenderedPageBreak/>
         <w:t>Methodology</w:t>
       </w:r>
-      <w:bookmarkEnd w:id="18"/>
+      <w:bookmarkEnd w:id="23"/>
     </w:p>
     <w:p>
       <w:pPr>
@@ -3433,23 +3715,7 @@
           <w:i/>
           <w:iCs/>
         </w:rPr>
-        <w:t xml:space="preserve"> </w:t>
-      </w:r>
-      <w:proofErr w:type="gramStart"/>
-      <w:r>
-        <w:rPr>
-          <w:i/>
-          <w:iCs/>
-        </w:rPr>
-        <w:t>E.g.</w:t>
-      </w:r>
-      <w:proofErr w:type="gramEnd"/>
-      <w:r>
-        <w:rPr>
-          <w:i/>
-          <w:iCs/>
-        </w:rPr>
-        <w:t xml:space="preserve"> Section 2.1 (Spatial disaggregation), 2.2 (Justification), 2.3 (Presentation). </w:t>
+        <w:t xml:space="preserve"> E.g. Section 2.1 (Spatial disaggregation), 2.2 (Justification), 2.3 (Presentation). </w:t>
       </w:r>
     </w:p>
     <w:p>
@@ -3464,11 +3730,11 @@
           <w:iCs/>
         </w:rPr>
       </w:pPr>
-      <w:bookmarkStart w:id="19" w:name="_Toc143033248"/>
+      <w:bookmarkStart w:id="24" w:name="_Toc143121046"/>
       <w:r>
         <w:t>Spatial Disaggregation</w:t>
       </w:r>
-      <w:bookmarkEnd w:id="19"/>
+      <w:bookmarkEnd w:id="24"/>
     </w:p>
     <w:p>
       <w:r>
@@ -3566,23 +3832,7 @@
           <w:rFonts w:ascii="Arial" w:hAnsi="Arial" w:cs="Arial"/>
           <w:szCs w:val="24"/>
         </w:rPr>
-        <w:t>(</w:t>
-      </w:r>
-      <w:proofErr w:type="spellStart"/>
-      <w:r>
-        <w:rPr>
-          <w:rFonts w:ascii="Arial" w:hAnsi="Arial" w:cs="Arial"/>
-          <w:szCs w:val="24"/>
-        </w:rPr>
-        <w:t>Tuholske</w:t>
-      </w:r>
-      <w:proofErr w:type="spellEnd"/>
-      <w:r>
-        <w:rPr>
-          <w:rFonts w:ascii="Arial" w:hAnsi="Arial" w:cs="Arial"/>
-          <w:szCs w:val="24"/>
-        </w:rPr>
-        <w:t xml:space="preserve"> </w:t>
+        <w:t xml:space="preserve">(Tuholske </w:t>
       </w:r>
       <w:r>
         <w:rPr>
@@ -3760,6 +4010,9 @@
         <w:instrText xml:space="preserve"> REF _Ref142311900 \h </w:instrText>
       </w:r>
       <w:r>
+        <w:instrText xml:space="preserve"> \* MERGEFORMAT </w:instrText>
+      </w:r>
+      <w:r>
         <w:fldChar w:fldCharType="separate"/>
       </w:r>
       <w:r>
@@ -3786,7 +4039,7 @@
         <w:pStyle w:val="Caption"/>
         <w:keepNext/>
       </w:pPr>
-      <w:bookmarkStart w:id="20" w:name="_Ref142311900"/>
+      <w:bookmarkStart w:id="25" w:name="_Ref142311900"/>
       <w:r>
         <w:t xml:space="preserve">Table </w:t>
       </w:r>
@@ -3798,7 +4051,7 @@
           <w:t>2</w:t>
         </w:r>
       </w:fldSimple>
-      <w:bookmarkEnd w:id="20"/>
+      <w:bookmarkEnd w:id="25"/>
       <w:r>
         <w:t>: Selected World Population Grid Datasets</w:t>
       </w:r>
@@ -3860,7 +4113,7 @@
           </w:tcPr>
           <w:p>
             <w:pPr>
-              <w:pStyle w:val="TableText"/>
+              <w:pStyle w:val="TableHeaders"/>
             </w:pPr>
             <w:r>
               <w:t>Dataset</w:t>
@@ -3877,7 +4130,7 @@
           </w:tcPr>
           <w:p>
             <w:pPr>
-              <w:pStyle w:val="TableText"/>
+              <w:pStyle w:val="TableHeaders"/>
             </w:pPr>
             <w:r>
               <w:t>Source</w:t>
@@ -3894,7 +4147,7 @@
           </w:tcPr>
           <w:p>
             <w:pPr>
-              <w:pStyle w:val="TableText"/>
+              <w:pStyle w:val="TableHeaders"/>
             </w:pPr>
             <w:r>
               <w:t>Method</w:t>
@@ -3911,7 +4164,7 @@
           </w:tcPr>
           <w:p>
             <w:pPr>
-              <w:pStyle w:val="TableText"/>
+              <w:pStyle w:val="TableHeaders"/>
             </w:pPr>
             <w:r>
               <w:t>Spatial Resolution</w:t>
@@ -3928,7 +4181,7 @@
           </w:tcPr>
           <w:p>
             <w:pPr>
-              <w:pStyle w:val="TableText"/>
+              <w:pStyle w:val="TableHeaders"/>
             </w:pPr>
             <w:r>
               <w:t>Ancillary data layers</w:t>
@@ -4608,21 +4861,7 @@
         <w:rPr>
           <w:color w:val="4472C4" w:themeColor="accent1"/>
         </w:rPr>
-        <w:t>*Add section discussing the limitations of existing applications, and findings from review papers (</w:t>
-      </w:r>
-      <w:proofErr w:type="gramStart"/>
-      <w:r>
-        <w:rPr>
-          <w:color w:val="4472C4" w:themeColor="accent1"/>
-        </w:rPr>
-        <w:t>e.g.</w:t>
-      </w:r>
-      <w:proofErr w:type="gramEnd"/>
-      <w:r>
-        <w:rPr>
-          <w:color w:val="4472C4" w:themeColor="accent1"/>
-        </w:rPr>
-        <w:t xml:space="preserve"> Comber 2019)</w:t>
+        <w:t>*Add section discussing the limitations of existing applications, and findings from review papers (e.g. Comber 2019)</w:t>
       </w:r>
     </w:p>
     <w:p>
@@ -5058,21 +5297,7 @@
         <w:rPr>
           <w:rFonts w:ascii="Arial" w:hAnsi="Arial" w:cs="Arial"/>
         </w:rPr>
-        <w:t xml:space="preserve">(Szarka and </w:t>
-      </w:r>
-      <w:proofErr w:type="spellStart"/>
-      <w:r>
-        <w:rPr>
-          <w:rFonts w:ascii="Arial" w:hAnsi="Arial" w:cs="Arial"/>
-        </w:rPr>
-        <w:t>Biljecki</w:t>
-      </w:r>
-      <w:proofErr w:type="spellEnd"/>
-      <w:r>
-        <w:rPr>
-          <w:rFonts w:ascii="Arial" w:hAnsi="Arial" w:cs="Arial"/>
-        </w:rPr>
-        <w:t>, 2022)</w:t>
+        <w:t>(Szarka and Biljecki, 2022)</w:t>
       </w:r>
       <w:r>
         <w:fldChar w:fldCharType="end"/>
@@ -5196,13 +5421,13 @@
       </w:r>
     </w:p>
     <w:p>
-      <w:commentRangeStart w:id="21"/>
-      <w:commentRangeEnd w:id="21"/>
+      <w:commentRangeStart w:id="26"/>
+      <w:commentRangeEnd w:id="26"/>
       <w:r>
         <w:rPr>
           <w:rStyle w:val="CommentReference"/>
         </w:rPr>
-        <w:commentReference w:id="21"/>
+        <w:commentReference w:id="26"/>
       </w:r>
       <w:r>
         <w:t xml:space="preserve">The spatial disaggregation of population into fine spatial scales is a rich field of </w:t>
@@ -5237,11 +5462,11 @@
           <w:numId w:val="22"/>
         </w:numPr>
       </w:pPr>
-      <w:bookmarkStart w:id="22" w:name="_Toc143033249"/>
+      <w:bookmarkStart w:id="27" w:name="_Toc143121047"/>
       <w:r>
         <w:t>Justification</w:t>
       </w:r>
-      <w:bookmarkEnd w:id="22"/>
+      <w:bookmarkEnd w:id="27"/>
     </w:p>
     <w:p>
       <w:r>
@@ -5275,10 +5500,7 @@
         <w:t>All analysis was conducted using Python v3.10.9</w:t>
       </w:r>
       <w:r>
-        <w:t xml:space="preserve">. Details of packages used, the python environment, and the code can be accessed from the Github repository for the project </w:t>
-      </w:r>
-      <w:r>
-        <w:t>(</w:t>
+        <w:t>. Details of packages used, the python environment, and the code can be accessed from the Github repository for the project (</w:t>
       </w:r>
       <w:hyperlink r:id="rId11" w:history="1">
         <w:r>
@@ -5300,11 +5522,11 @@
           <w:numId w:val="22"/>
         </w:numPr>
       </w:pPr>
-      <w:bookmarkStart w:id="23" w:name="_Toc143033250"/>
+      <w:bookmarkStart w:id="28" w:name="_Toc143121048"/>
       <w:r>
         <w:t>Data Sources</w:t>
       </w:r>
-      <w:bookmarkEnd w:id="23"/>
+      <w:bookmarkEnd w:id="28"/>
     </w:p>
     <w:p>
       <w:r>
@@ -5555,19 +5777,19 @@
       <w:r>
         <w:t xml:space="preserve">. </w:t>
       </w:r>
-      <w:commentRangeStart w:id="24"/>
+      <w:commentRangeStart w:id="29"/>
       <w:r>
         <w:t xml:space="preserve">GHS-SMOD data was downloaded </w:t>
       </w:r>
       <w:r>
         <w:t>for the year 2010</w:t>
       </w:r>
-      <w:commentRangeEnd w:id="24"/>
+      <w:commentRangeEnd w:id="29"/>
       <w:r>
         <w:rPr>
           <w:rStyle w:val="CommentReference"/>
         </w:rPr>
-        <w:commentReference w:id="24"/>
+        <w:commentReference w:id="29"/>
       </w:r>
       <w:r>
         <w:t xml:space="preserve"> </w:t>
@@ -5604,7 +5826,8 @@
         <w:pStyle w:val="Caption"/>
         <w:keepNext/>
       </w:pPr>
-      <w:bookmarkStart w:id="25" w:name="_Ref142986859"/>
+      <w:bookmarkStart w:id="30" w:name="_Ref142986859"/>
+      <w:commentRangeStart w:id="31"/>
       <w:r>
         <w:t xml:space="preserve">Table </w:t>
       </w:r>
@@ -5616,9 +5839,18 @@
           <w:t>3</w:t>
         </w:r>
       </w:fldSimple>
-      <w:bookmarkEnd w:id="25"/>
+      <w:bookmarkEnd w:id="30"/>
       <w:r>
         <w:t xml:space="preserve">: </w:t>
+      </w:r>
+      <w:commentRangeEnd w:id="31"/>
+      <w:r>
+        <w:rPr>
+          <w:rStyle w:val="CommentReference"/>
+          <w:b w:val="0"/>
+          <w:bCs w:val="0"/>
+        </w:rPr>
+        <w:commentReference w:id="31"/>
       </w:r>
       <w:r>
         <w:t xml:space="preserve">Global Human Settlement Layer – Settlement Model Grid (GHS-SMOD) </w:t>
@@ -5676,7 +5908,7 @@
           </w:tcPr>
           <w:p>
             <w:pPr>
-              <w:pStyle w:val="TableText"/>
+              <w:pStyle w:val="TableHeaders"/>
             </w:pPr>
             <w:r>
               <w:t>Code</w:t>
@@ -5693,7 +5925,7 @@
           </w:tcPr>
           <w:p>
             <w:pPr>
-              <w:pStyle w:val="TableText"/>
+              <w:pStyle w:val="TableHeaders"/>
             </w:pPr>
             <w:r>
               <w:t>Class</w:t>
@@ -5710,7 +5942,7 @@
           </w:tcPr>
           <w:p>
             <w:pPr>
-              <w:pStyle w:val="TableText"/>
+              <w:pStyle w:val="TableHeaders"/>
             </w:pPr>
             <w:r>
               <w:t>Population Density (km</w:t>
@@ -5736,7 +5968,7 @@
           </w:tcPr>
           <w:p>
             <w:pPr>
-              <w:pStyle w:val="TableText"/>
+              <w:pStyle w:val="TableHeaders"/>
             </w:pPr>
             <w:r>
               <w:t>Definition</w:t>
@@ -6313,11 +6545,11 @@
           <w:numId w:val="22"/>
         </w:numPr>
       </w:pPr>
-      <w:bookmarkStart w:id="26" w:name="_Toc143033251"/>
+      <w:bookmarkStart w:id="32" w:name="_Toc143121049"/>
       <w:r>
         <w:t>Study setting</w:t>
       </w:r>
-      <w:bookmarkEnd w:id="26"/>
+      <w:bookmarkEnd w:id="32"/>
     </w:p>
     <w:p>
       <w:r>
@@ -6332,16 +6564,16 @@
       <w:r>
         <w:t xml:space="preserve"> for </w:t>
       </w:r>
-      <w:commentRangeStart w:id="27"/>
+      <w:commentRangeStart w:id="33"/>
       <w:r>
         <w:t>Objective II</w:t>
       </w:r>
-      <w:commentRangeEnd w:id="27"/>
+      <w:commentRangeEnd w:id="33"/>
       <w:r>
         <w:rPr>
           <w:rStyle w:val="CommentReference"/>
         </w:rPr>
-        <w:commentReference w:id="27"/>
+        <w:commentReference w:id="33"/>
       </w:r>
       <w:r>
         <w:t>, comparing computation time at different spatial resolutions and performance results for each ADP</w:t>
@@ -6364,83 +6596,71 @@
         <w:t>[Add paragraph introducing triptych figure; short description of each]</w:t>
       </w:r>
       <w:r>
-        <w:t xml:space="preserve"> Karnataka is one of the largest states in India, </w:t>
-      </w:r>
-      <w:r>
-        <w:t>with a</w:t>
-      </w:r>
+        <w:t xml:space="preserve"> Karnataka is one of the largest states in India, with a 2011 population </w:t>
+      </w:r>
+      <w:r>
+        <w:t>of more than</w:t>
+      </w:r>
+      <w:r>
+        <w:t xml:space="preserve"> 60 million people spread across 30 districts</w:t>
+      </w:r>
+      <w:r>
+        <w:t xml:space="preserve"> and 192,000 km</w:t>
+      </w:r>
+      <w:r>
+        <w:rPr>
+          <w:vertAlign w:val="superscript"/>
+        </w:rPr>
+        <w:t>2</w:t>
+      </w:r>
+      <w:r>
+        <w:t xml:space="preserve">. </w:t>
+      </w:r>
+      <w:r>
+        <w:t xml:space="preserve">The state was chosen as a test state for analysis due to its large area and population, </w:t>
+      </w:r>
+      <w:r>
+        <w:t xml:space="preserve">covering a diverse landscape from coast to interior, and a population density </w:t>
+      </w:r>
+      <w:commentRangeStart w:id="34"/>
+      <w:r>
+        <w:t>similar in scale to Sri Lanka where the prototype of this study has been conducted</w:t>
+      </w:r>
+      <w:commentRangeEnd w:id="34"/>
+      <w:r>
+        <w:rPr>
+          <w:rStyle w:val="CommentReference"/>
+        </w:rPr>
+        <w:commentReference w:id="34"/>
+      </w:r>
+      <w:r>
+        <w:t xml:space="preserve">. </w:t>
+      </w:r>
+      <w:r>
+        <w:t xml:space="preserve">WorldPop, DW, and GHS-SMOD extracts for Karnataka are shown in </w:t>
+      </w:r>
+      <w:commentRangeStart w:id="35"/>
+      <w:r>
+        <w:t>Figure [</w:t>
+      </w:r>
+      <w:r>
+        <w:rPr>
+          <w:highlight w:val="yellow"/>
+        </w:rPr>
+        <w:t>2</w:t>
+      </w:r>
+      <w:r>
+        <w:t>].</w:t>
+      </w:r>
+      <w:commentRangeEnd w:id="35"/>
       <w:r>
         <w:t xml:space="preserve"> </w:t>
       </w:r>
       <w:r>
-        <w:t xml:space="preserve">2011 </w:t>
-      </w:r>
-      <w:r>
-        <w:t xml:space="preserve">population </w:t>
-      </w:r>
-      <w:r>
-        <w:t>of more than</w:t>
-      </w:r>
-      <w:r>
-        <w:t xml:space="preserve"> 60 million people spread across 30 districts</w:t>
-      </w:r>
-      <w:r>
-        <w:t xml:space="preserve"> and 192,000 km</w:t>
-      </w:r>
-      <w:r>
-        <w:rPr>
-          <w:vertAlign w:val="superscript"/>
-        </w:rPr>
-        <w:t>2</w:t>
-      </w:r>
-      <w:r>
-        <w:t xml:space="preserve">. </w:t>
-      </w:r>
-      <w:r>
-        <w:t xml:space="preserve">The state was chosen as a test state for analysis due to its large area and population, </w:t>
-      </w:r>
-      <w:r>
-        <w:t xml:space="preserve">covering a diverse landscape from coast to interior, and a population density </w:t>
-      </w:r>
-      <w:commentRangeStart w:id="28"/>
-      <w:r>
-        <w:t>similar in scale to Sri Lanka where the prototype of this study has been conducted</w:t>
-      </w:r>
-      <w:commentRangeEnd w:id="28"/>
-      <w:r>
         <w:rPr>
           <w:rStyle w:val="CommentReference"/>
         </w:rPr>
-        <w:commentReference w:id="28"/>
-      </w:r>
-      <w:r>
-        <w:t xml:space="preserve">. </w:t>
-      </w:r>
-      <w:r>
-        <w:t xml:space="preserve">WorldPop, DW, and GHS-SMOD extracts for Karnataka are shown in </w:t>
-      </w:r>
-      <w:commentRangeStart w:id="29"/>
-      <w:r>
-        <w:t>Figure [</w:t>
-      </w:r>
-      <w:r>
-        <w:rPr>
-          <w:highlight w:val="yellow"/>
-        </w:rPr>
-        <w:t>2</w:t>
-      </w:r>
-      <w:r>
-        <w:t>].</w:t>
-      </w:r>
-      <w:commentRangeEnd w:id="29"/>
-      <w:r>
-        <w:t xml:space="preserve"> </w:t>
-      </w:r>
-      <w:r>
-        <w:rPr>
-          <w:rStyle w:val="CommentReference"/>
-        </w:rPr>
-        <w:commentReference w:id="29"/>
+        <w:commentReference w:id="35"/>
       </w:r>
       <w:r>
         <w:t>The state capital of Bengaluru (formerly Bangalore), a metropolitan area of approximately 11 million peopl</w:t>
@@ -6466,51 +6686,53 @@
           <w:numId w:val="22"/>
         </w:numPr>
       </w:pPr>
-      <w:bookmarkStart w:id="30" w:name="_Toc143033252"/>
+      <w:bookmarkStart w:id="36" w:name="_Toc143121050"/>
       <w:r>
         <w:t>Computing Agricultural Dependent Population</w:t>
       </w:r>
-      <w:bookmarkEnd w:id="30"/>
+      <w:bookmarkEnd w:id="36"/>
       <w:r>
         <w:t xml:space="preserve"> </w:t>
       </w:r>
     </w:p>
     <w:p>
+      <w:r>
+        <w:t xml:space="preserve">To respond to Objective </w:t>
+      </w:r>
+      <w:r>
+        <w:t>II</w:t>
+      </w:r>
+      <w:r>
+        <w:t xml:space="preserve">, a novel approach to estimating small area spatial distribution of agricultural population has been proposed and tested. First, LULC data (DW) was used to create a binary mask of cropland for each district in India. Gridded population estimates from WorldPop were then joined to cropland areas, to produce a base estimate of ADP that encompasses all inhabitants in crop landcover – this is referred to as the </w:t>
+      </w:r>
+      <w:r>
+        <w:t>aggregated</w:t>
+      </w:r>
+      <w:r>
+        <w:t xml:space="preserve"> ADP</w:t>
+      </w:r>
+      <w:r>
+        <w:t>, or ADP</w:t>
+      </w:r>
+      <w:r>
+        <w:rPr>
+          <w:vertAlign w:val="subscript"/>
+        </w:rPr>
+        <w:t>A</w:t>
+      </w:r>
+      <w:r>
+        <w:t>.</w:t>
+      </w:r>
+      <w:r>
+        <w:t xml:space="preserve"> </w:t>
+      </w:r>
+    </w:p>
+    <w:p>
       <w:pPr>
         <w:rPr>
           <w:color w:val="FF0000"/>
         </w:rPr>
       </w:pPr>
-      <w:r>
-        <w:t xml:space="preserve">To respond to Objective </w:t>
-      </w:r>
-      <w:r>
-        <w:t>II</w:t>
-      </w:r>
-      <w:r>
-        <w:t xml:space="preserve">, a novel approach to estimating small area spatial distribution of agricultural population has been proposed and tested. First, LULC data (DW) was used to create a binary mask of cropland for each district in India. Gridded population estimates from WorldPop were then joined to cropland areas, to produce a base estimate of ADP that encompasses all inhabitants in crop landcover – this is referred to as the </w:t>
-      </w:r>
-      <w:r>
-        <w:t>aggregated</w:t>
-      </w:r>
-      <w:r>
-        <w:t xml:space="preserve"> ADP</w:t>
-      </w:r>
-      <w:r>
-        <w:t>, or ADP</w:t>
-      </w:r>
-      <w:r>
-        <w:rPr>
-          <w:vertAlign w:val="subscript"/>
-        </w:rPr>
-        <w:t>A</w:t>
-      </w:r>
-      <w:r>
-        <w:t>.</w:t>
-      </w:r>
-      <w:r>
-        <w:t xml:space="preserve"> </w:t>
-      </w:r>
       <w:r>
         <w:rPr>
           <w:color w:val="FF0000"/>
@@ -6989,7 +7211,19 @@
                   <w:rPr>
                     <w:rFonts w:ascii="Cambria Math" w:hAnsi="Cambria Math"/>
                   </w:rPr>
-                  <m:t>Total Population</m:t>
+                  <m:t>Total</m:t>
+                </m:r>
+                <m:r>
+                  <w:rPr>
+                    <w:rFonts w:ascii="Cambria Math" w:hAnsi="Cambria Math"/>
+                  </w:rPr>
+                  <m:t xml:space="preserve"> </m:t>
+                </m:r>
+                <m:r>
+                  <w:rPr>
+                    <w:rFonts w:ascii="Cambria Math" w:hAnsi="Cambria Math"/>
+                  </w:rPr>
+                  <m:t>Population</m:t>
                 </m:r>
               </m:num>
               <m:den>
@@ -7010,15 +7244,7 @@
         <w:jc w:val="left"/>
       </w:pPr>
       <w:r>
-        <w:t xml:space="preserve">In Indian census collections, labourers are divided into one of two employment classes: main or marginal. Main workers receive their primary source of income, or are employed predominantly, </w:t>
-      </w:r>
-      <w:proofErr w:type="gramStart"/>
-      <w:r>
-        <w:t>in a given</w:t>
-      </w:r>
-      <w:proofErr w:type="gramEnd"/>
-      <w:r>
-        <w:t xml:space="preserve"> industry sector. Marginal workers receive some income from a given industry but work in that industry for less than 6 months overall in the census year. </w:t>
+        <w:t xml:space="preserve">In Indian census collections, labourers are divided into one of two employment classes: main or marginal. Main workers receive their primary source of income, or are employed predominantly, in a given industry sector. Marginal workers receive some income from a given industry but work in that industry for less than 6 months overall in the census year. </w:t>
       </w:r>
       <w:r>
         <w:t>ADP</w:t>
@@ -7039,10 +7265,19 @@
         <w:t>C2</w:t>
       </w:r>
       <w:r>
-        <w:t xml:space="preserve"> assume that only main workers, who are primarily employed in agriculture for more than 6 months in a year, can be accounted as agriculture dependent. </w:t>
-      </w:r>
-      <w:r>
-        <w:t>Conversely, ADP</w:t>
+        <w:t xml:space="preserve"> assume that only main workers, who are primarily employed in agriculture for more than 6 months in a year, </w:t>
+      </w:r>
+      <w:r>
+        <w:t>should</w:t>
+      </w:r>
+      <w:r>
+        <w:t xml:space="preserve"> be accounted as agriculture dependent. </w:t>
+      </w:r>
+      <w:r>
+        <w:t>Alternatively</w:t>
+      </w:r>
+      <w:r>
+        <w:t>, ADP</w:t>
       </w:r>
       <w:r>
         <w:rPr>
@@ -7062,11 +7297,9 @@
       <w:r>
         <w:t xml:space="preserve"> account for both main and marginal workers as agriculture dependent. Due to the </w:t>
       </w:r>
-      <w:proofErr w:type="gramStart"/>
-      <w:r>
-        <w:t>often seasonal</w:t>
-      </w:r>
-      <w:proofErr w:type="gramEnd"/>
+      <w:r>
+        <w:t>often-seasonal</w:t>
+      </w:r>
       <w:r>
         <w:t xml:space="preserve"> nature of agricultural work, it is reasonable to assess that many labourers in the sector may be classed as marginal whilst still being functionally dependent on the work for</w:t>
       </w:r>
@@ -7074,7 +7307,22 @@
         <w:t xml:space="preserve"> their</w:t>
       </w:r>
       <w:r>
-        <w:t xml:space="preserve"> livelihood. </w:t>
+        <w:t xml:space="preserve"> livelihood</w:t>
+      </w:r>
+      <w:r>
+        <w:t xml:space="preserve"> (</w:t>
+      </w:r>
+      <w:r>
+        <w:rPr>
+          <w:highlight w:val="yellow"/>
+        </w:rPr>
+        <w:t>REF</w:t>
+      </w:r>
+      <w:r>
+        <w:t>)</w:t>
+      </w:r>
+      <w:r>
+        <w:t xml:space="preserve">. </w:t>
       </w:r>
     </w:p>
     <w:p>
@@ -7167,11 +7415,11 @@
           <w:numId w:val="22"/>
         </w:numPr>
       </w:pPr>
-      <w:bookmarkStart w:id="31" w:name="_Toc143033253"/>
+      <w:bookmarkStart w:id="37" w:name="_Toc143121051"/>
       <w:r>
         <w:t>Validation of population estimates</w:t>
       </w:r>
-      <w:bookmarkEnd w:id="31"/>
+      <w:bookmarkEnd w:id="37"/>
     </w:p>
     <w:p>
       <w:pPr>
@@ -7198,7 +7446,7 @@
       <w:r>
         <w:t xml:space="preserve"> estimates. Where the </w:t>
       </w:r>
-      <w:commentRangeStart w:id="32"/>
+      <w:commentRangeStart w:id="38"/>
       <w:r>
         <w:t xml:space="preserve">difference between estimates </w:t>
       </w:r>
@@ -7221,12 +7469,12 @@
       <w:r>
         <w:t>5</w:t>
       </w:r>
-      <w:commentRangeEnd w:id="32"/>
+      <w:commentRangeEnd w:id="38"/>
       <w:r>
         <w:rPr>
           <w:rStyle w:val="CommentReference"/>
         </w:rPr>
-        <w:commentReference w:id="32"/>
+        <w:commentReference w:id="38"/>
       </w:r>
       <w:r>
         <w:t xml:space="preserve">%, an iterative buffer process was implemented to enlarge or reduce the size of the mask area containing the agricultural population. This process assumes that, where an agricultural population is not entirely captured within the cropland area, the rural population in adjacent non-cropland areas are the most likely source of agricultural labour. </w:t>
@@ -7260,16 +7508,24 @@
       <w:r>
         <w:t xml:space="preserve">Buffers were implemented at </w:t>
       </w:r>
-      <w:commentRangeStart w:id="33"/>
+      <w:commentRangeStart w:id="39"/>
+      <w:commentRangeStart w:id="40"/>
       <w:r>
         <w:t>50m distance</w:t>
       </w:r>
-      <w:commentRangeEnd w:id="33"/>
+      <w:commentRangeEnd w:id="39"/>
       <w:r>
         <w:rPr>
           <w:rStyle w:val="CommentReference"/>
         </w:rPr>
-        <w:commentReference w:id="33"/>
+        <w:commentReference w:id="39"/>
+      </w:r>
+      <w:commentRangeEnd w:id="40"/>
+      <w:r>
+        <w:rPr>
+          <w:rStyle w:val="CommentReference"/>
+        </w:rPr>
+        <w:commentReference w:id="40"/>
       </w:r>
       <w:r>
         <w:t xml:space="preserve"> around cropland polygons and the ADP</w:t>
@@ -7328,33 +7584,41 @@
         <w:t>, to align with the population used for validation</w:t>
       </w:r>
       <w:r>
-        <w:t xml:space="preserve">. </w:t>
-      </w:r>
-    </w:p>
-    <w:p>
-      <w:r>
-        <w:t>[</w:t>
+        <w:t>.</w:t>
+      </w:r>
+      <w:r>
+        <w:t xml:space="preserve"> Districts that have no rural and/or cropland area, </w:t>
+      </w:r>
+      <w:r>
+        <w:t>such as those containing major cities</w:t>
+      </w:r>
+      <w:r>
+        <w:t xml:space="preserve">, were removed from analysis. </w:t>
+      </w:r>
+      <w:r>
+        <w:t>A list of these districts is shown in Table [</w:t>
       </w:r>
       <w:r>
         <w:rPr>
           <w:highlight w:val="yellow"/>
         </w:rPr>
-        <w:t>Insert logic pathway</w:t>
-      </w:r>
-      <w:r>
-        <w:rPr>
-          <w:highlight w:val="yellow"/>
-        </w:rPr>
-        <w:t xml:space="preserve"> (possibly flowchart)</w:t>
-      </w:r>
-      <w:r>
-        <w:rPr>
-          <w:highlight w:val="yellow"/>
-        </w:rPr>
-        <w:t>? See page 35 of Mahfouz thesis</w:t>
-      </w:r>
-      <w:r>
-        <w:t>]</w:t>
+        <w:t>X</w:t>
+      </w:r>
+      <w:r>
+        <w:t>].</w:t>
+      </w:r>
+    </w:p>
+    <w:p>
+      <w:pPr>
+        <w:rPr>
+          <w:color w:val="FF0000"/>
+        </w:rPr>
+      </w:pPr>
+      <w:r>
+        <w:rPr>
+          <w:color w:val="FF0000"/>
+        </w:rPr>
+        <w:t>[Insert logic pathway (possibly flowchart)? See page 35 of Mahfouz thesis]</w:t>
       </w:r>
     </w:p>
     <w:p>
@@ -7378,12 +7642,12 @@
           <w:numId w:val="22"/>
         </w:numPr>
       </w:pPr>
-      <w:bookmarkStart w:id="34" w:name="_Toc143033254"/>
+      <w:bookmarkStart w:id="41" w:name="_Toc143121052"/>
       <w:r>
         <w:lastRenderedPageBreak/>
         <w:t>Results</w:t>
       </w:r>
-      <w:bookmarkEnd w:id="34"/>
+      <w:bookmarkEnd w:id="41"/>
     </w:p>
     <w:p>
       <w:r>
@@ -7583,30 +7847,17 @@
             <w:r>
               <w:t xml:space="preserve"> See </w:t>
             </w:r>
-            <w:r>
-              <w:fldChar w:fldCharType="begin"/>
-            </w:r>
-            <w:r>
-              <w:instrText xml:space="preserve"> REF _Ref143009488 </w:instrText>
-            </w:r>
-            <w:r>
-              <w:instrText xml:space="preserve"> \* MERGEFORMAT </w:instrText>
-            </w:r>
-            <w:r>
-              <w:fldChar w:fldCharType="separate"/>
-            </w:r>
-            <w:r>
-              <w:t xml:space="preserve">Figure </w:t>
-            </w:r>
-            <w:r>
-              <w:rPr>
-                <w:noProof/>
-              </w:rPr>
-              <w:t>2</w:t>
-            </w:r>
-            <w:r>
-              <w:fldChar w:fldCharType="end"/>
-            </w:r>
+            <w:fldSimple w:instr=" REF _Ref143009488  \* MERGEFORMAT ">
+              <w:r>
+                <w:t xml:space="preserve">Figure </w:t>
+              </w:r>
+              <w:r>
+                <w:rPr>
+                  <w:noProof/>
+                </w:rPr>
+                <w:t>2</w:t>
+              </w:r>
+            </w:fldSimple>
             <w:r>
               <w:t>.</w:t>
             </w:r>
@@ -7666,28 +7917,7 @@
               <w:pStyle w:val="TableText"/>
             </w:pPr>
             <w:r>
-              <w:t xml:space="preserve">Table of Karnataka districts, showing district size, population, pop density, </w:t>
-            </w:r>
-            <w:r>
-              <w:t>W</w:t>
-            </w:r>
-            <w:r>
-              <w:t>orld</w:t>
-            </w:r>
-            <w:r>
-              <w:t>P</w:t>
-            </w:r>
-            <w:r>
-              <w:t>op estimate, base difference (</w:t>
-            </w:r>
-            <w:r>
-              <w:t>WorldPop</w:t>
-            </w:r>
-            <w:r>
-              <w:t xml:space="preserve"> vs census</w:t>
-            </w:r>
-            <w:r>
-              <w:t>)</w:t>
+              <w:t>Table of Karnataka districts, showing district size, population, pop density, WorldPop estimate, base difference (WorldPop vs census)</w:t>
             </w:r>
           </w:p>
         </w:tc>
@@ -8101,6 +8331,68 @@
           <w:tcPr>
             <w:tcW w:w="1661" w:type="dxa"/>
             <w:vMerge/>
+          </w:tcPr>
+          <w:p>
+            <w:pPr>
+              <w:pStyle w:val="TableText"/>
+            </w:pPr>
+          </w:p>
+        </w:tc>
+        <w:tc>
+          <w:tcPr>
+            <w:tcW w:w="617" w:type="dxa"/>
+          </w:tcPr>
+          <w:p>
+            <w:pPr>
+              <w:pStyle w:val="TableText"/>
+            </w:pPr>
+          </w:p>
+        </w:tc>
+        <w:tc>
+          <w:tcPr>
+            <w:tcW w:w="5861" w:type="dxa"/>
+          </w:tcPr>
+          <w:p>
+            <w:pPr>
+              <w:pStyle w:val="TableText"/>
+            </w:pPr>
+            <w:r>
+              <w:t>Scatterplots of buffer radius by (</w:t>
+            </w:r>
+            <w:proofErr w:type="spellStart"/>
+            <w:r>
+              <w:t>i</w:t>
+            </w:r>
+            <w:proofErr w:type="spellEnd"/>
+            <w:r>
+              <w:t xml:space="preserve">) </w:t>
+            </w:r>
+            <w:proofErr w:type="spellStart"/>
+            <w:r>
+              <w:t>APDa</w:t>
+            </w:r>
+            <w:proofErr w:type="spellEnd"/>
+            <w:r>
+              <w:t>, (ii) ADPc, (iii) Total Population, (iv) Rural area, (v) Cropland area</w:t>
+            </w:r>
+          </w:p>
+        </w:tc>
+        <w:tc>
+          <w:tcPr>
+            <w:tcW w:w="1103" w:type="dxa"/>
+          </w:tcPr>
+          <w:p>
+            <w:pPr>
+              <w:pStyle w:val="TableText"/>
+            </w:pPr>
+          </w:p>
+        </w:tc>
+      </w:tr>
+      <w:tr>
+        <w:tc>
+          <w:tcPr>
+            <w:tcW w:w="1661" w:type="dxa"/>
+            <w:vMerge/>
             <w:tcBorders>
               <w:bottom w:val="single" w:sz="12" w:space="0" w:color="auto"/>
             </w:tcBorders>
@@ -8160,19 +8452,19 @@
               </w:rPr>
               <w:t xml:space="preserve">Objective </w:t>
             </w:r>
-            <w:commentRangeStart w:id="35"/>
+            <w:commentRangeStart w:id="42"/>
             <w:r>
               <w:rPr>
                 <w:highlight w:val="yellow"/>
               </w:rPr>
               <w:t>IV</w:t>
             </w:r>
-            <w:commentRangeEnd w:id="35"/>
+            <w:commentRangeEnd w:id="42"/>
             <w:r>
               <w:rPr>
                 <w:rStyle w:val="CommentReference"/>
               </w:rPr>
-              <w:commentReference w:id="35"/>
+              <w:commentReference w:id="42"/>
             </w:r>
             <w:r>
               <w:t xml:space="preserve">? </w:t>
@@ -8358,11 +8650,11 @@
           <w:numId w:val="22"/>
         </w:numPr>
       </w:pPr>
-      <w:bookmarkStart w:id="36" w:name="_Toc143033255"/>
+      <w:bookmarkStart w:id="43" w:name="_Toc143121053"/>
       <w:r>
         <w:t>Comparison of methods</w:t>
       </w:r>
-      <w:bookmarkEnd w:id="36"/>
+      <w:bookmarkEnd w:id="43"/>
       <w:r>
         <w:t xml:space="preserve"> </w:t>
       </w:r>
@@ -8384,7 +8676,147 @@
         <w:t xml:space="preserve">For ADP calculations, </w:t>
       </w:r>
       <w:r>
-        <w:t xml:space="preserve">the difference between </w:t>
+        <w:t>the difference between ADP</w:t>
+      </w:r>
+      <w:r>
+        <w:rPr>
+          <w:vertAlign w:val="subscript"/>
+        </w:rPr>
+        <w:t>A</w:t>
+      </w:r>
+      <w:r>
+        <w:t xml:space="preserve"> and ADP</w:t>
+      </w:r>
+      <w:r>
+        <w:rPr>
+          <w:vertAlign w:val="subscript"/>
+        </w:rPr>
+        <w:t>C</w:t>
+      </w:r>
+      <w:r>
+        <w:t xml:space="preserve"> </w:t>
+      </w:r>
+      <w:r>
+        <w:t>was compared for each of ADP</w:t>
+      </w:r>
+      <w:r>
+        <w:rPr>
+          <w:vertAlign w:val="subscript"/>
+        </w:rPr>
+        <w:t>C1</w:t>
+      </w:r>
+      <w:r>
+        <w:t xml:space="preserve"> to ADP</w:t>
+      </w:r>
+      <w:r>
+        <w:rPr>
+          <w:vertAlign w:val="subscript"/>
+        </w:rPr>
+        <w:t>C5</w:t>
+      </w:r>
+      <w:r>
+        <w:t>. For spatial resolution, performance was measured by computation time and ADP</w:t>
+      </w:r>
+      <w:r>
+        <w:rPr>
+          <w:vertAlign w:val="subscript"/>
+        </w:rPr>
+        <w:t>A</w:t>
+      </w:r>
+      <w:r>
+        <w:t>/ADP</w:t>
+      </w:r>
+      <w:r>
+        <w:rPr>
+          <w:vertAlign w:val="subscript"/>
+        </w:rPr>
+        <w:t>C</w:t>
+      </w:r>
+      <w:r>
+        <w:t xml:space="preserve"> variation.</w:t>
+      </w:r>
+    </w:p>
+    <w:p>
+      <w:r>
+        <w:t xml:space="preserve">Of the </w:t>
+      </w:r>
+      <w:r>
+        <w:t>five</w:t>
+      </w:r>
+      <w:r>
+        <w:t xml:space="preserve"> variations of ADP</w:t>
+      </w:r>
+      <w:r>
+        <w:rPr>
+          <w:vertAlign w:val="subscript"/>
+        </w:rPr>
+        <w:t>C</w:t>
+      </w:r>
+      <w:r>
+        <w:t xml:space="preserve"> estimate, </w:t>
+      </w:r>
+      <w:r>
+        <w:t xml:space="preserve">four produced a mean negative result – indicating that for most districts, the population </w:t>
+      </w:r>
+      <w:r>
+        <w:t xml:space="preserve">residing </w:t>
+      </w:r>
+      <w:r>
+        <w:t>within cropland areas exceeded the estimated agricultural population for the district overall. For ADP</w:t>
+      </w:r>
+      <w:r>
+        <w:rPr>
+          <w:vertAlign w:val="subscript"/>
+        </w:rPr>
+        <w:t>C5</w:t>
+      </w:r>
+      <w:r>
+        <w:t xml:space="preserve">, the reverse was true – the </w:t>
+      </w:r>
+      <w:r>
+        <w:t xml:space="preserve">total population within cropland areas was less than the estimated agricultural population for the </w:t>
+      </w:r>
+      <w:r>
+        <w:lastRenderedPageBreak/>
+        <w:t>district overall, on average (</w:t>
+      </w:r>
+      <w:r>
+        <w:fldChar w:fldCharType="begin"/>
+      </w:r>
+      <w:r>
+        <w:instrText xml:space="preserve"> REF _Ref143114262 \h </w:instrText>
+      </w:r>
+      <w:r>
+        <w:fldChar w:fldCharType="separate"/>
+      </w:r>
+      <w:r>
+        <w:t xml:space="preserve">Figure </w:t>
+      </w:r>
+      <w:r>
+        <w:rPr>
+          <w:noProof/>
+        </w:rPr>
+        <w:t>2</w:t>
+      </w:r>
+      <w:r>
+        <w:fldChar w:fldCharType="end"/>
+      </w:r>
+      <w:r>
+        <w:t xml:space="preserve">). </w:t>
+      </w:r>
+      <w:commentRangeStart w:id="44"/>
+      <w:r>
+        <w:t>This difference is logical</w:t>
+      </w:r>
+      <w:commentRangeEnd w:id="44"/>
+      <w:r>
+        <w:rPr>
+          <w:rStyle w:val="CommentReference"/>
+        </w:rPr>
+        <w:commentReference w:id="44"/>
+      </w:r>
+      <w:r>
+        <w:t xml:space="preserve">, as </w:t>
       </w:r>
       <w:r>
         <w:t>ADP</w:t>
@@ -8393,10 +8825,34 @@
         <w:rPr>
           <w:vertAlign w:val="subscript"/>
         </w:rPr>
-        <w:t>A</w:t>
-      </w:r>
-      <w:r>
-        <w:t xml:space="preserve"> and </w:t>
+        <w:t>C5</w:t>
+      </w:r>
+      <w:r>
+        <w:t xml:space="preserve"> is intended to capture the broader agricultural population</w:t>
+      </w:r>
+      <w:r>
+        <w:t xml:space="preserve"> (inclusive of</w:t>
+      </w:r>
+      <w:r>
+        <w:t xml:space="preserve"> the dependents and families of agricultural labourers</w:t>
+      </w:r>
+      <w:r>
+        <w:t>)</w:t>
+      </w:r>
+      <w:r>
+        <w:t xml:space="preserve"> </w:t>
+      </w:r>
+      <w:r>
+        <w:t xml:space="preserve">and is therefore comparatively larger, </w:t>
+      </w:r>
+      <w:r>
+        <w:t>whereas the four initial models account for only the labourers themselves</w:t>
+      </w:r>
+      <w:r>
+        <w:t>.</w:t>
+      </w:r>
+      <w:r>
+        <w:t xml:space="preserve"> </w:t>
       </w:r>
       <w:r>
         <w:t>ADP</w:t>
@@ -8405,89 +8861,24 @@
         <w:rPr>
           <w:vertAlign w:val="subscript"/>
         </w:rPr>
-        <w:t>C</w:t>
-      </w:r>
-      <w:r>
-        <w:t xml:space="preserve"> </w:t>
-      </w:r>
-      <w:r>
-        <w:t>was compared for each of ADP</w:t>
-      </w:r>
-      <w:r>
-        <w:rPr>
-          <w:vertAlign w:val="subscript"/>
-        </w:rPr>
-        <w:t>C1</w:t>
-      </w:r>
-      <w:r>
-        <w:t xml:space="preserve"> to ADP</w:t>
-      </w:r>
-      <w:r>
-        <w:rPr>
-          <w:vertAlign w:val="subscript"/>
-        </w:rPr>
         <w:t>C5</w:t>
       </w:r>
       <w:r>
-        <w:t xml:space="preserve">. </w:t>
-      </w:r>
-      <w:r>
-        <w:t>For spatial resolution, performance was measured by computation time and ADP</w:t>
-      </w:r>
-      <w:r>
-        <w:rPr>
-          <w:vertAlign w:val="subscript"/>
-        </w:rPr>
-        <w:t>A</w:t>
-      </w:r>
-      <w:r>
-        <w:t>/ADP</w:t>
-      </w:r>
-      <w:r>
-        <w:rPr>
-          <w:vertAlign w:val="subscript"/>
-        </w:rPr>
-        <w:t>C</w:t>
-      </w:r>
-      <w:r>
-        <w:t xml:space="preserve"> variation.</w:t>
-      </w:r>
-    </w:p>
-    <w:p>
-      <w:r>
-        <w:rPr>
-          <w:color w:val="FF0000"/>
-        </w:rPr>
-        <w:t>[Paragraph on ADP boxplot results; possibly include table with values of mean/median/variance]</w:t>
-      </w:r>
-      <w:r>
-        <w:t xml:space="preserve"> </w:t>
-      </w:r>
-      <w:r>
-        <w:t>Of the 5 variations of ADP estimate, …</w:t>
+        <w:t xml:space="preserve"> also exhibited the lowest variance of the five models. </w:t>
       </w:r>
     </w:p>
     <w:p>
       <w:pPr>
         <w:keepNext/>
+      </w:pPr>
+      <w:r>
         <w:rPr>
           <w:noProof/>
           <w:color w:val="FF0000"/>
         </w:rPr>
-      </w:pPr>
-    </w:p>
-    <w:p>
-      <w:pPr>
-        <w:keepNext/>
-      </w:pPr>
-      <w:r>
-        <w:rPr>
-          <w:noProof/>
-          <w:color w:val="FF0000"/>
-        </w:rPr>
         <w:drawing>
-          <wp:inline distT="0" distB="0" distL="0" distR="0" wp14:anchorId="71E3BDBE" wp14:editId="18767235">
-            <wp:extent cx="5153025" cy="3228491"/>
+          <wp:inline distT="0" distB="0" distL="0" distR="0" wp14:anchorId="71E3BDBE" wp14:editId="1B55E632">
+            <wp:extent cx="5701105" cy="3571875"/>
             <wp:effectExtent l="0" t="0" r="0" b="0"/>
             <wp:docPr id="944201572" name="Picture 3" descr="A diagram of a graph&#10;&#10;Description automatically generated"/>
             <wp:cNvGraphicFramePr>
@@ -8514,7 +8905,7 @@
                   <pic:spPr bwMode="auto">
                     <a:xfrm>
                       <a:off x="0" y="0"/>
-                      <a:ext cx="5159983" cy="3232850"/>
+                      <a:ext cx="5712724" cy="3579155"/>
                     </a:xfrm>
                     <a:prstGeom prst="rect">
                       <a:avLst/>
@@ -8538,7 +8929,12 @@
     <w:p>
       <w:pPr>
         <w:pStyle w:val="Caption"/>
-      </w:pPr>
+        <w:rPr>
+          <w:b w:val="0"/>
+          <w:bCs w:val="0"/>
+        </w:rPr>
+      </w:pPr>
+      <w:bookmarkStart w:id="45" w:name="_Ref143114262"/>
       <w:r>
         <w:t xml:space="preserve">Figure </w:t>
       </w:r>
@@ -8550,6 +8946,7 @@
           <w:t>2</w:t>
         </w:r>
       </w:fldSimple>
+      <w:bookmarkEnd w:id="45"/>
       <w:r>
         <w:t>: Distribution of ADP</w:t>
       </w:r>
@@ -8598,14 +8995,56 @@
           <w:bCs w:val="0"/>
           <w:vertAlign w:val="subscript"/>
         </w:rPr>
-        <w:t>A</w:t>
+        <w:t>C</w:t>
       </w:r>
       <w:r>
         <w:rPr>
           <w:b w:val="0"/>
           <w:bCs w:val="0"/>
         </w:rPr>
-        <w:t xml:space="preserve"> as a proportion of total population and ADP</w:t>
+        <w:t xml:space="preserve"> </w:t>
+      </w:r>
+      <w:r>
+        <w:rPr>
+          <w:b w:val="0"/>
+          <w:bCs w:val="0"/>
+        </w:rPr>
+        <w:t>(</w:t>
+      </w:r>
+      <w:r>
+        <w:rPr>
+          <w:b w:val="0"/>
+          <w:bCs w:val="0"/>
+        </w:rPr>
+        <w:t>census-estimated agricultural dependent population</w:t>
+      </w:r>
+      <w:r>
+        <w:rPr>
+          <w:b w:val="0"/>
+          <w:bCs w:val="0"/>
+        </w:rPr>
+        <w:t xml:space="preserve">) </w:t>
+      </w:r>
+      <w:r>
+        <w:rPr>
+          <w:b w:val="0"/>
+          <w:bCs w:val="0"/>
+        </w:rPr>
+        <w:t>as a proportion of total population</w:t>
+      </w:r>
+      <w:r>
+        <w:rPr>
+          <w:b w:val="0"/>
+          <w:bCs w:val="0"/>
+        </w:rPr>
+        <w:t xml:space="preserve"> and </w:t>
+      </w:r>
+      <w:r>
+        <w:rPr>
+          <w:b w:val="0"/>
+          <w:bCs w:val="0"/>
+        </w:rPr>
+        <w:t>ADP</w:t>
       </w:r>
       <w:r>
         <w:rPr>
@@ -8613,18 +9052,66 @@
           <w:bCs w:val="0"/>
           <w:vertAlign w:val="subscript"/>
         </w:rPr>
-        <w:t>C</w:t>
+        <w:t>A</w:t>
       </w:r>
       <w:r>
         <w:rPr>
           <w:b w:val="0"/>
           <w:bCs w:val="0"/>
         </w:rPr>
-        <w:t xml:space="preserve"> as a proportion of total population.</w:t>
-      </w:r>
-      <w:r>
         <w:t xml:space="preserve"> </w:t>
       </w:r>
+      <w:r>
+        <w:rPr>
+          <w:b w:val="0"/>
+          <w:bCs w:val="0"/>
+        </w:rPr>
+        <w:t>(</w:t>
+      </w:r>
+      <w:r>
+        <w:rPr>
+          <w:b w:val="0"/>
+          <w:bCs w:val="0"/>
+        </w:rPr>
+        <w:t>aggregated agricultural dependent population</w:t>
+      </w:r>
+      <w:r>
+        <w:rPr>
+          <w:b w:val="0"/>
+          <w:bCs w:val="0"/>
+        </w:rPr>
+        <w:t xml:space="preserve">) </w:t>
+      </w:r>
+      <w:r>
+        <w:rPr>
+          <w:b w:val="0"/>
+          <w:bCs w:val="0"/>
+        </w:rPr>
+        <w:t>as a proportion of total population</w:t>
+      </w:r>
+      <w:r>
+        <w:rPr>
+          <w:b w:val="0"/>
+          <w:bCs w:val="0"/>
+        </w:rPr>
+        <w:t>.</w:t>
+      </w:r>
+      <w:r>
+        <w:rPr>
+          <w:b w:val="0"/>
+          <w:bCs w:val="0"/>
+        </w:rPr>
+        <w:t xml:space="preserve"> Each point represents a single district. </w:t>
+      </w:r>
+      <w:r>
+        <w:rPr>
+          <w:b w:val="0"/>
+          <w:bCs w:val="0"/>
+          <w:i/>
+          <w:iCs/>
+        </w:rPr>
+        <w:t xml:space="preserve"> </w:t>
+      </w:r>
     </w:p>
     <w:p>
       <w:pPr>
@@ -8643,16 +9130,14 @@
         <w:t xml:space="preserve"> </w:t>
       </w:r>
       <w:r>
-        <w:t>Of the three raster input datasets, DW is available at 10m, 100m, and 1km; WorldPop is available at 100m and 1km; and GHS-SMOD is available at 1km resolution. Computation time was tested across</w:t>
-      </w:r>
-      <w:proofErr w:type="gramStart"/>
-      <w:r>
-        <w:t xml:space="preserve"> </w:t>
-      </w:r>
-      <w:r>
-        <w:t>..</w:t>
-      </w:r>
-      <w:proofErr w:type="gramEnd"/>
+        <w:t xml:space="preserve">Of the three raster input datasets, DW is available at 10m, 100m, and 1km; WorldPop is available at 100m and 1km; and GHS-SMOD is available at 1km resolution. Computation time was tested across </w:t>
+      </w:r>
+      <w:r>
+        <w:t xml:space="preserve">combinations of </w:t>
+      </w:r>
+      <w:r>
+        <w:t>…</w:t>
+      </w:r>
     </w:p>
     <w:p>
       <w:r>
@@ -8836,6 +9321,9 @@
                 <w:numId w:val="28"/>
               </w:numPr>
             </w:pPr>
+            <w:r>
+              <w:t>320 minutes (02)</w:t>
+            </w:r>
           </w:p>
         </w:tc>
       </w:tr>
@@ -8901,11 +9389,12 @@
           <w:numId w:val="22"/>
         </w:numPr>
       </w:pPr>
-      <w:bookmarkStart w:id="37" w:name="_Toc143033256"/>
-      <w:r>
+      <w:bookmarkStart w:id="46" w:name="_Toc143121054"/>
+      <w:r>
+        <w:lastRenderedPageBreak/>
         <w:t>Buffer iteration</w:t>
       </w:r>
-      <w:bookmarkEnd w:id="37"/>
+      <w:bookmarkEnd w:id="46"/>
     </w:p>
     <w:p>
       <w:pPr>
@@ -8919,6 +9408,13 @@
         </w:rPr>
         <w:t>[Introduce results of buffer process for Karnataka]</w:t>
       </w:r>
+    </w:p>
+    <w:p>
+      <w:pPr>
+        <w:rPr>
+          <w:color w:val="FF0000"/>
+        </w:rPr>
+      </w:pPr>
     </w:p>
     <w:p>
       <w:pPr>
@@ -8928,11 +9424,11 @@
           <w:numId w:val="22"/>
         </w:numPr>
       </w:pPr>
-      <w:bookmarkStart w:id="38" w:name="_Toc143033257"/>
+      <w:bookmarkStart w:id="47" w:name="_Toc143121055"/>
       <w:r>
         <w:t>Scale method to India</w:t>
       </w:r>
-      <w:bookmarkEnd w:id="38"/>
+      <w:bookmarkEnd w:id="47"/>
     </w:p>
     <w:p>
       <w:r>
@@ -8947,9 +9443,8 @@
         <w:rPr>
           <w:noProof/>
         </w:rPr>
-        <w:lastRenderedPageBreak/>
         <w:drawing>
-          <wp:anchor distT="0" distB="0" distL="114300" distR="114300" simplePos="0" relativeHeight="251661312" behindDoc="0" locked="0" layoutInCell="1" allowOverlap="1" wp14:anchorId="6D7E0CD0" wp14:editId="7998AE53">
+          <wp:anchor distT="0" distB="0" distL="114300" distR="114300" simplePos="0" relativeHeight="251664384" behindDoc="0" locked="0" layoutInCell="1" allowOverlap="1" wp14:anchorId="6D7E0CD0" wp14:editId="28082843">
             <wp:simplePos x="0" y="0"/>
             <wp:positionH relativeFrom="margin">
               <wp:align>center</wp:align>
@@ -9042,7 +9537,7 @@
         </w:rPr>
         <w:lastRenderedPageBreak/>
         <w:drawing>
-          <wp:anchor distT="0" distB="0" distL="114300" distR="114300" simplePos="0" relativeHeight="251657216" behindDoc="1" locked="0" layoutInCell="1" allowOverlap="1" wp14:anchorId="302308BD" wp14:editId="3A753BB6">
+          <wp:anchor distT="0" distB="0" distL="114300" distR="114300" simplePos="0" relativeHeight="251657216" behindDoc="1" locked="0" layoutInCell="1" allowOverlap="1" wp14:anchorId="302308BD" wp14:editId="30402263">
             <wp:simplePos x="0" y="0"/>
             <wp:positionH relativeFrom="column">
               <wp:posOffset>2787015</wp:posOffset>
@@ -9117,7 +9612,7 @@
           <w:noProof/>
         </w:rPr>
         <w:drawing>
-          <wp:anchor distT="0" distB="0" distL="114300" distR="114300" simplePos="0" relativeHeight="251659264" behindDoc="1" locked="0" layoutInCell="1" allowOverlap="1" wp14:anchorId="162EAD52" wp14:editId="63F0AA92">
+          <wp:anchor distT="0" distB="0" distL="114300" distR="114300" simplePos="0" relativeHeight="251660288" behindDoc="1" locked="0" layoutInCell="1" allowOverlap="1" wp14:anchorId="162EAD52" wp14:editId="2773FEF1">
             <wp:simplePos x="0" y="0"/>
             <wp:positionH relativeFrom="column">
               <wp:posOffset>5697220</wp:posOffset>
@@ -9192,7 +9687,7 @@
           <w:noProof/>
         </w:rPr>
         <w:drawing>
-          <wp:anchor distT="0" distB="0" distL="114300" distR="114300" simplePos="0" relativeHeight="251655168" behindDoc="1" locked="0" layoutInCell="1" allowOverlap="1" wp14:anchorId="02FE2B98" wp14:editId="3E808810">
+          <wp:anchor distT="0" distB="0" distL="114300" distR="114300" simplePos="0" relativeHeight="251652096" behindDoc="1" locked="0" layoutInCell="1" allowOverlap="1" wp14:anchorId="02FE2B98" wp14:editId="44DB6861">
             <wp:simplePos x="0" y="0"/>
             <wp:positionH relativeFrom="column">
               <wp:posOffset>-114300</wp:posOffset>
@@ -9271,7 +9766,7 @@
             <v:stroke joinstyle="miter"/>
             <v:path gradientshapeok="t" o:connecttype="rect"/>
           </v:shapetype>
-          <v:shape id="_x0000_s1026" type="#_x0000_t202" style="position:absolute;margin-left:.5pt;margin-top:381.3pt;width:695.25pt;height:23.5pt;z-index:251662336;mso-position-horizontal-relative:text;mso-position-vertical-relative:text" wrapcoords="-72 0 -72 21000 21600 21000 21600 0 -72 0" stroked="f">
+          <v:shape id="_x0000_s1026" type="#_x0000_t202" style="position:absolute;margin-left:.5pt;margin-top:381.3pt;width:695.25pt;height:23.5pt;z-index:251659776;mso-position-horizontal-relative:text;mso-position-vertical-relative:text" wrapcoords="-72 0 -72 21000 21600 21000 21600 0 -72 0" stroked="f">
             <v:textbox style="mso-fit-shape-to-text:t" inset="0,0,0,0">
               <w:txbxContent>
                 <w:p>
@@ -9281,7 +9776,7 @@
                       <w:noProof/>
                     </w:rPr>
                   </w:pPr>
-                  <w:bookmarkStart w:id="39" w:name="_Ref143009488"/>
+                  <w:bookmarkStart w:id="48" w:name="_Ref143009488"/>
                   <w:r>
                     <w:t xml:space="preserve">Figure </w:t>
                   </w:r>
@@ -9293,7 +9788,7 @@
                       <w:t>3</w:t>
                     </w:r>
                   </w:fldSimple>
-                  <w:bookmarkEnd w:id="39"/>
+                  <w:bookmarkEnd w:id="48"/>
                   <w:r>
                     <w:t xml:space="preserve">: Placeholder for triptych of </w:t>
                   </w:r>
@@ -9331,11 +9826,291 @@
     <w:p>
       <w:pPr>
         <w:pStyle w:val="Heading2"/>
+        <w:numPr>
+          <w:ilvl w:val="0"/>
+          <w:numId w:val="22"/>
+        </w:numPr>
         <w:rPr>
           <w:noProof/>
         </w:rPr>
       </w:pPr>
-      <w:bookmarkStart w:id="40" w:name="_Toc143033258"/>
+      <w:bookmarkStart w:id="49" w:name="_Toc143121056"/>
+      <w:r>
+        <w:rPr>
+          <w:noProof/>
+        </w:rPr>
+        <w:lastRenderedPageBreak/>
+        <w:t>Discussion</w:t>
+      </w:r>
+      <w:bookmarkEnd w:id="49"/>
+    </w:p>
+    <w:p>
+      <w:pPr>
+        <w:rPr>
+          <w:noProof/>
+        </w:rPr>
+      </w:pPr>
+      <w:r>
+        <w:rPr>
+          <w:noProof/>
+        </w:rPr>
+        <w:t>Introduction text for section; breakdown + summary</w:t>
+      </w:r>
+    </w:p>
+    <w:p>
+      <w:pPr>
+        <w:pStyle w:val="Heading3"/>
+        <w:numPr>
+          <w:ilvl w:val="1"/>
+          <w:numId w:val="22"/>
+        </w:numPr>
+        <w:rPr>
+          <w:noProof/>
+        </w:rPr>
+      </w:pPr>
+      <w:bookmarkStart w:id="50" w:name="_Toc143121057"/>
+      <w:r>
+        <w:rPr>
+          <w:noProof/>
+        </w:rPr>
+        <w:t>Interpretation (TITLE TBC)</w:t>
+      </w:r>
+      <w:bookmarkEnd w:id="50"/>
+    </w:p>
+    <w:p>
+      <w:pPr>
+        <w:rPr>
+          <w:color w:val="FF0000"/>
+        </w:rPr>
+      </w:pPr>
+      <w:r>
+        <w:rPr>
+          <w:color w:val="FF0000"/>
+        </w:rPr>
+        <w:t>[Discussion points]:</w:t>
+      </w:r>
+    </w:p>
+    <w:p>
+      <w:pPr>
+        <w:pStyle w:val="ListParagraph"/>
+        <w:numPr>
+          <w:ilvl w:val="0"/>
+          <w:numId w:val="30"/>
+        </w:numPr>
+      </w:pPr>
+      <w:r>
+        <w:t>Be clear on the 2 major assumptions of the methodology and results:</w:t>
+      </w:r>
+    </w:p>
+    <w:p>
+      <w:pPr>
+        <w:pStyle w:val="ListParagraph"/>
+        <w:numPr>
+          <w:ilvl w:val="1"/>
+          <w:numId w:val="30"/>
+        </w:numPr>
+      </w:pPr>
+      <w:r>
+        <w:t>The agricultural dependent population are geographically proximal to cropland areas, where they source their livelihoods.</w:t>
+      </w:r>
+    </w:p>
+    <w:p>
+      <w:pPr>
+        <w:pStyle w:val="ListParagraph"/>
+        <w:numPr>
+          <w:ilvl w:val="1"/>
+          <w:numId w:val="30"/>
+        </w:numPr>
+      </w:pPr>
+      <w:r>
+        <w:t xml:space="preserve">The agricultural dependent population </w:t>
+      </w:r>
+      <w:r>
+        <w:rPr>
+          <w:u w:val="single"/>
+        </w:rPr>
+        <w:t>do not</w:t>
+      </w:r>
+      <w:r>
+        <w:t xml:space="preserve"> reside in high density urban areas, as these areas are unlikely to be proximal to cropland (point 1). Realistically, it is acknowledged that a fraction of ADP may reside in high density urban</w:t>
+      </w:r>
+      <w:r>
+        <w:t xml:space="preserve"> areas</w:t>
+      </w:r>
+      <w:r>
+        <w:t xml:space="preserve">, but this fraction is so small that it </w:t>
+      </w:r>
+      <w:r>
+        <w:t xml:space="preserve">does not meaningfully impact the analysis. </w:t>
+      </w:r>
+    </w:p>
+    <w:p>
+      <w:pPr>
+        <w:pStyle w:val="ListParagraph"/>
+        <w:numPr>
+          <w:ilvl w:val="0"/>
+          <w:numId w:val="30"/>
+        </w:numPr>
+      </w:pPr>
+      <w:r>
+        <w:t>How should we interpret different buffer radius? Comes back to the central assumption</w:t>
+      </w:r>
+      <w:r>
+        <w:t xml:space="preserve">s above; a large radius in either direction (positive or negative) challenges the validity of these assumptions. </w:t>
+      </w:r>
+      <w:r>
+        <w:t xml:space="preserve">If a radius is very large, </w:t>
+      </w:r>
+      <w:r>
+        <w:t xml:space="preserve">it suggests that the ADP travel long distances to their place of work and are therefore not proximal to cropland (to a certain extent). If the radius is very subtractive, it suggests that population on the edge of cropland zones are not ADP, and that there are therefore large areas of cropland where the population is systematically non-agricultural. Neither of these are likely to be </w:t>
+      </w:r>
+      <w:r>
+        <w:t>true, and</w:t>
+      </w:r>
+      <w:r>
+        <w:t xml:space="preserve"> so interpretation must be cautious. </w:t>
+      </w:r>
+    </w:p>
+    <w:p>
+      <w:pPr>
+        <w:pStyle w:val="ListParagraph"/>
+        <w:numPr>
+          <w:ilvl w:val="0"/>
+          <w:numId w:val="30"/>
+        </w:numPr>
+      </w:pPr>
+      <w:r>
+        <w:t xml:space="preserve">Should also look for case examples of areas with a large radius close to large urban centres; are there districts where a buffer skips over or ‘engulfs’ an urban area? What would this suggest? </w:t>
+      </w:r>
+    </w:p>
+    <w:p>
+      <w:pPr>
+        <w:pStyle w:val="ListParagraph"/>
+        <w:numPr>
+          <w:ilvl w:val="0"/>
+          <w:numId w:val="30"/>
+        </w:numPr>
+      </w:pPr>
+      <w:r>
+        <w:t xml:space="preserve">Link results to action – how are the results useful for the stated goals? What would they mean for policy makers? </w:t>
+      </w:r>
+    </w:p>
+    <w:p>
+      <w:pPr>
+        <w:pStyle w:val="Heading3"/>
+        <w:numPr>
+          <w:ilvl w:val="1"/>
+          <w:numId w:val="22"/>
+        </w:numPr>
+        <w:rPr>
+          <w:noProof/>
+        </w:rPr>
+      </w:pPr>
+      <w:bookmarkStart w:id="51" w:name="_Toc143121058"/>
+      <w:r>
+        <w:rPr>
+          <w:noProof/>
+        </w:rPr>
+        <w:t>Limitations</w:t>
+      </w:r>
+      <w:bookmarkEnd w:id="51"/>
+    </w:p>
+    <w:p>
+      <w:pPr>
+        <w:rPr>
+          <w:color w:val="FF0000"/>
+        </w:rPr>
+      </w:pPr>
+      <w:r>
+        <w:rPr>
+          <w:color w:val="FF0000"/>
+        </w:rPr>
+        <w:t>[Discussion points]:</w:t>
+      </w:r>
+    </w:p>
+    <w:p>
+      <w:pPr>
+        <w:pStyle w:val="ListParagraph"/>
+        <w:numPr>
+          <w:ilvl w:val="0"/>
+          <w:numId w:val="29"/>
+        </w:numPr>
+      </w:pPr>
+      <w:r>
+        <w:t>Proxy calculation for ADP</w:t>
+      </w:r>
+      <w:r>
+        <w:rPr>
+          <w:vertAlign w:val="subscript"/>
+        </w:rPr>
+        <w:t>C5</w:t>
+      </w:r>
+      <w:r>
+        <w:t xml:space="preserve">; could improve this by finding the average household composition or number of dependents for agricultural labourers (as opposed to the crude ratio of workers to non-workers), Could further break this down to improve accuracy: is the </w:t>
+      </w:r>
+      <w:r>
+        <w:t>ratio</w:t>
+      </w:r>
+      <w:r>
+        <w:t xml:space="preserve"> different for main/marginal workers? Is the</w:t>
+      </w:r>
+      <w:r>
+        <w:t xml:space="preserve"> ratio different for different age groups (likely)</w:t>
+      </w:r>
+    </w:p>
+    <w:p>
+      <w:pPr>
+        <w:pStyle w:val="ListParagraph"/>
+        <w:numPr>
+          <w:ilvl w:val="0"/>
+          <w:numId w:val="29"/>
+        </w:numPr>
+      </w:pPr>
+      <w:r>
+        <w:lastRenderedPageBreak/>
+        <w:t xml:space="preserve">Extending on point above; the purpose of this study is not to interrogate the definition of ADP. Rather, a method is tested and presented that is open to modification in the presence of a more sophisticated definition or calculation of ADP. </w:t>
+      </w:r>
+    </w:p>
+    <w:p>
+      <w:pPr>
+        <w:pStyle w:val="ListParagraph"/>
+        <w:numPr>
+          <w:ilvl w:val="0"/>
+          <w:numId w:val="29"/>
+        </w:numPr>
+      </w:pPr>
+      <w:r>
+        <w:t xml:space="preserve">Temporal alignment: DynamicWorld is only available as far back as 2015, whereas the other datasets are aligned with the Census year (2011). This difference likely to have some effect, due to the rapid scale of growth/development in India as a whole – would lead to considerable differences in cropland areas over the </w:t>
+      </w:r>
+      <w:r>
+        <w:t>four-year</w:t>
+      </w:r>
+      <w:r>
+        <w:t xml:space="preserve"> period. </w:t>
+      </w:r>
+    </w:p>
+    <w:p>
+      <w:pPr>
+        <w:rPr>
+          <w:rFonts w:eastAsiaTheme="majorEastAsia"/>
+          <w:noProof/>
+        </w:rPr>
+      </w:pPr>
+      <w:r>
+        <w:rPr>
+          <w:noProof/>
+        </w:rPr>
+        <w:br w:type="page"/>
+      </w:r>
+    </w:p>
+    <w:p>
+      <w:pPr>
+        <w:pStyle w:val="Heading2"/>
+        <w:rPr>
+          <w:noProof/>
+        </w:rPr>
+      </w:pPr>
+      <w:bookmarkStart w:id="52" w:name="_Toc143121059"/>
       <w:r>
         <w:rPr>
           <w:noProof/>
@@ -9343,7 +10118,7 @@
         <w:lastRenderedPageBreak/>
         <w:t>Appendix</w:t>
       </w:r>
-      <w:bookmarkEnd w:id="40"/>
+      <w:bookmarkEnd w:id="52"/>
     </w:p>
     <w:p/>
     <w:p>
@@ -9369,13 +10144,13 @@
         <w:tblLook w:val="04A0" w:firstRow="1" w:lastRow="0" w:firstColumn="1" w:lastColumn="0" w:noHBand="0" w:noVBand="1"/>
       </w:tblPr>
       <w:tblGrid>
-        <w:gridCol w:w="7296"/>
-        <w:gridCol w:w="1946"/>
+        <w:gridCol w:w="6786"/>
+        <w:gridCol w:w="2456"/>
       </w:tblGrid>
       <w:tr>
         <w:tc>
           <w:tcPr>
-            <w:tcW w:w="6912" w:type="dxa"/>
+            <w:tcW w:w="6345" w:type="dxa"/>
           </w:tcPr>
           <w:p>
             <w:pPr>
@@ -9387,8 +10162,8 @@
                 <w:color w:val="FF0000"/>
               </w:rPr>
               <w:drawing>
-                <wp:inline distT="0" distB="0" distL="0" distR="0" wp14:anchorId="0F867D4A" wp14:editId="35812F9D">
-                  <wp:extent cx="4495800" cy="3228340"/>
+                <wp:inline distT="0" distB="0" distL="0" distR="0" wp14:anchorId="0F867D4A" wp14:editId="38C51EB1">
+                  <wp:extent cx="4171950" cy="2995790"/>
                   <wp:effectExtent l="0" t="0" r="0" b="0"/>
                   <wp:docPr id="1191747601" name="Picture 1191747601" descr="A diagram of a graph&#10;&#10;Description automatically generated"/>
                   <wp:cNvGraphicFramePr>
@@ -9415,7 +10190,7 @@
                         <pic:spPr bwMode="auto">
                           <a:xfrm>
                             <a:off x="0" y="0"/>
-                            <a:ext cx="4502081" cy="3232850"/>
+                            <a:ext cx="4181807" cy="3002868"/>
                           </a:xfrm>
                           <a:prstGeom prst="rect">
                             <a:avLst/>
@@ -9443,24 +10218,14 @@
             <w:r>
               <w:t xml:space="preserve">Figure </w:t>
             </w:r>
-            <w:r>
-              <w:fldChar w:fldCharType="begin"/>
-            </w:r>
-            <w:r>
-              <w:instrText xml:space="preserve"> SEQ Figure \* ARABIC </w:instrText>
-            </w:r>
-            <w:r>
-              <w:fldChar w:fldCharType="separate"/>
-            </w:r>
-            <w:r>
-              <w:rPr>
-                <w:noProof/>
-              </w:rPr>
-              <w:t>2</w:t>
-            </w:r>
-            <w:r>
-              <w:fldChar w:fldCharType="end"/>
-            </w:r>
+            <w:fldSimple w:instr=" SEQ Figure \* ARABIC ">
+              <w:r>
+                <w:rPr>
+                  <w:noProof/>
+                </w:rPr>
+                <w:t>4</w:t>
+              </w:r>
+            </w:fldSimple>
             <w:r>
               <w:t>: Distribution of ADP</w:t>
             </w:r>
@@ -9523,556 +10288,355 @@
               <w:t xml:space="preserve"> </w:t>
             </w:r>
           </w:p>
-          <w:p>
-            <w:pPr>
-              <w:pStyle w:val="Caption"/>
-            </w:pPr>
+          <w:p/>
+          <w:p>
+            <w:r>
+              <w:rPr>
+                <w:highlight w:val="yellow"/>
+              </w:rPr>
+              <w:t>TO CONSIDER</w:t>
+            </w:r>
+            <w:r>
+              <w:t>: Add map of India (labelled states/Union territories) and map of Karnataka (labelled districts) as Appendix</w:t>
+            </w:r>
           </w:p>
         </w:tc>
         <w:tc>
           <w:tcPr>
-            <w:tcW w:w="2330" w:type="dxa"/>
+            <w:tcW w:w="2897" w:type="dxa"/>
           </w:tcPr>
           <w:tbl>
             <w:tblPr>
               <w:tblStyle w:val="TableGrid"/>
-              <w:tblW w:w="0" w:type="auto"/>
+              <w:tblW w:w="5000" w:type="pct"/>
+              <w:tblBorders>
+                <w:top w:val="none" w:sz="0" w:space="0" w:color="auto"/>
+                <w:left w:val="none" w:sz="0" w:space="0" w:color="auto"/>
+                <w:bottom w:val="none" w:sz="0" w:space="0" w:color="auto"/>
+                <w:right w:val="none" w:sz="0" w:space="0" w:color="auto"/>
+                <w:insideH w:val="none" w:sz="0" w:space="0" w:color="auto"/>
+                <w:insideV w:val="none" w:sz="0" w:space="0" w:color="auto"/>
+              </w:tblBorders>
               <w:tblLook w:val="04A0" w:firstRow="1" w:lastRow="0" w:firstColumn="1" w:lastColumn="0" w:noHBand="0" w:noVBand="1"/>
             </w:tblPr>
             <w:tblGrid>
-              <w:gridCol w:w="817"/>
-              <w:gridCol w:w="567"/>
-              <w:gridCol w:w="336"/>
+              <w:gridCol w:w="740"/>
+              <w:gridCol w:w="1500"/>
             </w:tblGrid>
             <w:tr>
               <w:tc>
                 <w:tcPr>
-                  <w:tcW w:w="818" w:type="dxa"/>
-                  <w:vMerge w:val="restart"/>
+                  <w:tcW w:w="1636" w:type="pct"/>
+                  <w:tcBorders>
+                    <w:top w:val="single" w:sz="4" w:space="0" w:color="auto"/>
+                    <w:bottom w:val="single" w:sz="4" w:space="0" w:color="auto"/>
+                  </w:tcBorders>
                   <w:vAlign w:val="center"/>
                 </w:tcPr>
                 <w:p>
                   <w:pPr>
-                    <w:pStyle w:val="TableText"/>
+                    <w:pStyle w:val="TableHeaders"/>
+                    <w:jc w:val="center"/>
                   </w:pPr>
-                  <w:r>
-                    <w:t>ADPC1</w:t>
-                  </w:r>
                 </w:p>
               </w:tc>
               <w:tc>
                 <w:tcPr>
-                  <w:tcW w:w="451" w:type="dxa"/>
+                  <w:tcW w:w="3364" w:type="pct"/>
+                  <w:tcBorders>
+                    <w:top w:val="single" w:sz="4" w:space="0" w:color="auto"/>
+                    <w:bottom w:val="single" w:sz="4" w:space="0" w:color="auto"/>
+                  </w:tcBorders>
                 </w:tcPr>
                 <w:p>
                   <w:pPr>
-                    <w:pStyle w:val="TableText"/>
+                    <w:pStyle w:val="TableHeaders"/>
+                    <w:jc w:val="center"/>
                   </w:pPr>
                   <w:r>
-                    <w:t>mn</w:t>
+                    <w:t>mean</w:t>
                   </w:r>
-                </w:p>
-              </w:tc>
-              <w:tc>
-                <w:tcPr>
-                  <w:tcW w:w="451" w:type="dxa"/>
-                </w:tcPr>
-                <w:p>
-                  <w:pPr>
-                    <w:pStyle w:val="TableText"/>
-                  </w:pPr>
+                  <w:r>
+                    <w:t xml:space="preserve"> (</w:t>
+                  </w:r>
+                  <w:r>
+                    <w:rPr>
+                      <w:i/>
+                      <w:iCs/>
+                    </w:rPr>
+                    <w:t>s</w:t>
+                  </w:r>
+                  <w:r>
+                    <w:rPr>
+                      <w:i/>
+                      <w:iCs/>
+                    </w:rPr>
+                    <w:t>t.</w:t>
+                  </w:r>
+                  <w:r>
+                    <w:rPr>
+                      <w:i/>
+                      <w:iCs/>
+                    </w:rPr>
+                    <w:t>d</w:t>
+                  </w:r>
+                  <w:r>
+                    <w:rPr>
+                      <w:i/>
+                      <w:iCs/>
+                    </w:rPr>
+                    <w:t>ev</w:t>
+                  </w:r>
+                  <w:r>
+                    <w:t>)</w:t>
+                  </w:r>
                 </w:p>
               </w:tc>
             </w:tr>
             <w:tr>
               <w:tc>
                 <w:tcPr>
-                  <w:tcW w:w="818" w:type="dxa"/>
-                  <w:vMerge/>
+                  <w:tcW w:w="1636" w:type="pct"/>
+                  <w:tcBorders>
+                    <w:top w:val="single" w:sz="4" w:space="0" w:color="auto"/>
+                  </w:tcBorders>
                   <w:vAlign w:val="center"/>
                 </w:tcPr>
                 <w:p>
                   <w:pPr>
                     <w:pStyle w:val="TableText"/>
-                  </w:pPr>
-                </w:p>
-              </w:tc>
-              <w:tc>
-                <w:tcPr>
-                  <w:tcW w:w="451" w:type="dxa"/>
-                </w:tcPr>
-                <w:p>
-                  <w:pPr>
-                    <w:pStyle w:val="TableText"/>
+                    <w:jc w:val="center"/>
                   </w:pPr>
                   <w:r>
-                    <w:t>sd</w:t>
+                    <w:t>ADP</w:t>
+                  </w:r>
+                  <w:r>
+                    <w:rPr>
+                      <w:vertAlign w:val="subscript"/>
+                    </w:rPr>
+                    <w:t>C1</w:t>
                   </w:r>
                 </w:p>
               </w:tc>
               <w:tc>
                 <w:tcPr>
-                  <w:tcW w:w="451" w:type="dxa"/>
+                  <w:tcW w:w="3364" w:type="pct"/>
+                  <w:tcBorders>
+                    <w:top w:val="single" w:sz="4" w:space="0" w:color="auto"/>
+                  </w:tcBorders>
                 </w:tcPr>
                 <w:p>
                   <w:pPr>
                     <w:pStyle w:val="TableText"/>
+                    <w:jc w:val="center"/>
                   </w:pPr>
+                  <w:r>
+                    <w:t>-18.1 (</w:t>
+                  </w:r>
+                  <w:r>
+                    <w:rPr>
+                      <w:i/>
+                      <w:iCs/>
+                    </w:rPr>
+                    <w:t>21.0</w:t>
+                  </w:r>
+                  <w:r>
+                    <w:t>)</w:t>
+                  </w:r>
                 </w:p>
               </w:tc>
             </w:tr>
             <w:tr>
               <w:tc>
                 <w:tcPr>
-                  <w:tcW w:w="818" w:type="dxa"/>
-                  <w:vMerge/>
+                  <w:tcW w:w="1636" w:type="pct"/>
                   <w:vAlign w:val="center"/>
                 </w:tcPr>
                 <w:p>
                   <w:pPr>
                     <w:pStyle w:val="TableText"/>
-                  </w:pPr>
-                </w:p>
-              </w:tc>
-              <w:tc>
-                <w:tcPr>
-                  <w:tcW w:w="451" w:type="dxa"/>
-                </w:tcPr>
-                <w:p>
-                  <w:pPr>
-                    <w:pStyle w:val="TableText"/>
+                    <w:jc w:val="center"/>
                   </w:pPr>
                   <w:r>
-                    <w:t>med</w:t>
+                    <w:t>ADP</w:t>
+                  </w:r>
+                  <w:r>
+                    <w:rPr>
+                      <w:vertAlign w:val="subscript"/>
+                    </w:rPr>
+                    <w:t>C2</w:t>
                   </w:r>
                 </w:p>
               </w:tc>
               <w:tc>
                 <w:tcPr>
-                  <w:tcW w:w="451" w:type="dxa"/>
+                  <w:tcW w:w="3364" w:type="pct"/>
                 </w:tcPr>
                 <w:p>
                   <w:pPr>
                     <w:pStyle w:val="TableText"/>
+                    <w:jc w:val="center"/>
                   </w:pPr>
+                  <w:r>
+                    <w:t>-15.6 (</w:t>
+                  </w:r>
+                  <w:r>
+                    <w:rPr>
+                      <w:i/>
+                      <w:iCs/>
+                    </w:rPr>
+                    <w:t>23.0</w:t>
+                  </w:r>
+                  <w:r>
+                    <w:t>)</w:t>
+                  </w:r>
                 </w:p>
               </w:tc>
             </w:tr>
             <w:tr>
               <w:tc>
                 <w:tcPr>
-                  <w:tcW w:w="818" w:type="dxa"/>
-                  <w:vMerge w:val="restart"/>
+                  <w:tcW w:w="1636" w:type="pct"/>
                   <w:vAlign w:val="center"/>
                 </w:tcPr>
                 <w:p>
                   <w:pPr>
                     <w:pStyle w:val="TableText"/>
+                    <w:jc w:val="center"/>
                   </w:pPr>
                   <w:r>
-                    <w:t>ADPC2</w:t>
+                    <w:t>ADP</w:t>
+                  </w:r>
+                  <w:r>
+                    <w:rPr>
+                      <w:vertAlign w:val="subscript"/>
+                    </w:rPr>
+                    <w:t>C3</w:t>
                   </w:r>
                 </w:p>
               </w:tc>
               <w:tc>
                 <w:tcPr>
-                  <w:tcW w:w="451" w:type="dxa"/>
+                  <w:tcW w:w="3364" w:type="pct"/>
                 </w:tcPr>
                 <w:p>
                   <w:pPr>
                     <w:pStyle w:val="TableText"/>
+                    <w:jc w:val="center"/>
                   </w:pPr>
-                </w:p>
-              </w:tc>
-              <w:tc>
-                <w:tcPr>
-                  <w:tcW w:w="451" w:type="dxa"/>
-                </w:tcPr>
-                <w:p>
-                  <w:pPr>
-                    <w:pStyle w:val="TableText"/>
-                  </w:pPr>
+                  <w:r>
+                    <w:t>-13.4 (</w:t>
+                  </w:r>
+                  <w:r>
+                    <w:rPr>
+                      <w:i/>
+                      <w:iCs/>
+                    </w:rPr>
+                    <w:t>20.4</w:t>
+                  </w:r>
+                  <w:r>
+                    <w:t>)</w:t>
+                  </w:r>
                 </w:p>
               </w:tc>
             </w:tr>
             <w:tr>
               <w:tc>
                 <w:tcPr>
-                  <w:tcW w:w="818" w:type="dxa"/>
-                  <w:vMerge/>
+                  <w:tcW w:w="1636" w:type="pct"/>
                   <w:vAlign w:val="center"/>
                 </w:tcPr>
                 <w:p>
                   <w:pPr>
                     <w:pStyle w:val="TableText"/>
+                    <w:jc w:val="center"/>
                   </w:pPr>
+                  <w:r>
+                    <w:t>ADP</w:t>
+                  </w:r>
+                  <w:r>
+                    <w:rPr>
+                      <w:vertAlign w:val="subscript"/>
+                    </w:rPr>
+                    <w:t>C4</w:t>
+                  </w:r>
                 </w:p>
               </w:tc>
               <w:tc>
                 <w:tcPr>
-                  <w:tcW w:w="451" w:type="dxa"/>
+                  <w:tcW w:w="3364" w:type="pct"/>
                 </w:tcPr>
                 <w:p>
                   <w:pPr>
                     <w:pStyle w:val="TableText"/>
+                    <w:jc w:val="center"/>
                   </w:pPr>
-                </w:p>
-              </w:tc>
-              <w:tc>
-                <w:tcPr>
-                  <w:tcW w:w="451" w:type="dxa"/>
-                </w:tcPr>
-                <w:p>
-                  <w:pPr>
-                    <w:pStyle w:val="TableText"/>
-                  </w:pPr>
+                  <w:r>
+                    <w:t>-10.4 (</w:t>
+                  </w:r>
+                  <w:r>
+                    <w:rPr>
+                      <w:i/>
+                      <w:iCs/>
+                    </w:rPr>
+                    <w:t>22.4</w:t>
+                  </w:r>
+                  <w:r>
+                    <w:t>)</w:t>
+                  </w:r>
                 </w:p>
               </w:tc>
             </w:tr>
             <w:tr>
               <w:tc>
                 <w:tcPr>
-                  <w:tcW w:w="818" w:type="dxa"/>
-                  <w:vMerge/>
+                  <w:tcW w:w="1636" w:type="pct"/>
+                  <w:tcBorders>
+                    <w:bottom w:val="single" w:sz="4" w:space="0" w:color="auto"/>
+                  </w:tcBorders>
                   <w:vAlign w:val="center"/>
                 </w:tcPr>
                 <w:p>
                   <w:pPr>
                     <w:pStyle w:val="TableText"/>
-                  </w:pPr>
-                </w:p>
-              </w:tc>
-              <w:tc>
-                <w:tcPr>
-                  <w:tcW w:w="451" w:type="dxa"/>
-                </w:tcPr>
-                <w:p>
-                  <w:pPr>
-                    <w:pStyle w:val="TableText"/>
-                  </w:pPr>
-                </w:p>
-              </w:tc>
-              <w:tc>
-                <w:tcPr>
-                  <w:tcW w:w="451" w:type="dxa"/>
-                </w:tcPr>
-                <w:p>
-                  <w:pPr>
-                    <w:pStyle w:val="TableText"/>
-                  </w:pPr>
-                </w:p>
-              </w:tc>
-            </w:tr>
-            <w:tr>
-              <w:tc>
-                <w:tcPr>
-                  <w:tcW w:w="818" w:type="dxa"/>
-                  <w:vMerge w:val="restart"/>
-                  <w:vAlign w:val="center"/>
-                </w:tcPr>
-                <w:p>
-                  <w:pPr>
-                    <w:pStyle w:val="TableText"/>
+                    <w:jc w:val="center"/>
                   </w:pPr>
                   <w:r>
-                    <w:t>ADPC3</w:t>
+                    <w:t>ADP</w:t>
+                  </w:r>
+                  <w:r>
+                    <w:rPr>
+                      <w:vertAlign w:val="subscript"/>
+                    </w:rPr>
+                    <w:t>C5</w:t>
                   </w:r>
                 </w:p>
               </w:tc>
               <w:tc>
                 <w:tcPr>
-                  <w:tcW w:w="451" w:type="dxa"/>
+                  <w:tcW w:w="3364" w:type="pct"/>
+                  <w:tcBorders>
+                    <w:bottom w:val="single" w:sz="4" w:space="0" w:color="auto"/>
+                  </w:tcBorders>
                 </w:tcPr>
                 <w:p>
                   <w:pPr>
                     <w:pStyle w:val="TableText"/>
-                  </w:pPr>
-                </w:p>
-              </w:tc>
-              <w:tc>
-                <w:tcPr>
-                  <w:tcW w:w="451" w:type="dxa"/>
-                </w:tcPr>
-                <w:p>
-                  <w:pPr>
-                    <w:pStyle w:val="TableText"/>
-                  </w:pPr>
-                </w:p>
-              </w:tc>
-            </w:tr>
-            <w:tr>
-              <w:tc>
-                <w:tcPr>
-                  <w:tcW w:w="818" w:type="dxa"/>
-                  <w:vMerge/>
-                  <w:vAlign w:val="center"/>
-                </w:tcPr>
-                <w:p>
-                  <w:pPr>
-                    <w:pStyle w:val="TableText"/>
-                  </w:pPr>
-                </w:p>
-              </w:tc>
-              <w:tc>
-                <w:tcPr>
-                  <w:tcW w:w="451" w:type="dxa"/>
-                </w:tcPr>
-                <w:p>
-                  <w:pPr>
-                    <w:pStyle w:val="TableText"/>
-                  </w:pPr>
-                </w:p>
-              </w:tc>
-              <w:tc>
-                <w:tcPr>
-                  <w:tcW w:w="451" w:type="dxa"/>
-                </w:tcPr>
-                <w:p>
-                  <w:pPr>
-                    <w:pStyle w:val="TableText"/>
-                  </w:pPr>
-                </w:p>
-              </w:tc>
-            </w:tr>
-            <w:tr>
-              <w:tc>
-                <w:tcPr>
-                  <w:tcW w:w="818" w:type="dxa"/>
-                  <w:vMerge/>
-                  <w:vAlign w:val="center"/>
-                </w:tcPr>
-                <w:p>
-                  <w:pPr>
-                    <w:pStyle w:val="TableText"/>
-                  </w:pPr>
-                </w:p>
-              </w:tc>
-              <w:tc>
-                <w:tcPr>
-                  <w:tcW w:w="451" w:type="dxa"/>
-                </w:tcPr>
-                <w:p>
-                  <w:pPr>
-                    <w:pStyle w:val="TableText"/>
-                  </w:pPr>
-                </w:p>
-              </w:tc>
-              <w:tc>
-                <w:tcPr>
-                  <w:tcW w:w="451" w:type="dxa"/>
-                </w:tcPr>
-                <w:p>
-                  <w:pPr>
-                    <w:pStyle w:val="TableText"/>
-                  </w:pPr>
-                </w:p>
-              </w:tc>
-            </w:tr>
-            <w:tr>
-              <w:tc>
-                <w:tcPr>
-                  <w:tcW w:w="818" w:type="dxa"/>
-                  <w:vMerge w:val="restart"/>
-                  <w:vAlign w:val="center"/>
-                </w:tcPr>
-                <w:p>
-                  <w:pPr>
-                    <w:pStyle w:val="TableText"/>
+                    <w:jc w:val="center"/>
                   </w:pPr>
                   <w:r>
-                    <w:t>ADPC4</w:t>
+                    <w:t>15.6 (</w:t>
                   </w:r>
-                </w:p>
-              </w:tc>
-              <w:tc>
-                <w:tcPr>
-                  <w:tcW w:w="451" w:type="dxa"/>
-                </w:tcPr>
-                <w:p>
-                  <w:pPr>
-                    <w:pStyle w:val="TableText"/>
-                  </w:pPr>
-                </w:p>
-              </w:tc>
-              <w:tc>
-                <w:tcPr>
-                  <w:tcW w:w="451" w:type="dxa"/>
-                </w:tcPr>
-                <w:p>
-                  <w:pPr>
-                    <w:pStyle w:val="TableText"/>
-                  </w:pPr>
-                </w:p>
-              </w:tc>
-            </w:tr>
-            <w:tr>
-              <w:tc>
-                <w:tcPr>
-                  <w:tcW w:w="818" w:type="dxa"/>
-                  <w:vMerge/>
-                  <w:vAlign w:val="center"/>
-                </w:tcPr>
-                <w:p>
-                  <w:pPr>
-                    <w:pStyle w:val="TableText"/>
-                  </w:pPr>
-                </w:p>
-              </w:tc>
-              <w:tc>
-                <w:tcPr>
-                  <w:tcW w:w="451" w:type="dxa"/>
-                </w:tcPr>
-                <w:p>
-                  <w:pPr>
-                    <w:pStyle w:val="TableText"/>
-                  </w:pPr>
-                </w:p>
-              </w:tc>
-              <w:tc>
-                <w:tcPr>
-                  <w:tcW w:w="451" w:type="dxa"/>
-                </w:tcPr>
-                <w:p>
-                  <w:pPr>
-                    <w:pStyle w:val="TableText"/>
-                  </w:pPr>
-                </w:p>
-              </w:tc>
-            </w:tr>
-            <w:tr>
-              <w:tc>
-                <w:tcPr>
-                  <w:tcW w:w="818" w:type="dxa"/>
-                  <w:vMerge/>
-                  <w:vAlign w:val="center"/>
-                </w:tcPr>
-                <w:p>
-                  <w:pPr>
-                    <w:pStyle w:val="TableText"/>
-                  </w:pPr>
-                </w:p>
-              </w:tc>
-              <w:tc>
-                <w:tcPr>
-                  <w:tcW w:w="451" w:type="dxa"/>
-                </w:tcPr>
-                <w:p>
-                  <w:pPr>
-                    <w:pStyle w:val="TableText"/>
-                  </w:pPr>
-                </w:p>
-              </w:tc>
-              <w:tc>
-                <w:tcPr>
-                  <w:tcW w:w="451" w:type="dxa"/>
-                </w:tcPr>
-                <w:p>
-                  <w:pPr>
-                    <w:pStyle w:val="TableText"/>
-                  </w:pPr>
-                </w:p>
-              </w:tc>
-            </w:tr>
-            <w:tr>
-              <w:tc>
-                <w:tcPr>
-                  <w:tcW w:w="818" w:type="dxa"/>
-                  <w:vMerge w:val="restart"/>
-                  <w:vAlign w:val="center"/>
-                </w:tcPr>
-                <w:p>
-                  <w:pPr>
-                    <w:pStyle w:val="TableText"/>
-                  </w:pPr>
                   <w:r>
-                    <w:t>ADPC5</w:t>
+                    <w:rPr>
+                      <w:i/>
+                      <w:iCs/>
+                    </w:rPr>
+                    <w:t>17.8</w:t>
                   </w:r>
-                </w:p>
-              </w:tc>
-              <w:tc>
-                <w:tcPr>
-                  <w:tcW w:w="451" w:type="dxa"/>
-                </w:tcPr>
-                <w:p>
-                  <w:pPr>
-                    <w:pStyle w:val="TableText"/>
-                  </w:pPr>
-                </w:p>
-              </w:tc>
-              <w:tc>
-                <w:tcPr>
-                  <w:tcW w:w="451" w:type="dxa"/>
-                </w:tcPr>
-                <w:p>
-                  <w:pPr>
-                    <w:pStyle w:val="TableText"/>
-                  </w:pPr>
-                </w:p>
-              </w:tc>
-            </w:tr>
-            <w:tr>
-              <w:tc>
-                <w:tcPr>
-                  <w:tcW w:w="818" w:type="dxa"/>
-                  <w:vMerge/>
-                </w:tcPr>
-                <w:p>
-                  <w:pPr>
-                    <w:pStyle w:val="TableText"/>
-                  </w:pPr>
-                </w:p>
-              </w:tc>
-              <w:tc>
-                <w:tcPr>
-                  <w:tcW w:w="451" w:type="dxa"/>
-                </w:tcPr>
-                <w:p>
-                  <w:pPr>
-                    <w:pStyle w:val="TableText"/>
-                  </w:pPr>
-                </w:p>
-              </w:tc>
-              <w:tc>
-                <w:tcPr>
-                  <w:tcW w:w="451" w:type="dxa"/>
-                </w:tcPr>
-                <w:p>
-                  <w:pPr>
-                    <w:pStyle w:val="TableText"/>
-                  </w:pPr>
-                </w:p>
-              </w:tc>
-            </w:tr>
-            <w:tr>
-              <w:tc>
-                <w:tcPr>
-                  <w:tcW w:w="818" w:type="dxa"/>
-                  <w:vMerge/>
-                </w:tcPr>
-                <w:p>
-                  <w:pPr>
-                    <w:pStyle w:val="TableText"/>
-                  </w:pPr>
-                </w:p>
-              </w:tc>
-              <w:tc>
-                <w:tcPr>
-                  <w:tcW w:w="451" w:type="dxa"/>
-                </w:tcPr>
-                <w:p>
-                  <w:pPr>
-                    <w:pStyle w:val="TableText"/>
-                  </w:pPr>
-                </w:p>
-              </w:tc>
-              <w:tc>
-                <w:tcPr>
-                  <w:tcW w:w="451" w:type="dxa"/>
-                </w:tcPr>
-                <w:p>
-                  <w:pPr>
-                    <w:pStyle w:val="TableText"/>
-                  </w:pPr>
+                  <w:r>
+                    <w:t>)</w:t>
+                  </w:r>
                 </w:p>
               </w:tc>
             </w:tr>
@@ -10080,6 +10644,7 @@
           <w:p>
             <w:pPr>
               <w:pStyle w:val="Caption"/>
+              <w:jc w:val="center"/>
             </w:pPr>
           </w:p>
         </w:tc>
@@ -10096,12 +10661,12 @@
       <w:pPr>
         <w:pStyle w:val="Heading2"/>
       </w:pPr>
-      <w:bookmarkStart w:id="41" w:name="_Toc143033259"/>
+      <w:bookmarkStart w:id="53" w:name="_Toc143121060"/>
       <w:r>
         <w:lastRenderedPageBreak/>
         <w:t>References</w:t>
       </w:r>
-      <w:bookmarkEnd w:id="41"/>
+      <w:bookmarkEnd w:id="53"/>
     </w:p>
     <w:p>
       <w:pPr>
@@ -11300,7 +11865,7 @@
       </w:r>
     </w:p>
   </w:comment>
-  <w:comment w:id="11" w:author="Joe P" w:date="2023-08-05T01:41:00Z" w:initials="JP">
+  <w:comment w:id="15" w:author="Joe P" w:date="2023-08-05T01:41:00Z" w:initials="JP">
     <w:p>
       <w:pPr>
         <w:pStyle w:val="CommentText"/>
@@ -11317,7 +11882,7 @@
       </w:r>
     </w:p>
   </w:comment>
-  <w:comment w:id="12" w:author="Joe P" w:date="2023-08-05T01:44:00Z" w:initials="JP">
+  <w:comment w:id="16" w:author="Joe P" w:date="2023-08-05T01:44:00Z" w:initials="JP">
     <w:p>
       <w:pPr>
         <w:pStyle w:val="CommentText"/>
@@ -11334,7 +11899,7 @@
       </w:r>
     </w:p>
   </w:comment>
-  <w:comment w:id="17" w:author="Joe P" w:date="2023-08-07T14:42:00Z" w:initials="JP">
+  <w:comment w:id="21" w:author="Joe P" w:date="2023-08-07T14:42:00Z" w:initials="JP">
     <w:p>
       <w:pPr>
         <w:pStyle w:val="CommentText"/>
@@ -11351,7 +11916,7 @@
       </w:r>
     </w:p>
   </w:comment>
-  <w:comment w:id="21" w:author="Joe P" w:date="2023-08-03T12:07:00Z" w:initials="JP">
+  <w:comment w:id="22" w:author="Joe P" w:date="2023-08-16T16:18:00Z" w:initials="JP">
     <w:p>
       <w:pPr>
         <w:pStyle w:val="CommentText"/>
@@ -11364,45 +11929,36 @@
         <w:annotationRef/>
       </w:r>
       <w:r>
-        <w:t>Move section, or rename subtitle to fit into flow of methodology?</w:t>
-      </w:r>
-    </w:p>
-  </w:comment>
-  <w:comment w:id="24" w:author="Joe P" w:date="2023-08-11T11:56:00Z" w:initials="JP">
+        <w:t>Population by Area? OR,</w:t>
+      </w:r>
+    </w:p>
     <w:p>
       <w:pPr>
         <w:pStyle w:val="CommentText"/>
         <w:jc w:val="left"/>
       </w:pPr>
       <w:r>
-        <w:rPr>
-          <w:rStyle w:val="CommentReference"/>
-        </w:rPr>
-        <w:annotationRef/>
-      </w:r>
-      <w:r>
-        <w:t>*NEED TO DOWNLOAD AND RERUN ANALYSIS WITH 2010 GHSL LAYERS (currently 2030?)</w:t>
-      </w:r>
-    </w:p>
-  </w:comment>
-  <w:comment w:id="27" w:author="Joe P" w:date="2023-08-15T11:55:00Z" w:initials="JP">
+        <w:t>Population by ADPc? OR,</w:t>
+      </w:r>
+    </w:p>
     <w:p>
       <w:pPr>
         <w:pStyle w:val="CommentText"/>
         <w:jc w:val="left"/>
       </w:pPr>
       <w:r>
-        <w:rPr>
-          <w:rStyle w:val="CommentReference"/>
-        </w:rPr>
-        <w:annotationRef/>
-      </w:r>
-      <w:r>
-        <w:t>Review: how to refer to Objectives (2, II, ii, etc.). Check to make consistent across whole document.</w:t>
+        <w:t>%ADPa by %ADPc?</w:t>
+      </w:r>
+      <w:r>
+        <w:br/>
+      </w:r>
+      <w:r>
+        <w:br/>
+        <w:t>^For all of India, requires completion of all states to masterdf point</w:t>
       </w:r>
     </w:p>
   </w:comment>
-  <w:comment w:id="28" w:author="Joe P" w:date="2023-08-15T11:54:00Z" w:initials="JP">
+  <w:comment w:id="26" w:author="Joe P" w:date="2023-08-03T12:07:00Z" w:initials="JP">
     <w:p>
       <w:pPr>
         <w:pStyle w:val="CommentText"/>
@@ -11415,11 +11971,11 @@
         <w:annotationRef/>
       </w:r>
       <w:r>
-        <w:t>Review; need to decide how explicitly SL project is discussed in thesis overall</w:t>
+        <w:t>Move section, or rename subtitle to fit into flow of methodology?</w:t>
       </w:r>
     </w:p>
   </w:comment>
-  <w:comment w:id="29" w:author="Joe P" w:date="2023-08-14T23:08:00Z" w:initials="JP">
+  <w:comment w:id="29" w:author="Joe P" w:date="2023-08-11T11:56:00Z" w:initials="JP">
     <w:p>
       <w:pPr>
         <w:pStyle w:val="CommentText"/>
@@ -11432,11 +11988,11 @@
         <w:annotationRef/>
       </w:r>
       <w:r>
-        <w:t>Replace with cross-ref, once figure position finalised</w:t>
+        <w:t>*NEED TO DOWNLOAD AND RERUN ANALYSIS WITH 2010 GHSL LAYERS (currently 2030?)</w:t>
       </w:r>
     </w:p>
   </w:comment>
-  <w:comment w:id="32" w:author="Joe P" w:date="2023-08-09T11:25:00Z" w:initials="JP">
+  <w:comment w:id="31" w:author="Joe P" w:date="2023-08-16T23:32:00Z" w:initials="JP">
     <w:p>
       <w:pPr>
         <w:pStyle w:val="CommentText"/>
@@ -11449,11 +12005,15 @@
         <w:annotationRef/>
       </w:r>
       <w:r>
-        <w:t>Think about how to make this most clear</w:t>
+        <w:t>Potentially more useful to replace with a table summarising the 4 input data sources (not just a table for GHSL).</w:t>
+      </w:r>
+      <w:r>
+        <w:br/>
+        <w:t xml:space="preserve">OR a table for each input? </w:t>
       </w:r>
     </w:p>
   </w:comment>
-  <w:comment w:id="33" w:author="Joe P" w:date="2023-08-09T21:35:00Z" w:initials="JP">
+  <w:comment w:id="33" w:author="Joe P" w:date="2023-08-15T11:55:00Z" w:initials="JP">
     <w:p>
       <w:pPr>
         <w:pStyle w:val="CommentText"/>
@@ -11466,11 +12026,11 @@
         <w:annotationRef/>
       </w:r>
       <w:r>
-        <w:t>Confirm this</w:t>
+        <w:t>Review: how to refer to Objectives (2, II, ii, etc.). Check to make consistent across whole document.</w:t>
       </w:r>
     </w:p>
   </w:comment>
-  <w:comment w:id="35" w:author="Joe P" w:date="2023-08-15T17:42:00Z" w:initials="JP">
+  <w:comment w:id="34" w:author="Joe P" w:date="2023-08-15T11:54:00Z" w:initials="JP">
     <w:p>
       <w:pPr>
         <w:pStyle w:val="CommentText"/>
@@ -11483,7 +12043,109 @@
         <w:annotationRef/>
       </w:r>
       <w:r>
+        <w:t>Review; need to decide how explicitly SL project is discussed in thesis overall</w:t>
+      </w:r>
+    </w:p>
+  </w:comment>
+  <w:comment w:id="35" w:author="Joe P" w:date="2023-08-14T23:08:00Z" w:initials="JP">
+    <w:p>
+      <w:pPr>
+        <w:pStyle w:val="CommentText"/>
+        <w:jc w:val="left"/>
+      </w:pPr>
+      <w:r>
+        <w:rPr>
+          <w:rStyle w:val="CommentReference"/>
+        </w:rPr>
+        <w:annotationRef/>
+      </w:r>
+      <w:r>
+        <w:t>Replace with cross-ref, once figure position finalised</w:t>
+      </w:r>
+    </w:p>
+  </w:comment>
+  <w:comment w:id="38" w:author="Joe P" w:date="2023-08-09T11:25:00Z" w:initials="JP">
+    <w:p>
+      <w:pPr>
+        <w:pStyle w:val="CommentText"/>
+        <w:jc w:val="left"/>
+      </w:pPr>
+      <w:r>
+        <w:rPr>
+          <w:rStyle w:val="CommentReference"/>
+        </w:rPr>
+        <w:annotationRef/>
+      </w:r>
+      <w:r>
+        <w:t>Think about how to make this most clear</w:t>
+      </w:r>
+    </w:p>
+  </w:comment>
+  <w:comment w:id="39" w:author="Joe P" w:date="2023-08-09T21:35:00Z" w:initials="JP">
+    <w:p>
+      <w:pPr>
+        <w:pStyle w:val="CommentText"/>
+        <w:jc w:val="left"/>
+      </w:pPr>
+      <w:r>
+        <w:rPr>
+          <w:rStyle w:val="CommentReference"/>
+        </w:rPr>
+        <w:annotationRef/>
+      </w:r>
+      <w:r>
+        <w:t>Confirm this</w:t>
+      </w:r>
+    </w:p>
+  </w:comment>
+  <w:comment w:id="40" w:author="Joe P" w:date="2023-08-16T18:48:00Z" w:initials="JP">
+    <w:p>
+      <w:pPr>
+        <w:pStyle w:val="CommentText"/>
+        <w:jc w:val="left"/>
+      </w:pPr>
+      <w:r>
+        <w:rPr>
+          <w:rStyle w:val="CommentReference"/>
+        </w:rPr>
+        <w:annotationRef/>
+      </w:r>
+      <w:r>
+        <w:t>Also; add sentence on 5 iteration limit? TBC</w:t>
+      </w:r>
+    </w:p>
+  </w:comment>
+  <w:comment w:id="42" w:author="Joe P" w:date="2023-08-15T17:42:00Z" w:initials="JP">
+    <w:p>
+      <w:pPr>
+        <w:pStyle w:val="CommentText"/>
+        <w:jc w:val="left"/>
+      </w:pPr>
+      <w:r>
+        <w:rPr>
+          <w:rStyle w:val="CommentReference"/>
+        </w:rPr>
+        <w:annotationRef/>
+      </w:r>
+      <w:r>
         <w:t>E.g. "Assess the level of uncertainty in ADP estimates, and factors influencing"</w:t>
+      </w:r>
+    </w:p>
+  </w:comment>
+  <w:comment w:id="44" w:author="Joe P" w:date="2023-08-16T23:04:00Z" w:initials="JP">
+    <w:p>
+      <w:pPr>
+        <w:pStyle w:val="CommentText"/>
+        <w:jc w:val="left"/>
+      </w:pPr>
+      <w:r>
+        <w:rPr>
+          <w:rStyle w:val="CommentReference"/>
+        </w:rPr>
+        <w:annotationRef/>
+      </w:r>
+      <w:r>
+        <w:t>Is this more appropriate for Discussion?</w:t>
       </w:r>
     </w:p>
   </w:comment>
@@ -11496,14 +12158,18 @@
   <w15:commentEx w15:paraId="6DA63AD5" w15:done="0"/>
   <w15:commentEx w15:paraId="785DE800" w15:done="0"/>
   <w15:commentEx w15:paraId="3052D9B8" w15:done="0"/>
+  <w15:commentEx w15:paraId="70D6BBC1" w15:paraIdParent="3052D9B8" w15:done="0"/>
   <w15:commentEx w15:paraId="32C08E6C" w15:done="0"/>
   <w15:commentEx w15:paraId="3874F5EE" w15:done="0"/>
+  <w15:commentEx w15:paraId="65B32605" w15:done="0"/>
   <w15:commentEx w15:paraId="03D3FC83" w15:done="0"/>
   <w15:commentEx w15:paraId="6C25FE45" w15:done="0"/>
   <w15:commentEx w15:paraId="44891E67" w15:done="0"/>
   <w15:commentEx w15:paraId="10232FFA" w15:done="0"/>
   <w15:commentEx w15:paraId="59DA4C1B" w15:done="0"/>
+  <w15:commentEx w15:paraId="3BAFE329" w15:paraIdParent="59DA4C1B" w15:done="0"/>
   <w15:commentEx w15:paraId="1AD8CC8D" w15:done="0"/>
+  <w15:commentEx w15:paraId="77E9DC55" w15:done="0"/>
 </w15:commentsEx>
 </file>
 
@@ -11513,14 +12179,18 @@
   <w16cex:commentExtensible w16cex:durableId="28782741" w16cex:dateUtc="2023-08-05T00:41:00Z"/>
   <w16cex:commentExtensible w16cex:durableId="287827E5" w16cex:dateUtc="2023-08-05T00:44:00Z"/>
   <w16cex:commentExtensible w16cex:durableId="287B813A" w16cex:dateUtc="2023-08-07T13:42:00Z"/>
+  <w16cex:commentExtensible w16cex:durableId="2887756B" w16cex:dateUtc="2023-08-16T15:18:00Z"/>
   <w16cex:commentExtensible w16cex:durableId="287616FC" w16cex:dateUtc="2023-08-03T11:07:00Z"/>
   <w16cex:commentExtensible w16cex:durableId="2880A056" w16cex:dateUtc="2023-08-11T10:56:00Z"/>
+  <w16cex:commentExtensible w16cex:durableId="2887DB0A" w16cex:dateUtc="2023-08-16T22:32:00Z"/>
   <w16cex:commentExtensible w16cex:durableId="2885E647" w16cex:dateUtc="2023-08-15T10:55:00Z"/>
   <w16cex:commentExtensible w16cex:durableId="2885E5FE" w16cex:dateUtc="2023-08-15T10:54:00Z"/>
   <w16cex:commentExtensible w16cex:durableId="2885326F" w16cex:dateUtc="2023-08-14T22:08:00Z"/>
   <w16cex:commentExtensible w16cex:durableId="287DF625" w16cex:dateUtc="2023-08-09T10:25:00Z"/>
   <w16cex:commentExtensible w16cex:durableId="287E853D" w16cex:dateUtc="2023-08-09T20:35:00Z"/>
+  <w16cex:commentExtensible w16cex:durableId="2887987C" w16cex:dateUtc="2023-08-16T17:48:00Z"/>
   <w16cex:commentExtensible w16cex:durableId="28863797" w16cex:dateUtc="2023-08-15T16:42:00Z"/>
+  <w16cex:commentExtensible w16cex:durableId="2887D484" w16cex:dateUtc="2023-08-16T22:04:00Z"/>
 </w16cex:commentsExtensible>
 </file>
 
@@ -11530,14 +12200,18 @@
   <w16cid:commentId w16cid:paraId="6DA63AD5" w16cid:durableId="28782741"/>
   <w16cid:commentId w16cid:paraId="785DE800" w16cid:durableId="287827E5"/>
   <w16cid:commentId w16cid:paraId="3052D9B8" w16cid:durableId="287B813A"/>
+  <w16cid:commentId w16cid:paraId="70D6BBC1" w16cid:durableId="2887756B"/>
   <w16cid:commentId w16cid:paraId="32C08E6C" w16cid:durableId="287616FC"/>
   <w16cid:commentId w16cid:paraId="3874F5EE" w16cid:durableId="2880A056"/>
+  <w16cid:commentId w16cid:paraId="65B32605" w16cid:durableId="2887DB0A"/>
   <w16cid:commentId w16cid:paraId="03D3FC83" w16cid:durableId="2885E647"/>
   <w16cid:commentId w16cid:paraId="6C25FE45" w16cid:durableId="2885E5FE"/>
   <w16cid:commentId w16cid:paraId="44891E67" w16cid:durableId="2885326F"/>
   <w16cid:commentId w16cid:paraId="10232FFA" w16cid:durableId="287DF625"/>
   <w16cid:commentId w16cid:paraId="59DA4C1B" w16cid:durableId="287E853D"/>
+  <w16cid:commentId w16cid:paraId="3BAFE329" w16cid:durableId="2887987C"/>
   <w16cid:commentId w16cid:paraId="1AD8CC8D" w16cid:durableId="28863797"/>
+  <w16cid:commentId w16cid:paraId="77E9DC55" w16cid:durableId="2887D484"/>
 </w16cid:commentsIds>
 </file>
 
@@ -11756,7 +12430,7 @@
   <w:abstractNum w:abstractNumId="2" w15:restartNumberingAfterBreak="0">
     <w:nsid w:val="123B2417"/>
     <w:multiLevelType w:val="multilevel"/>
-    <w:tmpl w:val="A6A8E464"/>
+    <w:tmpl w:val="BE48585C"/>
     <w:lvl w:ilvl="0">
       <w:start w:val="2"/>
       <w:numFmt w:val="decimal"/>
@@ -11780,6 +12454,8 @@
       </w:pPr>
       <w:rPr>
         <w:rFonts w:hint="default"/>
+        <w:i w:val="0"/>
+        <w:iCs w:val="0"/>
       </w:rPr>
     </w:lvl>
     <w:lvl w:ilvl="2">
@@ -11875,6 +12551,119 @@
     </w:lvl>
   </w:abstractNum>
   <w:abstractNum w:abstractNumId="3" w15:restartNumberingAfterBreak="0">
+    <w:nsid w:val="1DD4741C"/>
+    <w:multiLevelType w:val="hybridMultilevel"/>
+    <w:tmpl w:val="3568488C"/>
+    <w:lvl w:ilvl="0" w:tplc="08090001">
+      <w:start w:val="1"/>
+      <w:numFmt w:val="bullet"/>
+      <w:lvlText w:val=""/>
+      <w:lvlJc w:val="left"/>
+      <w:pPr>
+        <w:ind w:left="720" w:hanging="360"/>
+      </w:pPr>
+      <w:rPr>
+        <w:rFonts w:ascii="Symbol" w:hAnsi="Symbol" w:hint="default"/>
+      </w:rPr>
+    </w:lvl>
+    <w:lvl w:ilvl="1" w:tplc="08090003" w:tentative="1">
+      <w:start w:val="1"/>
+      <w:numFmt w:val="bullet"/>
+      <w:lvlText w:val="o"/>
+      <w:lvlJc w:val="left"/>
+      <w:pPr>
+        <w:ind w:left="1440" w:hanging="360"/>
+      </w:pPr>
+      <w:rPr>
+        <w:rFonts w:ascii="Courier New" w:hAnsi="Courier New" w:cs="Courier New" w:hint="default"/>
+      </w:rPr>
+    </w:lvl>
+    <w:lvl w:ilvl="2" w:tplc="08090005" w:tentative="1">
+      <w:start w:val="1"/>
+      <w:numFmt w:val="bullet"/>
+      <w:lvlText w:val=""/>
+      <w:lvlJc w:val="left"/>
+      <w:pPr>
+        <w:ind w:left="2160" w:hanging="360"/>
+      </w:pPr>
+      <w:rPr>
+        <w:rFonts w:ascii="Wingdings" w:hAnsi="Wingdings" w:hint="default"/>
+      </w:rPr>
+    </w:lvl>
+    <w:lvl w:ilvl="3" w:tplc="08090001" w:tentative="1">
+      <w:start w:val="1"/>
+      <w:numFmt w:val="bullet"/>
+      <w:lvlText w:val=""/>
+      <w:lvlJc w:val="left"/>
+      <w:pPr>
+        <w:ind w:left="2880" w:hanging="360"/>
+      </w:pPr>
+      <w:rPr>
+        <w:rFonts w:ascii="Symbol" w:hAnsi="Symbol" w:hint="default"/>
+      </w:rPr>
+    </w:lvl>
+    <w:lvl w:ilvl="4" w:tplc="08090003" w:tentative="1">
+      <w:start w:val="1"/>
+      <w:numFmt w:val="bullet"/>
+      <w:lvlText w:val="o"/>
+      <w:lvlJc w:val="left"/>
+      <w:pPr>
+        <w:ind w:left="3600" w:hanging="360"/>
+      </w:pPr>
+      <w:rPr>
+        <w:rFonts w:ascii="Courier New" w:hAnsi="Courier New" w:cs="Courier New" w:hint="default"/>
+      </w:rPr>
+    </w:lvl>
+    <w:lvl w:ilvl="5" w:tplc="08090005" w:tentative="1">
+      <w:start w:val="1"/>
+      <w:numFmt w:val="bullet"/>
+      <w:lvlText w:val=""/>
+      <w:lvlJc w:val="left"/>
+      <w:pPr>
+        <w:ind w:left="4320" w:hanging="360"/>
+      </w:pPr>
+      <w:rPr>
+        <w:rFonts w:ascii="Wingdings" w:hAnsi="Wingdings" w:hint="default"/>
+      </w:rPr>
+    </w:lvl>
+    <w:lvl w:ilvl="6" w:tplc="08090001" w:tentative="1">
+      <w:start w:val="1"/>
+      <w:numFmt w:val="bullet"/>
+      <w:lvlText w:val=""/>
+      <w:lvlJc w:val="left"/>
+      <w:pPr>
+        <w:ind w:left="5040" w:hanging="360"/>
+      </w:pPr>
+      <w:rPr>
+        <w:rFonts w:ascii="Symbol" w:hAnsi="Symbol" w:hint="default"/>
+      </w:rPr>
+    </w:lvl>
+    <w:lvl w:ilvl="7" w:tplc="08090003" w:tentative="1">
+      <w:start w:val="1"/>
+      <w:numFmt w:val="bullet"/>
+      <w:lvlText w:val="o"/>
+      <w:lvlJc w:val="left"/>
+      <w:pPr>
+        <w:ind w:left="5760" w:hanging="360"/>
+      </w:pPr>
+      <w:rPr>
+        <w:rFonts w:ascii="Courier New" w:hAnsi="Courier New" w:cs="Courier New" w:hint="default"/>
+      </w:rPr>
+    </w:lvl>
+    <w:lvl w:ilvl="8" w:tplc="08090005" w:tentative="1">
+      <w:start w:val="1"/>
+      <w:numFmt w:val="bullet"/>
+      <w:lvlText w:val=""/>
+      <w:lvlJc w:val="left"/>
+      <w:pPr>
+        <w:ind w:left="6480" w:hanging="360"/>
+      </w:pPr>
+      <w:rPr>
+        <w:rFonts w:ascii="Wingdings" w:hAnsi="Wingdings" w:hint="default"/>
+      </w:rPr>
+    </w:lvl>
+  </w:abstractNum>
+  <w:abstractNum w:abstractNumId="4" w15:restartNumberingAfterBreak="0">
     <w:nsid w:val="24BA2E5C"/>
     <w:multiLevelType w:val="hybridMultilevel"/>
     <w:tmpl w:val="19D8CD9A"/>
@@ -11960,7 +12749,7 @@
       </w:pPr>
     </w:lvl>
   </w:abstractNum>
-  <w:abstractNum w:abstractNumId="4" w15:restartNumberingAfterBreak="0">
+  <w:abstractNum w:abstractNumId="5" w15:restartNumberingAfterBreak="0">
     <w:nsid w:val="288D5C01"/>
     <w:multiLevelType w:val="hybridMultilevel"/>
     <w:tmpl w:val="22E27BFC"/>
@@ -12052,7 +12841,7 @@
       </w:pPr>
     </w:lvl>
   </w:abstractNum>
-  <w:abstractNum w:abstractNumId="5" w15:restartNumberingAfterBreak="0">
+  <w:abstractNum w:abstractNumId="6" w15:restartNumberingAfterBreak="0">
     <w:nsid w:val="2D7D4EB4"/>
     <w:multiLevelType w:val="multilevel"/>
     <w:tmpl w:val="69F68DC8"/>
@@ -12173,7 +12962,7 @@
       </w:rPr>
     </w:lvl>
   </w:abstractNum>
-  <w:abstractNum w:abstractNumId="6" w15:restartNumberingAfterBreak="0">
+  <w:abstractNum w:abstractNumId="7" w15:restartNumberingAfterBreak="0">
     <w:nsid w:val="2FC859D7"/>
     <w:multiLevelType w:val="hybridMultilevel"/>
     <w:tmpl w:val="B6265F88"/>
@@ -12259,7 +13048,7 @@
       </w:pPr>
     </w:lvl>
   </w:abstractNum>
-  <w:abstractNum w:abstractNumId="7" w15:restartNumberingAfterBreak="0">
+  <w:abstractNum w:abstractNumId="8" w15:restartNumberingAfterBreak="0">
     <w:nsid w:val="34DB0554"/>
     <w:multiLevelType w:val="hybridMultilevel"/>
     <w:tmpl w:val="86D29408"/>
@@ -12372,7 +13161,7 @@
       </w:rPr>
     </w:lvl>
   </w:abstractNum>
-  <w:abstractNum w:abstractNumId="8" w15:restartNumberingAfterBreak="0">
+  <w:abstractNum w:abstractNumId="9" w15:restartNumberingAfterBreak="0">
     <w:nsid w:val="394F4703"/>
     <w:multiLevelType w:val="hybridMultilevel"/>
     <w:tmpl w:val="2360A252"/>
@@ -12485,7 +13274,7 @@
       </w:rPr>
     </w:lvl>
   </w:abstractNum>
-  <w:abstractNum w:abstractNumId="9" w15:restartNumberingAfterBreak="0">
+  <w:abstractNum w:abstractNumId="10" w15:restartNumberingAfterBreak="0">
     <w:nsid w:val="394F54B9"/>
     <w:multiLevelType w:val="multilevel"/>
     <w:tmpl w:val="A6C094AA"/>
@@ -12622,7 +13411,7 @@
       </w:rPr>
     </w:lvl>
   </w:abstractNum>
-  <w:abstractNum w:abstractNumId="10" w15:restartNumberingAfterBreak="0">
+  <w:abstractNum w:abstractNumId="11" w15:restartNumberingAfterBreak="0">
     <w:nsid w:val="41052B56"/>
     <w:multiLevelType w:val="multilevel"/>
     <w:tmpl w:val="804C5968"/>
@@ -12735,7 +13524,7 @@
       </w:rPr>
     </w:lvl>
   </w:abstractNum>
-  <w:abstractNum w:abstractNumId="11" w15:restartNumberingAfterBreak="0">
+  <w:abstractNum w:abstractNumId="12" w15:restartNumberingAfterBreak="0">
     <w:nsid w:val="41505FC5"/>
     <w:multiLevelType w:val="hybridMultilevel"/>
     <w:tmpl w:val="D5F4A5CA"/>
@@ -12824,7 +13613,7 @@
       </w:pPr>
     </w:lvl>
   </w:abstractNum>
-  <w:abstractNum w:abstractNumId="12" w15:restartNumberingAfterBreak="0">
+  <w:abstractNum w:abstractNumId="13" w15:restartNumberingAfterBreak="0">
     <w:nsid w:val="4A7062A1"/>
     <w:multiLevelType w:val="hybridMultilevel"/>
     <w:tmpl w:val="9C3E60B6"/>
@@ -12913,7 +13702,7 @@
       </w:pPr>
     </w:lvl>
   </w:abstractNum>
-  <w:abstractNum w:abstractNumId="13" w15:restartNumberingAfterBreak="0">
+  <w:abstractNum w:abstractNumId="14" w15:restartNumberingAfterBreak="0">
     <w:nsid w:val="4AC934D3"/>
     <w:multiLevelType w:val="hybridMultilevel"/>
     <w:tmpl w:val="D9227604"/>
@@ -13025,7 +13814,7 @@
       </w:rPr>
     </w:lvl>
   </w:abstractNum>
-  <w:abstractNum w:abstractNumId="14" w15:restartNumberingAfterBreak="0">
+  <w:abstractNum w:abstractNumId="15" w15:restartNumberingAfterBreak="0">
     <w:nsid w:val="4B03752D"/>
     <w:multiLevelType w:val="hybridMultilevel"/>
     <w:tmpl w:val="4D0424E0"/>
@@ -13114,7 +13903,7 @@
       </w:pPr>
     </w:lvl>
   </w:abstractNum>
-  <w:abstractNum w:abstractNumId="15" w15:restartNumberingAfterBreak="0">
+  <w:abstractNum w:abstractNumId="16" w15:restartNumberingAfterBreak="0">
     <w:nsid w:val="4CC97716"/>
     <w:multiLevelType w:val="multilevel"/>
     <w:tmpl w:val="905488CE"/>
@@ -13227,7 +14016,7 @@
       </w:pPr>
     </w:lvl>
   </w:abstractNum>
-  <w:abstractNum w:abstractNumId="16" w15:restartNumberingAfterBreak="0">
+  <w:abstractNum w:abstractNumId="17" w15:restartNumberingAfterBreak="0">
     <w:nsid w:val="507152F0"/>
     <w:multiLevelType w:val="hybridMultilevel"/>
     <w:tmpl w:val="22E27BFC"/>
@@ -13319,7 +14108,7 @@
       </w:pPr>
     </w:lvl>
   </w:abstractNum>
-  <w:abstractNum w:abstractNumId="17" w15:restartNumberingAfterBreak="0">
+  <w:abstractNum w:abstractNumId="18" w15:restartNumberingAfterBreak="0">
     <w:nsid w:val="5240388D"/>
     <w:multiLevelType w:val="hybridMultilevel"/>
     <w:tmpl w:val="4A02C680"/>
@@ -13408,7 +14197,117 @@
       </w:pPr>
     </w:lvl>
   </w:abstractNum>
-  <w:abstractNum w:abstractNumId="18" w15:restartNumberingAfterBreak="0">
+  <w:abstractNum w:abstractNumId="19" w15:restartNumberingAfterBreak="0">
+    <w:nsid w:val="55A90757"/>
+    <w:multiLevelType w:val="hybridMultilevel"/>
+    <w:tmpl w:val="5D1A2346"/>
+    <w:lvl w:ilvl="0" w:tplc="08090001">
+      <w:start w:val="1"/>
+      <w:numFmt w:val="bullet"/>
+      <w:lvlText w:val=""/>
+      <w:lvlJc w:val="left"/>
+      <w:pPr>
+        <w:ind w:left="720" w:hanging="360"/>
+      </w:pPr>
+      <w:rPr>
+        <w:rFonts w:ascii="Symbol" w:hAnsi="Symbol" w:hint="default"/>
+      </w:rPr>
+    </w:lvl>
+    <w:lvl w:ilvl="1" w:tplc="08090011">
+      <w:start w:val="1"/>
+      <w:numFmt w:val="decimal"/>
+      <w:lvlText w:val="%2)"/>
+      <w:lvlJc w:val="left"/>
+      <w:pPr>
+        <w:ind w:left="1440" w:hanging="360"/>
+      </w:pPr>
+    </w:lvl>
+    <w:lvl w:ilvl="2" w:tplc="08090005" w:tentative="1">
+      <w:start w:val="1"/>
+      <w:numFmt w:val="bullet"/>
+      <w:lvlText w:val=""/>
+      <w:lvlJc w:val="left"/>
+      <w:pPr>
+        <w:ind w:left="2160" w:hanging="360"/>
+      </w:pPr>
+      <w:rPr>
+        <w:rFonts w:ascii="Wingdings" w:hAnsi="Wingdings" w:hint="default"/>
+      </w:rPr>
+    </w:lvl>
+    <w:lvl w:ilvl="3" w:tplc="08090001" w:tentative="1">
+      <w:start w:val="1"/>
+      <w:numFmt w:val="bullet"/>
+      <w:lvlText w:val=""/>
+      <w:lvlJc w:val="left"/>
+      <w:pPr>
+        <w:ind w:left="2880" w:hanging="360"/>
+      </w:pPr>
+      <w:rPr>
+        <w:rFonts w:ascii="Symbol" w:hAnsi="Symbol" w:hint="default"/>
+      </w:rPr>
+    </w:lvl>
+    <w:lvl w:ilvl="4" w:tplc="08090003" w:tentative="1">
+      <w:start w:val="1"/>
+      <w:numFmt w:val="bullet"/>
+      <w:lvlText w:val="o"/>
+      <w:lvlJc w:val="left"/>
+      <w:pPr>
+        <w:ind w:left="3600" w:hanging="360"/>
+      </w:pPr>
+      <w:rPr>
+        <w:rFonts w:ascii="Courier New" w:hAnsi="Courier New" w:cs="Courier New" w:hint="default"/>
+      </w:rPr>
+    </w:lvl>
+    <w:lvl w:ilvl="5" w:tplc="08090005" w:tentative="1">
+      <w:start w:val="1"/>
+      <w:numFmt w:val="bullet"/>
+      <w:lvlText w:val=""/>
+      <w:lvlJc w:val="left"/>
+      <w:pPr>
+        <w:ind w:left="4320" w:hanging="360"/>
+      </w:pPr>
+      <w:rPr>
+        <w:rFonts w:ascii="Wingdings" w:hAnsi="Wingdings" w:hint="default"/>
+      </w:rPr>
+    </w:lvl>
+    <w:lvl w:ilvl="6" w:tplc="08090001" w:tentative="1">
+      <w:start w:val="1"/>
+      <w:numFmt w:val="bullet"/>
+      <w:lvlText w:val=""/>
+      <w:lvlJc w:val="left"/>
+      <w:pPr>
+        <w:ind w:left="5040" w:hanging="360"/>
+      </w:pPr>
+      <w:rPr>
+        <w:rFonts w:ascii="Symbol" w:hAnsi="Symbol" w:hint="default"/>
+      </w:rPr>
+    </w:lvl>
+    <w:lvl w:ilvl="7" w:tplc="08090003" w:tentative="1">
+      <w:start w:val="1"/>
+      <w:numFmt w:val="bullet"/>
+      <w:lvlText w:val="o"/>
+      <w:lvlJc w:val="left"/>
+      <w:pPr>
+        <w:ind w:left="5760" w:hanging="360"/>
+      </w:pPr>
+      <w:rPr>
+        <w:rFonts w:ascii="Courier New" w:hAnsi="Courier New" w:cs="Courier New" w:hint="default"/>
+      </w:rPr>
+    </w:lvl>
+    <w:lvl w:ilvl="8" w:tplc="08090005" w:tentative="1">
+      <w:start w:val="1"/>
+      <w:numFmt w:val="bullet"/>
+      <w:lvlText w:val=""/>
+      <w:lvlJc w:val="left"/>
+      <w:pPr>
+        <w:ind w:left="6480" w:hanging="360"/>
+      </w:pPr>
+      <w:rPr>
+        <w:rFonts w:ascii="Wingdings" w:hAnsi="Wingdings" w:hint="default"/>
+      </w:rPr>
+    </w:lvl>
+  </w:abstractNum>
+  <w:abstractNum w:abstractNumId="20" w15:restartNumberingAfterBreak="0">
     <w:nsid w:val="58A03A55"/>
     <w:multiLevelType w:val="hybridMultilevel"/>
     <w:tmpl w:val="22E27BFC"/>
@@ -13500,7 +14399,7 @@
       </w:pPr>
     </w:lvl>
   </w:abstractNum>
-  <w:abstractNum w:abstractNumId="19" w15:restartNumberingAfterBreak="0">
+  <w:abstractNum w:abstractNumId="21" w15:restartNumberingAfterBreak="0">
     <w:nsid w:val="596412CA"/>
     <w:multiLevelType w:val="hybridMultilevel"/>
     <w:tmpl w:val="F1620344"/>
@@ -13613,7 +14512,7 @@
       </w:rPr>
     </w:lvl>
   </w:abstractNum>
-  <w:abstractNum w:abstractNumId="20" w15:restartNumberingAfterBreak="0">
+  <w:abstractNum w:abstractNumId="22" w15:restartNumberingAfterBreak="0">
     <w:nsid w:val="5CFC0893"/>
     <w:multiLevelType w:val="hybridMultilevel"/>
     <w:tmpl w:val="478E7550"/>
@@ -13699,7 +14598,7 @@
       </w:pPr>
     </w:lvl>
   </w:abstractNum>
-  <w:abstractNum w:abstractNumId="21" w15:restartNumberingAfterBreak="0">
+  <w:abstractNum w:abstractNumId="23" w15:restartNumberingAfterBreak="0">
     <w:nsid w:val="5E982E27"/>
     <w:multiLevelType w:val="hybridMultilevel"/>
     <w:tmpl w:val="A41AF8E0"/>
@@ -13788,7 +14687,7 @@
       </w:pPr>
     </w:lvl>
   </w:abstractNum>
-  <w:abstractNum w:abstractNumId="22" w15:restartNumberingAfterBreak="0">
+  <w:abstractNum w:abstractNumId="24" w15:restartNumberingAfterBreak="0">
     <w:nsid w:val="60C64EA7"/>
     <w:multiLevelType w:val="hybridMultilevel"/>
     <w:tmpl w:val="32D43CD2"/>
@@ -13877,7 +14776,7 @@
       </w:pPr>
     </w:lvl>
   </w:abstractNum>
-  <w:abstractNum w:abstractNumId="23" w15:restartNumberingAfterBreak="0">
+  <w:abstractNum w:abstractNumId="25" w15:restartNumberingAfterBreak="0">
     <w:nsid w:val="6152520E"/>
     <w:multiLevelType w:val="hybridMultilevel"/>
     <w:tmpl w:val="A55E7CBC"/>
@@ -13966,7 +14865,7 @@
       </w:pPr>
     </w:lvl>
   </w:abstractNum>
-  <w:abstractNum w:abstractNumId="24" w15:restartNumberingAfterBreak="0">
+  <w:abstractNum w:abstractNumId="26" w15:restartNumberingAfterBreak="0">
     <w:nsid w:val="647116EC"/>
     <w:multiLevelType w:val="hybridMultilevel"/>
     <w:tmpl w:val="CECE5974"/>
@@ -14055,7 +14954,7 @@
       </w:pPr>
     </w:lvl>
   </w:abstractNum>
-  <w:abstractNum w:abstractNumId="25" w15:restartNumberingAfterBreak="0">
+  <w:abstractNum w:abstractNumId="27" w15:restartNumberingAfterBreak="0">
     <w:nsid w:val="66E361BE"/>
     <w:multiLevelType w:val="hybridMultilevel"/>
     <w:tmpl w:val="49466BB8"/>
@@ -14144,7 +15043,7 @@
       </w:pPr>
     </w:lvl>
   </w:abstractNum>
-  <w:abstractNum w:abstractNumId="26" w15:restartNumberingAfterBreak="0">
+  <w:abstractNum w:abstractNumId="28" w15:restartNumberingAfterBreak="0">
     <w:nsid w:val="7062324C"/>
     <w:multiLevelType w:val="hybridMultilevel"/>
     <w:tmpl w:val="A7922A94"/>
@@ -14233,7 +15132,7 @@
       </w:pPr>
     </w:lvl>
   </w:abstractNum>
-  <w:abstractNum w:abstractNumId="27" w15:restartNumberingAfterBreak="0">
+  <w:abstractNum w:abstractNumId="29" w15:restartNumberingAfterBreak="0">
     <w:nsid w:val="7E710045"/>
     <w:multiLevelType w:val="hybridMultilevel"/>
     <w:tmpl w:val="D0B2BB26"/>
@@ -14323,88 +15222,94 @@
     </w:lvl>
   </w:abstractNum>
   <w:num w:numId="1" w16cid:durableId="1352801879">
-    <w:abstractNumId w:val="8"/>
+    <w:abstractNumId w:val="9"/>
   </w:num>
   <w:num w:numId="2" w16cid:durableId="721709414">
-    <w:abstractNumId w:val="12"/>
+    <w:abstractNumId w:val="13"/>
   </w:num>
   <w:num w:numId="3" w16cid:durableId="1819571016">
-    <w:abstractNumId w:val="27"/>
+    <w:abstractNumId w:val="29"/>
   </w:num>
   <w:num w:numId="4" w16cid:durableId="495920517">
     <w:abstractNumId w:val="1"/>
   </w:num>
   <w:num w:numId="5" w16cid:durableId="1691027586">
-    <w:abstractNumId w:val="17"/>
+    <w:abstractNumId w:val="18"/>
   </w:num>
   <w:num w:numId="6" w16cid:durableId="1115101120">
+    <w:abstractNumId w:val="26"/>
+  </w:num>
+  <w:num w:numId="7" w16cid:durableId="2059545312">
     <w:abstractNumId w:val="24"/>
   </w:num>
-  <w:num w:numId="7" w16cid:durableId="2059545312">
+  <w:num w:numId="8" w16cid:durableId="1826318471">
+    <w:abstractNumId w:val="28"/>
+  </w:num>
+  <w:num w:numId="9" w16cid:durableId="1691641178">
+    <w:abstractNumId w:val="14"/>
+  </w:num>
+  <w:num w:numId="10" w16cid:durableId="850797258">
+    <w:abstractNumId w:val="21"/>
+  </w:num>
+  <w:num w:numId="11" w16cid:durableId="113066109">
+    <w:abstractNumId w:val="8"/>
+  </w:num>
+  <w:num w:numId="12" w16cid:durableId="679699158">
+    <w:abstractNumId w:val="10"/>
+  </w:num>
+  <w:num w:numId="13" w16cid:durableId="615914477">
+    <w:abstractNumId w:val="12"/>
+  </w:num>
+  <w:num w:numId="14" w16cid:durableId="1733697690">
     <w:abstractNumId w:val="22"/>
   </w:num>
-  <w:num w:numId="8" w16cid:durableId="1826318471">
-    <w:abstractNumId w:val="26"/>
-  </w:num>
-  <w:num w:numId="9" w16cid:durableId="1691641178">
-    <w:abstractNumId w:val="13"/>
-  </w:num>
-  <w:num w:numId="10" w16cid:durableId="850797258">
-    <w:abstractNumId w:val="19"/>
-  </w:num>
-  <w:num w:numId="11" w16cid:durableId="113066109">
+  <w:num w:numId="15" w16cid:durableId="476263124">
     <w:abstractNumId w:val="7"/>
   </w:num>
-  <w:num w:numId="12" w16cid:durableId="679699158">
-    <w:abstractNumId w:val="9"/>
+  <w:num w:numId="16" w16cid:durableId="1186559874">
+    <w:abstractNumId w:val="27"/>
   </w:num>
-  <w:num w:numId="13" w16cid:durableId="615914477">
-    <w:abstractNumId w:val="11"/>
+  <w:num w:numId="17" w16cid:durableId="1325206026">
+    <w:abstractNumId w:val="23"/>
   </w:num>
-  <w:num w:numId="14" w16cid:durableId="1733697690">
-    <w:abstractNumId w:val="20"/>
+  <w:num w:numId="18" w16cid:durableId="635450792">
+    <w:abstractNumId w:val="16"/>
   </w:num>
-  <w:num w:numId="15" w16cid:durableId="476263124">
+  <w:num w:numId="19" w16cid:durableId="1837455850">
     <w:abstractNumId w:val="6"/>
   </w:num>
-  <w:num w:numId="16" w16cid:durableId="1186559874">
-    <w:abstractNumId w:val="25"/>
-  </w:num>
-  <w:num w:numId="17" w16cid:durableId="1325206026">
-    <w:abstractNumId w:val="21"/>
-  </w:num>
-  <w:num w:numId="18" w16cid:durableId="635450792">
-    <w:abstractNumId w:val="15"/>
-  </w:num>
-  <w:num w:numId="19" w16cid:durableId="1837455850">
+  <w:num w:numId="20" w16cid:durableId="1148863075">
     <w:abstractNumId w:val="5"/>
   </w:num>
-  <w:num w:numId="20" w16cid:durableId="1148863075">
-    <w:abstractNumId w:val="4"/>
-  </w:num>
   <w:num w:numId="21" w16cid:durableId="1419600767">
-    <w:abstractNumId w:val="14"/>
+    <w:abstractNumId w:val="15"/>
   </w:num>
   <w:num w:numId="22" w16cid:durableId="753161315">
     <w:abstractNumId w:val="2"/>
   </w:num>
   <w:num w:numId="23" w16cid:durableId="400904905">
-    <w:abstractNumId w:val="3"/>
+    <w:abstractNumId w:val="4"/>
   </w:num>
   <w:num w:numId="24" w16cid:durableId="1778672693">
     <w:abstractNumId w:val="0"/>
   </w:num>
   <w:num w:numId="25" w16cid:durableId="445781858">
-    <w:abstractNumId w:val="16"/>
+    <w:abstractNumId w:val="17"/>
   </w:num>
   <w:num w:numId="26" w16cid:durableId="117309844">
-    <w:abstractNumId w:val="18"/>
+    <w:abstractNumId w:val="20"/>
   </w:num>
   <w:num w:numId="27" w16cid:durableId="1079475783">
-    <w:abstractNumId w:val="10"/>
+    <w:abstractNumId w:val="11"/>
   </w:num>
   <w:num w:numId="28" w16cid:durableId="1906640260">
-    <w:abstractNumId w:val="23"/>
+    <w:abstractNumId w:val="25"/>
+  </w:num>
+  <w:num w:numId="29" w16cid:durableId="1385103590">
+    <w:abstractNumId w:val="3"/>
+  </w:num>
+  <w:num w:numId="30" w16cid:durableId="1085881026">
+    <w:abstractNumId w:val="19"/>
   </w:num>
 </w:numbering>
 </file>
@@ -15593,12 +16498,14 @@
     <w:link w:val="TableTextChar"/>
     <w:autoRedefine/>
     <w:qFormat/>
-    <w:rsid w:val="00414279"/>
+    <w:rsid w:val="00847AA7"/>
     <w:pPr>
       <w:spacing w:before="60" w:after="60" w:line="240" w:lineRule="auto"/>
       <w:jc w:val="left"/>
     </w:pPr>
     <w:rPr>
+      <w:rFonts w:cstheme="minorHAnsi"/>
+      <w:bCs/>
       <w:sz w:val="18"/>
       <w:szCs w:val="20"/>
     </w:rPr>
@@ -15607,8 +16514,10 @@
     <w:name w:val="Table Text Char"/>
     <w:basedOn w:val="DefaultParagraphFont"/>
     <w:link w:val="TableText"/>
-    <w:rsid w:val="00414279"/>
+    <w:rsid w:val="00847AA7"/>
     <w:rPr>
+      <w:rFonts w:cstheme="minorHAnsi"/>
+      <w:bCs/>
       <w:sz w:val="18"/>
       <w:szCs w:val="20"/>
     </w:rPr>
@@ -15641,6 +16550,8 @@
     <w:link w:val="TableNotes"/>
     <w:rsid w:val="009C1B12"/>
     <w:rPr>
+      <w:rFonts w:cstheme="minorHAnsi"/>
+      <w:bCs/>
       <w:sz w:val="18"/>
       <w:szCs w:val="20"/>
     </w:rPr>
@@ -15693,6 +16604,29 @@
       <w:spacing w:after="100"/>
       <w:ind w:left="440"/>
     </w:pPr>
+  </w:style>
+  <w:style w:type="paragraph" w:customStyle="1" w:styleId="TableHeaders">
+    <w:name w:val="Table Headers"/>
+    <w:basedOn w:val="TableText"/>
+    <w:link w:val="TableHeadersChar"/>
+    <w:qFormat/>
+    <w:rsid w:val="00E83D62"/>
+    <w:rPr>
+      <w:b/>
+    </w:rPr>
+  </w:style>
+  <w:style w:type="character" w:customStyle="1" w:styleId="TableHeadersChar">
+    <w:name w:val="Table Headers Char"/>
+    <w:basedOn w:val="TableTextChar"/>
+    <w:link w:val="TableHeaders"/>
+    <w:rsid w:val="00E83D62"/>
+    <w:rPr>
+      <w:rFonts w:cstheme="minorHAnsi"/>
+      <w:b/>
+      <w:bCs/>
+      <w:sz w:val="18"/>
+      <w:szCs w:val="20"/>
+    </w:rPr>
   </w:style>
 </w:styles>
 </file>

</xml_diff>